<commit_message>
Preparación de la memoria
</commit_message>
<xml_diff>
--- a/Memoria.docx
+++ b/Memoria.docx
@@ -1,6 +1,6 @@
 
 <file path=word/document.xml><?xml version="1.0" encoding="utf-8"?>
-<w:document xmlns:wpc="http://schemas.microsoft.com/office/word/2010/wordprocessingCanvas" xmlns:cx="http://schemas.microsoft.com/office/drawing/2014/chartex" xmlns:cx1="http://schemas.microsoft.com/office/drawing/2015/9/8/chartex" xmlns:mc="http://schemas.openxmlformats.org/markup-compatibility/2006" xmlns:o="urn:schemas-microsoft-com:office:office" xmlns:r="http://schemas.openxmlformats.org/officeDocument/2006/relationships" xmlns:m="http://schemas.openxmlformats.org/officeDocument/2006/math" xmlns:v="urn:schemas-microsoft-com:vml" xmlns:wp14="http://schemas.microsoft.com/office/word/2010/wordprocessingDrawing" xmlns:wp="http://schemas.openxmlformats.org/drawingml/2006/wordprocessingDrawing" xmlns:w10="urn:schemas-microsoft-com:office:word" xmlns:w="http://schemas.openxmlformats.org/wordprocessingml/2006/main" xmlns:w14="http://schemas.microsoft.com/office/word/2010/wordml" xmlns:w15="http://schemas.microsoft.com/office/word/2012/wordml" xmlns:w16se="http://schemas.microsoft.com/office/word/2015/wordml/symex" xmlns:wpg="http://schemas.microsoft.com/office/word/2010/wordprocessingGroup" xmlns:wpi="http://schemas.microsoft.com/office/word/2010/wordprocessingInk" xmlns:wne="http://schemas.microsoft.com/office/word/2006/wordml" xmlns:wps="http://schemas.microsoft.com/office/word/2010/wordprocessingShape" mc:Ignorable="w14 w15 w16se wp14">
+<w:document xmlns:wpc="http://schemas.microsoft.com/office/word/2010/wordprocessingCanvas" xmlns:cx="http://schemas.microsoft.com/office/drawing/2014/chartex" xmlns:cx1="http://schemas.microsoft.com/office/drawing/2015/9/8/chartex" xmlns:cx2="http://schemas.microsoft.com/office/drawing/2015/10/21/chartex" xmlns:cx3="http://schemas.microsoft.com/office/drawing/2016/5/9/chartex" xmlns:cx4="http://schemas.microsoft.com/office/drawing/2016/5/10/chartex" xmlns:cx5="http://schemas.microsoft.com/office/drawing/2016/5/11/chartex" xmlns:cx6="http://schemas.microsoft.com/office/drawing/2016/5/12/chartex" xmlns:cx7="http://schemas.microsoft.com/office/drawing/2016/5/13/chartex" xmlns:cx8="http://schemas.microsoft.com/office/drawing/2016/5/14/chartex" xmlns:mc="http://schemas.openxmlformats.org/markup-compatibility/2006" xmlns:aink="http://schemas.microsoft.com/office/drawing/2016/ink" xmlns:am3d="http://schemas.microsoft.com/office/drawing/2017/model3d" xmlns:o="urn:schemas-microsoft-com:office:office" xmlns:r="http://schemas.openxmlformats.org/officeDocument/2006/relationships" xmlns:m="http://schemas.openxmlformats.org/officeDocument/2006/math" xmlns:v="urn:schemas-microsoft-com:vml" xmlns:wp14="http://schemas.microsoft.com/office/word/2010/wordprocessingDrawing" xmlns:wp="http://schemas.openxmlformats.org/drawingml/2006/wordprocessingDrawing" xmlns:w10="urn:schemas-microsoft-com:office:word" xmlns:w="http://schemas.openxmlformats.org/wordprocessingml/2006/main" xmlns:w14="http://schemas.microsoft.com/office/word/2010/wordml" xmlns:w15="http://schemas.microsoft.com/office/word/2012/wordml" xmlns:w16cid="http://schemas.microsoft.com/office/word/2016/wordml/cid" xmlns:w16se="http://schemas.microsoft.com/office/word/2015/wordml/symex" xmlns:wpg="http://schemas.microsoft.com/office/word/2010/wordprocessingGroup" xmlns:wpi="http://schemas.microsoft.com/office/word/2010/wordprocessingInk" xmlns:wne="http://schemas.microsoft.com/office/word/2006/wordml" xmlns:wps="http://schemas.microsoft.com/office/word/2010/wordprocessingShape" mc:Ignorable="w14 w15 w16se w16cid wp14">
   <w:body>
     <w:p>
       <w:pPr>
@@ -284,28 +284,7 @@
           <w:rFonts w:cstheme="minorHAnsi"/>
           <w:sz w:val="36"/>
         </w:rPr>
-        <w:t>…</w:t>
-      </w:r>
-      <w:r>
-        <w:rPr>
-          <w:rFonts w:cstheme="minorHAnsi"/>
-          <w:sz w:val="36"/>
-        </w:rPr>
-        <w:t xml:space="preserve"> Título del </w:t>
-      </w:r>
-      <w:r>
-        <w:rPr>
-          <w:rFonts w:cstheme="minorHAnsi"/>
-          <w:sz w:val="36"/>
-        </w:rPr>
-        <w:t>Trabajo</w:t>
-      </w:r>
-      <w:r>
-        <w:rPr>
-          <w:rFonts w:cstheme="minorHAnsi"/>
-          <w:sz w:val="36"/>
-        </w:rPr>
-        <w:t xml:space="preserve"> …</w:t>
+        <w:t>Estado del arte de las metodologías de desarrollo ágiles</w:t>
       </w:r>
     </w:p>
     <w:p>
@@ -328,8 +307,6 @@
       <w:pPr>
         <w:pStyle w:val="Caratula"/>
       </w:pPr>
-      <w:bookmarkStart w:id="0" w:name="_GoBack"/>
-      <w:bookmarkEnd w:id="0"/>
     </w:p>
     <w:p>
       <w:pPr>
@@ -360,28 +337,23 @@
           <w:b/>
           <w:sz w:val="24"/>
         </w:rPr>
-        <w:t>Nombre Apellido</w:t>
-      </w:r>
+        <w:t xml:space="preserve">Manuel </w:t>
+      </w:r>
+      <w:proofErr w:type="spellStart"/>
       <w:r>
         <w:rPr>
           <w:b/>
           <w:sz w:val="24"/>
         </w:rPr>
-        <w:t>1</w:t>
-      </w:r>
+        <w:t>Puchades</w:t>
+      </w:r>
+      <w:proofErr w:type="spellEnd"/>
       <w:r>
         <w:rPr>
           <w:b/>
           <w:sz w:val="24"/>
         </w:rPr>
-        <w:t xml:space="preserve"> Apellido</w:t>
-      </w:r>
-      <w:r>
-        <w:rPr>
-          <w:b/>
-          <w:sz w:val="24"/>
-        </w:rPr>
-        <w:t>2</w:t>
+        <w:t xml:space="preserve"> Rodríguez</w:t>
       </w:r>
     </w:p>
     <w:p>
@@ -429,28 +401,7 @@
           <w:b/>
           <w:sz w:val="24"/>
         </w:rPr>
-        <w:t>Nombre Apellido</w:t>
-      </w:r>
-      <w:r>
-        <w:rPr>
-          <w:b/>
-          <w:sz w:val="24"/>
-        </w:rPr>
-        <w:t>1</w:t>
-      </w:r>
-      <w:r>
-        <w:rPr>
-          <w:b/>
-          <w:sz w:val="24"/>
-        </w:rPr>
-        <w:t xml:space="preserve"> Apellido</w:t>
-      </w:r>
-      <w:r>
-        <w:rPr>
-          <w:b/>
-          <w:sz w:val="24"/>
-        </w:rPr>
-        <w:t>2</w:t>
+        <w:t>Luis Fernández Muñoz</w:t>
       </w:r>
     </w:p>
     <w:p>
@@ -528,14 +479,14 @@
     </w:p>
     <w:p>
       <w:pPr>
-        <w:pStyle w:val="Ttulo2"/>
-      </w:pPr>
-      <w:bookmarkStart w:id="1" w:name="_Toc530393490"/>
+        <w:pStyle w:val="Heading2"/>
+      </w:pPr>
+      <w:bookmarkStart w:id="0" w:name="_Toc530393490"/>
       <w:r>
         <w:lastRenderedPageBreak/>
         <w:t>Agradecimientos</w:t>
       </w:r>
-      <w:bookmarkEnd w:id="1"/>
+      <w:bookmarkEnd w:id="0"/>
       <w:r>
         <w:rPr>
           <w:sz w:val="20"/>
@@ -586,166 +537,178 @@
     </w:p>
     <w:p>
       <w:pPr>
-        <w:pStyle w:val="Ttulo2"/>
-      </w:pPr>
-      <w:bookmarkStart w:id="2" w:name="_Toc530393491"/>
+        <w:pStyle w:val="Heading2"/>
+      </w:pPr>
+      <w:bookmarkStart w:id="1" w:name="_Toc530393491"/>
       <w:r>
         <w:lastRenderedPageBreak/>
         <w:t>Resumen</w:t>
       </w:r>
+      <w:bookmarkEnd w:id="1"/>
+    </w:p>
+    <w:p>
+      <w:r>
+        <w:t>Amparadas bajo el manifiesto ágil,</w:t>
+      </w:r>
+      <w:r>
+        <w:t xml:space="preserve"> </w:t>
+      </w:r>
+      <w:r>
+        <w:t>cohabitan</w:t>
+      </w:r>
+      <w:r>
+        <w:t xml:space="preserve"> </w:t>
+      </w:r>
+      <w:r>
+        <w:t>diferentes herramientas y prácticas para la ges</w:t>
+      </w:r>
+      <w:r>
+        <w:t xml:space="preserve">tión </w:t>
+      </w:r>
+      <w:r>
+        <w:t xml:space="preserve">y elaboración </w:t>
+      </w:r>
+      <w:r>
+        <w:t xml:space="preserve">de </w:t>
+      </w:r>
+      <w:r>
+        <w:t>proyectos de software. Estas son conocidas como</w:t>
+      </w:r>
+      <w:r>
+        <w:t xml:space="preserve"> </w:t>
+      </w:r>
+      <w:r>
+        <w:t xml:space="preserve">metodologías </w:t>
+      </w:r>
+      <w:r>
+        <w:t>ágiles</w:t>
+      </w:r>
+      <w:r>
+        <w:t>. Sin embargo, e</w:t>
+      </w:r>
+      <w:r>
+        <w:t xml:space="preserve">l término </w:t>
+      </w:r>
+      <w:r>
+        <w:t xml:space="preserve">ágil </w:t>
+      </w:r>
+      <w:r>
+        <w:t>ha sufrido un gran desgaste en los últimos años</w:t>
+      </w:r>
+      <w:r>
+        <w:t xml:space="preserve"> y varios de los creadores y firmantes del manifiesto sostienen que </w:t>
+      </w:r>
+      <w:r>
+        <w:t>los principios y valores originales que llevaron a su redacción se han diluido con el tiempo en los detalles de las implementaciones</w:t>
+      </w:r>
+      <w:r>
+        <w:t>.</w:t>
+      </w:r>
+    </w:p>
+    <w:p>
+      <w:r>
+        <w:t xml:space="preserve">En el presente proyecto exploraremos la historia de los preceptos ágiles, estudiaremos las metodologías más extendidas, y cómo ha evolucionado el concepto de agilidad a través de estas hasta nuestros días. </w:t>
+      </w:r>
+    </w:p>
+    <w:p>
+      <w:pPr>
+        <w:pStyle w:val="Texto"/>
+      </w:pPr>
+    </w:p>
+    <w:p>
+      <w:pPr>
+        <w:pStyle w:val="Texto"/>
+      </w:pPr>
+    </w:p>
+    <w:p>
+      <w:pPr>
+        <w:pStyle w:val="Texto"/>
+      </w:pPr>
+    </w:p>
+    <w:p>
+      <w:pPr>
+        <w:pStyle w:val="Texto"/>
+      </w:pPr>
+    </w:p>
+    <w:p>
+      <w:pPr>
+        <w:pStyle w:val="Texto"/>
+      </w:pPr>
+    </w:p>
+    <w:p>
+      <w:pPr>
+        <w:pStyle w:val="Texto"/>
+      </w:pPr>
+    </w:p>
+    <w:p>
+      <w:pPr>
+        <w:pStyle w:val="Texto"/>
+      </w:pPr>
+    </w:p>
+    <w:p>
+      <w:pPr>
+        <w:pStyle w:val="Texto"/>
+      </w:pPr>
+    </w:p>
+    <w:p>
+      <w:pPr>
+        <w:pStyle w:val="Texto"/>
+      </w:pPr>
+    </w:p>
+    <w:p>
+      <w:pPr>
+        <w:pStyle w:val="Texto"/>
+      </w:pPr>
+    </w:p>
+    <w:p>
+      <w:pPr>
+        <w:pStyle w:val="Texto"/>
+      </w:pPr>
+    </w:p>
+    <w:p>
+      <w:pPr>
+        <w:pStyle w:val="Texto"/>
+      </w:pPr>
+    </w:p>
+    <w:p>
+      <w:pPr>
+        <w:pStyle w:val="Texto"/>
+      </w:pPr>
+    </w:p>
+    <w:p>
+      <w:pPr>
+        <w:pStyle w:val="Texto"/>
+      </w:pPr>
+    </w:p>
+    <w:p>
+      <w:pPr>
+        <w:pStyle w:val="Texto"/>
+      </w:pPr>
+    </w:p>
+    <w:p>
+      <w:pPr>
+        <w:pStyle w:val="Texto"/>
+      </w:pPr>
+    </w:p>
+    <w:p>
+      <w:pPr>
+        <w:pStyle w:val="Texto"/>
+      </w:pPr>
+    </w:p>
+    <w:p>
+      <w:pPr>
+        <w:pStyle w:val="Texto"/>
+      </w:pPr>
+    </w:p>
+    <w:p>
+      <w:pPr>
+        <w:pStyle w:val="Subtitle"/>
+      </w:pPr>
+      <w:bookmarkStart w:id="2" w:name="_Toc530393492"/>
+      <w:r>
+        <w:t>Palabras clave</w:t>
+      </w:r>
       <w:bookmarkEnd w:id="2"/>
-    </w:p>
-    <w:p>
-      <w:pPr>
-        <w:pStyle w:val="Texto"/>
-        <w:rPr>
-          <w:i/>
-        </w:rPr>
-      </w:pPr>
-      <w:r>
-        <w:rPr>
-          <w:i/>
-        </w:rPr>
-        <w:t>[</w:t>
-      </w:r>
-      <w:r>
-        <w:rPr>
-          <w:i/>
-        </w:rPr>
-        <w:t xml:space="preserve">Aproximadamente </w:t>
-      </w:r>
-      <w:r>
-        <w:rPr>
-          <w:i/>
-        </w:rPr>
-        <w:t>una página</w:t>
-      </w:r>
-      <w:r>
-        <w:rPr>
-          <w:i/>
-        </w:rPr>
-        <w:t>.</w:t>
-      </w:r>
-      <w:r>
-        <w:rPr>
-          <w:i/>
-        </w:rPr>
-        <w:t>]</w:t>
-      </w:r>
-    </w:p>
-    <w:p>
-      <w:pPr>
-        <w:pStyle w:val="Texto"/>
-      </w:pPr>
-    </w:p>
-    <w:p>
-      <w:pPr>
-        <w:pStyle w:val="Texto"/>
-      </w:pPr>
-    </w:p>
-    <w:p>
-      <w:pPr>
-        <w:pStyle w:val="Texto"/>
-      </w:pPr>
-    </w:p>
-    <w:p>
-      <w:pPr>
-        <w:pStyle w:val="Texto"/>
-      </w:pPr>
-    </w:p>
-    <w:p>
-      <w:pPr>
-        <w:pStyle w:val="Texto"/>
-      </w:pPr>
-    </w:p>
-    <w:p>
-      <w:pPr>
-        <w:pStyle w:val="Texto"/>
-      </w:pPr>
-    </w:p>
-    <w:p>
-      <w:pPr>
-        <w:pStyle w:val="Texto"/>
-      </w:pPr>
-    </w:p>
-    <w:p>
-      <w:pPr>
-        <w:pStyle w:val="Texto"/>
-      </w:pPr>
-    </w:p>
-    <w:p>
-      <w:pPr>
-        <w:pStyle w:val="Texto"/>
-      </w:pPr>
-    </w:p>
-    <w:p>
-      <w:pPr>
-        <w:pStyle w:val="Texto"/>
-      </w:pPr>
-    </w:p>
-    <w:p>
-      <w:pPr>
-        <w:pStyle w:val="Texto"/>
-      </w:pPr>
-    </w:p>
-    <w:p>
-      <w:pPr>
-        <w:pStyle w:val="Texto"/>
-      </w:pPr>
-    </w:p>
-    <w:p>
-      <w:pPr>
-        <w:pStyle w:val="Texto"/>
-      </w:pPr>
-    </w:p>
-    <w:p>
-      <w:pPr>
-        <w:pStyle w:val="Texto"/>
-      </w:pPr>
-    </w:p>
-    <w:p>
-      <w:pPr>
-        <w:pStyle w:val="Texto"/>
-      </w:pPr>
-    </w:p>
-    <w:p>
-      <w:pPr>
-        <w:pStyle w:val="Texto"/>
-      </w:pPr>
-    </w:p>
-    <w:p>
-      <w:pPr>
-        <w:pStyle w:val="Texto"/>
-      </w:pPr>
-    </w:p>
-    <w:p>
-      <w:pPr>
-        <w:pStyle w:val="Texto"/>
-      </w:pPr>
-    </w:p>
-    <w:p>
-      <w:pPr>
-        <w:pStyle w:val="Subttulo"/>
-      </w:pPr>
-      <w:bookmarkStart w:id="3" w:name="_Toc530393492"/>
-      <w:r>
-        <w:t>Palabras clave</w:t>
-      </w:r>
-      <w:bookmarkEnd w:id="3"/>
-    </w:p>
-    <w:p>
-      <w:pPr>
-        <w:pStyle w:val="Texto"/>
-        <w:rPr>
-          <w:i/>
-        </w:rPr>
-      </w:pPr>
-      <w:r>
-        <w:rPr>
-          <w:i/>
-        </w:rPr>
-        <w:t>[Palabras clave relacionadas con el trabajo]</w:t>
-      </w:r>
     </w:p>
     <w:p>
       <w:pPr>
@@ -757,10 +720,15 @@
           <w:sz w:val="24"/>
         </w:rPr>
       </w:pPr>
+      <w:bookmarkStart w:id="3" w:name="_GoBack"/>
+      <w:r>
+        <w:t>manifiesto ágil, metodologías ágiles, SCRUM, XP, Lean, Kanban.</w:t>
+      </w:r>
       <w:r>
         <w:br w:type="page"/>
       </w:r>
     </w:p>
+    <w:bookmarkEnd w:id="3"/>
     <w:p>
       <w:pPr>
         <w:spacing w:after="160" w:line="259" w:lineRule="auto"/>
@@ -778,20 +746,16 @@
     </w:p>
     <w:p>
       <w:pPr>
-        <w:pStyle w:val="Ttulo2"/>
-        <w:rPr>
-          <w:lang w:val="en-GB"/>
-        </w:rPr>
+        <w:pStyle w:val="Heading2"/>
       </w:pPr>
       <w:bookmarkStart w:id="4" w:name="_Toc530393493"/>
-      <w:r>
-        <w:rPr>
-          <w:lang w:val="en-GB"/>
-        </w:rPr>
+      <w:proofErr w:type="spellStart"/>
+      <w:r>
         <w:lastRenderedPageBreak/>
         <w:t>Abstract</w:t>
       </w:r>
       <w:bookmarkEnd w:id="4"/>
+      <w:proofErr w:type="spellEnd"/>
     </w:p>
     <w:p>
       <w:pPr>
@@ -913,19 +877,15 @@
     </w:p>
     <w:p>
       <w:pPr>
-        <w:pStyle w:val="Subttulo"/>
-        <w:rPr>
-          <w:lang w:val="en-GB"/>
-        </w:rPr>
+        <w:pStyle w:val="Subtitle"/>
       </w:pPr>
       <w:bookmarkStart w:id="5" w:name="_Toc530393494"/>
-      <w:r>
-        <w:rPr>
-          <w:lang w:val="en-GB"/>
-        </w:rPr>
+      <w:proofErr w:type="spellStart"/>
+      <w:r>
         <w:t>Keywords</w:t>
       </w:r>
       <w:bookmarkEnd w:id="5"/>
+      <w:proofErr w:type="spellEnd"/>
     </w:p>
     <w:p>
       <w:pPr>
@@ -951,13 +911,9 @@
           <w:smallCaps/>
           <w:color w:val="2E74B5"/>
           <w:sz w:val="44"/>
-          <w:lang w:val="en-GB"/>
-        </w:rPr>
-      </w:pPr>
-      <w:r>
-        <w:rPr>
-          <w:lang w:val="en-GB"/>
-        </w:rPr>
+        </w:rPr>
+      </w:pPr>
+      <w:r>
         <w:br w:type="page"/>
       </w:r>
     </w:p>
@@ -971,20 +927,16 @@
           <w:smallCaps/>
           <w:color w:val="2E74B5"/>
           <w:sz w:val="44"/>
-          <w:lang w:val="en-GB"/>
-        </w:rPr>
-      </w:pPr>
-      <w:r>
-        <w:rPr>
-          <w:lang w:val="en-GB"/>
-        </w:rPr>
+        </w:rPr>
+      </w:pPr>
+      <w:r>
         <w:lastRenderedPageBreak/>
         <w:br w:type="page"/>
       </w:r>
     </w:p>
     <w:p>
       <w:pPr>
-        <w:pStyle w:val="Ttulo2"/>
+        <w:pStyle w:val="Heading2"/>
       </w:pPr>
       <w:bookmarkStart w:id="6" w:name="_Toc530393495"/>
       <w:r>
@@ -995,6 +947,12 @@
     </w:p>
     <w:sdt>
       <w:sdtPr>
+        <w:rPr>
+          <w:rFonts w:asciiTheme="minorHAnsi" w:eastAsia="Calibri" w:hAnsiTheme="minorHAnsi" w:cs="Calibri"/>
+          <w:color w:val="000000"/>
+          <w:sz w:val="22"/>
+          <w:szCs w:val="22"/>
+        </w:rPr>
         <w:id w:val="274445749"/>
         <w:docPartObj>
           <w:docPartGallery w:val="Table of Contents"/>
@@ -1003,18 +961,14 @@
       </w:sdtPr>
       <w:sdtEndPr>
         <w:rPr>
-          <w:rFonts w:asciiTheme="minorHAnsi" w:eastAsia="Calibri" w:hAnsiTheme="minorHAnsi" w:cs="Calibri"/>
           <w:b/>
           <w:bCs/>
-          <w:color w:val="000000"/>
-          <w:sz w:val="22"/>
-          <w:szCs w:val="22"/>
         </w:rPr>
       </w:sdtEndPr>
       <w:sdtContent>
         <w:p>
           <w:pPr>
-            <w:pStyle w:val="TtuloTDC"/>
+            <w:pStyle w:val="TOCHeading"/>
           </w:pPr>
           <w:r>
             <w:t>Contenido</w:t>
@@ -1022,7 +976,7 @@
         </w:p>
         <w:p>
           <w:pPr>
-            <w:pStyle w:val="TDC2"/>
+            <w:pStyle w:val="TOC2"/>
             <w:tabs>
               <w:tab w:val="right" w:leader="dot" w:pos="8494"/>
             </w:tabs>
@@ -1056,7 +1010,7 @@
           <w:hyperlink w:anchor="_Toc530393496" w:history="1">
             <w:r>
               <w:rPr>
-                <w:rStyle w:val="Hipervnculo"/>
+                <w:rStyle w:val="Hyperlink"/>
                 <w:noProof/>
               </w:rPr>
               <w:t>Objetivos</w:t>
@@ -1113,7 +1067,7 @@
         </w:p>
         <w:p>
           <w:pPr>
-            <w:pStyle w:val="TDC2"/>
+            <w:pStyle w:val="TOC2"/>
             <w:tabs>
               <w:tab w:val="right" w:leader="dot" w:pos="8494"/>
             </w:tabs>
@@ -1126,7 +1080,7 @@
           <w:hyperlink w:anchor="_Toc530393497" w:history="1">
             <w:r>
               <w:rPr>
-                <w:rStyle w:val="Hipervnculo"/>
+                <w:rStyle w:val="Hyperlink"/>
                 <w:noProof/>
               </w:rPr>
               <w:t>Capítulo 1</w:t>
@@ -1183,7 +1137,7 @@
         </w:p>
         <w:p>
           <w:pPr>
-            <w:pStyle w:val="TDC2"/>
+            <w:pStyle w:val="TOC2"/>
             <w:tabs>
               <w:tab w:val="right" w:leader="dot" w:pos="8494"/>
             </w:tabs>
@@ -1196,7 +1150,7 @@
           <w:hyperlink w:anchor="_Toc530393498" w:history="1">
             <w:r>
               <w:rPr>
-                <w:rStyle w:val="Hipervnculo"/>
+                <w:rStyle w:val="Hyperlink"/>
                 <w:noProof/>
               </w:rPr>
               <w:t>Capítulo 2</w:t>
@@ -1253,7 +1207,7 @@
         </w:p>
         <w:p>
           <w:pPr>
-            <w:pStyle w:val="TDC2"/>
+            <w:pStyle w:val="TOC2"/>
             <w:tabs>
               <w:tab w:val="right" w:leader="dot" w:pos="8494"/>
             </w:tabs>
@@ -1266,7 +1220,7 @@
           <w:hyperlink w:anchor="_Toc530393499" w:history="1">
             <w:r>
               <w:rPr>
-                <w:rStyle w:val="Hipervnculo"/>
+                <w:rStyle w:val="Hyperlink"/>
                 <w:noProof/>
               </w:rPr>
               <w:t>Conclusiones y Posibles Ampliaciones</w:t>
@@ -1323,7 +1277,7 @@
         </w:p>
         <w:p>
           <w:pPr>
-            <w:pStyle w:val="TDC2"/>
+            <w:pStyle w:val="TOC2"/>
             <w:tabs>
               <w:tab w:val="right" w:leader="dot" w:pos="8494"/>
             </w:tabs>
@@ -1336,7 +1290,7 @@
           <w:hyperlink w:anchor="_Toc530393500" w:history="1">
             <w:r>
               <w:rPr>
-                <w:rStyle w:val="Hipervnculo"/>
+                <w:rStyle w:val="Hyperlink"/>
                 <w:noProof/>
               </w:rPr>
               <w:t>Bibliografía</w:t>
@@ -1393,7 +1347,7 @@
         </w:p>
         <w:p>
           <w:pPr>
-            <w:pStyle w:val="TDC2"/>
+            <w:pStyle w:val="TOC2"/>
             <w:tabs>
               <w:tab w:val="right" w:leader="dot" w:pos="8494"/>
             </w:tabs>
@@ -1406,7 +1360,7 @@
           <w:hyperlink w:anchor="_Toc530393501" w:history="1">
             <w:r>
               <w:rPr>
-                <w:rStyle w:val="Hipervnculo"/>
+                <w:rStyle w:val="Hyperlink"/>
                 <w:noProof/>
               </w:rPr>
               <w:t>Anexo I</w:t>
@@ -1536,7 +1490,7 @@
     </w:p>
     <w:p>
       <w:pPr>
-        <w:pStyle w:val="Ttulo2"/>
+        <w:pStyle w:val="Heading2"/>
       </w:pPr>
       <w:bookmarkStart w:id="7" w:name="_Toc530393496"/>
       <w:r>
@@ -1576,7 +1530,7 @@
     </w:p>
     <w:p>
       <w:pPr>
-        <w:pStyle w:val="Ttulo2"/>
+        <w:pStyle w:val="Heading2"/>
       </w:pPr>
       <w:bookmarkStart w:id="8" w:name="_Toc530393497"/>
       <w:r>
@@ -1616,7 +1570,7 @@
     </w:p>
     <w:p>
       <w:pPr>
-        <w:pStyle w:val="Ttulo2"/>
+        <w:pStyle w:val="Heading2"/>
       </w:pPr>
       <w:bookmarkStart w:id="9" w:name="_Toc530393498"/>
       <w:r>
@@ -1656,7 +1610,7 @@
     </w:p>
     <w:p>
       <w:pPr>
-        <w:pStyle w:val="Ttulo2"/>
+        <w:pStyle w:val="Heading2"/>
       </w:pPr>
       <w:bookmarkStart w:id="10" w:name="_Toc530393499"/>
       <w:r>
@@ -1687,7 +1641,7 @@
     </w:p>
     <w:p>
       <w:pPr>
-        <w:pStyle w:val="Ttulo2"/>
+        <w:pStyle w:val="Heading2"/>
       </w:pPr>
       <w:bookmarkStart w:id="11" w:name="_Toc530393500"/>
       <w:r>
@@ -1727,7 +1681,7 @@
     </w:p>
     <w:p>
       <w:pPr>
-        <w:pStyle w:val="Ttulo2"/>
+        <w:pStyle w:val="Heading2"/>
       </w:pPr>
       <w:bookmarkStart w:id="12" w:name="_Toc530393501"/>
       <w:r>
@@ -1750,7 +1704,7 @@
 </file>
 
 <file path=word/endnotes.xml><?xml version="1.0" encoding="utf-8"?>
-<w:endnotes xmlns:wpc="http://schemas.microsoft.com/office/word/2010/wordprocessingCanvas" xmlns:cx="http://schemas.microsoft.com/office/drawing/2014/chartex" xmlns:cx1="http://schemas.microsoft.com/office/drawing/2015/9/8/chartex" xmlns:mc="http://schemas.openxmlformats.org/markup-compatibility/2006" xmlns:o="urn:schemas-microsoft-com:office:office" xmlns:r="http://schemas.openxmlformats.org/officeDocument/2006/relationships" xmlns:m="http://schemas.openxmlformats.org/officeDocument/2006/math" xmlns:v="urn:schemas-microsoft-com:vml" xmlns:wp14="http://schemas.microsoft.com/office/word/2010/wordprocessingDrawing" xmlns:wp="http://schemas.openxmlformats.org/drawingml/2006/wordprocessingDrawing" xmlns:w10="urn:schemas-microsoft-com:office:word" xmlns:w="http://schemas.openxmlformats.org/wordprocessingml/2006/main" xmlns:w14="http://schemas.microsoft.com/office/word/2010/wordml" xmlns:w15="http://schemas.microsoft.com/office/word/2012/wordml" xmlns:w16se="http://schemas.microsoft.com/office/word/2015/wordml/symex" xmlns:wpg="http://schemas.microsoft.com/office/word/2010/wordprocessingGroup" xmlns:wpi="http://schemas.microsoft.com/office/word/2010/wordprocessingInk" xmlns:wne="http://schemas.microsoft.com/office/word/2006/wordml" xmlns:wps="http://schemas.microsoft.com/office/word/2010/wordprocessingShape" mc:Ignorable="w14 w15 w16se wp14">
+<w:endnotes xmlns:wpc="http://schemas.microsoft.com/office/word/2010/wordprocessingCanvas" xmlns:cx="http://schemas.microsoft.com/office/drawing/2014/chartex" xmlns:cx1="http://schemas.microsoft.com/office/drawing/2015/9/8/chartex" xmlns:cx2="http://schemas.microsoft.com/office/drawing/2015/10/21/chartex" xmlns:cx3="http://schemas.microsoft.com/office/drawing/2016/5/9/chartex" xmlns:cx4="http://schemas.microsoft.com/office/drawing/2016/5/10/chartex" xmlns:cx5="http://schemas.microsoft.com/office/drawing/2016/5/11/chartex" xmlns:cx6="http://schemas.microsoft.com/office/drawing/2016/5/12/chartex" xmlns:cx7="http://schemas.microsoft.com/office/drawing/2016/5/13/chartex" xmlns:cx8="http://schemas.microsoft.com/office/drawing/2016/5/14/chartex" xmlns:mc="http://schemas.openxmlformats.org/markup-compatibility/2006" xmlns:aink="http://schemas.microsoft.com/office/drawing/2016/ink" xmlns:am3d="http://schemas.microsoft.com/office/drawing/2017/model3d" xmlns:o="urn:schemas-microsoft-com:office:office" xmlns:r="http://schemas.openxmlformats.org/officeDocument/2006/relationships" xmlns:m="http://schemas.openxmlformats.org/officeDocument/2006/math" xmlns:v="urn:schemas-microsoft-com:vml" xmlns:wp14="http://schemas.microsoft.com/office/word/2010/wordprocessingDrawing" xmlns:wp="http://schemas.openxmlformats.org/drawingml/2006/wordprocessingDrawing" xmlns:w10="urn:schemas-microsoft-com:office:word" xmlns:w="http://schemas.openxmlformats.org/wordprocessingml/2006/main" xmlns:w14="http://schemas.microsoft.com/office/word/2010/wordml" xmlns:w15="http://schemas.microsoft.com/office/word/2012/wordml" xmlns:w16cid="http://schemas.microsoft.com/office/word/2016/wordml/cid" xmlns:w16se="http://schemas.microsoft.com/office/word/2015/wordml/symex" xmlns:wpg="http://schemas.microsoft.com/office/word/2010/wordprocessingGroup" xmlns:wpi="http://schemas.microsoft.com/office/word/2010/wordprocessingInk" xmlns:wne="http://schemas.microsoft.com/office/word/2006/wordml" xmlns:wps="http://schemas.microsoft.com/office/word/2010/wordprocessingShape" mc:Ignorable="w14 w15 w16se w16cid wp14">
   <w:endnote w:type="separator" w:id="-1">
     <w:p>
       <w:pPr>
@@ -1775,10 +1729,10 @@
 </file>
 
 <file path=word/footer1.xml><?xml version="1.0" encoding="utf-8"?>
-<w:ftr xmlns:wpc="http://schemas.microsoft.com/office/word/2010/wordprocessingCanvas" xmlns:cx="http://schemas.microsoft.com/office/drawing/2014/chartex" xmlns:cx1="http://schemas.microsoft.com/office/drawing/2015/9/8/chartex" xmlns:mc="http://schemas.openxmlformats.org/markup-compatibility/2006" xmlns:o="urn:schemas-microsoft-com:office:office" xmlns:r="http://schemas.openxmlformats.org/officeDocument/2006/relationships" xmlns:m="http://schemas.openxmlformats.org/officeDocument/2006/math" xmlns:v="urn:schemas-microsoft-com:vml" xmlns:wp14="http://schemas.microsoft.com/office/word/2010/wordprocessingDrawing" xmlns:wp="http://schemas.openxmlformats.org/drawingml/2006/wordprocessingDrawing" xmlns:w10="urn:schemas-microsoft-com:office:word" xmlns:w="http://schemas.openxmlformats.org/wordprocessingml/2006/main" xmlns:w14="http://schemas.microsoft.com/office/word/2010/wordml" xmlns:w15="http://schemas.microsoft.com/office/word/2012/wordml" xmlns:w16se="http://schemas.microsoft.com/office/word/2015/wordml/symex" xmlns:wpg="http://schemas.microsoft.com/office/word/2010/wordprocessingGroup" xmlns:wpi="http://schemas.microsoft.com/office/word/2010/wordprocessingInk" xmlns:wne="http://schemas.microsoft.com/office/word/2006/wordml" xmlns:wps="http://schemas.microsoft.com/office/word/2010/wordprocessingShape" mc:Ignorable="w14 w15 w16se wp14">
+<w:ftr xmlns:wpc="http://schemas.microsoft.com/office/word/2010/wordprocessingCanvas" xmlns:cx="http://schemas.microsoft.com/office/drawing/2014/chartex" xmlns:cx1="http://schemas.microsoft.com/office/drawing/2015/9/8/chartex" xmlns:cx2="http://schemas.microsoft.com/office/drawing/2015/10/21/chartex" xmlns:cx3="http://schemas.microsoft.com/office/drawing/2016/5/9/chartex" xmlns:cx4="http://schemas.microsoft.com/office/drawing/2016/5/10/chartex" xmlns:cx5="http://schemas.microsoft.com/office/drawing/2016/5/11/chartex" xmlns:cx6="http://schemas.microsoft.com/office/drawing/2016/5/12/chartex" xmlns:cx7="http://schemas.microsoft.com/office/drawing/2016/5/13/chartex" xmlns:cx8="http://schemas.microsoft.com/office/drawing/2016/5/14/chartex" xmlns:mc="http://schemas.openxmlformats.org/markup-compatibility/2006" xmlns:aink="http://schemas.microsoft.com/office/drawing/2016/ink" xmlns:am3d="http://schemas.microsoft.com/office/drawing/2017/model3d" xmlns:o="urn:schemas-microsoft-com:office:office" xmlns:r="http://schemas.openxmlformats.org/officeDocument/2006/relationships" xmlns:m="http://schemas.openxmlformats.org/officeDocument/2006/math" xmlns:v="urn:schemas-microsoft-com:vml" xmlns:wp14="http://schemas.microsoft.com/office/word/2010/wordprocessingDrawing" xmlns:wp="http://schemas.openxmlformats.org/drawingml/2006/wordprocessingDrawing" xmlns:w10="urn:schemas-microsoft-com:office:word" xmlns:w="http://schemas.openxmlformats.org/wordprocessingml/2006/main" xmlns:w14="http://schemas.microsoft.com/office/word/2010/wordml" xmlns:w15="http://schemas.microsoft.com/office/word/2012/wordml" xmlns:w16cid="http://schemas.microsoft.com/office/word/2016/wordml/cid" xmlns:w16se="http://schemas.microsoft.com/office/word/2015/wordml/symex" xmlns:wpg="http://schemas.microsoft.com/office/word/2010/wordprocessingGroup" xmlns:wpi="http://schemas.microsoft.com/office/word/2010/wordprocessingInk" xmlns:wne="http://schemas.microsoft.com/office/word/2006/wordml" xmlns:wps="http://schemas.microsoft.com/office/word/2010/wordprocessingShape" mc:Ignorable="w14 w15 w16se w16cid wp14">
   <w:p>
     <w:pPr>
-      <w:pStyle w:val="Piedepgina"/>
+      <w:pStyle w:val="Footer"/>
       <w:tabs>
         <w:tab w:val="clear" w:pos="4252"/>
         <w:tab w:val="clear" w:pos="8504"/>
@@ -1793,10 +1747,10 @@
 </file>
 
 <file path=word/footer2.xml><?xml version="1.0" encoding="utf-8"?>
-<w:ftr xmlns:wpc="http://schemas.microsoft.com/office/word/2010/wordprocessingCanvas" xmlns:cx="http://schemas.microsoft.com/office/drawing/2014/chartex" xmlns:cx1="http://schemas.microsoft.com/office/drawing/2015/9/8/chartex" xmlns:mc="http://schemas.openxmlformats.org/markup-compatibility/2006" xmlns:o="urn:schemas-microsoft-com:office:office" xmlns:r="http://schemas.openxmlformats.org/officeDocument/2006/relationships" xmlns:m="http://schemas.openxmlformats.org/officeDocument/2006/math" xmlns:v="urn:schemas-microsoft-com:vml" xmlns:wp14="http://schemas.microsoft.com/office/word/2010/wordprocessingDrawing" xmlns:wp="http://schemas.openxmlformats.org/drawingml/2006/wordprocessingDrawing" xmlns:w10="urn:schemas-microsoft-com:office:word" xmlns:w="http://schemas.openxmlformats.org/wordprocessingml/2006/main" xmlns:w14="http://schemas.microsoft.com/office/word/2010/wordml" xmlns:w15="http://schemas.microsoft.com/office/word/2012/wordml" xmlns:w16se="http://schemas.microsoft.com/office/word/2015/wordml/symex" xmlns:wpg="http://schemas.microsoft.com/office/word/2010/wordprocessingGroup" xmlns:wpi="http://schemas.microsoft.com/office/word/2010/wordprocessingInk" xmlns:wne="http://schemas.microsoft.com/office/word/2006/wordml" xmlns:wps="http://schemas.microsoft.com/office/word/2010/wordprocessingShape" mc:Ignorable="w14 w15 w16se wp14">
+<w:ftr xmlns:wpc="http://schemas.microsoft.com/office/word/2010/wordprocessingCanvas" xmlns:cx="http://schemas.microsoft.com/office/drawing/2014/chartex" xmlns:cx1="http://schemas.microsoft.com/office/drawing/2015/9/8/chartex" xmlns:cx2="http://schemas.microsoft.com/office/drawing/2015/10/21/chartex" xmlns:cx3="http://schemas.microsoft.com/office/drawing/2016/5/9/chartex" xmlns:cx4="http://schemas.microsoft.com/office/drawing/2016/5/10/chartex" xmlns:cx5="http://schemas.microsoft.com/office/drawing/2016/5/11/chartex" xmlns:cx6="http://schemas.microsoft.com/office/drawing/2016/5/12/chartex" xmlns:cx7="http://schemas.microsoft.com/office/drawing/2016/5/13/chartex" xmlns:cx8="http://schemas.microsoft.com/office/drawing/2016/5/14/chartex" xmlns:mc="http://schemas.openxmlformats.org/markup-compatibility/2006" xmlns:aink="http://schemas.microsoft.com/office/drawing/2016/ink" xmlns:am3d="http://schemas.microsoft.com/office/drawing/2017/model3d" xmlns:o="urn:schemas-microsoft-com:office:office" xmlns:r="http://schemas.openxmlformats.org/officeDocument/2006/relationships" xmlns:m="http://schemas.openxmlformats.org/officeDocument/2006/math" xmlns:v="urn:schemas-microsoft-com:vml" xmlns:wp14="http://schemas.microsoft.com/office/word/2010/wordprocessingDrawing" xmlns:wp="http://schemas.openxmlformats.org/drawingml/2006/wordprocessingDrawing" xmlns:w10="urn:schemas-microsoft-com:office:word" xmlns:w="http://schemas.openxmlformats.org/wordprocessingml/2006/main" xmlns:w14="http://schemas.microsoft.com/office/word/2010/wordml" xmlns:w15="http://schemas.microsoft.com/office/word/2012/wordml" xmlns:w16cid="http://schemas.microsoft.com/office/word/2016/wordml/cid" xmlns:w16se="http://schemas.microsoft.com/office/word/2015/wordml/symex" xmlns:wpg="http://schemas.microsoft.com/office/word/2010/wordprocessingGroup" xmlns:wpi="http://schemas.microsoft.com/office/word/2010/wordprocessingInk" xmlns:wne="http://schemas.microsoft.com/office/word/2006/wordml" xmlns:wps="http://schemas.microsoft.com/office/word/2010/wordprocessingShape" mc:Ignorable="w14 w15 w16se w16cid wp14">
   <w:p>
     <w:pPr>
-      <w:pStyle w:val="Piedepgina"/>
+      <w:pStyle w:val="Footer"/>
       <w:pBdr>
         <w:top w:val="single" w:sz="12" w:space="1" w:color="2E74B5" w:themeColor="accent1" w:themeShade="BF"/>
       </w:pBdr>
@@ -1840,26 +1794,25 @@
 </file>
 
 <file path=word/footer3.xml><?xml version="1.0" encoding="utf-8"?>
-<w:ftr xmlns:wpc="http://schemas.microsoft.com/office/word/2010/wordprocessingCanvas" xmlns:cx="http://schemas.microsoft.com/office/drawing/2014/chartex" xmlns:cx1="http://schemas.microsoft.com/office/drawing/2015/9/8/chartex" xmlns:mc="http://schemas.openxmlformats.org/markup-compatibility/2006" xmlns:o="urn:schemas-microsoft-com:office:office" xmlns:r="http://schemas.openxmlformats.org/officeDocument/2006/relationships" xmlns:m="http://schemas.openxmlformats.org/officeDocument/2006/math" xmlns:v="urn:schemas-microsoft-com:vml" xmlns:wp14="http://schemas.microsoft.com/office/word/2010/wordprocessingDrawing" xmlns:wp="http://schemas.openxmlformats.org/drawingml/2006/wordprocessingDrawing" xmlns:w10="urn:schemas-microsoft-com:office:word" xmlns:w="http://schemas.openxmlformats.org/wordprocessingml/2006/main" xmlns:w14="http://schemas.microsoft.com/office/word/2010/wordml" xmlns:w15="http://schemas.microsoft.com/office/word/2012/wordml" xmlns:w16se="http://schemas.microsoft.com/office/word/2015/wordml/symex" xmlns:wpg="http://schemas.microsoft.com/office/word/2010/wordprocessingGroup" xmlns:wpi="http://schemas.microsoft.com/office/word/2010/wordprocessingInk" xmlns:wne="http://schemas.microsoft.com/office/word/2006/wordml" xmlns:wps="http://schemas.microsoft.com/office/word/2010/wordprocessingShape" mc:Ignorable="w14 w15 w16se wp14">
+<w:ftr xmlns:wpc="http://schemas.microsoft.com/office/word/2010/wordprocessingCanvas" xmlns:cx="http://schemas.microsoft.com/office/drawing/2014/chartex" xmlns:cx1="http://schemas.microsoft.com/office/drawing/2015/9/8/chartex" xmlns:cx2="http://schemas.microsoft.com/office/drawing/2015/10/21/chartex" xmlns:cx3="http://schemas.microsoft.com/office/drawing/2016/5/9/chartex" xmlns:cx4="http://schemas.microsoft.com/office/drawing/2016/5/10/chartex" xmlns:cx5="http://schemas.microsoft.com/office/drawing/2016/5/11/chartex" xmlns:cx6="http://schemas.microsoft.com/office/drawing/2016/5/12/chartex" xmlns:cx7="http://schemas.microsoft.com/office/drawing/2016/5/13/chartex" xmlns:cx8="http://schemas.microsoft.com/office/drawing/2016/5/14/chartex" xmlns:mc="http://schemas.openxmlformats.org/markup-compatibility/2006" xmlns:aink="http://schemas.microsoft.com/office/drawing/2016/ink" xmlns:am3d="http://schemas.microsoft.com/office/drawing/2017/model3d" xmlns:o="urn:schemas-microsoft-com:office:office" xmlns:r="http://schemas.openxmlformats.org/officeDocument/2006/relationships" xmlns:m="http://schemas.openxmlformats.org/officeDocument/2006/math" xmlns:v="urn:schemas-microsoft-com:vml" xmlns:wp14="http://schemas.microsoft.com/office/word/2010/wordprocessingDrawing" xmlns:wp="http://schemas.openxmlformats.org/drawingml/2006/wordprocessingDrawing" xmlns:w10="urn:schemas-microsoft-com:office:word" xmlns:w="http://schemas.openxmlformats.org/wordprocessingml/2006/main" xmlns:w14="http://schemas.microsoft.com/office/word/2010/wordml" xmlns:w15="http://schemas.microsoft.com/office/word/2012/wordml" xmlns:w16cid="http://schemas.microsoft.com/office/word/2016/wordml/cid" xmlns:w16se="http://schemas.microsoft.com/office/word/2015/wordml/symex" xmlns:wpg="http://schemas.microsoft.com/office/word/2010/wordprocessingGroup" xmlns:wpi="http://schemas.microsoft.com/office/word/2010/wordprocessingInk" xmlns:wne="http://schemas.microsoft.com/office/word/2006/wordml" xmlns:wps="http://schemas.microsoft.com/office/word/2010/wordprocessingShape" mc:Ignorable="w14 w15 w16se w16cid wp14">
   <w:p>
     <w:pPr>
-      <w:pStyle w:val="Piedepgina"/>
+      <w:pStyle w:val="Footer"/>
       <w:pBdr>
         <w:top w:val="single" w:sz="12" w:space="1" w:color="2E74B5" w:themeColor="accent1" w:themeShade="BF"/>
       </w:pBdr>
       <w:ind w:firstLine="0"/>
     </w:pPr>
     <w:r>
-      <w:t>Nombre Apellido</w:t>
-    </w:r>
-    <w:r>
-      <w:t>1</w:t>
-    </w:r>
-    <w:r>
-      <w:t xml:space="preserve"> Apellido</w:t>
-    </w:r>
-    <w:r>
-      <w:t>2</w:t>
+      <w:t xml:space="preserve">Manuel </w:t>
+    </w:r>
+    <w:proofErr w:type="spellStart"/>
+    <w:r>
+      <w:t>Puchades</w:t>
+    </w:r>
+    <w:proofErr w:type="spellEnd"/>
+    <w:r>
+      <w:t xml:space="preserve"> Rodríguez</w:t>
     </w:r>
     <w:r>
       <w:t xml:space="preserve"> </w:t>
@@ -1906,7 +1859,7 @@
 </file>
 
 <file path=word/footnotes.xml><?xml version="1.0" encoding="utf-8"?>
-<w:footnotes xmlns:wpc="http://schemas.microsoft.com/office/word/2010/wordprocessingCanvas" xmlns:cx="http://schemas.microsoft.com/office/drawing/2014/chartex" xmlns:cx1="http://schemas.microsoft.com/office/drawing/2015/9/8/chartex" xmlns:mc="http://schemas.openxmlformats.org/markup-compatibility/2006" xmlns:o="urn:schemas-microsoft-com:office:office" xmlns:r="http://schemas.openxmlformats.org/officeDocument/2006/relationships" xmlns:m="http://schemas.openxmlformats.org/officeDocument/2006/math" xmlns:v="urn:schemas-microsoft-com:vml" xmlns:wp14="http://schemas.microsoft.com/office/word/2010/wordprocessingDrawing" xmlns:wp="http://schemas.openxmlformats.org/drawingml/2006/wordprocessingDrawing" xmlns:w10="urn:schemas-microsoft-com:office:word" xmlns:w="http://schemas.openxmlformats.org/wordprocessingml/2006/main" xmlns:w14="http://schemas.microsoft.com/office/word/2010/wordml" xmlns:w15="http://schemas.microsoft.com/office/word/2012/wordml" xmlns:w16se="http://schemas.microsoft.com/office/word/2015/wordml/symex" xmlns:wpg="http://schemas.microsoft.com/office/word/2010/wordprocessingGroup" xmlns:wpi="http://schemas.microsoft.com/office/word/2010/wordprocessingInk" xmlns:wne="http://schemas.microsoft.com/office/word/2006/wordml" xmlns:wps="http://schemas.microsoft.com/office/word/2010/wordprocessingShape" mc:Ignorable="w14 w15 w16se wp14">
+<w:footnotes xmlns:wpc="http://schemas.microsoft.com/office/word/2010/wordprocessingCanvas" xmlns:cx="http://schemas.microsoft.com/office/drawing/2014/chartex" xmlns:cx1="http://schemas.microsoft.com/office/drawing/2015/9/8/chartex" xmlns:cx2="http://schemas.microsoft.com/office/drawing/2015/10/21/chartex" xmlns:cx3="http://schemas.microsoft.com/office/drawing/2016/5/9/chartex" xmlns:cx4="http://schemas.microsoft.com/office/drawing/2016/5/10/chartex" xmlns:cx5="http://schemas.microsoft.com/office/drawing/2016/5/11/chartex" xmlns:cx6="http://schemas.microsoft.com/office/drawing/2016/5/12/chartex" xmlns:cx7="http://schemas.microsoft.com/office/drawing/2016/5/13/chartex" xmlns:cx8="http://schemas.microsoft.com/office/drawing/2016/5/14/chartex" xmlns:mc="http://schemas.openxmlformats.org/markup-compatibility/2006" xmlns:aink="http://schemas.microsoft.com/office/drawing/2016/ink" xmlns:am3d="http://schemas.microsoft.com/office/drawing/2017/model3d" xmlns:o="urn:schemas-microsoft-com:office:office" xmlns:r="http://schemas.openxmlformats.org/officeDocument/2006/relationships" xmlns:m="http://schemas.openxmlformats.org/officeDocument/2006/math" xmlns:v="urn:schemas-microsoft-com:vml" xmlns:wp14="http://schemas.microsoft.com/office/word/2010/wordprocessingDrawing" xmlns:wp="http://schemas.openxmlformats.org/drawingml/2006/wordprocessingDrawing" xmlns:w10="urn:schemas-microsoft-com:office:word" xmlns:w="http://schemas.openxmlformats.org/wordprocessingml/2006/main" xmlns:w14="http://schemas.microsoft.com/office/word/2010/wordml" xmlns:w15="http://schemas.microsoft.com/office/word/2012/wordml" xmlns:w16cid="http://schemas.microsoft.com/office/word/2016/wordml/cid" xmlns:w16se="http://schemas.microsoft.com/office/word/2015/wordml/symex" xmlns:wpg="http://schemas.microsoft.com/office/word/2010/wordprocessingGroup" xmlns:wpi="http://schemas.microsoft.com/office/word/2010/wordprocessingInk" xmlns:wne="http://schemas.microsoft.com/office/word/2006/wordml" xmlns:wps="http://schemas.microsoft.com/office/word/2010/wordprocessingShape" mc:Ignorable="w14 w15 w16se w16cid wp14">
   <w:footnote w:type="separator" w:id="-1">
     <w:p>
       <w:pPr>
@@ -1931,10 +1884,10 @@
 </file>
 
 <file path=word/header1.xml><?xml version="1.0" encoding="utf-8"?>
-<w:hdr xmlns:wpc="http://schemas.microsoft.com/office/word/2010/wordprocessingCanvas" xmlns:cx="http://schemas.microsoft.com/office/drawing/2014/chartex" xmlns:cx1="http://schemas.microsoft.com/office/drawing/2015/9/8/chartex" xmlns:mc="http://schemas.openxmlformats.org/markup-compatibility/2006" xmlns:o="urn:schemas-microsoft-com:office:office" xmlns:r="http://schemas.openxmlformats.org/officeDocument/2006/relationships" xmlns:m="http://schemas.openxmlformats.org/officeDocument/2006/math" xmlns:v="urn:schemas-microsoft-com:vml" xmlns:wp14="http://schemas.microsoft.com/office/word/2010/wordprocessingDrawing" xmlns:wp="http://schemas.openxmlformats.org/drawingml/2006/wordprocessingDrawing" xmlns:w10="urn:schemas-microsoft-com:office:word" xmlns:w="http://schemas.openxmlformats.org/wordprocessingml/2006/main" xmlns:w14="http://schemas.microsoft.com/office/word/2010/wordml" xmlns:w15="http://schemas.microsoft.com/office/word/2012/wordml" xmlns:w16se="http://schemas.microsoft.com/office/word/2015/wordml/symex" xmlns:wpg="http://schemas.microsoft.com/office/word/2010/wordprocessingGroup" xmlns:wpi="http://schemas.microsoft.com/office/word/2010/wordprocessingInk" xmlns:wne="http://schemas.microsoft.com/office/word/2006/wordml" xmlns:wps="http://schemas.microsoft.com/office/word/2010/wordprocessingShape" mc:Ignorable="w14 w15 w16se wp14">
+<w:hdr xmlns:wpc="http://schemas.microsoft.com/office/word/2010/wordprocessingCanvas" xmlns:cx="http://schemas.microsoft.com/office/drawing/2014/chartex" xmlns:cx1="http://schemas.microsoft.com/office/drawing/2015/9/8/chartex" xmlns:cx2="http://schemas.microsoft.com/office/drawing/2015/10/21/chartex" xmlns:cx3="http://schemas.microsoft.com/office/drawing/2016/5/9/chartex" xmlns:cx4="http://schemas.microsoft.com/office/drawing/2016/5/10/chartex" xmlns:cx5="http://schemas.microsoft.com/office/drawing/2016/5/11/chartex" xmlns:cx6="http://schemas.microsoft.com/office/drawing/2016/5/12/chartex" xmlns:cx7="http://schemas.microsoft.com/office/drawing/2016/5/13/chartex" xmlns:cx8="http://schemas.microsoft.com/office/drawing/2016/5/14/chartex" xmlns:mc="http://schemas.openxmlformats.org/markup-compatibility/2006" xmlns:aink="http://schemas.microsoft.com/office/drawing/2016/ink" xmlns:am3d="http://schemas.microsoft.com/office/drawing/2017/model3d" xmlns:o="urn:schemas-microsoft-com:office:office" xmlns:r="http://schemas.openxmlformats.org/officeDocument/2006/relationships" xmlns:m="http://schemas.openxmlformats.org/officeDocument/2006/math" xmlns:v="urn:schemas-microsoft-com:vml" xmlns:wp14="http://schemas.microsoft.com/office/word/2010/wordprocessingDrawing" xmlns:wp="http://schemas.openxmlformats.org/drawingml/2006/wordprocessingDrawing" xmlns:w10="urn:schemas-microsoft-com:office:word" xmlns:w="http://schemas.openxmlformats.org/wordprocessingml/2006/main" xmlns:w14="http://schemas.microsoft.com/office/word/2010/wordml" xmlns:w15="http://schemas.microsoft.com/office/word/2012/wordml" xmlns:w16cid="http://schemas.microsoft.com/office/word/2016/wordml/cid" xmlns:w16se="http://schemas.microsoft.com/office/word/2015/wordml/symex" xmlns:wpg="http://schemas.microsoft.com/office/word/2010/wordprocessingGroup" xmlns:wpi="http://schemas.microsoft.com/office/word/2010/wordprocessingInk" xmlns:wne="http://schemas.microsoft.com/office/word/2006/wordml" xmlns:wps="http://schemas.microsoft.com/office/word/2010/wordprocessingShape" mc:Ignorable="w14 w15 w16se w16cid wp14">
   <w:p>
     <w:pPr>
-      <w:pStyle w:val="Encabezado"/>
+      <w:pStyle w:val="Header"/>
       <w:pBdr>
         <w:bottom w:val="single" w:sz="12" w:space="1" w:color="2E74B5" w:themeColor="accent1" w:themeShade="BF"/>
       </w:pBdr>
@@ -2024,10 +1977,10 @@
 </file>
 
 <file path=word/header2.xml><?xml version="1.0" encoding="utf-8"?>
-<w:hdr xmlns:wpc="http://schemas.microsoft.com/office/word/2010/wordprocessingCanvas" xmlns:cx="http://schemas.microsoft.com/office/drawing/2014/chartex" xmlns:cx1="http://schemas.microsoft.com/office/drawing/2015/9/8/chartex" xmlns:mc="http://schemas.openxmlformats.org/markup-compatibility/2006" xmlns:o="urn:schemas-microsoft-com:office:office" xmlns:r="http://schemas.openxmlformats.org/officeDocument/2006/relationships" xmlns:m="http://schemas.openxmlformats.org/officeDocument/2006/math" xmlns:v="urn:schemas-microsoft-com:vml" xmlns:wp14="http://schemas.microsoft.com/office/word/2010/wordprocessingDrawing" xmlns:wp="http://schemas.openxmlformats.org/drawingml/2006/wordprocessingDrawing" xmlns:w10="urn:schemas-microsoft-com:office:word" xmlns:w="http://schemas.openxmlformats.org/wordprocessingml/2006/main" xmlns:w14="http://schemas.microsoft.com/office/word/2010/wordml" xmlns:w15="http://schemas.microsoft.com/office/word/2012/wordml" xmlns:w16se="http://schemas.microsoft.com/office/word/2015/wordml/symex" xmlns:wpg="http://schemas.microsoft.com/office/word/2010/wordprocessingGroup" xmlns:wpi="http://schemas.microsoft.com/office/word/2010/wordprocessingInk" xmlns:wne="http://schemas.microsoft.com/office/word/2006/wordml" xmlns:wps="http://schemas.microsoft.com/office/word/2010/wordprocessingShape" mc:Ignorable="w14 w15 w16se wp14">
+<w:hdr xmlns:wpc="http://schemas.microsoft.com/office/word/2010/wordprocessingCanvas" xmlns:cx="http://schemas.microsoft.com/office/drawing/2014/chartex" xmlns:cx1="http://schemas.microsoft.com/office/drawing/2015/9/8/chartex" xmlns:cx2="http://schemas.microsoft.com/office/drawing/2015/10/21/chartex" xmlns:cx3="http://schemas.microsoft.com/office/drawing/2016/5/9/chartex" xmlns:cx4="http://schemas.microsoft.com/office/drawing/2016/5/10/chartex" xmlns:cx5="http://schemas.microsoft.com/office/drawing/2016/5/11/chartex" xmlns:cx6="http://schemas.microsoft.com/office/drawing/2016/5/12/chartex" xmlns:cx7="http://schemas.microsoft.com/office/drawing/2016/5/13/chartex" xmlns:cx8="http://schemas.microsoft.com/office/drawing/2016/5/14/chartex" xmlns:mc="http://schemas.openxmlformats.org/markup-compatibility/2006" xmlns:aink="http://schemas.microsoft.com/office/drawing/2016/ink" xmlns:am3d="http://schemas.microsoft.com/office/drawing/2017/model3d" xmlns:o="urn:schemas-microsoft-com:office:office" xmlns:r="http://schemas.openxmlformats.org/officeDocument/2006/relationships" xmlns:m="http://schemas.openxmlformats.org/officeDocument/2006/math" xmlns:v="urn:schemas-microsoft-com:vml" xmlns:wp14="http://schemas.microsoft.com/office/word/2010/wordprocessingDrawing" xmlns:wp="http://schemas.openxmlformats.org/drawingml/2006/wordprocessingDrawing" xmlns:w10="urn:schemas-microsoft-com:office:word" xmlns:w="http://schemas.openxmlformats.org/wordprocessingml/2006/main" xmlns:w14="http://schemas.microsoft.com/office/word/2010/wordml" xmlns:w15="http://schemas.microsoft.com/office/word/2012/wordml" xmlns:w16cid="http://schemas.microsoft.com/office/word/2016/wordml/cid" xmlns:w16se="http://schemas.microsoft.com/office/word/2015/wordml/symex" xmlns:wpg="http://schemas.microsoft.com/office/word/2010/wordprocessingGroup" xmlns:wpi="http://schemas.microsoft.com/office/word/2010/wordprocessingInk" xmlns:wne="http://schemas.microsoft.com/office/word/2006/wordml" xmlns:wps="http://schemas.microsoft.com/office/word/2010/wordprocessingShape" mc:Ignorable="w14 w15 w16se w16cid wp14">
   <w:p>
     <w:pPr>
-      <w:pStyle w:val="Encabezado"/>
+      <w:pStyle w:val="Header"/>
       <w:pBdr>
         <w:bottom w:val="single" w:sz="12" w:space="1" w:color="2E74B5" w:themeColor="accent1" w:themeShade="BF"/>
       </w:pBdr>
@@ -2114,17 +2067,17 @@
   </w:p>
   <w:p>
     <w:pPr>
-      <w:pStyle w:val="Encabezado"/>
+      <w:pStyle w:val="Header"/>
     </w:pPr>
   </w:p>
 </w:hdr>
 </file>
 
 <file path=word/header3.xml><?xml version="1.0" encoding="utf-8"?>
-<w:hdr xmlns:wpc="http://schemas.microsoft.com/office/word/2010/wordprocessingCanvas" xmlns:cx="http://schemas.microsoft.com/office/drawing/2014/chartex" xmlns:cx1="http://schemas.microsoft.com/office/drawing/2015/9/8/chartex" xmlns:mc="http://schemas.openxmlformats.org/markup-compatibility/2006" xmlns:o="urn:schemas-microsoft-com:office:office" xmlns:r="http://schemas.openxmlformats.org/officeDocument/2006/relationships" xmlns:m="http://schemas.openxmlformats.org/officeDocument/2006/math" xmlns:v="urn:schemas-microsoft-com:vml" xmlns:wp14="http://schemas.microsoft.com/office/word/2010/wordprocessingDrawing" xmlns:wp="http://schemas.openxmlformats.org/drawingml/2006/wordprocessingDrawing" xmlns:w10="urn:schemas-microsoft-com:office:word" xmlns:w="http://schemas.openxmlformats.org/wordprocessingml/2006/main" xmlns:w14="http://schemas.microsoft.com/office/word/2010/wordml" xmlns:w15="http://schemas.microsoft.com/office/word/2012/wordml" xmlns:w16se="http://schemas.microsoft.com/office/word/2015/wordml/symex" xmlns:wpg="http://schemas.microsoft.com/office/word/2010/wordprocessingGroup" xmlns:wpi="http://schemas.microsoft.com/office/word/2010/wordprocessingInk" xmlns:wne="http://schemas.microsoft.com/office/word/2006/wordml" xmlns:wps="http://schemas.microsoft.com/office/word/2010/wordprocessingShape" mc:Ignorable="w14 w15 w16se wp14">
+<w:hdr xmlns:wpc="http://schemas.microsoft.com/office/word/2010/wordprocessingCanvas" xmlns:cx="http://schemas.microsoft.com/office/drawing/2014/chartex" xmlns:cx1="http://schemas.microsoft.com/office/drawing/2015/9/8/chartex" xmlns:cx2="http://schemas.microsoft.com/office/drawing/2015/10/21/chartex" xmlns:cx3="http://schemas.microsoft.com/office/drawing/2016/5/9/chartex" xmlns:cx4="http://schemas.microsoft.com/office/drawing/2016/5/10/chartex" xmlns:cx5="http://schemas.microsoft.com/office/drawing/2016/5/11/chartex" xmlns:cx6="http://schemas.microsoft.com/office/drawing/2016/5/12/chartex" xmlns:cx7="http://schemas.microsoft.com/office/drawing/2016/5/13/chartex" xmlns:cx8="http://schemas.microsoft.com/office/drawing/2016/5/14/chartex" xmlns:mc="http://schemas.openxmlformats.org/markup-compatibility/2006" xmlns:aink="http://schemas.microsoft.com/office/drawing/2016/ink" xmlns:am3d="http://schemas.microsoft.com/office/drawing/2017/model3d" xmlns:o="urn:schemas-microsoft-com:office:office" xmlns:r="http://schemas.openxmlformats.org/officeDocument/2006/relationships" xmlns:m="http://schemas.openxmlformats.org/officeDocument/2006/math" xmlns:v="urn:schemas-microsoft-com:vml" xmlns:wp14="http://schemas.microsoft.com/office/word/2010/wordprocessingDrawing" xmlns:wp="http://schemas.openxmlformats.org/drawingml/2006/wordprocessingDrawing" xmlns:w10="urn:schemas-microsoft-com:office:word" xmlns:w="http://schemas.openxmlformats.org/wordprocessingml/2006/main" xmlns:w14="http://schemas.microsoft.com/office/word/2010/wordml" xmlns:w15="http://schemas.microsoft.com/office/word/2012/wordml" xmlns:w16cid="http://schemas.microsoft.com/office/word/2016/wordml/cid" xmlns:w16se="http://schemas.microsoft.com/office/word/2015/wordml/symex" xmlns:wpg="http://schemas.microsoft.com/office/word/2010/wordprocessingGroup" xmlns:wpi="http://schemas.microsoft.com/office/word/2010/wordprocessingInk" xmlns:wne="http://schemas.microsoft.com/office/word/2006/wordml" xmlns:wps="http://schemas.microsoft.com/office/word/2010/wordprocessingShape" mc:Ignorable="w14 w15 w16se w16cid wp14">
   <w:p>
     <w:pPr>
-      <w:pStyle w:val="Encabezado"/>
+      <w:pStyle w:val="Header"/>
       <w:pBdr>
         <w:bottom w:val="single" w:sz="12" w:space="1" w:color="2E74B5" w:themeColor="accent1" w:themeShade="BF"/>
       </w:pBdr>
@@ -2185,24 +2138,17 @@
         <w:i/>
         <w:color w:val="808080" w:themeColor="background1" w:themeShade="80"/>
       </w:rPr>
-      <w:t xml:space="preserve">Título del </w:t>
-    </w:r>
-    <w:r>
-      <w:rPr>
-        <w:i/>
-        <w:color w:val="808080" w:themeColor="background1" w:themeShade="80"/>
-      </w:rPr>
-      <w:t>TFM</w:t>
+      <w:t>Estado del arte de las metodologías de desarrollo ágiles</w:t>
     </w:r>
   </w:p>
 </w:hdr>
 </file>
 
 <file path=word/header4.xml><?xml version="1.0" encoding="utf-8"?>
-<w:hdr xmlns:wpc="http://schemas.microsoft.com/office/word/2010/wordprocessingCanvas" xmlns:cx="http://schemas.microsoft.com/office/drawing/2014/chartex" xmlns:cx1="http://schemas.microsoft.com/office/drawing/2015/9/8/chartex" xmlns:mc="http://schemas.openxmlformats.org/markup-compatibility/2006" xmlns:o="urn:schemas-microsoft-com:office:office" xmlns:r="http://schemas.openxmlformats.org/officeDocument/2006/relationships" xmlns:m="http://schemas.openxmlformats.org/officeDocument/2006/math" xmlns:v="urn:schemas-microsoft-com:vml" xmlns:wp14="http://schemas.microsoft.com/office/word/2010/wordprocessingDrawing" xmlns:wp="http://schemas.openxmlformats.org/drawingml/2006/wordprocessingDrawing" xmlns:w10="urn:schemas-microsoft-com:office:word" xmlns:w="http://schemas.openxmlformats.org/wordprocessingml/2006/main" xmlns:w14="http://schemas.microsoft.com/office/word/2010/wordml" xmlns:w15="http://schemas.microsoft.com/office/word/2012/wordml" xmlns:w16se="http://schemas.microsoft.com/office/word/2015/wordml/symex" xmlns:wpg="http://schemas.microsoft.com/office/word/2010/wordprocessingGroup" xmlns:wpi="http://schemas.microsoft.com/office/word/2010/wordprocessingInk" xmlns:wne="http://schemas.microsoft.com/office/word/2006/wordml" xmlns:wps="http://schemas.microsoft.com/office/word/2010/wordprocessingShape" mc:Ignorable="w14 w15 w16se wp14">
+<w:hdr xmlns:wpc="http://schemas.microsoft.com/office/word/2010/wordprocessingCanvas" xmlns:cx="http://schemas.microsoft.com/office/drawing/2014/chartex" xmlns:cx1="http://schemas.microsoft.com/office/drawing/2015/9/8/chartex" xmlns:cx2="http://schemas.microsoft.com/office/drawing/2015/10/21/chartex" xmlns:cx3="http://schemas.microsoft.com/office/drawing/2016/5/9/chartex" xmlns:cx4="http://schemas.microsoft.com/office/drawing/2016/5/10/chartex" xmlns:cx5="http://schemas.microsoft.com/office/drawing/2016/5/11/chartex" xmlns:cx6="http://schemas.microsoft.com/office/drawing/2016/5/12/chartex" xmlns:cx7="http://schemas.microsoft.com/office/drawing/2016/5/13/chartex" xmlns:cx8="http://schemas.microsoft.com/office/drawing/2016/5/14/chartex" xmlns:mc="http://schemas.openxmlformats.org/markup-compatibility/2006" xmlns:aink="http://schemas.microsoft.com/office/drawing/2016/ink" xmlns:am3d="http://schemas.microsoft.com/office/drawing/2017/model3d" xmlns:o="urn:schemas-microsoft-com:office:office" xmlns:r="http://schemas.openxmlformats.org/officeDocument/2006/relationships" xmlns:m="http://schemas.openxmlformats.org/officeDocument/2006/math" xmlns:v="urn:schemas-microsoft-com:vml" xmlns:wp14="http://schemas.microsoft.com/office/word/2010/wordprocessingDrawing" xmlns:wp="http://schemas.openxmlformats.org/drawingml/2006/wordprocessingDrawing" xmlns:w10="urn:schemas-microsoft-com:office:word" xmlns:w="http://schemas.openxmlformats.org/wordprocessingml/2006/main" xmlns:w14="http://schemas.microsoft.com/office/word/2010/wordml" xmlns:w15="http://schemas.microsoft.com/office/word/2012/wordml" xmlns:w16cid="http://schemas.microsoft.com/office/word/2016/wordml/cid" xmlns:w16se="http://schemas.microsoft.com/office/word/2015/wordml/symex" xmlns:wpg="http://schemas.microsoft.com/office/word/2010/wordprocessingGroup" xmlns:wpi="http://schemas.microsoft.com/office/word/2010/wordprocessingInk" xmlns:wne="http://schemas.microsoft.com/office/word/2006/wordml" xmlns:wps="http://schemas.microsoft.com/office/word/2010/wordprocessingShape" mc:Ignorable="w14 w15 w16se w16cid wp14">
   <w:p>
     <w:pPr>
-      <w:pStyle w:val="Encabezado"/>
+      <w:pStyle w:val="Header"/>
       <w:pBdr>
         <w:bottom w:val="single" w:sz="12" w:space="1" w:color="2E74B5" w:themeColor="accent1" w:themeShade="BF"/>
       </w:pBdr>
@@ -2291,7 +2237,7 @@
 </file>
 
 <file path=word/styles.xml><?xml version="1.0" encoding="utf-8"?>
-<w:styles xmlns:mc="http://schemas.openxmlformats.org/markup-compatibility/2006" xmlns:r="http://schemas.openxmlformats.org/officeDocument/2006/relationships" xmlns:w="http://schemas.openxmlformats.org/wordprocessingml/2006/main" xmlns:w14="http://schemas.microsoft.com/office/word/2010/wordml" xmlns:w15="http://schemas.microsoft.com/office/word/2012/wordml" xmlns:w16se="http://schemas.microsoft.com/office/word/2015/wordml/symex" mc:Ignorable="w14 w15 w16se">
+<w:styles xmlns:mc="http://schemas.openxmlformats.org/markup-compatibility/2006" xmlns:r="http://schemas.openxmlformats.org/officeDocument/2006/relationships" xmlns:w="http://schemas.openxmlformats.org/wordprocessingml/2006/main" xmlns:w14="http://schemas.microsoft.com/office/word/2010/wordml" xmlns:w15="http://schemas.microsoft.com/office/word/2012/wordml" xmlns:w16cid="http://schemas.microsoft.com/office/word/2016/wordml/cid" xmlns:w16se="http://schemas.microsoft.com/office/word/2015/wordml/symex" mc:Ignorable="w14 w15 w16se w16cid">
   <w:docDefaults>
     <w:rPrDefault>
       <w:rPr>
@@ -2307,7 +2253,7 @@
       </w:pPr>
     </w:pPrDefault>
   </w:docDefaults>
-  <w:latentStyles w:defLockedState="0" w:defUIPriority="99" w:defSemiHidden="0" w:defUnhideWhenUsed="0" w:defQFormat="0" w:count="371">
+  <w:latentStyles w:defLockedState="0" w:defUIPriority="99" w:defSemiHidden="0" w:defUnhideWhenUsed="0" w:defQFormat="0" w:count="376">
     <w:lsdException w:name="Normal" w:uiPriority="0" w:qFormat="1"/>
     <w:lsdException w:name="heading 1" w:uiPriority="9" w:qFormat="1"/>
     <w:lsdException w:name="heading 2" w:semiHidden="1" w:uiPriority="9" w:unhideWhenUsed="1" w:qFormat="1"/>
@@ -2413,7 +2359,6 @@
     <w:lsdException w:name="HTML Sample" w:semiHidden="1" w:unhideWhenUsed="1"/>
     <w:lsdException w:name="HTML Typewriter" w:semiHidden="1" w:unhideWhenUsed="1"/>
     <w:lsdException w:name="HTML Variable" w:semiHidden="1" w:unhideWhenUsed="1"/>
-    <w:lsdException w:name="Normal Table" w:semiHidden="1" w:unhideWhenUsed="1"/>
     <w:lsdException w:name="annotation subject" w:semiHidden="1" w:unhideWhenUsed="1"/>
     <w:lsdException w:name="No List" w:semiHidden="1" w:unhideWhenUsed="1"/>
     <w:lsdException w:name="Outline List 1" w:semiHidden="1" w:unhideWhenUsed="1"/>
@@ -2456,11 +2401,8 @@
     <w:lsdException w:name="Table Contemporary" w:semiHidden="1" w:unhideWhenUsed="1"/>
     <w:lsdException w:name="Table Elegant" w:semiHidden="1" w:unhideWhenUsed="1"/>
     <w:lsdException w:name="Table Professional" w:semiHidden="1" w:unhideWhenUsed="1"/>
-    <w:lsdException w:name="Table Subtle 1" w:semiHidden="1" w:unhideWhenUsed="1"/>
     <w:lsdException w:name="Table Subtle 2" w:semiHidden="1" w:unhideWhenUsed="1"/>
     <w:lsdException w:name="Table Web 1" w:semiHidden="1" w:unhideWhenUsed="1"/>
-    <w:lsdException w:name="Table Web 2" w:semiHidden="1" w:unhideWhenUsed="1"/>
-    <w:lsdException w:name="Table Web 3" w:semiHidden="1" w:unhideWhenUsed="1"/>
     <w:lsdException w:name="Balloon Text" w:semiHidden="1" w:unhideWhenUsed="1"/>
     <w:lsdException w:name="Table Grid" w:uiPriority="39"/>
     <w:lsdException w:name="Table Theme" w:semiHidden="1" w:unhideWhenUsed="1"/>
@@ -2679,6 +2621,11 @@
     <w:lsdException w:name="List Table 5 Dark Accent 6" w:uiPriority="50"/>
     <w:lsdException w:name="List Table 6 Colorful Accent 6" w:uiPriority="51"/>
     <w:lsdException w:name="List Table 7 Colorful Accent 6" w:uiPriority="52"/>
+    <w:lsdException w:name="Mention" w:semiHidden="1" w:unhideWhenUsed="1"/>
+    <w:lsdException w:name="Smart Hyperlink" w:semiHidden="1" w:unhideWhenUsed="1"/>
+    <w:lsdException w:name="Hashtag" w:semiHidden="1" w:unhideWhenUsed="1"/>
+    <w:lsdException w:name="Unresolved Mention" w:semiHidden="1" w:unhideWhenUsed="1"/>
+    <w:lsdException w:name="Smart Link" w:semiHidden="1" w:unhideWhenUsed="1"/>
   </w:latentStyles>
   <w:style w:type="paragraph" w:default="1" w:styleId="Normal">
     <w:name w:val="Normal"/>
@@ -2695,11 +2642,11 @@
       <w:lang w:eastAsia="es-ES"/>
     </w:rPr>
   </w:style>
-  <w:style w:type="paragraph" w:styleId="Ttulo1">
+  <w:style w:type="paragraph" w:styleId="Heading1">
     <w:name w:val="heading 1"/>
     <w:basedOn w:val="Normal"/>
     <w:next w:val="Normal"/>
-    <w:link w:val="Ttulo1Car"/>
+    <w:link w:val="Heading1Char"/>
     <w:uiPriority w:val="9"/>
     <w:qFormat/>
     <w:rsid w:val="00E45C2C"/>
@@ -2716,10 +2663,10 @@
       <w:szCs w:val="32"/>
     </w:rPr>
   </w:style>
-  <w:style w:type="paragraph" w:styleId="Ttulo2">
+  <w:style w:type="paragraph" w:styleId="Heading2">
     <w:name w:val="heading 2"/>
     <w:next w:val="Texto"/>
-    <w:link w:val="Ttulo2Car"/>
+    <w:link w:val="Heading2Char"/>
     <w:autoRedefine/>
     <w:uiPriority w:val="9"/>
     <w:unhideWhenUsed/>
@@ -2740,13 +2687,13 @@
       <w:lang w:eastAsia="es-ES"/>
     </w:rPr>
   </w:style>
-  <w:style w:type="character" w:default="1" w:styleId="Fuentedeprrafopredeter">
+  <w:style w:type="character" w:default="1" w:styleId="DefaultParagraphFont">
     <w:name w:val="Default Paragraph Font"/>
     <w:uiPriority w:val="1"/>
     <w:semiHidden/>
     <w:unhideWhenUsed/>
   </w:style>
-  <w:style w:type="table" w:default="1" w:styleId="Tablanormal">
+  <w:style w:type="table" w:default="1" w:styleId="TableNormal">
     <w:name w:val="Normal Table"/>
     <w:uiPriority w:val="99"/>
     <w:semiHidden/>
@@ -2761,16 +2708,16 @@
       </w:tblCellMar>
     </w:tblPr>
   </w:style>
-  <w:style w:type="numbering" w:default="1" w:styleId="Sinlista">
+  <w:style w:type="numbering" w:default="1" w:styleId="NoList">
     <w:name w:val="No List"/>
     <w:uiPriority w:val="99"/>
     <w:semiHidden/>
     <w:unhideWhenUsed/>
   </w:style>
-  <w:style w:type="character" w:customStyle="1" w:styleId="Ttulo2Car">
-    <w:name w:val="Título 2 Car"/>
-    <w:basedOn w:val="Fuentedeprrafopredeter"/>
-    <w:link w:val="Ttulo2"/>
+  <w:style w:type="character" w:customStyle="1" w:styleId="Heading2Char">
+    <w:name w:val="Heading 2 Char"/>
+    <w:basedOn w:val="DefaultParagraphFont"/>
+    <w:link w:val="Heading2"/>
     <w:uiPriority w:val="9"/>
     <w:rsid w:val="00B33E88"/>
     <w:rPr>
@@ -2791,10 +2738,10 @@
       <w:jc w:val="center"/>
     </w:pPr>
   </w:style>
-  <w:style w:type="paragraph" w:styleId="Encabezado">
+  <w:style w:type="paragraph" w:styleId="Header">
     <w:name w:val="header"/>
     <w:basedOn w:val="Normal"/>
-    <w:link w:val="EncabezadoCar"/>
+    <w:link w:val="HeaderChar"/>
     <w:uiPriority w:val="99"/>
     <w:unhideWhenUsed/>
     <w:rsid w:val="00D06BCA"/>
@@ -2808,10 +2755,10 @@
       <w:color w:val="auto"/>
     </w:rPr>
   </w:style>
-  <w:style w:type="character" w:customStyle="1" w:styleId="EncabezadoCar">
-    <w:name w:val="Encabezado Car"/>
-    <w:basedOn w:val="Fuentedeprrafopredeter"/>
-    <w:link w:val="Encabezado"/>
+  <w:style w:type="character" w:customStyle="1" w:styleId="HeaderChar">
+    <w:name w:val="Header Char"/>
+    <w:basedOn w:val="DefaultParagraphFont"/>
+    <w:link w:val="Header"/>
     <w:uiPriority w:val="99"/>
     <w:rsid w:val="00D06BCA"/>
     <w:rPr>
@@ -2819,10 +2766,10 @@
       <w:lang w:eastAsia="es-ES"/>
     </w:rPr>
   </w:style>
-  <w:style w:type="paragraph" w:styleId="Piedepgina">
+  <w:style w:type="paragraph" w:styleId="Footer">
     <w:name w:val="footer"/>
     <w:basedOn w:val="Normal"/>
-    <w:link w:val="PiedepginaCar"/>
+    <w:link w:val="FooterChar"/>
     <w:uiPriority w:val="99"/>
     <w:unhideWhenUsed/>
     <w:rsid w:val="00D06BCA"/>
@@ -2834,10 +2781,10 @@
       <w:spacing w:after="0" w:line="240" w:lineRule="auto"/>
     </w:pPr>
   </w:style>
-  <w:style w:type="character" w:customStyle="1" w:styleId="PiedepginaCar">
-    <w:name w:val="Pie de página Car"/>
-    <w:basedOn w:val="Fuentedeprrafopredeter"/>
-    <w:link w:val="Piedepgina"/>
+  <w:style w:type="character" w:customStyle="1" w:styleId="FooterChar">
+    <w:name w:val="Footer Char"/>
+    <w:basedOn w:val="DefaultParagraphFont"/>
+    <w:link w:val="Footer"/>
     <w:uiPriority w:val="99"/>
     <w:rsid w:val="00D06BCA"/>
     <w:rPr>
@@ -2860,11 +2807,11 @@
       <w:sz w:val="24"/>
     </w:rPr>
   </w:style>
-  <w:style w:type="paragraph" w:styleId="Subttulo">
+  <w:style w:type="paragraph" w:styleId="Subtitle">
     <w:name w:val="Subtitle"/>
-    <w:basedOn w:val="Ttulo2"/>
+    <w:basedOn w:val="Heading2"/>
     <w:next w:val="Texto"/>
-    <w:link w:val="SubttuloCar"/>
+    <w:link w:val="SubtitleChar"/>
     <w:uiPriority w:val="11"/>
     <w:qFormat/>
     <w:rsid w:val="00B33E88"/>
@@ -2882,10 +2829,10 @@
       <w:sz w:val="32"/>
     </w:rPr>
   </w:style>
-  <w:style w:type="character" w:customStyle="1" w:styleId="SubttuloCar">
-    <w:name w:val="Subtítulo Car"/>
-    <w:basedOn w:val="Fuentedeprrafopredeter"/>
-    <w:link w:val="Subttulo"/>
+  <w:style w:type="character" w:customStyle="1" w:styleId="SubtitleChar">
+    <w:name w:val="Subtitle Char"/>
+    <w:basedOn w:val="DefaultParagraphFont"/>
+    <w:link w:val="Subtitle"/>
     <w:uiPriority w:val="11"/>
     <w:rsid w:val="00B33E88"/>
     <w:rPr>
@@ -2897,10 +2844,10 @@
       <w:lang w:eastAsia="es-ES"/>
     </w:rPr>
   </w:style>
-  <w:style w:type="character" w:customStyle="1" w:styleId="Ttulo1Car">
-    <w:name w:val="Título 1 Car"/>
-    <w:basedOn w:val="Fuentedeprrafopredeter"/>
-    <w:link w:val="Ttulo1"/>
+  <w:style w:type="character" w:customStyle="1" w:styleId="Heading1Char">
+    <w:name w:val="Heading 1 Char"/>
+    <w:basedOn w:val="DefaultParagraphFont"/>
+    <w:link w:val="Heading1"/>
     <w:uiPriority w:val="9"/>
     <w:rsid w:val="00E45C2C"/>
     <w:rPr>
@@ -2911,9 +2858,9 @@
       <w:lang w:eastAsia="es-ES"/>
     </w:rPr>
   </w:style>
-  <w:style w:type="paragraph" w:styleId="TtuloTDC">
+  <w:style w:type="paragraph" w:styleId="TOCHeading">
     <w:name w:val="TOC Heading"/>
-    <w:basedOn w:val="Ttulo1"/>
+    <w:basedOn w:val="Heading1"/>
     <w:next w:val="Normal"/>
     <w:uiPriority w:val="39"/>
     <w:unhideWhenUsed/>
@@ -2926,7 +2873,7 @@
       <w:outlineLvl w:val="9"/>
     </w:pPr>
   </w:style>
-  <w:style w:type="paragraph" w:styleId="TDC2">
+  <w:style w:type="paragraph" w:styleId="TOC2">
     <w:name w:val="toc 2"/>
     <w:basedOn w:val="Normal"/>
     <w:next w:val="Normal"/>
@@ -2939,9 +2886,9 @@
       <w:ind w:left="220"/>
     </w:pPr>
   </w:style>
-  <w:style w:type="character" w:styleId="Hipervnculo">
+  <w:style w:type="character" w:styleId="Hyperlink">
     <w:name w:val="Hyperlink"/>
-    <w:basedOn w:val="Fuentedeprrafopredeter"/>
+    <w:basedOn w:val="DefaultParagraphFont"/>
     <w:uiPriority w:val="99"/>
     <w:unhideWhenUsed/>
     <w:rsid w:val="00E45C2C"/>
@@ -3219,7 +3166,7 @@
 </file>
 
 <file path=customXml/itemProps1.xml><?xml version="1.0" encoding="utf-8"?>
-<ds:datastoreItem xmlns:ds="http://schemas.openxmlformats.org/officeDocument/2006/customXml" ds:itemID="{82E495FF-E7D1-4D14-A6DC-B3068AE6A102}">
+<ds:datastoreItem xmlns:ds="http://schemas.openxmlformats.org/officeDocument/2006/customXml" ds:itemID="{804E2981-11E0-4719-879B-798BB6148999}">
   <ds:schemaRefs>
     <ds:schemaRef ds:uri="http://schemas.openxmlformats.org/officeDocument/2006/bibliography"/>
   </ds:schemaRefs>

</xml_diff>

<commit_message>
09/06 Update: la agilidad hoy
</commit_message>
<xml_diff>
--- a/Memoria.docx
+++ b/Memoria.docx
@@ -337,23 +337,7 @@
           <w:b/>
           <w:sz w:val="24"/>
         </w:rPr>
-        <w:t xml:space="preserve">Manuel </w:t>
-      </w:r>
-      <w:proofErr w:type="spellStart"/>
-      <w:r>
-        <w:rPr>
-          <w:b/>
-          <w:sz w:val="24"/>
-        </w:rPr>
-        <w:t>Puchades</w:t>
-      </w:r>
-      <w:proofErr w:type="spellEnd"/>
-      <w:r>
-        <w:rPr>
-          <w:b/>
-          <w:sz w:val="24"/>
-        </w:rPr>
-        <w:t xml:space="preserve"> Rodríguez</w:t>
+        <w:t>Manuel Puchades Rodríguez</w:t>
       </w:r>
     </w:p>
     <w:p>
@@ -784,7 +768,6 @@
       <w:bookmarkStart w:id="9" w:name="_Toc530393493"/>
       <w:bookmarkStart w:id="10" w:name="_Toc9617489"/>
       <w:bookmarkStart w:id="11" w:name="_Toc10391110"/>
-      <w:proofErr w:type="spellStart"/>
       <w:r>
         <w:lastRenderedPageBreak/>
         <w:t>Abstract</w:t>
@@ -792,7 +775,6 @@
       <w:bookmarkEnd w:id="9"/>
       <w:bookmarkEnd w:id="10"/>
       <w:bookmarkEnd w:id="11"/>
-      <w:proofErr w:type="spellEnd"/>
     </w:p>
     <w:p>
       <w:pPr>
@@ -915,14 +897,12 @@
       <w:bookmarkStart w:id="12" w:name="_Toc530393494"/>
       <w:bookmarkStart w:id="13" w:name="_Toc9617490"/>
       <w:bookmarkStart w:id="14" w:name="_Toc10391111"/>
-      <w:proofErr w:type="spellStart"/>
       <w:r>
         <w:t>Keywords</w:t>
       </w:r>
       <w:bookmarkEnd w:id="12"/>
       <w:bookmarkEnd w:id="13"/>
       <w:bookmarkEnd w:id="14"/>
-      <w:proofErr w:type="spellEnd"/>
     </w:p>
     <w:p>
       <w:pPr>
@@ -1012,11 +992,9 @@
           <w:pPr>
             <w:pStyle w:val="TOCHeading"/>
           </w:pPr>
-          <w:proofErr w:type="spellStart"/>
           <w:r>
             <w:t>Contents</w:t>
           </w:r>
-          <w:proofErr w:type="spellEnd"/>
         </w:p>
         <w:p>
           <w:pPr>
@@ -3673,20 +3651,10 @@
         </w:numPr>
       </w:pPr>
       <w:bookmarkStart w:id="23" w:name="_Toc10391117"/>
-      <w:proofErr w:type="spellStart"/>
-      <w:r>
-        <w:t>Adaptive</w:t>
-      </w:r>
-      <w:proofErr w:type="spellEnd"/>
-      <w:r>
-        <w:t xml:space="preserve"> Software </w:t>
-      </w:r>
-      <w:proofErr w:type="spellStart"/>
-      <w:r>
-        <w:t>Development</w:t>
+      <w:r>
+        <w:t>Adaptive Software Development</w:t>
       </w:r>
       <w:bookmarkEnd w:id="23"/>
-      <w:proofErr w:type="spellEnd"/>
     </w:p>
     <w:p>
       <w:pPr>
@@ -3711,12 +3679,10 @@
         </w:numPr>
       </w:pPr>
       <w:bookmarkStart w:id="25" w:name="_Toc10391119"/>
-      <w:proofErr w:type="spellStart"/>
       <w:r>
         <w:t>Crystal</w:t>
       </w:r>
       <w:bookmarkEnd w:id="25"/>
-      <w:proofErr w:type="spellEnd"/>
     </w:p>
     <w:p>
       <w:pPr>
@@ -3728,15 +3694,7 @@
       </w:pPr>
       <w:bookmarkStart w:id="26" w:name="_Toc10391120"/>
       <w:r>
-        <w:t xml:space="preserve">Extreme </w:t>
-      </w:r>
-      <w:proofErr w:type="spellStart"/>
-      <w:r>
-        <w:t>Programming</w:t>
-      </w:r>
-      <w:proofErr w:type="spellEnd"/>
-      <w:r>
-        <w:t xml:space="preserve"> (XP)</w:t>
+        <w:t>Extreme Programming (XP)</w:t>
       </w:r>
       <w:bookmarkEnd w:id="26"/>
     </w:p>
@@ -3749,20 +3707,10 @@
         </w:numPr>
       </w:pPr>
       <w:bookmarkStart w:id="27" w:name="_Toc10391121"/>
-      <w:proofErr w:type="spellStart"/>
-      <w:r>
-        <w:t>Pragmatic</w:t>
-      </w:r>
-      <w:proofErr w:type="spellEnd"/>
-      <w:r>
-        <w:t xml:space="preserve"> </w:t>
-      </w:r>
-      <w:proofErr w:type="spellStart"/>
-      <w:r>
-        <w:t>programming</w:t>
+      <w:r>
+        <w:t>Pragmatic programming</w:t>
       </w:r>
       <w:bookmarkEnd w:id="27"/>
-      <w:proofErr w:type="spellEnd"/>
     </w:p>
     <w:p>
       <w:pPr>
@@ -3919,7 +3867,7 @@
             <w:fldChar w:fldCharType="begin"/>
           </w:r>
           <w:r>
-            <w:instrText xml:space="preserve"> CITATION Jai14 \l 3082 </w:instrText>
+            <w:instrText xml:space="preserve">CITATION Jai14 \l 3082 </w:instrText>
           </w:r>
           <w:r>
             <w:fldChar w:fldCharType="separate"/>
@@ -4137,105 +4085,92 @@
       <w:r>
         <w:t xml:space="preserve">Andy </w:t>
       </w:r>
-      <w:proofErr w:type="spellStart"/>
-      <w:r>
-        <w:t>Kinslow</w:t>
-      </w:r>
-      <w:proofErr w:type="spellEnd"/>
+      <w:r>
+        <w:t xml:space="preserve">Kinslow </w:t>
+      </w:r>
+      <w:r>
+        <w:t xml:space="preserve">ya anunciaba que el proceso de diseño del software es iterativo. </w:t>
+      </w:r>
+      <w:r>
+        <w:t xml:space="preserve">Lo que Douglas Ross completaba </w:t>
+      </w:r>
+      <w:r>
+        <w:t>criticando</w:t>
+      </w:r>
+      <w:r>
+        <w:t xml:space="preserve"> el </w:t>
+      </w:r>
+      <w:r>
+        <w:t xml:space="preserve">proceso de desarrollo basado en el </w:t>
+      </w:r>
+      <w:r>
+        <w:t>concepto</w:t>
+      </w:r>
       <w:r>
         <w:t xml:space="preserve"> </w:t>
       </w:r>
       <w:r>
-        <w:t xml:space="preserve">ya anunciaba que el proceso de diseño del software es iterativo. </w:t>
-      </w:r>
-      <w:r>
-        <w:t xml:space="preserve">Lo que Douglas Ross completaba </w:t>
-      </w:r>
-      <w:r>
-        <w:t>criticando</w:t>
-      </w:r>
-      <w:r>
-        <w:t xml:space="preserve"> el </w:t>
-      </w:r>
-      <w:r>
-        <w:t xml:space="preserve">proceso de desarrollo basado en el </w:t>
-      </w:r>
-      <w:r>
-        <w:t>concepto</w:t>
+        <w:t xml:space="preserve">de especificar lo que vas a hacer, y luego hacerlo. </w:t>
+      </w:r>
+      <w:r>
+        <w:t>Según sus palabras</w:t>
+      </w:r>
+      <w:r>
+        <w:t>,</w:t>
+      </w:r>
+      <w:r>
+        <w:t xml:space="preserve"> l</w:t>
+      </w:r>
+      <w:r>
+        <w:t xml:space="preserve">os proyectos </w:t>
+      </w:r>
+      <w:r>
+        <w:t xml:space="preserve">que </w:t>
+      </w:r>
+      <w:r>
+        <w:t xml:space="preserve">se </w:t>
+      </w:r>
+      <w:r>
+        <w:t>denominan</w:t>
       </w:r>
       <w:r>
         <w:t xml:space="preserve"> </w:t>
       </w:r>
       <w:r>
-        <w:t xml:space="preserve">de especificar lo que vas a hacer, y luego hacerlo. </w:t>
-      </w:r>
-      <w:r>
-        <w:t>Según sus palabras</w:t>
-      </w:r>
-      <w:r>
-        <w:t>,</w:t>
-      </w:r>
-      <w:r>
-        <w:t xml:space="preserve"> l</w:t>
-      </w:r>
-      <w:r>
-        <w:t xml:space="preserve">os proyectos </w:t>
-      </w:r>
-      <w:r>
-        <w:t xml:space="preserve">que </w:t>
-      </w:r>
-      <w:r>
-        <w:t xml:space="preserve">se </w:t>
-      </w:r>
-      <w:r>
-        <w:t>denominan</w:t>
+        <w:t>exitosos</w:t>
       </w:r>
       <w:r>
         <w:t xml:space="preserve"> </w:t>
       </w:r>
       <w:r>
-        <w:t>exitosos</w:t>
+        <w:t xml:space="preserve">son aquellos que </w:t>
+      </w:r>
+      <w:r>
+        <w:t>han cumplido con sus especificaciones</w:t>
+      </w:r>
+      <w:r>
+        <w:t>, a</w:t>
+      </w:r>
+      <w:r>
+        <w:t>un cuando</w:t>
+      </w:r>
+      <w:r>
+        <w:t xml:space="preserve"> es</w:t>
+      </w:r>
+      <w:r>
+        <w:t xml:space="preserve">tas </w:t>
+      </w:r>
+      <w:r>
+        <w:t>se basaron en la ignorancia de los diseñadores antes de comenzar el trabajo</w:t>
+      </w:r>
+      <w:r>
+        <w:t>.</w:t>
       </w:r>
       <w:r>
         <w:t xml:space="preserve"> </w:t>
       </w:r>
       <w:r>
-        <w:t xml:space="preserve">son aquellos que </w:t>
-      </w:r>
-      <w:r>
-        <w:t>han cumplido con sus especificaciones</w:t>
-      </w:r>
-      <w:r>
-        <w:t>, a</w:t>
-      </w:r>
-      <w:r>
-        <w:t>un cuando</w:t>
-      </w:r>
-      <w:r>
-        <w:t xml:space="preserve"> es</w:t>
-      </w:r>
-      <w:r>
-        <w:t xml:space="preserve">tas </w:t>
-      </w:r>
-      <w:r>
-        <w:t>se basaron en la ignorancia de los diseñadores antes de comenzar el trabajo</w:t>
-      </w:r>
-      <w:r>
-        <w:t>.</w:t>
-      </w:r>
-      <w:r>
-        <w:t xml:space="preserve"> </w:t>
-      </w:r>
-      <w:r>
-        <w:t xml:space="preserve">El proceso que </w:t>
-      </w:r>
-      <w:proofErr w:type="spellStart"/>
-      <w:r>
-        <w:t>Kinslow</w:t>
-      </w:r>
-      <w:proofErr w:type="spellEnd"/>
-      <w:r>
-        <w:t xml:space="preserve"> y Ross criticaban</w:t>
+        <w:t>El proceso que Kinslow y Ross criticaban</w:t>
       </w:r>
       <w:r>
         <w:t xml:space="preserve"> se conoce</w:t>
@@ -4505,14 +4440,27 @@
       <w:r>
         <w:t xml:space="preserve">Ilustración </w:t>
       </w:r>
-      <w:fldSimple w:instr=" SEQ Ilustración \* ARABIC ">
-        <w:r>
-          <w:rPr>
-            <w:noProof/>
-          </w:rPr>
-          <w:t>1</w:t>
-        </w:r>
-      </w:fldSimple>
+      <w:r>
+        <w:fldChar w:fldCharType="begin"/>
+      </w:r>
+      <w:r>
+        <w:instrText xml:space="preserve"> SEQ Ilustración \* ARABIC </w:instrText>
+      </w:r>
+      <w:r>
+        <w:fldChar w:fldCharType="separate"/>
+      </w:r>
+      <w:r>
+        <w:rPr>
+          <w:noProof/>
+        </w:rPr>
+        <w:t>1</w:t>
+      </w:r>
+      <w:r>
+        <w:rPr>
+          <w:noProof/>
+        </w:rPr>
+        <w:fldChar w:fldCharType="end"/>
+      </w:r>
       <w:r>
         <w:t xml:space="preserve">: </w:t>
       </w:r>
@@ -4588,13 +4536,8 @@
         <w:t>Dicha</w:t>
       </w:r>
       <w:r>
-        <w:t xml:space="preserve"> literatura se apoya en el Chaos </w:t>
-      </w:r>
-      <w:proofErr w:type="spellStart"/>
-      <w:r>
-        <w:t>Report</w:t>
-      </w:r>
-      <w:proofErr w:type="spellEnd"/>
+        <w:t xml:space="preserve"> literatura se apoya en el Chaos Report</w:t>
+      </w:r>
       <w:r>
         <w:t xml:space="preserve"> de 1994</w:t>
       </w:r>
@@ -4629,21 +4572,8 @@
         </w:sdtContent>
       </w:sdt>
       <w:r>
-        <w:t xml:space="preserve"> de la compañía </w:t>
-      </w:r>
-      <w:proofErr w:type="spellStart"/>
-      <w:r>
-        <w:t>Standish</w:t>
-      </w:r>
-      <w:proofErr w:type="spellEnd"/>
-      <w:r>
-        <w:t xml:space="preserve"> </w:t>
-      </w:r>
-      <w:proofErr w:type="spellStart"/>
-      <w:r>
-        <w:t>Group</w:t>
-      </w:r>
-      <w:proofErr w:type="spellEnd"/>
+        <w:t xml:space="preserve"> de la compañía Standish Group</w:t>
+      </w:r>
       <w:r>
         <w:t xml:space="preserve">. El informe una visión del éxito o fracaso de los proyectos </w:t>
       </w:r>
@@ -4708,32 +4638,29 @@
       <w:r>
         <w:t xml:space="preserve">Ilustración </w:t>
       </w:r>
-      <w:fldSimple w:instr=" SEQ Ilustración \* ARABIC ">
-        <w:r>
-          <w:rPr>
-            <w:noProof/>
-          </w:rPr>
-          <w:t>2</w:t>
-        </w:r>
-      </w:fldSimple>
-      <w:r>
-        <w:t xml:space="preserve">: Chaos </w:t>
-      </w:r>
-      <w:proofErr w:type="spellStart"/>
-      <w:r>
-        <w:t>Report</w:t>
-      </w:r>
-      <w:proofErr w:type="spellEnd"/>
-      <w:r>
-        <w:t xml:space="preserve"> 1994. Apuntes de MDW – </w:t>
-      </w:r>
-      <w:proofErr w:type="spellStart"/>
-      <w:r>
-        <w:t>MiW</w:t>
-      </w:r>
-      <w:proofErr w:type="spellEnd"/>
-      <w:r>
-        <w:t xml:space="preserve"> </w:t>
+      <w:r>
+        <w:fldChar w:fldCharType="begin"/>
+      </w:r>
+      <w:r>
+        <w:instrText xml:space="preserve"> SEQ Ilustración \* ARABIC </w:instrText>
+      </w:r>
+      <w:r>
+        <w:fldChar w:fldCharType="separate"/>
+      </w:r>
+      <w:r>
+        <w:rPr>
+          <w:noProof/>
+        </w:rPr>
+        <w:t>2</w:t>
+      </w:r>
+      <w:r>
+        <w:rPr>
+          <w:noProof/>
+        </w:rPr>
+        <w:fldChar w:fldCharType="end"/>
+      </w:r>
+      <w:r>
+        <w:t xml:space="preserve">: Chaos Report 1994. Apuntes de MDW – MiW </w:t>
       </w:r>
       <w:sdt>
         <w:sdtPr>
@@ -4964,14 +4891,27 @@
       <w:r>
         <w:t xml:space="preserve">Ilustración </w:t>
       </w:r>
-      <w:fldSimple w:instr=" SEQ Ilustración \* ARABIC ">
-        <w:r>
-          <w:rPr>
-            <w:noProof/>
-          </w:rPr>
-          <w:t>3</w:t>
-        </w:r>
-      </w:fldSimple>
+      <w:r>
+        <w:fldChar w:fldCharType="begin"/>
+      </w:r>
+      <w:r>
+        <w:instrText xml:space="preserve"> SEQ Ilustración \* ARABIC </w:instrText>
+      </w:r>
+      <w:r>
+        <w:fldChar w:fldCharType="separate"/>
+      </w:r>
+      <w:r>
+        <w:rPr>
+          <w:noProof/>
+        </w:rPr>
+        <w:t>3</w:t>
+      </w:r>
+      <w:r>
+        <w:rPr>
+          <w:noProof/>
+        </w:rPr>
+        <w:fldChar w:fldCharType="end"/>
+      </w:r>
       <w:r>
         <w:t xml:space="preserve">: Ágil vs. Cascada </w:t>
       </w:r>
@@ -5032,7 +4972,16 @@
         <w:t>a</w:t>
       </w:r>
       <w:r>
-        <w:t xml:space="preserve">n todo este </w:t>
+        <w:t>n</w:t>
+      </w:r>
+      <w:r>
+        <w:t xml:space="preserve"> o se apropian</w:t>
+      </w:r>
+      <w:r>
+        <w:t xml:space="preserve"> de</w:t>
+      </w:r>
+      <w:r>
+        <w:t xml:space="preserve"> todo este </w:t>
       </w:r>
       <w:r>
         <w:t xml:space="preserve">progreso </w:t>
@@ -5104,14 +5053,30 @@
       <w:r>
         <w:t xml:space="preserve">Ilustración </w:t>
       </w:r>
-      <w:fldSimple w:instr=" SEQ Ilustración \* ARABIC ">
-        <w:r>
-          <w:rPr>
-            <w:noProof/>
-          </w:rPr>
-          <w:t>4</w:t>
-        </w:r>
-      </w:fldSimple>
+      <w:r>
+        <w:fldChar w:fldCharType="begin"/>
+      </w:r>
+      <w:r>
+        <w:instrText xml:space="preserve"> SEQ I</w:instrText>
+      </w:r>
+      <w:r>
+        <w:instrText xml:space="preserve">lustración \* ARABIC </w:instrText>
+      </w:r>
+      <w:r>
+        <w:fldChar w:fldCharType="separate"/>
+      </w:r>
+      <w:r>
+        <w:rPr>
+          <w:noProof/>
+        </w:rPr>
+        <w:t>4</w:t>
+      </w:r>
+      <w:r>
+        <w:rPr>
+          <w:noProof/>
+        </w:rPr>
+        <w:fldChar w:fldCharType="end"/>
+      </w:r>
       <w:r>
         <w:t xml:space="preserve">: Estadísticas por tipo de proyecto </w:t>
       </w:r>
@@ -5152,13 +5117,8 @@
         <w:t xml:space="preserve">las metodologías formales como </w:t>
       </w:r>
       <w:r>
-        <w:t xml:space="preserve">RAD, RUP, </w:t>
-      </w:r>
-      <w:proofErr w:type="gramStart"/>
-      <w:r>
-        <w:t>OO,…</w:t>
-      </w:r>
-      <w:proofErr w:type="gramEnd"/>
+        <w:t>RAD, RUP, OO,…</w:t>
+      </w:r>
       <w:r>
         <w:t xml:space="preserve"> </w:t>
       </w:r>
@@ -5171,43 +5131,27 @@
     </w:p>
     <w:p>
       <w:r>
-        <w:t xml:space="preserve">Curiosamente, el mismo informe del </w:t>
-      </w:r>
-      <w:proofErr w:type="spellStart"/>
-      <w:r>
-        <w:t>Standish</w:t>
-      </w:r>
-      <w:proofErr w:type="spellEnd"/>
+        <w:t xml:space="preserve">Curiosamente, el mismo informe del Standish Group de 2015 </w:t>
+      </w:r>
+      <w:r>
+        <w:t xml:space="preserve">expone una tasa de éxito </w:t>
+      </w:r>
+      <w:r>
+        <w:t xml:space="preserve">similar a proyectos desarrollados con </w:t>
+      </w:r>
+      <w:r>
+        <w:t>metodologías</w:t>
+      </w:r>
       <w:r>
         <w:t xml:space="preserve"> </w:t>
       </w:r>
-      <w:proofErr w:type="spellStart"/>
-      <w:r>
-        <w:t>Group</w:t>
-      </w:r>
-      <w:proofErr w:type="spellEnd"/>
-      <w:r>
-        <w:t xml:space="preserve"> de 2015 </w:t>
-      </w:r>
-      <w:r>
-        <w:t xml:space="preserve">expone una tasa de éxito </w:t>
-      </w:r>
-      <w:r>
-        <w:t xml:space="preserve">similar a proyectos desarrollados con </w:t>
-      </w:r>
-      <w:r>
-        <w:t>metodologías</w:t>
+      <w:r>
+        <w:t>modernas</w:t>
       </w:r>
       <w:r>
         <w:t xml:space="preserve"> </w:t>
       </w:r>
       <w:r>
-        <w:t>modernas</w:t>
-      </w:r>
-      <w:r>
-        <w:t xml:space="preserve"> </w:t>
-      </w:r>
-      <w:r>
         <w:t>frente a aquellos desarrollados con métodos tradicionales</w:t>
       </w:r>
       <w:r>
@@ -5225,7 +5169,16 @@
     </w:p>
     <w:p>
       <w:r>
-        <w:t xml:space="preserve">Sin embargo, cabe recordar que estos informes citados en la literatura ágil fueron desacreditados </w:t>
+        <w:t>C</w:t>
+      </w:r>
+      <w:r>
+        <w:t>abe recordar</w:t>
+      </w:r>
+      <w:r>
+        <w:t xml:space="preserve"> además</w:t>
+      </w:r>
+      <w:r>
+        <w:t xml:space="preserve"> que estos informes citados en la literatura ágil fueron desacreditados </w:t>
       </w:r>
       <w:sdt>
         <w:sdtPr>
@@ -5288,7 +5241,16 @@
         </w:sdtContent>
       </w:sdt>
       <w:r>
-        <w:t>, en resumen, estos resultados son inconsistentes, no están confirmados por otros estudios y se basan en datos de propiedad exclusiva que los investigadores independientes no pueden ver. Sin embargo, hasta el día de hoy continúan siendo citados como una justificación para los procesos ágiles.</w:t>
+        <w:t>. E</w:t>
+      </w:r>
+      <w:r>
+        <w:t xml:space="preserve">n resumen, estos resultados son inconsistentes, no están confirmados por otros estudios y se basan en datos de propiedad exclusiva que los investigadores independientes no </w:t>
+      </w:r>
+      <w:r>
+        <w:t>pueden contrastar</w:t>
+      </w:r>
+      <w:r>
+        <w:t>. Sin embargo, hasta el día de hoy continúan siendo citados como una justificación para los procesos ágiles.</w:t>
       </w:r>
     </w:p>
     <w:p>
@@ -5413,13 +5375,8 @@
     </w:p>
     <w:p>
       <w:r>
-        <w:t xml:space="preserve">De acuerdo con Martin </w:t>
-      </w:r>
-      <w:proofErr w:type="spellStart"/>
-      <w:r>
-        <w:t>Fowler</w:t>
-      </w:r>
-      <w:proofErr w:type="spellEnd"/>
+        <w:t>De acuerdo con Martin Fowler</w:t>
+      </w:r>
       <w:r>
         <w:t xml:space="preserve"> </w:t>
       </w:r>
@@ -5472,16 +5429,25 @@
         <w:t xml:space="preserve"> ni está mal visto</w:t>
       </w:r>
       <w:r>
-        <w:t>,</w:t>
-      </w:r>
-      <w:r>
         <w:t xml:space="preserve"> como pudiera ser en los primeros </w:t>
       </w:r>
       <w:r>
-        <w:t xml:space="preserve">momentos, </w:t>
-      </w:r>
-      <w:r>
-        <w:t>y así lo demuestran diferentes estudios</w:t>
+        <w:t>momentos</w:t>
+      </w:r>
+      <w:r>
+        <w:t>.</w:t>
+      </w:r>
+      <w:r>
+        <w:t xml:space="preserve"> </w:t>
+      </w:r>
+      <w:r>
+        <w:t>Efectivamente</w:t>
+      </w:r>
+      <w:r>
+        <w:t xml:space="preserve"> así lo demuestran diferentes estudios</w:t>
+      </w:r>
+      <w:r>
+        <w:t xml:space="preserve"> y encuestas realizadas</w:t>
       </w:r>
       <w:r>
         <w:t xml:space="preserve"> </w:t>
@@ -5678,14 +5644,27 @@
       <w:r>
         <w:t xml:space="preserve">Ilustración </w:t>
       </w:r>
-      <w:fldSimple w:instr=" SEQ Ilustración \* ARABIC ">
-        <w:r>
-          <w:rPr>
-            <w:noProof/>
-          </w:rPr>
-          <w:t>5</w:t>
-        </w:r>
-      </w:fldSimple>
+      <w:r>
+        <w:fldChar w:fldCharType="begin"/>
+      </w:r>
+      <w:r>
+        <w:instrText xml:space="preserve"> SEQ Ilustración \* ARABIC </w:instrText>
+      </w:r>
+      <w:r>
+        <w:fldChar w:fldCharType="separate"/>
+      </w:r>
+      <w:r>
+        <w:rPr>
+          <w:noProof/>
+        </w:rPr>
+        <w:t>5</w:t>
+      </w:r>
+      <w:r>
+        <w:rPr>
+          <w:noProof/>
+        </w:rPr>
+        <w:fldChar w:fldCharType="end"/>
+      </w:r>
       <w:r>
         <w:t xml:space="preserve">: </w:t>
       </w:r>
@@ -5722,6 +5701,35 @@
           </w:r>
         </w:sdtContent>
       </w:sdt>
+    </w:p>
+    <w:p>
+      <w:r>
+        <w:t>Los resultados de diferentes investigaciones coinciden en que la gran mayoría de las empresas</w:t>
+      </w:r>
+      <w:r>
+        <w:t xml:space="preserve"> – por encima del </w:t>
+      </w:r>
+      <w:r>
+        <w:t xml:space="preserve">80% </w:t>
+      </w:r>
+      <w:r>
+        <w:t>–</w:t>
+      </w:r>
+      <w:r>
+        <w:t xml:space="preserve"> se apoyan en mayor o menor medida las metodologías agiles dentro de sus procesos y que su adopción va</w:t>
+      </w:r>
+      <w:r>
+        <w:t>,</w:t>
+      </w:r>
+      <w:r>
+        <w:t xml:space="preserve"> además</w:t>
+      </w:r>
+      <w:r>
+        <w:t>,</w:t>
+      </w:r>
+      <w:r>
+        <w:t xml:space="preserve"> en aumento.</w:t>
+      </w:r>
     </w:p>
     <w:p>
       <w:pPr>
@@ -5790,14 +5798,27 @@
       <w:r>
         <w:t xml:space="preserve">Ilustración </w:t>
       </w:r>
-      <w:fldSimple w:instr=" SEQ Ilustración \* ARABIC ">
-        <w:r>
-          <w:rPr>
-            <w:noProof/>
-          </w:rPr>
-          <w:t>6</w:t>
-        </w:r>
-      </w:fldSimple>
+      <w:r>
+        <w:fldChar w:fldCharType="begin"/>
+      </w:r>
+      <w:r>
+        <w:instrText xml:space="preserve"> SEQ Ilustración \* ARABIC </w:instrText>
+      </w:r>
+      <w:r>
+        <w:fldChar w:fldCharType="separate"/>
+      </w:r>
+      <w:r>
+        <w:rPr>
+          <w:noProof/>
+        </w:rPr>
+        <w:t>6</w:t>
+      </w:r>
+      <w:r>
+        <w:rPr>
+          <w:noProof/>
+        </w:rPr>
+        <w:fldChar w:fldCharType="end"/>
+      </w:r>
       <w:r>
         <w:t>: Experiencia y adopción de las metodologías Agiles en la empresa.</w:t>
       </w:r>
@@ -5837,153 +5858,282 @@
     </w:p>
     <w:p>
       <w:r>
-        <w:t>L</w:t>
-      </w:r>
-      <w:r>
-        <w:t>os resultados de las</w:t>
-      </w:r>
-      <w:r>
-        <w:t xml:space="preserve"> diferentes </w:t>
-      </w:r>
-      <w:r>
-        <w:t>investigaciones</w:t>
-      </w:r>
-      <w:r>
-        <w:t xml:space="preserve"> analizadas coinciden </w:t>
-      </w:r>
-      <w:r>
-        <w:t xml:space="preserve">en </w:t>
-      </w:r>
-      <w:r>
-        <w:t xml:space="preserve">que la </w:t>
-      </w:r>
-      <w:r>
-        <w:t xml:space="preserve">gran mayoría de </w:t>
-      </w:r>
-      <w:r>
-        <w:t>las empresas encuestadas</w:t>
-      </w:r>
-      <w:r>
-        <w:t xml:space="preserve"> han adoptado en mayor o menor medida las metodologías agiles dentro de sus procesos.</w:t>
-      </w:r>
+        <w:t>Más de un 85% de l</w:t>
+      </w:r>
+      <w:r>
+        <w:t xml:space="preserve">os desarrolladores que respondieron a la </w:t>
+      </w:r>
+      <w:r>
+        <w:t>encuesta</w:t>
+      </w:r>
+      <w:r>
+        <w:t xml:space="preserve"> de StackOverflow </w:t>
+      </w:r>
+      <w:sdt>
+        <w:sdtPr>
+          <w:id w:val="267509376"/>
+          <w:citation/>
+        </w:sdtPr>
+        <w:sdtContent>
+          <w:r>
+            <w:fldChar w:fldCharType="begin"/>
+          </w:r>
+          <w:r>
+            <w:instrText xml:space="preserve"> CITATION Sta18 \l 3082 </w:instrText>
+          </w:r>
+          <w:r>
+            <w:fldChar w:fldCharType="separate"/>
+          </w:r>
+          <w:r>
+            <w:rPr>
+              <w:noProof/>
+            </w:rPr>
+            <w:t>[17]</w:t>
+          </w:r>
+          <w:r>
+            <w:fldChar w:fldCharType="end"/>
+          </w:r>
+        </w:sdtContent>
+      </w:sdt>
       <w:r>
         <w:t xml:space="preserve"> </w:t>
       </w:r>
       <w:r>
-        <w:t>A</w:t>
-      </w:r>
-      <w:r>
-        <w:t>un</w:t>
-      </w:r>
-      <w:r>
-        <w:t>que</w:t>
-      </w:r>
-      <w:r>
-        <w:t xml:space="preserve"> admitan que</w:t>
-      </w:r>
-      <w:r>
-        <w:t xml:space="preserve"> su organización estaba por debajo de un alto nivel de competencia con prácticas ágiles, lo que revela las oportunidades de mejora a través de la capacitación y el entrenamiento de apoyo.</w:t>
-      </w:r>
-    </w:p>
-    <w:p>
-      <w:r>
-        <w:t xml:space="preserve">Sin </w:t>
-      </w:r>
-      <w:r>
-        <w:t>embargo,</w:t>
-      </w:r>
-      <w:r>
-        <w:t xml:space="preserve"> este aparente éxito</w:t>
+        <w:t>señalan</w:t>
+      </w:r>
+      <w:r>
+        <w:t xml:space="preserve"> que utilizan </w:t>
+      </w:r>
+      <w:r>
+        <w:t>metodologías</w:t>
+      </w:r>
+      <w:r>
+        <w:t xml:space="preserve"> agiles en la gestión de sus proyectos</w:t>
+      </w:r>
+      <w:r>
+        <w:t>, lo que concuerda con los estudios realizados por diferentes agencias privadas</w:t>
+      </w:r>
+      <w:r>
+        <w:t>.</w:t>
+      </w:r>
+      <w:r>
+        <w:t xml:space="preserve"> Curiosamente</w:t>
       </w:r>
       <w:r>
         <w:t>,</w:t>
       </w:r>
       <w:r>
-        <w:t xml:space="preserve"> según </w:t>
+        <w:t xml:space="preserve"> </w:t>
+      </w:r>
+      <w:r>
+        <w:t>estas</w:t>
+      </w:r>
+      <w:r>
+        <w:t xml:space="preserve"> empresas</w:t>
+      </w:r>
+      <w:r>
+        <w:t xml:space="preserve"> </w:t>
+      </w:r>
+      <w:r>
+        <w:t>consideran</w:t>
+      </w:r>
+      <w:r>
+        <w:t xml:space="preserve"> que</w:t>
+      </w:r>
+      <w:r>
+        <w:t xml:space="preserve"> su organización est</w:t>
+      </w:r>
+      <w:r>
+        <w:t>á</w:t>
+      </w:r>
+      <w:r>
+        <w:t xml:space="preserve"> por debajo de un alto nivel de competencia con prácticas ágiles</w:t>
+      </w:r>
+      <w:r>
+        <w:t xml:space="preserve"> </w:t>
+      </w:r>
+      <w:sdt>
+        <w:sdtPr>
+          <w:id w:val="1503401495"/>
+          <w:citation/>
+        </w:sdtPr>
+        <w:sdtContent>
+          <w:r>
+            <w:fldChar w:fldCharType="begin"/>
+          </w:r>
+          <w:r>
+            <w:instrText xml:space="preserve"> CITATION Col19 \l 3082 </w:instrText>
+          </w:r>
+          <w:r>
+            <w:fldChar w:fldCharType="separate"/>
+          </w:r>
+          <w:r>
+            <w:rPr>
+              <w:noProof/>
+            </w:rPr>
+            <w:t>[16]</w:t>
+          </w:r>
+          <w:r>
+            <w:fldChar w:fldCharType="end"/>
+          </w:r>
+        </w:sdtContent>
+      </w:sdt>
+      <w:r>
+        <w:t>.</w:t>
+      </w:r>
+      <w:r>
+        <w:t xml:space="preserve"> </w:t>
+      </w:r>
+    </w:p>
+    <w:p>
+      <w:r>
+        <w:lastRenderedPageBreak/>
+        <w:t>Este</w:t>
+      </w:r>
+      <w:r>
+        <w:t xml:space="preserve"> aparente éxito</w:t>
+      </w:r>
+      <w:r>
+        <w:t xml:space="preserve"> </w:t>
+      </w:r>
+      <w:r>
+        <w:t>en la adopción de las metodologías ágiles de desarrollo</w:t>
+      </w:r>
+      <w:r>
+        <w:t xml:space="preserve"> </w:t>
+      </w:r>
+      <w:r>
+        <w:t>permanecería</w:t>
+      </w:r>
+      <w:r>
+        <w:t xml:space="preserve"> a nivel superficial</w:t>
+      </w:r>
+      <w:r>
+        <w:t xml:space="preserve"> </w:t>
+      </w:r>
+      <w:r>
+        <w:t>en opinión de</w:t>
+      </w:r>
+      <w:r>
+        <w:t xml:space="preserve"> </w:t>
+      </w:r>
+      <w:r>
+        <w:t>Martin Fowler</w:t>
+      </w:r>
+      <w:r>
+        <w:t xml:space="preserve"> </w:t>
+      </w:r>
+      <w:sdt>
+        <w:sdtPr>
+          <w:id w:val="376743891"/>
+          <w:citation/>
+        </w:sdtPr>
+        <w:sdtContent>
+          <w:r>
+            <w:fldChar w:fldCharType="begin"/>
+          </w:r>
+          <w:r>
+            <w:instrText xml:space="preserve"> CITATION Mar18 \l 3082 </w:instrText>
+          </w:r>
+          <w:r>
+            <w:fldChar w:fldCharType="separate"/>
+          </w:r>
+          <w:r>
+            <w:rPr>
+              <w:noProof/>
+            </w:rPr>
+            <w:t>[13]</w:t>
+          </w:r>
+          <w:r>
+            <w:fldChar w:fldCharType="end"/>
+          </w:r>
+        </w:sdtContent>
+      </w:sdt>
+      <w:r>
+        <w:t>.</w:t>
+      </w:r>
+      <w:r>
+        <w:t xml:space="preserve"> </w:t>
+      </w:r>
+      <w:r>
+        <w:t>U</w:t>
+      </w:r>
+      <w:r>
+        <w:t xml:space="preserve">n número creciente de </w:t>
+      </w:r>
+      <w:r>
+        <w:t>“</w:t>
+      </w:r>
+      <w:r>
+        <w:t>agilistas</w:t>
+      </w:r>
+      <w:r>
+        <w:t>”</w:t>
+      </w:r>
+      <w:r>
+        <w:t xml:space="preserve">, incluidos los signatarios destacados del Manifiesto Agile original, </w:t>
+      </w:r>
+      <w:r>
+        <w:t>han hecho pública su</w:t>
+      </w:r>
+      <w:r>
+        <w:t xml:space="preserve"> </w:t>
+      </w:r>
+      <w:r>
+        <w:t>preocupación</w:t>
+      </w:r>
+      <w:r>
+        <w:t xml:space="preserve"> con el estado de cosas. </w:t>
+      </w:r>
+    </w:p>
+    <w:p>
+      <w:r>
+        <w:t xml:space="preserve">Distintos autores han </w:t>
+      </w:r>
+      <w:r>
+        <w:t>bautizado de</w:t>
+      </w:r>
+      <w:r>
+        <w:t xml:space="preserve"> </w:t>
+      </w:r>
+      <w:r>
+        <w:t>diferente</w:t>
+      </w:r>
+      <w:r>
+        <w:t xml:space="preserve"> </w:t>
+      </w:r>
+      <w:r>
+        <w:t>manera</w:t>
+      </w:r>
+      <w:r>
+        <w:t xml:space="preserve"> matizando</w:t>
+      </w:r>
+      <w:r>
+        <w:t xml:space="preserve"> </w:t>
+      </w:r>
+      <w:r>
+        <w:t>esta</w:t>
+      </w:r>
+      <w:r>
+        <w:t xml:space="preserve"> inquietud con respecto </w:t>
+      </w:r>
+      <w:r>
+        <w:t>a la implementación de la agilidad que se está llevando a cabo hoy día</w:t>
+      </w:r>
+      <w:r>
+        <w:t xml:space="preserve">: </w:t>
       </w:r>
       <w:r>
         <w:t xml:space="preserve">Martin </w:t>
       </w:r>
-      <w:proofErr w:type="spellStart"/>
-      <w:r>
-        <w:t>Fowler</w:t>
-      </w:r>
-      <w:proofErr w:type="spellEnd"/>
-      <w:r>
-        <w:t xml:space="preserve"> </w:t>
-      </w:r>
-      <w:r>
-        <w:t>serí</w:t>
-      </w:r>
-      <w:r>
-        <w:t>a</w:t>
-      </w:r>
-      <w:r>
-        <w:t xml:space="preserve"> a nivel superficial</w:t>
-      </w:r>
-      <w:r>
-        <w:t xml:space="preserve">, </w:t>
-      </w:r>
-      <w:r>
-        <w:t xml:space="preserve">un número creciente de personas, incluidos los signatarios destacados del Manifiesto Agile original, están insatisfechos con el estado de cosas. </w:t>
-      </w:r>
-    </w:p>
-    <w:p/>
-    <w:p>
-      <w:r>
-        <w:t xml:space="preserve">Distintos autores han </w:t>
-      </w:r>
-      <w:r>
-        <w:t>bautizado de</w:t>
-      </w:r>
-      <w:r>
-        <w:t xml:space="preserve"> </w:t>
-      </w:r>
-      <w:r>
-        <w:t>diferente</w:t>
-      </w:r>
-      <w:r>
-        <w:t xml:space="preserve"> </w:t>
-      </w:r>
-      <w:r>
-        <w:t>manera</w:t>
-      </w:r>
-      <w:r>
-        <w:t xml:space="preserve"> a </w:t>
-      </w:r>
-      <w:r>
-        <w:t>esta</w:t>
-      </w:r>
-      <w:r>
-        <w:t xml:space="preserve"> inquietud con respecto </w:t>
-      </w:r>
-      <w:r>
-        <w:t>a la implementación de la agilidad que se está llevando a cabo hoy día</w:t>
-      </w:r>
-      <w:r>
-        <w:t xml:space="preserve">: </w:t>
-      </w:r>
-      <w:r>
-        <w:t xml:space="preserve">para </w:t>
-      </w:r>
-      <w:r>
-        <w:t xml:space="preserve">Martin </w:t>
-      </w:r>
-      <w:proofErr w:type="spellStart"/>
-      <w:r>
-        <w:t>Fowler</w:t>
-      </w:r>
-      <w:proofErr w:type="spellEnd"/>
-      <w:r>
-        <w:t xml:space="preserve"> sería “</w:t>
-      </w:r>
-      <w:proofErr w:type="spellStart"/>
-      <w:r>
-        <w:t>Dark</w:t>
-      </w:r>
-      <w:proofErr w:type="spellEnd"/>
-      <w:r>
-        <w:t xml:space="preserve"> Agile” </w:t>
+      <w:r>
+        <w:t xml:space="preserve">Fowler </w:t>
+      </w:r>
+      <w:r>
+        <w:t>lo llama</w:t>
+      </w:r>
+      <w:r>
+        <w:t xml:space="preserve"> “Dark Agile” </w:t>
       </w:r>
       <w:sdt>
         <w:sdtPr>
@@ -6016,15 +6166,7 @@
         <w:t xml:space="preserve">, </w:t>
       </w:r>
       <w:r>
-        <w:t>“</w:t>
-      </w:r>
-      <w:proofErr w:type="spellStart"/>
-      <w:r>
-        <w:t>Faux</w:t>
-      </w:r>
-      <w:proofErr w:type="spellEnd"/>
-      <w:r>
-        <w:t xml:space="preserve"> Agile” </w:t>
+        <w:t xml:space="preserve">“Faux Agile” </w:t>
       </w:r>
       <w:r>
         <w:t>según</w:t>
@@ -6063,15 +6205,7 @@
         <w:t xml:space="preserve">, </w:t>
       </w:r>
       <w:r>
-        <w:t>“</w:t>
-      </w:r>
-      <w:proofErr w:type="spellStart"/>
-      <w:r>
-        <w:t>Flacid</w:t>
-      </w:r>
-      <w:proofErr w:type="spellEnd"/>
-      <w:r>
-        <w:t xml:space="preserve"> agile” </w:t>
+        <w:t xml:space="preserve">“Flacid agile” </w:t>
       </w:r>
       <w:r>
         <w:t xml:space="preserve">en palabras de Andy Hunt </w:t>
@@ -6106,43 +6240,23 @@
       <w:r>
         <w:t xml:space="preserve">, o el </w:t>
       </w:r>
-      <w:proofErr w:type="spellStart"/>
-      <w:r>
-        <w:t>antipatron</w:t>
-      </w:r>
-      <w:proofErr w:type="spellEnd"/>
+      <w:r>
+        <w:t>anti patrón</w:t>
+      </w:r>
       <w:r>
         <w:t xml:space="preserve"> </w:t>
       </w:r>
       <w:r>
         <w:t>“</w:t>
       </w:r>
-      <w:proofErr w:type="spellStart"/>
-      <w:r>
-        <w:t>Methodology</w:t>
-      </w:r>
-      <w:proofErr w:type="spellEnd"/>
-      <w:r>
-        <w:t xml:space="preserve"> </w:t>
-      </w:r>
-      <w:proofErr w:type="spellStart"/>
-      <w:r>
-        <w:t>Façade</w:t>
-      </w:r>
-      <w:proofErr w:type="spellEnd"/>
+      <w:r>
+        <w:t>Methodology Façade</w:t>
+      </w:r>
       <w:r>
         <w:t>”</w:t>
       </w:r>
       <w:r>
-        <w:t xml:space="preserve"> para Ken </w:t>
-      </w:r>
-      <w:proofErr w:type="spellStart"/>
-      <w:r>
-        <w:t>Schwaber</w:t>
-      </w:r>
-      <w:proofErr w:type="spellEnd"/>
-      <w:r>
-        <w:t xml:space="preserve"> </w:t>
+        <w:t xml:space="preserve"> para Ken Schwaber </w:t>
       </w:r>
       <w:sdt>
         <w:sdtPr>
@@ -6181,47 +6295,6 @@
           <w:i/>
         </w:rPr>
       </w:pPr>
-    </w:p>
-    <w:p>
-      <w:r>
-        <w:rPr>
-          <w:i/>
-        </w:rPr>
-        <w:t xml:space="preserve">Según él, los valores ágiles se han corrompido principalmente por tres razones: primero, un complejo </w:t>
-      </w:r>
-      <w:proofErr w:type="spellStart"/>
-      <w:r>
-        <w:rPr>
-          <w:i/>
-        </w:rPr>
-        <w:t>agilindustrial</w:t>
-      </w:r>
-      <w:proofErr w:type="spellEnd"/>
-      <w:r>
-        <w:rPr>
-          <w:i/>
-        </w:rPr>
-        <w:t xml:space="preserve"> en constante crecimiento⁴. Este complejo ágil-industrial simplemente capacita a las personas brevemente, proporciona certificados brillantes de pocos días y los empuja a ocupar puestos de consultoría o gestión. En segundo lugar, un enfoque en la metodología. Esto ha llevado a un énfasis excesivo en las reglas formales a costa de la falta de reconocimiento de la excelencia técnica por parte de ingenieros capaces y experimentados. </w:t>
-      </w:r>
-      <w:proofErr w:type="gramStart"/>
-      <w:r>
-        <w:rPr>
-          <w:i/>
-        </w:rPr>
-        <w:t>Y</w:t>
-      </w:r>
-      <w:proofErr w:type="gramEnd"/>
-      <w:r>
-        <w:rPr>
-          <w:i/>
-        </w:rPr>
-        <w:t xml:space="preserve"> en tercer lugar, centrarse en proyectos en lugar de productos. En lugar de conectar a los desarrolladores con los clientes y centrarse en la calidad, se valora el plazo y la finalización del proyecto</w:t>
-      </w:r>
-      <w:r>
-        <w:t>.</w:t>
-      </w:r>
-    </w:p>
-    <w:p>
       <w:r>
         <w:t>En palabras de Dave Thomas</w:t>
       </w:r>
@@ -6343,12 +6416,819 @@
     <w:p>
       <w:pPr>
         <w:rPr>
+          <w:iCs/>
+        </w:rPr>
+      </w:pPr>
+      <w:r>
+        <w:rPr>
+          <w:iCs/>
+        </w:rPr>
+        <w:t xml:space="preserve">Sin embargo, para </w:t>
+      </w:r>
+      <w:r>
+        <w:rPr>
+          <w:iCs/>
+        </w:rPr>
+        <w:t xml:space="preserve">Andy Hunt </w:t>
+      </w:r>
+      <w:sdt>
+        <w:sdtPr>
+          <w:rPr>
+            <w:iCs/>
+          </w:rPr>
+          <w:id w:val="-965339683"/>
+          <w:citation/>
+        </w:sdtPr>
+        <w:sdtEndPr/>
+        <w:sdtContent>
+          <w:r>
+            <w:rPr>
+              <w:iCs/>
+            </w:rPr>
+            <w:fldChar w:fldCharType="begin"/>
+          </w:r>
+          <w:r>
+            <w:rPr>
+              <w:iCs/>
+            </w:rPr>
+            <w:instrText xml:space="preserve"> CITATION And16 \l 3082 </w:instrText>
+          </w:r>
+          <w:r>
+            <w:rPr>
+              <w:iCs/>
+            </w:rPr>
+            <w:fldChar w:fldCharType="separate"/>
+          </w:r>
+          <w:r>
+            <w:rPr>
+              <w:iCs/>
+              <w:noProof/>
+            </w:rPr>
+            <w:t>[25]</w:t>
+          </w:r>
+          <w:r>
+            <w:rPr>
+              <w:iCs/>
+            </w:rPr>
+            <w:fldChar w:fldCharType="end"/>
+          </w:r>
+        </w:sdtContent>
+      </w:sdt>
+      <w:r>
+        <w:rPr>
+          <w:iCs/>
+        </w:rPr>
+        <w:t xml:space="preserve"> </w:t>
+      </w:r>
+      <w:r>
+        <w:rPr>
+          <w:iCs/>
+        </w:rPr>
+        <w:t>tras la publicación del manifiesto</w:t>
+      </w:r>
+      <w:r>
+        <w:rPr>
+          <w:iCs/>
+        </w:rPr>
+        <w:t>, el resultado no fue el esperado.</w:t>
+      </w:r>
+      <w:r>
+        <w:rPr>
+          <w:iCs/>
+        </w:rPr>
+        <w:t xml:space="preserve"> </w:t>
+      </w:r>
+      <w:r>
+        <w:rPr>
+          <w:iCs/>
+        </w:rPr>
+        <w:t xml:space="preserve">El </w:t>
+      </w:r>
+      <w:r>
+        <w:rPr>
+          <w:iCs/>
+        </w:rPr>
+        <w:t>documento</w:t>
+      </w:r>
+      <w:r>
+        <w:rPr>
+          <w:iCs/>
+        </w:rPr>
+        <w:t xml:space="preserve"> fue creado </w:t>
+      </w:r>
+      <w:r>
+        <w:rPr>
+          <w:iCs/>
+        </w:rPr>
+        <w:t>con la</w:t>
+      </w:r>
+      <w:r>
+        <w:rPr>
+          <w:iCs/>
+        </w:rPr>
+        <w:t xml:space="preserve"> idea </w:t>
+      </w:r>
+      <w:r>
+        <w:rPr>
+          <w:iCs/>
+        </w:rPr>
+        <w:t>de</w:t>
+      </w:r>
+      <w:r>
+        <w:rPr>
+          <w:iCs/>
+        </w:rPr>
+        <w:t xml:space="preserve"> cambiar la cara del desarrollo de software para mejor.</w:t>
+      </w:r>
+      <w:r>
+        <w:rPr>
+          <w:iCs/>
+        </w:rPr>
+        <w:t xml:space="preserve"> </w:t>
+      </w:r>
+      <w:r>
+        <w:rPr>
+          <w:iCs/>
+        </w:rPr>
+        <w:t xml:space="preserve">En 2001, cuando </w:t>
+      </w:r>
+      <w:r>
+        <w:rPr>
+          <w:iCs/>
+        </w:rPr>
+        <w:t>se redactó</w:t>
+      </w:r>
+      <w:r>
+        <w:rPr>
+          <w:iCs/>
+        </w:rPr>
+        <w:t xml:space="preserve"> el manifiesto y </w:t>
+      </w:r>
+      <w:r>
+        <w:rPr>
+          <w:iCs/>
+        </w:rPr>
+        <w:t>se lanzó</w:t>
+      </w:r>
+      <w:r>
+        <w:rPr>
+          <w:iCs/>
+        </w:rPr>
+        <w:t xml:space="preserve"> el movimiento de desarrollo de software ágil, </w:t>
+      </w:r>
+      <w:r>
+        <w:rPr>
+          <w:iCs/>
+        </w:rPr>
+        <w:t>los autores esperaban</w:t>
+      </w:r>
+      <w:r>
+        <w:rPr>
+          <w:iCs/>
+        </w:rPr>
+        <w:t xml:space="preserve"> ver una oleada de nuevos métodos, nuevas prácticas y formas de agilidad. Estas nuevas ideas seguirían las pautas del manifiesto, pero introducirían nuevas ideas y enfoques y ayudarían a avanzar en el </w:t>
+      </w:r>
+      <w:r>
+        <w:rPr>
+          <w:iCs/>
+        </w:rPr>
+        <w:t>desarrollo de software</w:t>
+      </w:r>
+      <w:r>
+        <w:rPr>
+          <w:iCs/>
+        </w:rPr>
+        <w:t xml:space="preserve">. </w:t>
+      </w:r>
+    </w:p>
+    <w:p>
+      <w:pPr>
+        <w:rPr>
+          <w:iCs/>
+        </w:rPr>
+      </w:pPr>
+      <w:r>
+        <w:rPr>
+          <w:iCs/>
+        </w:rPr>
+        <w:t xml:space="preserve">Sin embargo, para </w:t>
+      </w:r>
+      <w:r>
+        <w:rPr>
+          <w:iCs/>
+        </w:rPr>
+        <w:t>varios firmantes consideran que</w:t>
+      </w:r>
+      <w:r>
+        <w:rPr>
+          <w:iCs/>
+        </w:rPr>
+        <w:t xml:space="preserve"> e</w:t>
+      </w:r>
+      <w:r>
+        <w:rPr>
+          <w:iCs/>
+        </w:rPr>
+        <w:t xml:space="preserve">so no </w:t>
+      </w:r>
+      <w:r>
+        <w:rPr>
+          <w:iCs/>
+        </w:rPr>
+        <w:t xml:space="preserve">es lo que finalmente </w:t>
+      </w:r>
+      <w:r>
+        <w:rPr>
+          <w:iCs/>
+        </w:rPr>
+        <w:t>está sucediendo</w:t>
+      </w:r>
+      <w:r>
+        <w:rPr>
+          <w:iCs/>
+        </w:rPr>
+        <w:t>. En cambio, hemos visto una adopción a mayor escala de prácticas individuales que favorecen el desarrollo ágil de software, incluso anteriormente</w:t>
+      </w:r>
+      <w:r>
+        <w:rPr>
+          <w:iCs/>
+        </w:rPr>
+        <w:t xml:space="preserve"> p</w:t>
+      </w:r>
+      <w:r>
+        <w:rPr>
+          <w:iCs/>
+        </w:rPr>
+        <w:t>rácticas controvertidas, como la programación en pares, e incluso prácticas de higiene básicas, como el control de versiones, que antes no siempre se seguían. En general, esto parece haber tenido un efecto muy positivo en muchas organizaciones de desarrollo, pero seguramente es menos de lo que muchos de nosotros habíamos esperado.</w:t>
+      </w:r>
+    </w:p>
+    <w:p>
+      <w:pPr>
+        <w:rPr>
+          <w:iCs/>
+        </w:rPr>
+      </w:pPr>
+      <w:r>
+        <w:rPr>
+          <w:iCs/>
+        </w:rPr>
+        <w:t xml:space="preserve">Dave Thomas </w:t>
+      </w:r>
+      <w:r>
+        <w:rPr>
+          <w:iCs/>
+        </w:rPr>
+        <w:t xml:space="preserve">ilustra el deterioro de los principios de la agilidad en el contexto de la </w:t>
+      </w:r>
+      <w:r>
+        <w:rPr>
+          <w:iCs/>
+        </w:rPr>
+        <w:t>gramática</w:t>
+      </w:r>
+      <w:r>
+        <w:rPr>
+          <w:iCs/>
+        </w:rPr>
+        <w:t>. L</w:t>
+      </w:r>
+      <w:r>
+        <w:rPr>
+          <w:iCs/>
+        </w:rPr>
+        <w:t>a palabra</w:t>
+      </w:r>
+      <w:r>
+        <w:rPr>
+          <w:iCs/>
+        </w:rPr>
+        <w:t xml:space="preserve"> ágil o</w:t>
+      </w:r>
+      <w:r>
+        <w:rPr>
+          <w:iCs/>
+        </w:rPr>
+        <w:t xml:space="preserve"> “Agile”</w:t>
+      </w:r>
+      <w:r>
+        <w:rPr>
+          <w:iCs/>
+        </w:rPr>
+        <w:t xml:space="preserve"> se usa como un nombre</w:t>
+      </w:r>
+      <w:r>
+        <w:rPr>
+          <w:iCs/>
+        </w:rPr>
+        <w:t xml:space="preserve"> cuando es un adjetivo</w:t>
+      </w:r>
+      <w:r>
+        <w:rPr>
+          <w:iCs/>
+        </w:rPr>
+        <w:t>.</w:t>
+      </w:r>
+      <w:r>
+        <w:rPr>
+          <w:iCs/>
+        </w:rPr>
+        <w:t xml:space="preserve"> </w:t>
+      </w:r>
+      <w:r>
+        <w:rPr>
+          <w:iCs/>
+        </w:rPr>
+        <w:t>Dave recuerda como el titulo original del manifiesto es “</w:t>
+      </w:r>
+      <w:r>
+        <w:rPr>
+          <w:iCs/>
+        </w:rPr>
+        <w:t xml:space="preserve">The </w:t>
+      </w:r>
+      <w:r>
+        <w:rPr>
+          <w:iCs/>
+        </w:rPr>
+        <w:t>Manifesto for Agile Software Development</w:t>
+      </w:r>
+      <w:r>
+        <w:rPr>
+          <w:iCs/>
+        </w:rPr>
+        <w:t>” aunque</w:t>
+      </w:r>
+      <w:r>
+        <w:rPr>
+          <w:iCs/>
+        </w:rPr>
+        <w:t xml:space="preserve"> finalmente se </w:t>
+      </w:r>
+      <w:r>
+        <w:rPr>
+          <w:iCs/>
+        </w:rPr>
+        <w:t>ha popularizado como “The Agile Manifesto”.</w:t>
+      </w:r>
+      <w:r>
+        <w:rPr>
+          <w:iCs/>
+        </w:rPr>
+        <w:t xml:space="preserve"> como</w:t>
+      </w:r>
+      <w:r>
+        <w:rPr>
+          <w:iCs/>
+        </w:rPr>
+        <w:t xml:space="preserve"> Eso es simplemente un error. “Haz Agile Right” y “Agile for Dummies” son solo dos de los innumerables ataques contra el idioma inglés que presenta la palabra. No tienen sentido. Agile no es un sustantivo, es un adjetivo, y debe calificar algo más. "Hacer ágil" es como decir "Hacer </w:t>
+      </w:r>
+      <w:bookmarkStart w:id="36" w:name="_GoBack"/>
+      <w:bookmarkEnd w:id="36"/>
+      <w:r>
+        <w:rPr>
+          <w:iCs/>
+        </w:rPr>
+        <w:t>naranja".</w:t>
+      </w:r>
+    </w:p>
+    <w:p>
+      <w:pPr>
+        <w:rPr>
+          <w:iCs/>
+        </w:rPr>
+      </w:pPr>
+    </w:p>
+    <w:p>
+      <w:pPr>
+        <w:rPr>
+          <w:iCs/>
+        </w:rPr>
+      </w:pPr>
+      <w:r>
+        <w:rPr>
+          <w:iCs/>
+        </w:rPr>
+        <w:t>Pero, más allá del problema de la gramática, hay un problema mayor. Una vez que el Manifiesto se hizo popular, la palabra ágil se convirtió en un imán para cualquier persona con puntos a proponer, horas para facturar o productos para vender. Se convirtió en un término de mercadeo, cooptado para mejorar las ventas de la misma manera que palabras como eco y natural. Una palabra que se abusa de esta manera se vuelve inútil: deja de tener significado cuando se convierte en una marca.</w:t>
+      </w:r>
+    </w:p>
+    <w:p>
+      <w:pPr>
+        <w:rPr>
+          <w:iCs/>
+        </w:rPr>
+      </w:pPr>
+    </w:p>
+    <w:p>
+      <w:pPr>
+        <w:rPr>
+          <w:iCs/>
+        </w:rPr>
+      </w:pPr>
+      <w:r>
+        <w:rPr>
+          <w:iCs/>
+        </w:rPr>
+        <w:t>Esto duele a todos, pero soy particularmente sensible al daño que causa a los desarrolladores. No es fácil escribir código, y los desarrolladores, naturalmente, están atentos a las cosas que les ayudarán a entregar valor de manera más efectiva. Todavía creo firmemente que adherirse a los valores y prácticas del manifiesto les ayudará en este esfuerzo.</w:t>
+      </w:r>
+    </w:p>
+    <w:p>
+      <w:pPr>
+        <w:rPr>
+          <w:iCs/>
+        </w:rPr>
+      </w:pPr>
+    </w:p>
+    <w:p>
+      <w:pPr>
+        <w:rPr>
+          <w:iCs/>
+        </w:rPr>
+      </w:pPr>
+      <w:r>
+        <w:rPr>
+          <w:iCs/>
+        </w:rPr>
+        <w:t>Pero una vez que la palabra ágil deja de tener sentido, los desarrolladores ya no pueden usarla como una guía de lo que es útil en su práctica.</w:t>
+      </w:r>
+    </w:p>
+    <w:p>
+      <w:pPr>
+        <w:rPr>
+          <w:iCs/>
+        </w:rPr>
+      </w:pPr>
+    </w:p>
+    <w:p>
+      <w:pPr>
+        <w:rPr>
+          <w:iCs/>
+        </w:rPr>
+      </w:pPr>
+    </w:p>
+    <w:p>
+      <w:pPr>
+        <w:rPr>
+          <w:iCs/>
+        </w:rPr>
+      </w:pPr>
+    </w:p>
+    <w:p>
+      <w:pPr>
+        <w:rPr>
+          <w:iCs/>
+        </w:rPr>
+      </w:pPr>
+      <w:r>
+        <w:rPr>
+          <w:iCs/>
+        </w:rPr>
+        <w:t xml:space="preserve">Parece que el enfoque inicial del desarrollo de software ágil se ha olvidado a lo largo del tiempo, y el objetivo ha pasado de convertirse en profesionales adaptables, flexibles y ágiles a simplemente seguir un subconjunto de prácticas ágiles prescritas y canónicas. Parece que la gente ha olvidado por qué </w:t>
+      </w:r>
+      <w:r>
+        <w:rPr>
+          <w:iCs/>
+        </w:rPr>
+        <w:t>surgió este movimiento</w:t>
+      </w:r>
+      <w:r>
+        <w:rPr>
+          <w:iCs/>
+        </w:rPr>
+        <w:t>.</w:t>
+      </w:r>
+    </w:p>
+    <w:p>
+      <w:pPr>
+        <w:rPr>
+          <w:iCs/>
+        </w:rPr>
+      </w:pPr>
+    </w:p>
+    <w:p>
+      <w:pPr>
+        <w:rPr>
           <w:i/>
         </w:rPr>
       </w:pPr>
       <w:r>
-        <w:br/>
-      </w:r>
+        <w:rPr>
+          <w:i/>
+        </w:rPr>
+        <w:t xml:space="preserve">Nosotros, como pueblo, habíamos olvidado por qué estábamos haciendo lo que estábamos haciendo. Si nuestra memoria masiva colectiva puede olvidar eventos tan importantes y fundamentales en nuestra historia global compartida, entonces recordar las sutilezas de un tema de nicho como "formas efectivas de desarrollar software" probablemente esté condenado desde el principio. Por lo tanto, no es demasiado sorprendente considerar que tal vez la intención original detrás del movimiento de desarrollo de software ágil y sus objetivos se hayan diluido con el tiempo, y tal vez no se haya transferido a nuestros colegas, recién llegados a nuestros equipos o nuestros sucesores. No es sorprendente que muchos adoptantes y sus organizaciones ahora afirman estar "cómodos" con la idea del desarrollo ágil de software y su propio uso. Si te consideras cómodo con "ágil", entonces eso es muy malo, porque probablemente significa que lo estás haciendo mal. Incómodo con Agile Software, los equipos de proyectos parecen mostrar una tendencia hacia uno de los dos estados extremos: </w:t>
+      </w:r>
+    </w:p>
+    <w:p>
+      <w:pPr>
+        <w:rPr>
+          <w:i/>
+        </w:rPr>
+      </w:pPr>
+      <w:r>
+        <w:rPr>
+          <w:i/>
+        </w:rPr>
+        <w:t xml:space="preserve">1. Una rutina cómoda y repetitiva (algunos pueden decir "somnambulant") que termina en desastre cuando el equipo está cegado por los nuevos desarrollos (ya sea de mercado, la tecnología, o la organización). </w:t>
+      </w:r>
+    </w:p>
+    <w:p>
+      <w:pPr>
+        <w:rPr>
+          <w:i/>
+        </w:rPr>
+      </w:pPr>
+      <w:r>
+        <w:rPr>
+          <w:i/>
+        </w:rPr>
+        <w:t>2. Desorden caótico, donde la fuerza motriz principal es el pánico, alimentado por las horas extraordinarias implacables, los objetivos y prioridades en conflicto, y las suficientes decisiones deficientes para alimentar un calendario Dilbert.</w:t>
+      </w:r>
+    </w:p>
+    <w:p>
+      <w:pPr>
+        <w:rPr>
+          <w:i/>
+        </w:rPr>
+      </w:pPr>
+      <w:r>
+        <w:rPr>
+          <w:i/>
+        </w:rPr>
+        <w:t xml:space="preserve"> Sin embargo, dada la elección, no desea apuntar solo a la mitad de estos extremos caricaturescos. En lugar de eso, debes arrastrarte hasta el borde de ese aterrador y salvaje desastre de desastre de desarrollo disfuncional: hasta el borde del abismo, pero sin caerte. Piensa en esa sensación incómoda de volverse en tu asiento, justo antes de ti. perder el equilibrio y atraparte a ti mismo. Ahí es donde debe ser una práctica ágil para prosperar: equilibrada en un borde estrecho que requiere pequeños ajustes constantes para mantener el equilibrio. </w:t>
+      </w:r>
+    </w:p>
+    <w:p>
+      <w:pPr>
+        <w:rPr>
+          <w:i/>
+        </w:rPr>
+      </w:pPr>
+      <w:r>
+        <w:rPr>
+          <w:i/>
+        </w:rPr>
+        <w:t xml:space="preserve">Creo que la mejor definición que he visto que capta este espíritu ágil proviene de la Dra. Patricia Benner, autora de From Novice to Expert. Hablando sobre la naturaleza de la experiencia y cómo capacitar a las personas en las prácticas del mundo real (enfermería clínica en este caso), dijo: “Las prácticas nunca pueden objetivarse o formalizarse por completo, ya que siempre deben elaborarse de nuevo en relaciones particulares y en situaciones reales. tiempo” </w:t>
+      </w:r>
+      <w:sdt>
+        <w:sdtPr>
+          <w:rPr>
+            <w:i/>
+          </w:rPr>
+          <w:id w:val="-1317880788"/>
+          <w:citation/>
+        </w:sdtPr>
+        <w:sdtEndPr/>
+        <w:sdtContent>
+          <w:r>
+            <w:rPr>
+              <w:i/>
+            </w:rPr>
+            <w:fldChar w:fldCharType="begin"/>
+          </w:r>
+          <w:r>
+            <w:rPr>
+              <w:i/>
+            </w:rPr>
+            <w:instrText xml:space="preserve"> CITATION Pat84 \l 3082 </w:instrText>
+          </w:r>
+          <w:r>
+            <w:rPr>
+              <w:i/>
+            </w:rPr>
+            <w:fldChar w:fldCharType="separate"/>
+          </w:r>
+          <w:r>
+            <w:rPr>
+              <w:noProof/>
+            </w:rPr>
+            <w:t>[26]</w:t>
+          </w:r>
+          <w:r>
+            <w:rPr>
+              <w:i/>
+            </w:rPr>
+            <w:fldChar w:fldCharType="end"/>
+          </w:r>
+        </w:sdtContent>
+      </w:sdt>
+      <w:r>
+        <w:rPr>
+          <w:i/>
+        </w:rPr>
+        <w:t xml:space="preserve">. Es decir, nunca se puede definir completamente ágil, o sus prácticas, porque están en constante evolución para satisfacer necesidades específicas en circunstancias específicas. Agile debe ser siempre cambiante, siempre cambiante, siempre respondiendo al cambio en el contexto. Como profesional de desarrollo de software ágil, debe seguir pensando y ajustándose. Sugiero </w:t>
+      </w:r>
+      <w:r>
+        <w:rPr>
+          <w:i/>
+        </w:rPr>
+        <w:lastRenderedPageBreak/>
+        <w:t>humildemente que esta idea fundamental de desarrollo ágil es lo que (colectivamente) hemos olvidado.</w:t>
+      </w:r>
+    </w:p>
+    <w:p>
+      <w:pPr>
+        <w:rPr>
+          <w:i/>
+        </w:rPr>
+      </w:pPr>
+    </w:p>
+    <w:p>
+      <w:pPr>
+        <w:rPr>
+          <w:i/>
+        </w:rPr>
+      </w:pPr>
+      <w:r>
+        <w:rPr>
+          <w:i/>
+        </w:rPr>
+        <w:t>Esto se debe a que los principiantes de una nueva habilidad tienden a seguir reglas libres de contexto y es probable que se conviertan en fanáticos ágiles que ponen demasiado énfasis en algunos métodos formales vinculados a ágil. Haciendo cosas en las que ya se sienten cómodos, en lugar de pensar por sí mismos. En lugar de seguir la metodología ágil a ciegas, debe ajustarse a las necesidades de cada uno</w:t>
+      </w:r>
+      <w:r>
+        <w:rPr>
+          <w:i/>
+        </w:rPr>
+        <w:t xml:space="preserve"> </w:t>
+      </w:r>
+      <w:sdt>
+        <w:sdtPr>
+          <w:rPr>
+            <w:i/>
+          </w:rPr>
+          <w:id w:val="-674340525"/>
+          <w:citation/>
+        </w:sdtPr>
+        <w:sdtEndPr/>
+        <w:sdtContent>
+          <w:r>
+            <w:rPr>
+              <w:i/>
+            </w:rPr>
+            <w:fldChar w:fldCharType="begin"/>
+          </w:r>
+          <w:r>
+            <w:rPr>
+              <w:i/>
+            </w:rPr>
+            <w:instrText xml:space="preserve"> CITATION And161 \l 3082 </w:instrText>
+          </w:r>
+          <w:r>
+            <w:rPr>
+              <w:i/>
+            </w:rPr>
+            <w:fldChar w:fldCharType="separate"/>
+          </w:r>
+          <w:r>
+            <w:rPr>
+              <w:noProof/>
+            </w:rPr>
+            <w:t>[27]</w:t>
+          </w:r>
+          <w:r>
+            <w:rPr>
+              <w:i/>
+            </w:rPr>
+            <w:fldChar w:fldCharType="end"/>
+          </w:r>
+        </w:sdtContent>
+      </w:sdt>
+      <w:r>
+        <w:rPr>
+          <w:i/>
+        </w:rPr>
+        <w:t>.</w:t>
+      </w:r>
+    </w:p>
+    <w:p>
+      <w:pPr>
+        <w:rPr>
+          <w:i/>
+        </w:rPr>
+      </w:pPr>
+      <w:r>
+        <w:rPr>
+          <w:i/>
+        </w:rPr>
+        <w:t>Esa fue siempre la intención con lo que llamamos "ágil". Nunca fue la intención de ser un conjunto fijo y estático de nada. Recuerda las primeras palabras del Manifiesto Ágil, que escribimos hace diez años:</w:t>
+      </w:r>
+    </w:p>
+    <w:p>
+      <w:pPr>
+        <w:rPr>
+          <w:i/>
+        </w:rPr>
+      </w:pPr>
+    </w:p>
+    <w:p>
+      <w:pPr>
+        <w:rPr>
+          <w:i/>
+        </w:rPr>
+      </w:pPr>
+      <w:r>
+        <w:rPr>
+          <w:i/>
+        </w:rPr>
+        <w:t>"Estamos descubriendo mejores formas de desarrollar software ..." - agilemanifesto.org</w:t>
+      </w:r>
+    </w:p>
+    <w:p>
+      <w:pPr>
+        <w:rPr>
+          <w:i/>
+        </w:rPr>
+      </w:pPr>
+    </w:p>
+    <w:p>
+      <w:pPr>
+        <w:rPr>
+          <w:i/>
+        </w:rPr>
+      </w:pPr>
+      <w:r>
+        <w:rPr>
+          <w:i/>
+        </w:rPr>
+        <w:t>Todavía estamos descubriendo, aun descubriendo. Y tú también deberías estarlo. Lo que me funciona bien no necesariamente funcionará bien para ti; lo que funciona bien para usted ahora no necesariamente funcionará bien la próxima vez</w:t>
+      </w:r>
+      <w:r>
+        <w:rPr>
+          <w:i/>
+        </w:rPr>
+        <w:t xml:space="preserve"> </w:t>
+      </w:r>
+      <w:sdt>
+        <w:sdtPr>
+          <w:rPr>
+            <w:i/>
+          </w:rPr>
+          <w:id w:val="-433516585"/>
+          <w:citation/>
+        </w:sdtPr>
+        <w:sdtEndPr/>
+        <w:sdtContent>
+          <w:r>
+            <w:rPr>
+              <w:i/>
+            </w:rPr>
+            <w:fldChar w:fldCharType="begin"/>
+          </w:r>
+          <w:r>
+            <w:rPr>
+              <w:i/>
+            </w:rPr>
+            <w:instrText xml:space="preserve"> CITATION And11 \l 3082 </w:instrText>
+          </w:r>
+          <w:r>
+            <w:rPr>
+              <w:i/>
+            </w:rPr>
+            <w:fldChar w:fldCharType="separate"/>
+          </w:r>
+          <w:r>
+            <w:rPr>
+              <w:noProof/>
+            </w:rPr>
+            <w:t>[28]</w:t>
+          </w:r>
+          <w:r>
+            <w:rPr>
+              <w:i/>
+            </w:rPr>
+            <w:fldChar w:fldCharType="end"/>
+          </w:r>
+        </w:sdtContent>
+      </w:sdt>
+      <w:r>
+        <w:rPr>
+          <w:i/>
+        </w:rPr>
+        <w:t>.</w:t>
+      </w:r>
+    </w:p>
+    <w:p>
+      <w:pPr>
+        <w:rPr>
+          <w:i/>
+        </w:rPr>
+      </w:pPr>
+    </w:p>
+    <w:p>
+      <w:r>
+        <w:rPr>
+          <w:i/>
+        </w:rPr>
+        <w:t>Según él, los valores ágiles se han corrompido principalmente por tres razones: primero, un complejo agilindustrial en constante crecimiento⁴. Este complejo ágil-industrial simplemente capacita a las personas brevemente, proporciona certificados brillantes de pocos días y los empuja a ocupar puestos de consultoría o gestión. En segundo lugar, un enfoque en la metodología. Esto ha llevado a un énfasis excesivo en las reglas formales a costa de la falta de reconocimiento de la excelencia técnica por parte de ingenieros capaces y experimentados. Y en tercer lugar, centrarse en proyectos en lugar de productos. En lugar de conectar a los desarrolladores con los clientes y centrarse en la calidad, se valora el plazo y la finalización del proyecto</w:t>
+      </w:r>
+      <w:r>
+        <w:t>.</w:t>
+      </w:r>
+    </w:p>
+    <w:p>
+      <w:pPr>
+        <w:rPr>
+          <w:i/>
+        </w:rPr>
+      </w:pPr>
       <w:r>
         <w:rPr>
           <w:rFonts w:ascii="Arial" w:hAnsi="Arial" w:cs="Arial"/>
@@ -6369,7 +7249,6 @@
           <w:id w:val="-1217737705"/>
           <w:citation/>
         </w:sdtPr>
-        <w:sdtEndPr/>
         <w:sdtContent>
           <w:r>
             <w:rPr>
@@ -6428,720 +7307,7 @@
         <w:t>.</w:t>
       </w:r>
     </w:p>
-    <w:p>
-      <w:pPr>
-        <w:rPr>
-          <w:i/>
-        </w:rPr>
-      </w:pPr>
-    </w:p>
-    <w:p>
-      <w:pPr>
-        <w:rPr>
-          <w:i/>
-        </w:rPr>
-      </w:pPr>
-      <w:r>
-        <w:rPr>
-          <w:i/>
-        </w:rPr>
-        <w:t xml:space="preserve">Andy Hunt </w:t>
-      </w:r>
-      <w:sdt>
-        <w:sdtPr>
-          <w:rPr>
-            <w:i/>
-          </w:rPr>
-          <w:id w:val="-965339683"/>
-          <w:citation/>
-        </w:sdtPr>
-        <w:sdtEndPr/>
-        <w:sdtContent>
-          <w:r>
-            <w:rPr>
-              <w:i/>
-            </w:rPr>
-            <w:fldChar w:fldCharType="begin"/>
-          </w:r>
-          <w:r>
-            <w:rPr>
-              <w:i/>
-            </w:rPr>
-            <w:instrText xml:space="preserve"> CITATION And16 \l 3082 </w:instrText>
-          </w:r>
-          <w:r>
-            <w:rPr>
-              <w:i/>
-            </w:rPr>
-            <w:fldChar w:fldCharType="separate"/>
-          </w:r>
-          <w:r>
-            <w:rPr>
-              <w:noProof/>
-            </w:rPr>
-            <w:t>[25]</w:t>
-          </w:r>
-          <w:r>
-            <w:rPr>
-              <w:i/>
-            </w:rPr>
-            <w:fldChar w:fldCharType="end"/>
-          </w:r>
-        </w:sdtContent>
-      </w:sdt>
-      <w:r>
-        <w:rPr>
-          <w:i/>
-        </w:rPr>
-        <w:t xml:space="preserve"> :</w:t>
-      </w:r>
-      <w:r>
-        <w:rPr>
-          <w:i/>
-        </w:rPr>
-        <w:t>El Manifiesto Agile fue creado hace más de 10 años, en febrero de 2001, por un grupo de 17 personas interesadas. Tuve la suerte de ser uno de esos 17; presenciar y participar en la articulación y avance de una idea que, esperamos, cambiaría la cara del desarrollo de software para mejor.</w:t>
-      </w:r>
-    </w:p>
-    <w:p>
-      <w:pPr>
-        <w:rPr>
-          <w:i/>
-        </w:rPr>
-      </w:pPr>
-      <w:r>
-        <w:rPr>
-          <w:i/>
-        </w:rPr>
-        <w:t>Pero 10 años es mucho tiempo en el mundo real, y es una eternidad en el mundo tecnológico. Como resultado, las cosas no salieron como esperábamos. En 2001, cuando creamos el manifiesto y lanzamos el movimiento de desarrollo de software ágil, esperábamos ver una oleada de nuevos métodos, nuevas prácticas y formas de agilidad. Estas nuevas ideas seguirían las pautas del manifiesto, pero introducirían nuevas ideas y enfoques y ayudarían a avanzar en el arte. Eso no sucedió. En cambio, hemos visto una adopción a mayor escala de prácticas individuales que favorecen el desarrollo ágil de software, incluso anteriormente</w:t>
-      </w:r>
-    </w:p>
-    <w:p>
-      <w:pPr>
-        <w:rPr>
-          <w:i/>
-        </w:rPr>
-      </w:pPr>
-      <w:r>
-        <w:rPr>
-          <w:i/>
-        </w:rPr>
-        <w:t>Prácticas controvertidas, como la programación en pares, e incluso prácticas de higiene básicas, como el control de versiones, que antes no siempre se seguían. En general, esto parece haber tenido un efecto muy positivo en muchas organizaciones de desarrollo, pero seguramente es menos de lo que muchos de nosotros habíamos esperado. Parece que el enfoque inicial del desarrollo de software ágil se ha olvidado a lo largo del tiempo, y el objetivo ha pasado de convertirse en profesionales adaptables, flexibles y ágiles a simplemente seguir un subconjunto de prácticas ágiles prescritas y canónicas. Parece que la gente ha olvidado por qué hacemos lo que hacemos.</w:t>
-      </w:r>
-    </w:p>
-    <w:p>
-      <w:pPr>
-        <w:rPr>
-          <w:i/>
-        </w:rPr>
-      </w:pPr>
-      <w:r>
-        <w:rPr>
-          <w:i/>
-        </w:rPr>
-        <w:t xml:space="preserve">Nosotros, como pueblo, habíamos olvidado por qué estábamos haciendo lo que estábamos haciendo. Si nuestra memoria masiva colectiva puede olvidar eventos tan importantes y </w:t>
-      </w:r>
-      <w:r>
-        <w:rPr>
-          <w:i/>
-        </w:rPr>
-        <w:lastRenderedPageBreak/>
-        <w:t xml:space="preserve">fundamentales en nuestra historia global compartida, entonces recordar las sutilezas de un tema de nicho como "formas efectivas de desarrollar software" probablemente esté condenado desde el principio. Por lo tanto, no es demasiado sorprendente considerar que tal vez la intención original detrás del movimiento de desarrollo de software ágil y sus objetivos se hayan diluido con el tiempo, y tal vez no se haya transferido a nuestros colegas, recién llegados a nuestros equipos o nuestros sucesores. No es sorprendente que muchos adoptantes y sus organizaciones ahora afirman estar "cómodos" con la idea del desarrollo ágil de software y su propio uso. Si te consideras cómodo con "ágil", entonces eso es muy malo, porque probablemente significa que lo estás haciendo mal. Incómodo con Agile Software, los equipos de proyectos parecen mostrar una tendencia hacia uno de los dos estados extremos: </w:t>
-      </w:r>
-    </w:p>
-    <w:p>
-      <w:pPr>
-        <w:rPr>
-          <w:i/>
-        </w:rPr>
-      </w:pPr>
-      <w:r>
-        <w:rPr>
-          <w:i/>
-        </w:rPr>
-        <w:t>1. Una rutina cómoda y repetitiva (algunos pueden decir "</w:t>
-      </w:r>
-      <w:proofErr w:type="spellStart"/>
-      <w:r>
-        <w:rPr>
-          <w:i/>
-        </w:rPr>
-        <w:t>somnambulant</w:t>
-      </w:r>
-      <w:proofErr w:type="spellEnd"/>
-      <w:r>
-        <w:rPr>
-          <w:i/>
-        </w:rPr>
-        <w:t xml:space="preserve">") que termina en desastre cuando el equipo está cegado por los nuevos desarrollos (ya sea de mercado, la tecnología, o la organización). </w:t>
-      </w:r>
-    </w:p>
-    <w:p>
-      <w:pPr>
-        <w:rPr>
-          <w:i/>
-        </w:rPr>
-      </w:pPr>
-      <w:r>
-        <w:rPr>
-          <w:i/>
-        </w:rPr>
-        <w:t xml:space="preserve">2. Desorden caótico, donde la fuerza motriz principal es el pánico, alimentado por las horas extraordinarias implacables, los objetivos y prioridades en conflicto, y las suficientes decisiones deficientes para alimentar un calendario </w:t>
-      </w:r>
-      <w:proofErr w:type="spellStart"/>
-      <w:r>
-        <w:rPr>
-          <w:i/>
-        </w:rPr>
-        <w:t>Dilbert</w:t>
-      </w:r>
-      <w:proofErr w:type="spellEnd"/>
-      <w:r>
-        <w:rPr>
-          <w:i/>
-        </w:rPr>
-        <w:t>.</w:t>
-      </w:r>
-    </w:p>
-    <w:p>
-      <w:pPr>
-        <w:rPr>
-          <w:i/>
-        </w:rPr>
-      </w:pPr>
-      <w:r>
-        <w:rPr>
-          <w:i/>
-        </w:rPr>
-        <w:t xml:space="preserve"> Sin embargo, dada la elección, no desea apuntar solo a la mitad de estos extremos caricaturescos. En lugar de eso, debes arrastrarte hasta el borde de ese aterrador y salvaje desastre de desastre de desarrollo disfuncional: hasta el borde del abismo, pero sin caerte. Piensa en esa sensación incómoda de volverse en tu asiento, justo antes de ti. perder el equilibrio y atraparte a ti mismo. Ahí es donde debe ser una práctica ágil para prosperar: equilibrada en un borde estrecho que requiere pequeños ajustes constantes para mantener el equilibrio. </w:t>
-      </w:r>
-    </w:p>
-    <w:p>
-      <w:pPr>
-        <w:rPr>
-          <w:i/>
-        </w:rPr>
-      </w:pPr>
-      <w:r>
-        <w:rPr>
-          <w:i/>
-        </w:rPr>
-        <w:t xml:space="preserve">Creo que la mejor definición que he visto que capta este espíritu ágil proviene de la Dra. Patricia Benner, autora de </w:t>
-      </w:r>
-      <w:proofErr w:type="spellStart"/>
-      <w:r>
-        <w:rPr>
-          <w:i/>
-        </w:rPr>
-        <w:t>From</w:t>
-      </w:r>
-      <w:proofErr w:type="spellEnd"/>
-      <w:r>
-        <w:rPr>
-          <w:i/>
-        </w:rPr>
-        <w:t xml:space="preserve"> </w:t>
-      </w:r>
-      <w:proofErr w:type="spellStart"/>
-      <w:r>
-        <w:rPr>
-          <w:i/>
-        </w:rPr>
-        <w:t>Novice</w:t>
-      </w:r>
-      <w:proofErr w:type="spellEnd"/>
-      <w:r>
-        <w:rPr>
-          <w:i/>
-        </w:rPr>
-        <w:t xml:space="preserve"> </w:t>
-      </w:r>
-      <w:proofErr w:type="spellStart"/>
-      <w:r>
-        <w:rPr>
-          <w:i/>
-        </w:rPr>
-        <w:t>to</w:t>
-      </w:r>
-      <w:proofErr w:type="spellEnd"/>
-      <w:r>
-        <w:rPr>
-          <w:i/>
-        </w:rPr>
-        <w:t xml:space="preserve"> Expert. Hablando sobre la naturaleza de la experiencia y cómo capacitar a las personas en las prácticas del mundo real (enfermería clínica en este caso), dijo: “Las prácticas nunca pueden objetivarse o formalizarse por completo, ya que siempre deben elaborarse de nuevo en relaciones particulares y en situaciones reales. tiempo” </w:t>
-      </w:r>
-      <w:sdt>
-        <w:sdtPr>
-          <w:rPr>
-            <w:i/>
-          </w:rPr>
-          <w:id w:val="-1317880788"/>
-          <w:citation/>
-        </w:sdtPr>
-        <w:sdtEndPr/>
-        <w:sdtContent>
-          <w:r>
-            <w:rPr>
-              <w:i/>
-            </w:rPr>
-            <w:fldChar w:fldCharType="begin"/>
-          </w:r>
-          <w:r>
-            <w:rPr>
-              <w:i/>
-            </w:rPr>
-            <w:instrText xml:space="preserve"> CITATION Pat84 \l 3082 </w:instrText>
-          </w:r>
-          <w:r>
-            <w:rPr>
-              <w:i/>
-            </w:rPr>
-            <w:fldChar w:fldCharType="separate"/>
-          </w:r>
-          <w:r>
-            <w:rPr>
-              <w:noProof/>
-            </w:rPr>
-            <w:t>[26]</w:t>
-          </w:r>
-          <w:r>
-            <w:rPr>
-              <w:i/>
-            </w:rPr>
-            <w:fldChar w:fldCharType="end"/>
-          </w:r>
-        </w:sdtContent>
-      </w:sdt>
-      <w:r>
-        <w:rPr>
-          <w:i/>
-        </w:rPr>
-        <w:t>. Es decir, nunca se puede definir completamente ágil, o sus prácticas, porque están en constante evolución para satisfacer necesidades específicas en circunstancias específicas. Agile debe ser siempre cambiante, siempre cambiante, siempre respondiendo al cambio en el contexto. Como profesional de desarrollo de software ágil, debe seguir pensando y ajustándose. Sugiero humildemente que esta idea fundamental de desarrollo ágil es lo que (colectivamente) hemos olvidado.</w:t>
-      </w:r>
-    </w:p>
-    <w:p>
-      <w:pPr>
-        <w:rPr>
-          <w:i/>
-        </w:rPr>
-      </w:pPr>
-    </w:p>
-    <w:p>
-      <w:pPr>
-        <w:rPr>
-          <w:i/>
-        </w:rPr>
-      </w:pPr>
-      <w:proofErr w:type="spellStart"/>
-      <w:r>
-        <w:rPr>
-          <w:i/>
-          <w:lang w:val="en-US"/>
-        </w:rPr>
-        <w:t>En</w:t>
-      </w:r>
-      <w:proofErr w:type="spellEnd"/>
-      <w:r>
-        <w:rPr>
-          <w:i/>
-          <w:lang w:val="en-US"/>
-        </w:rPr>
-        <w:t xml:space="preserve"> 2015, Andy Hunt </w:t>
-      </w:r>
-      <w:proofErr w:type="spellStart"/>
-      <w:r>
-        <w:rPr>
-          <w:i/>
-          <w:lang w:val="en-US"/>
-        </w:rPr>
-        <w:t>publicó</w:t>
-      </w:r>
-      <w:proofErr w:type="spellEnd"/>
-      <w:r>
-        <w:rPr>
-          <w:i/>
-          <w:lang w:val="en-US"/>
-        </w:rPr>
-        <w:t>: "</w:t>
-      </w:r>
-      <w:r>
-        <w:rPr>
-          <w:i/>
-          <w:lang w:val="en-US"/>
-        </w:rPr>
-        <w:t>The Failure of Agile</w:t>
-      </w:r>
-      <w:r>
-        <w:rPr>
-          <w:i/>
-          <w:lang w:val="en-US"/>
-        </w:rPr>
-        <w:t xml:space="preserve">" </w:t>
-      </w:r>
-      <w:sdt>
-        <w:sdtPr>
-          <w:rPr>
-            <w:i/>
-          </w:rPr>
-          <w:id w:val="-837992383"/>
-          <w:citation/>
-        </w:sdtPr>
-        <w:sdtEndPr/>
-        <w:sdtContent>
-          <w:r>
-            <w:rPr>
-              <w:i/>
-            </w:rPr>
-            <w:fldChar w:fldCharType="begin"/>
-          </w:r>
-          <w:r>
-            <w:rPr>
-              <w:i/>
-              <w:lang w:val="en-US"/>
-            </w:rPr>
-            <w:instrText xml:space="preserve"> CITATION And15 \l 3082 </w:instrText>
-          </w:r>
-          <w:r>
-            <w:rPr>
-              <w:i/>
-            </w:rPr>
-            <w:fldChar w:fldCharType="separate"/>
-          </w:r>
-          <w:r>
-            <w:rPr>
-              <w:noProof/>
-              <w:lang w:val="en-US"/>
-            </w:rPr>
-            <w:t>[20]</w:t>
-          </w:r>
-          <w:r>
-            <w:rPr>
-              <w:i/>
-            </w:rPr>
-            <w:fldChar w:fldCharType="end"/>
-          </w:r>
-        </w:sdtContent>
-      </w:sdt>
-      <w:r>
-        <w:rPr>
-          <w:i/>
-          <w:lang w:val="en-US"/>
-        </w:rPr>
-        <w:t xml:space="preserve">. </w:t>
-      </w:r>
-      <w:r>
-        <w:rPr>
-          <w:i/>
-        </w:rPr>
-        <w:t>Y probablemente fue Hunt quien originalmente acuñó el término "ágil flácido", dentro de su propio y sofisticado estilo de uso del idioma inglés. Según él, el ágil flácido es solo un intento poco entusiasta siguiendo algunas prácticas probadas.</w:t>
-      </w:r>
-    </w:p>
-    <w:p>
-      <w:pPr>
-        <w:rPr>
-          <w:i/>
-        </w:rPr>
-      </w:pPr>
-    </w:p>
-    <w:p>
-      <w:pPr>
-        <w:rPr>
-          <w:i/>
-        </w:rPr>
-      </w:pPr>
-      <w:r>
-        <w:rPr>
-          <w:i/>
-        </w:rPr>
-        <w:t xml:space="preserve">"Tenemos grandes grupos de personas que hacen" </w:t>
-      </w:r>
-      <w:proofErr w:type="spellStart"/>
-      <w:r>
-        <w:rPr>
-          <w:i/>
-        </w:rPr>
-        <w:t>flacid</w:t>
-      </w:r>
-      <w:proofErr w:type="spellEnd"/>
-      <w:r>
-        <w:rPr>
-          <w:i/>
-        </w:rPr>
-        <w:t xml:space="preserve"> </w:t>
-      </w:r>
-      <w:r>
-        <w:rPr>
-          <w:i/>
-        </w:rPr>
-        <w:t>agile</w:t>
-      </w:r>
-      <w:r>
-        <w:rPr>
-          <w:i/>
-        </w:rPr>
-        <w:t xml:space="preserve"> ", un intento poco entusiasta de seguir algunas prácticas de desarrollo de software seleccionadas, mal"</w:t>
-      </w:r>
-    </w:p>
-    <w:p>
-      <w:pPr>
-        <w:rPr>
-          <w:i/>
-        </w:rPr>
-      </w:pPr>
-      <w:r>
-        <w:rPr>
-          <w:i/>
-        </w:rPr>
-        <w:t>- Andy Hunt</w:t>
-      </w:r>
-    </w:p>
-    <w:p>
-      <w:pPr>
-        <w:rPr>
-          <w:i/>
-        </w:rPr>
-      </w:pPr>
-      <w:r>
-        <w:rPr>
-          <w:i/>
-        </w:rPr>
-        <w:t xml:space="preserve">Esto se debe a que los principiantes de una nueva habilidad tienden a seguir reglas libres de contexto y es probable que se conviertan en fanáticos ágiles que ponen demasiado énfasis en algunos métodos formales vinculados a ágil. Haciendo cosas en las que ya se sienten cómodos, </w:t>
-      </w:r>
-      <w:r>
-        <w:rPr>
-          <w:i/>
-        </w:rPr>
-        <w:lastRenderedPageBreak/>
-        <w:t>en lugar de pensar por sí mismos. En lugar de seguir la metodología ágil a ciegas, debe ajustarse a las necesidades de cada uno</w:t>
-      </w:r>
-      <w:r>
-        <w:rPr>
-          <w:i/>
-        </w:rPr>
-        <w:t xml:space="preserve"> </w:t>
-      </w:r>
-      <w:sdt>
-        <w:sdtPr>
-          <w:rPr>
-            <w:i/>
-          </w:rPr>
-          <w:id w:val="-674340525"/>
-          <w:citation/>
-        </w:sdtPr>
-        <w:sdtEndPr/>
-        <w:sdtContent>
-          <w:r>
-            <w:rPr>
-              <w:i/>
-            </w:rPr>
-            <w:fldChar w:fldCharType="begin"/>
-          </w:r>
-          <w:r>
-            <w:rPr>
-              <w:i/>
-            </w:rPr>
-            <w:instrText xml:space="preserve"> CITATION And161 \l 3082 </w:instrText>
-          </w:r>
-          <w:r>
-            <w:rPr>
-              <w:i/>
-            </w:rPr>
-            <w:fldChar w:fldCharType="separate"/>
-          </w:r>
-          <w:r>
-            <w:rPr>
-              <w:noProof/>
-            </w:rPr>
-            <w:t>[27]</w:t>
-          </w:r>
-          <w:r>
-            <w:rPr>
-              <w:i/>
-            </w:rPr>
-            <w:fldChar w:fldCharType="end"/>
-          </w:r>
-        </w:sdtContent>
-      </w:sdt>
-      <w:r>
-        <w:rPr>
-          <w:i/>
-        </w:rPr>
-        <w:t>.</w:t>
-      </w:r>
-    </w:p>
-    <w:p>
-      <w:pPr>
-        <w:rPr>
-          <w:i/>
-        </w:rPr>
-      </w:pPr>
-    </w:p>
-    <w:p>
-      <w:pPr>
-        <w:rPr>
-          <w:i/>
-        </w:rPr>
-      </w:pPr>
-      <w:r>
-        <w:rPr>
-          <w:i/>
-        </w:rPr>
-        <w:t>Como mencioné en la columna anterior, lo que llamamos "ágil" se supone que es siempre cambiante y se adapta constantemente. Esta es una forma de mantener las cosas en movimiento: siga las reglas del teatro de improvisación.</w:t>
-      </w:r>
-    </w:p>
-    <w:p>
-      <w:pPr>
-        <w:rPr>
-          <w:i/>
-        </w:rPr>
-      </w:pPr>
-    </w:p>
-    <w:p>
-      <w:pPr>
-        <w:rPr>
-          <w:i/>
-        </w:rPr>
-      </w:pPr>
-      <w:r>
-        <w:rPr>
-          <w:i/>
-        </w:rPr>
-        <w:t>Regla uno, de acuerdo. No rechace las prácticas ágiles actuales, pero tampoco las acepte como están escritas en piedra. Lo que constituye su conjunto actual de prácticas ágiles no está "hecho": no está terminado, no está establecido como canon y nunca lo estará.</w:t>
-      </w:r>
-    </w:p>
-    <w:p>
-      <w:pPr>
-        <w:rPr>
-          <w:i/>
-        </w:rPr>
-      </w:pPr>
-    </w:p>
-    <w:p>
-      <w:pPr>
-        <w:rPr>
-          <w:i/>
-        </w:rPr>
-      </w:pPr>
-      <w:r>
-        <w:rPr>
-          <w:i/>
-        </w:rPr>
-        <w:t>Regla dos, añade tu pieza. Depende de usted y del resto de su equipo desarrollar su práctica ágil, mantenerla viva y mantenerla en movimiento.</w:t>
-      </w:r>
-    </w:p>
-    <w:p>
-      <w:pPr>
-        <w:rPr>
-          <w:i/>
-        </w:rPr>
-      </w:pPr>
-    </w:p>
-    <w:p>
-      <w:pPr>
-        <w:rPr>
-          <w:i/>
-        </w:rPr>
-      </w:pPr>
-      <w:r>
-        <w:rPr>
-          <w:i/>
-        </w:rPr>
-        <w:t>Esa fue siempre la intención con lo que llamamos "ágil". Nunca fue la intención de ser un conjunto fijo y estático de nada. Recuerda las primeras palabras del Manifiesto Ágil, que escribimos hace diez años:</w:t>
-      </w:r>
-    </w:p>
-    <w:p>
-      <w:pPr>
-        <w:rPr>
-          <w:i/>
-        </w:rPr>
-      </w:pPr>
-    </w:p>
-    <w:p>
-      <w:pPr>
-        <w:rPr>
-          <w:i/>
-        </w:rPr>
-      </w:pPr>
-      <w:r>
-        <w:rPr>
-          <w:i/>
-        </w:rPr>
-        <w:t>"Estamos descubriendo mejores formas de desarrollar software ..." - agilemanifesto.org</w:t>
-      </w:r>
-    </w:p>
-    <w:p>
-      <w:pPr>
-        <w:rPr>
-          <w:i/>
-        </w:rPr>
-      </w:pPr>
-    </w:p>
-    <w:p>
-      <w:pPr>
-        <w:rPr>
-          <w:i/>
-        </w:rPr>
-      </w:pPr>
-      <w:r>
-        <w:rPr>
-          <w:i/>
-        </w:rPr>
-        <w:t>Todavía estamos descubriendo, aun descubriendo. Y tú también deberías estarlo. Lo que me funciona bien no necesariamente funcionará bien para ti; lo que funciona bien para usted ahora no necesariamente funcionará bien la próxima vez</w:t>
-      </w:r>
-      <w:r>
-        <w:rPr>
-          <w:i/>
-        </w:rPr>
-        <w:t xml:space="preserve"> </w:t>
-      </w:r>
-      <w:sdt>
-        <w:sdtPr>
-          <w:rPr>
-            <w:i/>
-          </w:rPr>
-          <w:id w:val="-433516585"/>
-          <w:citation/>
-        </w:sdtPr>
-        <w:sdtEndPr/>
-        <w:sdtContent>
-          <w:r>
-            <w:rPr>
-              <w:i/>
-            </w:rPr>
-            <w:fldChar w:fldCharType="begin"/>
-          </w:r>
-          <w:r>
-            <w:rPr>
-              <w:i/>
-            </w:rPr>
-            <w:instrText xml:space="preserve"> CITATION And11 \l 3082 </w:instrText>
-          </w:r>
-          <w:r>
-            <w:rPr>
-              <w:i/>
-            </w:rPr>
-            <w:fldChar w:fldCharType="separate"/>
-          </w:r>
-          <w:r>
-            <w:rPr>
-              <w:noProof/>
-            </w:rPr>
-            <w:t>[28]</w:t>
-          </w:r>
-          <w:r>
-            <w:rPr>
-              <w:i/>
-            </w:rPr>
-            <w:fldChar w:fldCharType="end"/>
-          </w:r>
-        </w:sdtContent>
-      </w:sdt>
-      <w:r>
-        <w:rPr>
-          <w:i/>
-        </w:rPr>
-        <w:t>.</w:t>
-      </w:r>
-    </w:p>
+    <w:p/>
     <w:p/>
     <w:p>
       <w:pPr>
@@ -7151,11 +7317,11 @@
           <w:numId w:val="1"/>
         </w:numPr>
       </w:pPr>
-      <w:bookmarkStart w:id="36" w:name="_Toc10391130"/>
+      <w:bookmarkStart w:id="37" w:name="_Toc10391130"/>
       <w:r>
         <w:t>Hecho para desarrolladores impuesto por las empresas.</w:t>
       </w:r>
-      <w:bookmarkEnd w:id="36"/>
+      <w:bookmarkEnd w:id="37"/>
     </w:p>
     <w:p>
       <w:pPr>
@@ -7199,29 +7365,27 @@
         <w:rPr>
           <w:i/>
         </w:rPr>
-        <w:t>"Imponer un proceso en un equipo es completamente contrario a los principios del software ágil, y lo ha sido desde su inicio".</w:t>
-      </w:r>
-    </w:p>
-    <w:p>
-      <w:pPr>
+        <w:t>Imponer un proceso en un equipo es completamente contrario a los principios del software ágil, y lo ha sido desde su inicio</w:t>
+      </w:r>
+      <w:r>
         <w:rPr>
           <w:i/>
         </w:rPr>
-      </w:pPr>
+        <w:t xml:space="preserve">. </w:t>
+      </w:r>
       <w:r>
         <w:rPr>
           <w:i/>
         </w:rPr>
-        <w:t xml:space="preserve">- Daniel </w:t>
-      </w:r>
-      <w:proofErr w:type="spellStart"/>
-      <w:r>
+        <w:t>el conflicto entre los valores de Agile y un enfoque en los procesos de negocios (impuestos) relacionados con Agile.</w:t>
+      </w:r>
+    </w:p>
+    <w:p>
+      <w:pPr>
         <w:rPr>
           <w:i/>
         </w:rPr>
-        <w:t>Mezick</w:t>
-      </w:r>
-      <w:proofErr w:type="spellEnd"/>
+      </w:pPr>
     </w:p>
     <w:p>
       <w:pPr>
@@ -7233,36 +7397,35 @@
         <w:rPr>
           <w:i/>
         </w:rPr>
-        <w:t xml:space="preserve">En su artículo sobre el Complejo Agile Industrial¹⁸ a fines de 2016, que describió estos fenómenos primero, Daniel </w:t>
-      </w:r>
-      <w:proofErr w:type="spellStart"/>
+        <w:t xml:space="preserve">Las verdades del manifiesto ágil parecen sostenerse a sí mismas. Pero las deficiencias en el análisis de por qué exactamente no funcionan según lo planeado son desconcertantes. ¿Somos </w:t>
+      </w:r>
       <w:r>
         <w:rPr>
           <w:i/>
         </w:rPr>
-        <w:t>Mezick</w:t>
-      </w:r>
-      <w:proofErr w:type="spellEnd"/>
-      <w:r>
+        <w:lastRenderedPageBreak/>
+        <w:t>todos demasiado suaves en ágil? ¿Está el emperador desnudo y nadie se atreve a decir la verdad abiertamente?</w:t>
+      </w:r>
+    </w:p>
+    <w:p>
+      <w:pPr>
         <w:rPr>
           <w:i/>
         </w:rPr>
-        <w:t xml:space="preserve"> emite una advertencia clara sobre este tipo de imposición desde arriba y un Movimiento #</w:t>
-      </w:r>
-      <w:proofErr w:type="spellStart"/>
+      </w:pPr>
       <w:r>
         <w:rPr>
           <w:i/>
         </w:rPr>
-        <w:t>InviteNotImpose</w:t>
-      </w:r>
-      <w:proofErr w:type="spellEnd"/>
-      <w:r>
+        <w:t>Un gran error, al bloquear nuestra comprensión de la naturaleza de Agile, es la idea de que Agile está superando el taylorismo como lo sugirió Fowler. Al igual que el mito de la cascada, esto no es cierto, si se examina más detenidamente:</w:t>
+      </w:r>
+    </w:p>
+    <w:p>
+      <w:pPr>
         <w:rPr>
           <w:i/>
         </w:rPr>
-        <w:t xml:space="preserve"> está comenzando a ganar fuerza. En su núcleo, esto es, una vez más, el conflicto entre los valores de Agile y un enfoque en los procesos de negocios (impuestos) relacionados con Agile.</w:t>
-      </w:r>
+      </w:pPr>
     </w:p>
     <w:p>
       <w:pPr>
@@ -7270,19 +7433,19 @@
           <w:i/>
         </w:rPr>
       </w:pPr>
-    </w:p>
-    <w:p>
-      <w:pPr>
+      <w:r>
         <w:rPr>
           <w:i/>
         </w:rPr>
-      </w:pPr>
-      <w:r>
+        <w:t>El software de escritura e ingeniería es (quizás pronto: ¿solía ser?) Un trabajo de conocimiento altamente calificado. Es intrínsecamente diferente de los bienes de fabricación y no se puede racionalizar fácilmente. Pero trabajar en los procesos ágiles comunes como lo sugieren Scrum o Kanban es lo más parecido a trabajar en una línea de ensamblaje, ya que el software de escritura puede ser:</w:t>
+      </w:r>
+    </w:p>
+    <w:p>
+      <w:pPr>
         <w:rPr>
           <w:i/>
         </w:rPr>
-        <w:t>Las verdades del manifiesto ágil parecen sostenerse a sí mismas. Pero las deficiencias en el análisis de por qué exactamente no funcionan según lo planeado son desconcertantes. ¿Somos todos demasiado suaves en ágil? ¿Está el emperador desnudo y nadie se atreve a decir la verdad abiertamente?</w:t>
-      </w:r>
+      </w:pPr>
     </w:p>
     <w:p>
       <w:pPr>
@@ -7294,282 +7457,165 @@
         <w:rPr>
           <w:i/>
         </w:rPr>
+        <w:t>El trabajo se divide en los pasos más pequeños y más fáciles posibles.</w:t>
+      </w:r>
+    </w:p>
+    <w:p>
+      <w:pPr>
+        <w:rPr>
+          <w:i/>
+        </w:rPr>
+      </w:pPr>
+      <w:r>
+        <w:rPr>
+          <w:i/>
+        </w:rPr>
+        <w:t>El ritmo del trabajo es controlado, medido y gestionado.</w:t>
+      </w:r>
+    </w:p>
+    <w:p>
+      <w:pPr>
+        <w:rPr>
+          <w:i/>
+        </w:rPr>
+      </w:pPr>
+      <w:r>
+        <w:rPr>
+          <w:i/>
+        </w:rPr>
+        <w:t>El objetivo final es hacer que el trabajador de software sea desechable por el proceso e incluso la brecha entre los ingenieros altamente experimentados y los miembros menos capacitados del equipo. Esto se hace en beneficio de la productividad y la calidad predecible del producto resultante, de una manera que pretende ser lo más reproducible posible. Sin embargo, al hacer esto, Pioneros y Genios en un extremo y Spaghetti-Script-Cowboys en el otro extremo del espectro ya no son indispensables y están claramente desactualizados.</w:t>
+      </w:r>
+    </w:p>
+    <w:p>
+      <w:pPr>
+        <w:rPr>
+          <w:i/>
+        </w:rPr>
+      </w:pPr>
+      <w:r>
+        <w:rPr>
+          <w:i/>
+        </w:rPr>
+        <w:t>Cortar el trabajo y eliminar la habilidad requerida tanto como sea posible aprovechando procesos predefinidos es el corazón del taylorismo. Pero la industria del software no ensambla en masa el mismo modelo de automóvil una y otra vez como lo hizo el Fordismo del siglo 20 y no puede simplemente copiar la línea de ensamblaje. E incluso la manufactura se alejó de este enfoque. Si observamos algunos otros aspectos de los procesos de producción ágil, vemos más aspectos que también surgieron en la producción en masa moderna, tales como:</w:t>
+      </w:r>
+    </w:p>
+    <w:p>
+      <w:pPr>
+        <w:rPr>
+          <w:i/>
+        </w:rPr>
+      </w:pPr>
+    </w:p>
+    <w:p>
+      <w:pPr>
+        <w:rPr>
+          <w:i/>
+        </w:rPr>
+      </w:pPr>
+      <w:r>
+        <w:rPr>
+          <w:i/>
+        </w:rPr>
+        <w:t>Controlar y mantener una alta calidad está en el centro de atención.</w:t>
+      </w:r>
+    </w:p>
+    <w:p>
+      <w:pPr>
+        <w:rPr>
+          <w:i/>
+        </w:rPr>
+      </w:pPr>
+      <w:r>
+        <w:rPr>
+          <w:i/>
+        </w:rPr>
+        <w:t>Control total de la productividad, con el objetivo de eliminar las fallas y maximizar el uso de recursos.</w:t>
+      </w:r>
+    </w:p>
+    <w:p>
+      <w:pPr>
+        <w:rPr>
+          <w:i/>
+        </w:rPr>
+      </w:pPr>
+      <w:r>
+        <w:rPr>
+          <w:i/>
+        </w:rPr>
+        <w:t>Integración del personal en producción por un énfasis en el trabajo en equipo.</w:t>
+      </w:r>
+    </w:p>
+    <w:p>
+      <w:pPr>
+        <w:rPr>
+          <w:i/>
+        </w:rPr>
+      </w:pPr>
+      <w:r>
+        <w:rPr>
+          <w:i/>
+        </w:rPr>
+        <w:t>Más autonomía en la toma de decisiones en el sitio de producción real.</w:t>
+      </w:r>
+    </w:p>
+    <w:p>
+      <w:pPr>
+        <w:rPr>
+          <w:i/>
+        </w:rPr>
+      </w:pPr>
+      <w:r>
+        <w:rPr>
+          <w:i/>
+        </w:rPr>
+        <w:t>Jerarquías planas y reducción de énfasis de los símbolos de estado.</w:t>
+      </w:r>
+    </w:p>
+    <w:p>
+      <w:pPr>
+        <w:rPr>
+          <w:i/>
+        </w:rPr>
+      </w:pPr>
+      <w:r>
+        <w:rPr>
+          <w:i/>
+        </w:rPr>
+        <w:t>Todos estos también son componentes elementales de los métodos de gestión modernos, desarrollados en Japón y, a menudo, etiquetados como "Toyotismus". Algunos sociólogos identifican el toyotismo como el posfordismo. Algunos como ni pre- y post-fordismo²⁰. Al igual que con el taylorismo, el toyotismo también es un proceso altamente racionalizado y tienen mucho en común.</w:t>
+      </w:r>
+    </w:p>
+    <w:p>
+      <w:pPr>
+        <w:rPr>
+          <w:i/>
+        </w:rPr>
+      </w:pPr>
+      <w:r>
+        <w:rPr>
+          <w:i/>
+        </w:rPr>
+        <w:t>La cercanía de los procesos ágiles al toyotismo también se puede ejemplificar examinando Kanban, que es la segunda metodología ágil más popular hoy en día. "Kanban" es la palabra japonesa para Signboard, un elemento central en el estilo japonés de producción justo a tiempo y el Kanban aplicado en la producción de Software es un descendiente directo del Kanban que surgió en el Toyotismo. Se aplicó por primera vez al software en Seattle 2007²¹. Pero también Scrum muestra un alto grado de primo con este estilo de gestión.</w:t>
+      </w:r>
+    </w:p>
+    <w:p>
+      <w:pPr>
+        <w:rPr>
+          <w:i/>
+        </w:rPr>
+      </w:pPr>
+    </w:p>
+    <w:p>
+      <w:pPr>
+        <w:rPr>
+          <w:i/>
+        </w:rPr>
+      </w:pPr>
+      <w:r>
+        <w:rPr>
+          <w:i/>
+        </w:rPr>
         <w:lastRenderedPageBreak/>
-        <w:t xml:space="preserve">Un gran error, al bloquear nuestra comprensión de la naturaleza de Agile, es la idea de que Agile está superando el taylorismo como lo sugirió </w:t>
-      </w:r>
-      <w:proofErr w:type="spellStart"/>
-      <w:r>
-        <w:rPr>
-          <w:i/>
-        </w:rPr>
-        <w:t>Fowler</w:t>
-      </w:r>
-      <w:proofErr w:type="spellEnd"/>
-      <w:r>
-        <w:rPr>
-          <w:i/>
-        </w:rPr>
-        <w:t>. Al igual que el mito de la cascada, esto no es cierto, si se examina más detenidamente:</w:t>
-      </w:r>
-    </w:p>
-    <w:p>
-      <w:pPr>
-        <w:rPr>
-          <w:i/>
-        </w:rPr>
-      </w:pPr>
-    </w:p>
-    <w:p>
-      <w:pPr>
-        <w:rPr>
-          <w:i/>
-        </w:rPr>
-      </w:pPr>
-      <w:r>
-        <w:rPr>
-          <w:i/>
-        </w:rPr>
-        <w:t>El software de escritura e ingeniería es (quizás pronto: ¿solía ser?) Un trabajo de conocimiento altamente calificado. Es intrínsecamente diferente de los bienes de fabricación y no se puede racionalizar fácilmente. Pero trabajar en los procesos ágiles comunes como lo sugieren Scrum o Kanban es lo más parecido a trabajar en una línea de ensamblaje, ya que el software de escritura puede ser:</w:t>
-      </w:r>
-    </w:p>
-    <w:p>
-      <w:pPr>
-        <w:rPr>
-          <w:i/>
-        </w:rPr>
-      </w:pPr>
-    </w:p>
-    <w:p>
-      <w:pPr>
-        <w:rPr>
-          <w:i/>
-        </w:rPr>
-      </w:pPr>
-      <w:r>
-        <w:rPr>
-          <w:i/>
-        </w:rPr>
-        <w:t xml:space="preserve">El trabajo se divide en los pasos </w:t>
-      </w:r>
-      <w:proofErr w:type="gramStart"/>
-      <w:r>
-        <w:rPr>
-          <w:i/>
-        </w:rPr>
-        <w:t>más pequeños y más fáciles</w:t>
-      </w:r>
-      <w:proofErr w:type="gramEnd"/>
-      <w:r>
-        <w:rPr>
-          <w:i/>
-        </w:rPr>
-        <w:t xml:space="preserve"> posibles.</w:t>
-      </w:r>
-    </w:p>
-    <w:p>
-      <w:pPr>
-        <w:rPr>
-          <w:i/>
-        </w:rPr>
-      </w:pPr>
-      <w:r>
-        <w:rPr>
-          <w:i/>
-        </w:rPr>
-        <w:t>El ritmo del trabajo es controlado, medido y gestionado.</w:t>
-      </w:r>
-    </w:p>
-    <w:p>
-      <w:pPr>
-        <w:rPr>
-          <w:i/>
-        </w:rPr>
-      </w:pPr>
-      <w:r>
-        <w:rPr>
-          <w:i/>
-        </w:rPr>
-        <w:t>El objetivo final es hacer que el trabajador de software sea desechable por el proceso e incluso la brecha entre los ingenieros altamente experimentados y los miembros menos capacitados del equipo. Esto se hace en beneficio de la productividad y la calidad predecible del producto resultante, de una manera que pretende ser lo más reproducible posible. Sin embargo, al hacer esto, Pioneros y Genios en un extremo y Spaghetti-Script-Cowboys en el otro extremo del espectro ya no son indispensables y están claramente desactualizados.</w:t>
-      </w:r>
-    </w:p>
-    <w:p>
-      <w:pPr>
-        <w:rPr>
-          <w:i/>
-        </w:rPr>
-      </w:pPr>
-      <w:r>
-        <w:rPr>
-          <w:i/>
-        </w:rPr>
-        <w:t>Cortar el trabajo y eliminar la habilidad requerida tanto como sea posible aprovechando procesos predefinidos es el corazón del taylorismo. Pero la industria del software no ensambla en masa el mismo modelo de automóvil una y otra vez como lo hizo el Fordismo del siglo 20 y no puede simplemente copiar la línea de ensamblaje. E incluso la manufactura se alejó de este enfoque. Si observamos algunos otros aspectos de los procesos de producción ágil, vemos más aspectos que también surgieron en la producción en masa moderna, tales como:</w:t>
-      </w:r>
-    </w:p>
-    <w:p>
-      <w:pPr>
-        <w:rPr>
-          <w:i/>
-        </w:rPr>
-      </w:pPr>
-    </w:p>
-    <w:p>
-      <w:pPr>
-        <w:rPr>
-          <w:i/>
-        </w:rPr>
-      </w:pPr>
-      <w:r>
-        <w:rPr>
-          <w:i/>
-        </w:rPr>
-        <w:t>Controlar y mantener una alta calidad está en el centro de atención.</w:t>
-      </w:r>
-    </w:p>
-    <w:p>
-      <w:pPr>
-        <w:rPr>
-          <w:i/>
-        </w:rPr>
-      </w:pPr>
-      <w:r>
-        <w:rPr>
-          <w:i/>
-        </w:rPr>
-        <w:t>Control total de la productividad, con el objetivo de eliminar las fallas y maximizar el uso de recursos.</w:t>
-      </w:r>
-    </w:p>
-    <w:p>
-      <w:pPr>
-        <w:rPr>
-          <w:i/>
-        </w:rPr>
-      </w:pPr>
-      <w:r>
-        <w:rPr>
-          <w:i/>
-        </w:rPr>
-        <w:t>Integración del personal en producción por un énfasis en el trabajo en equipo.</w:t>
-      </w:r>
-    </w:p>
-    <w:p>
-      <w:pPr>
-        <w:rPr>
-          <w:i/>
-        </w:rPr>
-      </w:pPr>
-      <w:r>
-        <w:rPr>
-          <w:i/>
-        </w:rPr>
-        <w:t>Más autonomía en la toma de decisiones en el sitio de producción real.</w:t>
-      </w:r>
-    </w:p>
-    <w:p>
-      <w:pPr>
-        <w:rPr>
-          <w:i/>
-        </w:rPr>
-      </w:pPr>
-      <w:r>
-        <w:rPr>
-          <w:i/>
-        </w:rPr>
-        <w:t>Jerarquías planas y reducción de énfasis de los símbolos de estado.</w:t>
-      </w:r>
-    </w:p>
-    <w:p>
-      <w:pPr>
-        <w:rPr>
-          <w:i/>
-        </w:rPr>
-      </w:pPr>
-      <w:r>
-        <w:rPr>
-          <w:i/>
-        </w:rPr>
-        <w:t>Todos estos también son componentes elementales de los métodos de gestión modernos, desarrollados en Japón y, a menudo, etiquetados como "</w:t>
-      </w:r>
-      <w:proofErr w:type="spellStart"/>
-      <w:r>
-        <w:rPr>
-          <w:i/>
-        </w:rPr>
-        <w:t>Toyotismus</w:t>
-      </w:r>
-      <w:proofErr w:type="spellEnd"/>
-      <w:r>
-        <w:rPr>
-          <w:i/>
-        </w:rPr>
-        <w:t xml:space="preserve">". Algunos sociólogos identifican el toyotismo como el </w:t>
-      </w:r>
-      <w:proofErr w:type="spellStart"/>
-      <w:r>
-        <w:rPr>
-          <w:i/>
-        </w:rPr>
-        <w:t>posfordismo</w:t>
-      </w:r>
-      <w:proofErr w:type="spellEnd"/>
-      <w:r>
-        <w:rPr>
-          <w:i/>
-        </w:rPr>
-        <w:t>. Algunos como ni pre- y post-fordismo²⁰. Al igual que con el taylorismo, el toyotismo también es un proceso altamente racionalizado y tienen mucho en común.</w:t>
-      </w:r>
-    </w:p>
-    <w:p>
-      <w:pPr>
-        <w:rPr>
-          <w:i/>
-        </w:rPr>
-      </w:pPr>
-      <w:r>
-        <w:rPr>
-          <w:i/>
-        </w:rPr>
-        <w:t xml:space="preserve">La cercanía de los procesos ágiles al toyotismo también se puede ejemplificar examinando Kanban, que es la segunda metodología ágil más popular hoy en día. "Kanban" es la palabra japonesa para </w:t>
-      </w:r>
-      <w:proofErr w:type="spellStart"/>
-      <w:r>
-        <w:rPr>
-          <w:i/>
-        </w:rPr>
-        <w:t>Signboard</w:t>
-      </w:r>
-      <w:proofErr w:type="spellEnd"/>
-      <w:r>
-        <w:rPr>
-          <w:i/>
-        </w:rPr>
-        <w:t>, un elemento central en el estilo japonés de producción justo a tiempo y el Kanban aplicado en la producción de Software es un descendiente directo del Kanban que surgió en el Toyotismo. Se aplicó por primera vez al software en Seattle 2007²¹. Pero también Scrum muestra un alto grado de primo con este estilo de gestión.</w:t>
-      </w:r>
-    </w:p>
-    <w:p>
-      <w:pPr>
-        <w:rPr>
-          <w:i/>
-        </w:rPr>
-      </w:pPr>
-    </w:p>
-    <w:p>
-      <w:pPr>
-        <w:rPr>
-          <w:i/>
-        </w:rPr>
-      </w:pPr>
-      <w:r>
-        <w:rPr>
-          <w:i/>
-        </w:rPr>
-        <w:t xml:space="preserve">Esos enfoques modernos y magros en la gestión son las claves para el auge de la industria moderna japonesa y su alta competitividad en la industria electrónica y automotriz. El enfoque </w:t>
-      </w:r>
-      <w:r>
-        <w:rPr>
-          <w:i/>
-        </w:rPr>
-        <w:lastRenderedPageBreak/>
-        <w:t>ágil * no * superó el taylorismo, simplemente implementó algo parecido a su forma moderna: manufactura esbelta: el modo Toyota.</w:t>
+        <w:t>Esos enfoques modernos y magros en la gestión son las claves para el auge de la industria moderna japonesa y su alta competitividad en la industria electrónica y automotriz. El enfoque ágil * no * superó el taylorismo, simplemente implementó algo parecido a su forma moderna: manufactura esbelta: el modo Toyota.</w:t>
       </w:r>
     </w:p>
     <w:p>
@@ -7610,39 +7656,7 @@
           <w:i/>
           <w:lang w:val="en-US"/>
         </w:rPr>
-        <w:t xml:space="preserve"> (</w:t>
-      </w:r>
-      <w:proofErr w:type="spellStart"/>
-      <w:r>
-        <w:rPr>
-          <w:i/>
-          <w:lang w:val="en-US"/>
-        </w:rPr>
-        <w:t>james</w:t>
-      </w:r>
-      <w:proofErr w:type="spellEnd"/>
-      <w:r>
-        <w:rPr>
-          <w:i/>
-          <w:lang w:val="en-US"/>
-        </w:rPr>
-        <w:t xml:space="preserve"> </w:t>
-      </w:r>
-      <w:proofErr w:type="spellStart"/>
-      <w:r>
-        <w:rPr>
-          <w:i/>
-          <w:lang w:val="en-US"/>
-        </w:rPr>
-        <w:t>Coplien</w:t>
-      </w:r>
-      <w:proofErr w:type="spellEnd"/>
-      <w:r>
-        <w:rPr>
-          <w:i/>
-          <w:lang w:val="en-US"/>
-        </w:rPr>
-        <w:t>)</w:t>
+        <w:t xml:space="preserve"> (james Coplien)</w:t>
       </w:r>
     </w:p>
     <w:p>
@@ -7661,52 +7675,20 @@
           <w:numId w:val="1"/>
         </w:numPr>
       </w:pPr>
-      <w:bookmarkStart w:id="37" w:name="_Toc10391131"/>
+      <w:bookmarkStart w:id="38" w:name="_Toc10391131"/>
       <w:r>
         <w:t>El problema de las certificaciones</w:t>
       </w:r>
-      <w:bookmarkEnd w:id="37"/>
-    </w:p>
-    <w:p>
-      <w:r>
-        <w:t xml:space="preserve">Actualmente, las tres más importantes son Professional Scrum </w:t>
-      </w:r>
-      <w:proofErr w:type="gramStart"/>
-      <w:r>
-        <w:t>Master</w:t>
-      </w:r>
-      <w:proofErr w:type="gramEnd"/>
-      <w:r>
-        <w:t xml:space="preserve"> (PSM) de Scrum.org, </w:t>
-      </w:r>
-      <w:proofErr w:type="spellStart"/>
-      <w:r>
-        <w:t>Certified</w:t>
-      </w:r>
-      <w:proofErr w:type="spellEnd"/>
-      <w:r>
-        <w:t xml:space="preserve"> Scrum Master (CSM) de Scrum Alliance y Agile </w:t>
-      </w:r>
-      <w:proofErr w:type="spellStart"/>
-      <w:r>
-        <w:t>Certified</w:t>
-      </w:r>
-      <w:proofErr w:type="spellEnd"/>
-      <w:r>
-        <w:t xml:space="preserve"> Professional (PMI-ACP) de PMI (los mismos de la certificación PMP).</w:t>
-      </w:r>
-    </w:p>
-    <w:p>
-      <w:r>
-        <w:t xml:space="preserve">Las dos primeras tienen su origen en la misma persona, Ken </w:t>
-      </w:r>
-      <w:proofErr w:type="spellStart"/>
-      <w:r>
-        <w:t>Schwaber</w:t>
-      </w:r>
-      <w:proofErr w:type="spellEnd"/>
-      <w:r>
-        <w:t xml:space="preserve">. Ken es uno de los creadores de Scrum, </w:t>
+      <w:bookmarkEnd w:id="38"/>
+    </w:p>
+    <w:p>
+      <w:r>
+        <w:t>Actualmente, las tres más importantes son Professional Scrum Master (PSM) de Scrum.org, Certified Scrum Master (CSM) de Scrum Alliance y Agile Certified Professional (PMI-ACP) de PMI (los mismos de la certificación PMP).</w:t>
+      </w:r>
+    </w:p>
+    <w:p>
+      <w:r>
+        <w:t xml:space="preserve">Las dos primeras tienen su origen en la misma persona, Ken Schwaber. Ken es uno de los creadores de Scrum, </w:t>
       </w:r>
       <w:r>
         <w:t>que,</w:t>
@@ -7784,14 +7766,27 @@
       <w:r>
         <w:t xml:space="preserve">Ilustración </w:t>
       </w:r>
-      <w:fldSimple w:instr=" SEQ Ilustración \* ARABIC ">
-        <w:r>
-          <w:rPr>
-            <w:noProof/>
-          </w:rPr>
-          <w:t>7</w:t>
-        </w:r>
-      </w:fldSimple>
+      <w:r>
+        <w:fldChar w:fldCharType="begin"/>
+      </w:r>
+      <w:r>
+        <w:instrText xml:space="preserve"> SEQ Ilustración \* ARABIC </w:instrText>
+      </w:r>
+      <w:r>
+        <w:fldChar w:fldCharType="separate"/>
+      </w:r>
+      <w:r>
+        <w:rPr>
+          <w:noProof/>
+        </w:rPr>
+        <w:t>7</w:t>
+      </w:r>
+      <w:r>
+        <w:rPr>
+          <w:noProof/>
+        </w:rPr>
+        <w:fldChar w:fldCharType="end"/>
+      </w:r>
       <w:r>
         <w:t xml:space="preserve">: Carreras y tipos de certificaciones Scrum </w:t>
       </w:r>
@@ -7854,7 +7849,6 @@
         <w:rPr>
           <w:i/>
         </w:rPr>
-        <w:lastRenderedPageBreak/>
         <w:t>Parte del problema con la certificación en general es que los programas de certificación han sido muy débiles. Muchos esquemas de certificación orientados al desarrollador son poco más que preguntas de opción múltiple que son fáciles de configurar y marcar, pero no hacen un buen trabajo de sondear más que la memorización de memoria. También es un problema común, no solo en la industria del software. esa certificación se convierte en una industria en sí misma, lo que fomenta la proliferación de pruebas y actualizaciones que cada vez más están ahí para ayudar a los márgenes de ganancia de las empresas de certificación y pruebas.</w:t>
       </w:r>
     </w:p>
@@ -7969,55 +7963,27 @@
         <w:rPr>
           <w:i/>
         </w:rPr>
-        <w:t xml:space="preserve">Recuerdo una conversación sobre cerveza después de XP </w:t>
-      </w:r>
-      <w:proofErr w:type="spellStart"/>
-      <w:r>
+        <w:t>Recuerdo una conversación sobre cerveza después de XP Universe 2002. Nos preguntamos qué se necesitaría para una certificación de XP. Consideramos que implicaría varias semanas de observación, ver a las personas lidiar con las distintas etapas de un proyecto de software, ver cómo utilizan diversas habilidades, incluida la optimización del proceso. Tal prueba sería costosa de realizar. ¿Estaría la gente dispuesta a pagar por este tipo de programa?</w:t>
+      </w:r>
+    </w:p>
+    <w:p>
+      <w:pPr>
         <w:rPr>
           <w:i/>
         </w:rPr>
-        <w:t>Universe</w:t>
-      </w:r>
-      <w:proofErr w:type="spellEnd"/>
-      <w:r>
+      </w:pPr>
+    </w:p>
+    <w:p>
+      <w:pPr>
         <w:rPr>
           <w:i/>
         </w:rPr>
-        <w:t xml:space="preserve"> 2002. Nos preguntamos qué se necesitaría para una certificación de XP. Consideramos que implicaría varias semanas de observación, ver a las personas lidiar con las distintas etapas de un proyecto de software, ver cómo utilizan diversas habilidades, incluida la optimización del proceso. Tal prueba sería costosa de realizar. ¿Estaría la gente dispuesta a pagar por este tipo de programa?</w:t>
-      </w:r>
-    </w:p>
-    <w:p>
-      <w:pPr>
+      </w:pPr>
+      <w:r>
         <w:rPr>
           <w:i/>
         </w:rPr>
-      </w:pPr>
-    </w:p>
-    <w:p>
-      <w:pPr>
-        <w:rPr>
-          <w:i/>
-        </w:rPr>
-      </w:pPr>
-      <w:r>
-        <w:rPr>
-          <w:i/>
-        </w:rPr>
-        <w:t xml:space="preserve">A pesar de todos estos recelos, me gustaría que la industria del software encontrara la manera de idear un esquema de certificación significativo. Ayudaría a separar a las personas más capaces y permitiría que las personas más competentes sean mejor recompensadas por su habilidad. No creo que la industria esté en condiciones de idear un solo esquema, de ahí mi escepticismo sobre </w:t>
-      </w:r>
-      <w:proofErr w:type="spellStart"/>
-      <w:r>
-        <w:rPr>
-          <w:i/>
-        </w:rPr>
-        <w:t>Swebok</w:t>
-      </w:r>
-      <w:proofErr w:type="spellEnd"/>
-      <w:r>
-        <w:rPr>
-          <w:i/>
-        </w:rPr>
-        <w:t>. Pero puede ser posible que una escuela particular de desarrollo de software, como XP, encuentre algo. Pero ese aspecto será muy diferente al tipo de programas de certificación que vemos actualmente.</w:t>
+        <w:t>A pesar de todos estos recelos, me gustaría que la industria del software encontrara la manera de idear un esquema de certificación significativo. Ayudaría a separar a las personas más capaces y permitiría que las personas más competentes sean mejor recompensadas por su habilidad. No creo que la industria esté en condiciones de idear un solo esquema, de ahí mi escepticismo sobre Swebok. Pero puede ser posible que una escuela particular de desarrollo de software, como XP, encuentre algo. Pero ese aspecto será muy diferente al tipo de programas de certificación que vemos actualmente.</w:t>
       </w:r>
     </w:p>
     <w:p/>
@@ -8175,15 +8141,7 @@
         <w:t xml:space="preserve">son responsables de su comportamiento. La acreditación </w:t>
       </w:r>
       <w:r>
-        <w:t xml:space="preserve">sería una forma de informar que aquello que dice en el </w:t>
-      </w:r>
-      <w:proofErr w:type="spellStart"/>
-      <w:r>
-        <w:t>curriculum</w:t>
-      </w:r>
-      <w:proofErr w:type="spellEnd"/>
-      <w:r>
-        <w:t xml:space="preserve"> es </w:t>
+        <w:t xml:space="preserve">sería una forma de informar que aquello que dice en el curriculum es </w:t>
       </w:r>
       <w:r>
         <w:t>cierto, y que la persona en cuestión está alineada con los principios y prácticas de la organización.</w:t>
@@ -8203,21 +8161,8 @@
       <w:r>
         <w:t xml:space="preserve">tanto el anfitrión como una tercera persona evaluadora deben asegurar que </w:t>
       </w:r>
-      <w:proofErr w:type="spellStart"/>
-      <w:r>
-        <w:t>que</w:t>
-      </w:r>
-      <w:proofErr w:type="spellEnd"/>
-      <w:r>
-        <w:t xml:space="preserve"> el candidato posee los conocimientos y habilidades necesarias. El proceso de </w:t>
-      </w:r>
-      <w:proofErr w:type="spellStart"/>
-      <w:r>
-        <w:t>evalución</w:t>
-      </w:r>
-      <w:proofErr w:type="spellEnd"/>
-      <w:r>
-        <w:t xml:space="preserve"> incluye:</w:t>
+      <w:r>
+        <w:t>que el candidato posee los conocimientos y habilidades necesarias. El proceso de evalución incluye:</w:t>
       </w:r>
     </w:p>
     <w:p>
@@ -8270,13 +8215,8 @@
           <w:numId w:val="5"/>
         </w:numPr>
       </w:pPr>
-      <w:proofErr w:type="spellStart"/>
-      <w:r>
-        <w:t>Interaccion</w:t>
-      </w:r>
-      <w:proofErr w:type="spellEnd"/>
-      <w:r>
-        <w:t xml:space="preserve"> social con otros miembros.</w:t>
+      <w:r>
+        <w:t>Interaccion social con otros miembros.</w:t>
       </w:r>
     </w:p>
     <w:p>
@@ -8313,16 +8253,11 @@
         </w:numPr>
       </w:pPr>
       <w:r>
-        <w:t xml:space="preserve">Dave Snowden </w:t>
-      </w:r>
-      <w:proofErr w:type="spellStart"/>
-      <w:r>
-        <w:t>C</w:t>
+        <w:t>Dave Snowden C</w:t>
       </w:r>
       <w:r>
         <w:t>ynefin</w:t>
       </w:r>
-      <w:proofErr w:type="spellEnd"/>
     </w:p>
     <w:p>
       <w:pPr>
@@ -8332,7 +8267,7 @@
           <w:numId w:val="1"/>
         </w:numPr>
       </w:pPr>
-      <w:bookmarkStart w:id="38" w:name="_Toc10391132"/>
+      <w:bookmarkStart w:id="39" w:name="_Toc10391132"/>
       <w:r>
         <w:t xml:space="preserve">La agilidad, ese gran desconocido: prácticas vs. </w:t>
       </w:r>
@@ -8342,19 +8277,11 @@
       <w:r>
         <w:t>rincipios</w:t>
       </w:r>
-      <w:bookmarkEnd w:id="38"/>
-    </w:p>
-    <w:p>
-      <w:r>
-        <w:t xml:space="preserve">En sus inicios, James </w:t>
-      </w:r>
-      <w:proofErr w:type="spellStart"/>
-      <w:r>
-        <w:t>Highsmith</w:t>
-      </w:r>
-      <w:proofErr w:type="spellEnd"/>
-      <w:r>
-        <w:t xml:space="preserve"> definió la agilidad como “la capacidad de una organización para reaccionar o responder ante cambios en su entorno más rápido que la tasa de estos cambios”</w:t>
+      <w:bookmarkEnd w:id="39"/>
+    </w:p>
+    <w:p>
+      <w:r>
+        <w:t>En sus inicios, James Highsmith definió la agilidad como “la capacidad de una organización para reaccionar o responder ante cambios en su entorno más rápido que la tasa de estos cambios”</w:t>
       </w:r>
       <w:r>
         <w:t xml:space="preserve"> </w:t>
@@ -8397,15 +8324,7 @@
     </w:p>
     <w:p>
       <w:r>
-        <w:t xml:space="preserve">Para ilustrar este fenómeno P. </w:t>
-      </w:r>
-      <w:proofErr w:type="spellStart"/>
-      <w:r>
-        <w:t>Kruchten</w:t>
-      </w:r>
-      <w:proofErr w:type="spellEnd"/>
-      <w:r>
-        <w:t xml:space="preserve"> utiliza como analogía la definición de una carretera </w:t>
+        <w:t xml:space="preserve">Para ilustrar este fenómeno P. Kruchten utiliza como analogía la definición de una carretera </w:t>
       </w:r>
       <w:sdt>
         <w:sdtPr>
@@ -8469,7 +8388,7 @@
       <w:pPr>
         <w:pStyle w:val="Heading2"/>
       </w:pPr>
-      <w:bookmarkStart w:id="39" w:name="_Toc10391133"/>
+      <w:bookmarkStart w:id="40" w:name="_Toc10391133"/>
       <w:r>
         <w:lastRenderedPageBreak/>
         <w:t>Conclusiones</w:t>
@@ -8477,7 +8396,7 @@
       <w:r>
         <w:t xml:space="preserve"> y Posibles Ampliaciones</w:t>
       </w:r>
-      <w:bookmarkEnd w:id="39"/>
+      <w:bookmarkEnd w:id="40"/>
       <w:r>
         <w:t xml:space="preserve"> </w:t>
       </w:r>
@@ -8490,23 +8409,15 @@
           <w:numId w:val="2"/>
         </w:numPr>
       </w:pPr>
-      <w:bookmarkStart w:id="40" w:name="_Toc10391134"/>
+      <w:bookmarkStart w:id="41" w:name="_Toc10391134"/>
       <w:r>
         <w:t>Conclusiones</w:t>
       </w:r>
-      <w:bookmarkEnd w:id="40"/>
-    </w:p>
-    <w:p>
-      <w:r>
-        <w:t xml:space="preserve">El movimiento ágil ha sido </w:t>
-      </w:r>
-      <w:proofErr w:type="spellStart"/>
-      <w:r>
-        <w:t>sobre-idealizado</w:t>
-      </w:r>
-      <w:proofErr w:type="spellEnd"/>
-      <w:r>
-        <w:t>. En parte debido al protagonista original que se mostró entusiasmado con los valores ágiles. Este entusiasmo fue amplificado por el Complejo Industrial Agile, que rápidamente se convirtió en un negocio. Considerado sobrio, el cambio hacia Agile cambió los caminos de la industria del software. Pero al final del día, es solo una racionalización en la producción de software comparable a otros procesos de racionalización en otras industrias. Modernizó la forma en que estamos haciendo nuestro trabajo, pero está más impulsado por la búsqueda de la eficiencia que por los valores. Irónicamente, la eficiencia no puede desplegarse completamente cuando los valores no se tienen en cuenta.</w:t>
+      <w:bookmarkEnd w:id="41"/>
+    </w:p>
+    <w:p>
+      <w:r>
+        <w:t>El movimiento ágil ha sido sobre-idealizado. En parte debido al protagonista original que se mostró entusiasmado con los valores ágiles. Este entusiasmo fue amplificado por el Complejo Industrial Agile, que rápidamente se convirtió en un negocio. Considerado sobrio, el cambio hacia Agile cambió los caminos de la industria del software. Pero al final del día, es solo una racionalización en la producción de software comparable a otros procesos de racionalización en otras industrias. Modernizó la forma en que estamos haciendo nuestro trabajo, pero está más impulsado por la búsqueda de la eficiencia que por los valores. Irónicamente, la eficiencia no puede desplegarse completamente cuando los valores no se tienen en cuenta.</w:t>
       </w:r>
     </w:p>
     <w:p>
@@ -8521,15 +8432,7 @@
     </w:p>
     <w:p>
       <w:r>
-        <w:t xml:space="preserve">Ir post-ágil no es solo buscar un nuevo nombre para la comercialización y reinventarlo o una Difusión semántica²³ como argumentó </w:t>
-      </w:r>
-      <w:proofErr w:type="spellStart"/>
-      <w:r>
-        <w:t>Fowler</w:t>
-      </w:r>
-      <w:proofErr w:type="spellEnd"/>
-      <w:r>
-        <w:t>. El posmodernismo no es una difusión semántica del modernismo. Es algo que siguió y evolucionó desde el modernismo, al comprender mejor la naturaleza del modernismo y sus limitaciones inherentes.</w:t>
+        <w:t>Ir post-ágil no es solo buscar un nuevo nombre para la comercialización y reinventarlo o una Difusión semántica²³ como argumentó Fowler. El posmodernismo no es una difusión semántica del modernismo. Es algo que siguió y evolucionó desde el modernismo, al comprender mejor la naturaleza del modernismo y sus limitaciones inherentes.</w:t>
       </w:r>
     </w:p>
     <w:p>
@@ -8553,23 +8456,7 @@
       </w:r>
       <w:r>
         <w:lastRenderedPageBreak/>
-        <w:t xml:space="preserve">hacia Agile. Todo lo </w:t>
-      </w:r>
-      <w:proofErr w:type="gramStart"/>
-      <w:r>
-        <w:t>contrario</w:t>
-      </w:r>
-      <w:proofErr w:type="gramEnd"/>
-      <w:r>
-        <w:t xml:space="preserve"> es cierto: hace que la gente más reemplazable y controlable y es una forma moderna y competitiva de Gestión. Pero cuando los poseedores del poder se vuelven invencibles y los equipos comienzan a imponer el control sobre sí mismos, se evitan los conflictos y la responsabilidad queda oculta. La </w:t>
-      </w:r>
-      <w:proofErr w:type="gramStart"/>
-      <w:r>
-        <w:t>promesa humano</w:t>
-      </w:r>
-      <w:proofErr w:type="gramEnd"/>
-      <w:r>
-        <w:t xml:space="preserve"> de Agile está roto.</w:t>
+        <w:t>hacia Agile. Todo lo contrario es cierto: hace que la gente más reemplazable y controlable y es una forma moderna y competitiva de Gestión. Pero cuando los poseedores del poder se vuelven invencibles y los equipos comienzan a imponer el control sobre sí mismos, se evitan los conflictos y la responsabilidad queda oculta. La promesa humano de Agile está roto.</w:t>
       </w:r>
     </w:p>
     <w:p>
@@ -8584,15 +8471,7 @@
     </w:p>
     <w:p>
       <w:r>
-        <w:t xml:space="preserve">Con este trabajo, tratamos de retener este conocimiento para las personas que desean aprender más sobre la opinión del colaborador original sobre el manifiesto para el desarrollo ágil de software. La comprensión y el aprendizaje continuo es un paso importante para dominar los conceptos básicos de </w:t>
-      </w:r>
-      <w:proofErr w:type="spellStart"/>
-      <w:r>
-        <w:t>ágile</w:t>
-      </w:r>
-      <w:proofErr w:type="spellEnd"/>
-      <w:r>
-        <w:t>.</w:t>
+        <w:t>Con este trabajo, tratamos de retener este conocimiento para las personas que desean aprender más sobre la opinión del colaborador original sobre el manifiesto para el desarrollo ágil de software. La comprensión y el aprendizaje continuo es un paso importante para dominar los conceptos básicos de ágile.</w:t>
       </w:r>
     </w:p>
     <w:p>
@@ -8603,14 +8482,14 @@
           <w:numId w:val="2"/>
         </w:numPr>
       </w:pPr>
-      <w:bookmarkStart w:id="41" w:name="_Toc10391135"/>
+      <w:bookmarkStart w:id="42" w:name="_Toc10391135"/>
       <w:r>
         <w:t>Líneas</w:t>
       </w:r>
       <w:r>
         <w:t xml:space="preserve"> futuras</w:t>
       </w:r>
-      <w:bookmarkEnd w:id="41"/>
+      <w:bookmarkEnd w:id="42"/>
     </w:p>
     <w:p>
       <w:r>
@@ -8939,12 +8818,7 @@
         <w:t>autoorganizados</w:t>
       </w:r>
       <w:r>
-        <w:t>,</w:t>
-      </w:r>
-      <w:bookmarkStart w:id="42" w:name="_GoBack"/>
-      <w:bookmarkEnd w:id="42"/>
-      <w:r>
-        <w:t xml:space="preserve"> </w:t>
+        <w:t xml:space="preserve">, </w:t>
       </w:r>
       <w:r>
         <w:t xml:space="preserve">e </w:t>
@@ -11347,15 +11221,7 @@
       <w:ind w:firstLine="0"/>
     </w:pPr>
     <w:r>
-      <w:t xml:space="preserve">Manuel </w:t>
-    </w:r>
-    <w:proofErr w:type="spellStart"/>
-    <w:r>
-      <w:t>Puchades</w:t>
-    </w:r>
-    <w:proofErr w:type="spellEnd"/>
-    <w:r>
-      <w:t xml:space="preserve"> Rodríguez </w:t>
+      <w:t xml:space="preserve">Manuel Puchades Rodríguez </w:t>
     </w:r>
     <w:r>
       <w:tab/>
@@ -14050,29 +13916,6 @@
     <b:RefOrder>30</b:RefOrder>
   </b:Source>
   <b:Source>
-    <b:Tag>Jai14</b:Tag>
-    <b:SourceType>ArticleInAPeriodical</b:SourceType>
-    <b:Guid>{52295A85-D0FE-4915-92B7-89685E58AF81}</b:Guid>
-    <b:Title>Entrevista a Margaret Hamilton, la pionera de la programación que llevó el Apolo a la Luna</b:Title>
-    <b:Year>4014</b:Year>
-    <b:Month>December</b:Month>
-    <b:Day>25</b:Day>
-    <b:PeriodicalTitle>Verne, El Pais</b:PeriodicalTitle>
-    <b:Pages>https://verne.elpais.com/verne/2014/12/11/articulo/1418314336_993353.html</b:Pages>
-    <b:Author>
-      <b:Author>
-        <b:NameList>
-          <b:Person>
-            <b:Last>Hancock</b:Last>
-            <b:First>Jaime</b:First>
-            <b:Middle>Rubio</b:Middle>
-          </b:Person>
-        </b:NameList>
-      </b:Author>
-    </b:Author>
-    <b:RefOrder>1</b:RefOrder>
-  </b:Source>
-  <b:Source>
     <b:Tag>Ken10</b:Tag>
     <b:SourceType>Misc</b:SourceType>
     <b:Guid>{C708E89C-9DA4-4CDA-911E-AE12CBA45D56}</b:Guid>
@@ -14325,11 +14168,34 @@
     <b:Publisher>https://ronjeffries.com/articles/018-01ff/abandon-1/</b:Publisher>
     <b:RefOrder>19</b:RefOrder>
   </b:Source>
+  <b:Source>
+    <b:Tag>Jai14</b:Tag>
+    <b:SourceType>ArticleInAPeriodical</b:SourceType>
+    <b:Guid>{DA251E09-5BB0-4F44-9320-23FC368F9278}</b:Guid>
+    <b:Title>Entrevista a Margaret Hamilton, la pionera de la programación que llevó el Apolo a la Luna</b:Title>
+    <b:Year>2014</b:Year>
+    <b:Month>December</b:Month>
+    <b:Day>25</b:Day>
+    <b:PeriodicalTitle>Verne, El Pais</b:PeriodicalTitle>
+    <b:Pages>https://verne.elpais.com/verne/2014/12/11/articulo/1418314336_993353.html</b:Pages>
+    <b:Author>
+      <b:Author>
+        <b:NameList>
+          <b:Person>
+            <b:Last>Hancock</b:Last>
+            <b:First>Jaime</b:First>
+            <b:Middle>Rubio</b:Middle>
+          </b:Person>
+        </b:NameList>
+      </b:Author>
+    </b:Author>
+    <b:RefOrder>1</b:RefOrder>
+  </b:Source>
 </b:Sources>
 </file>
 
 <file path=customXml/itemProps1.xml><?xml version="1.0" encoding="utf-8"?>
-<ds:datastoreItem xmlns:ds="http://schemas.openxmlformats.org/officeDocument/2006/customXml" ds:itemID="{4AA31852-7EF6-41A8-9A0D-5A11625F55C8}">
+<ds:datastoreItem xmlns:ds="http://schemas.openxmlformats.org/officeDocument/2006/customXml" ds:itemID="{D44297D7-940A-49F5-8444-BA8349F31EA9}">
   <ds:schemaRefs>
     <ds:schemaRef ds:uri="http://schemas.openxmlformats.org/officeDocument/2006/bibliography"/>
   </ds:schemaRefs>

</xml_diff>

<commit_message>
Update 30/06 - 2
</commit_message>
<xml_diff>
--- a/Memoria.docx
+++ b/Memoria.docx
@@ -337,7 +337,23 @@
           <w:b/>
           <w:sz w:val="24"/>
         </w:rPr>
-        <w:t>Manuel Puchades Rodríguez</w:t>
+        <w:t xml:space="preserve">Manuel </w:t>
+      </w:r>
+      <w:proofErr w:type="spellStart"/>
+      <w:r>
+        <w:rPr>
+          <w:b/>
+          <w:sz w:val="24"/>
+        </w:rPr>
+        <w:t>Puchades</w:t>
+      </w:r>
+      <w:proofErr w:type="spellEnd"/>
+      <w:r>
+        <w:rPr>
+          <w:b/>
+          <w:sz w:val="24"/>
+        </w:rPr>
+        <w:t xml:space="preserve"> Rodríguez</w:t>
       </w:r>
     </w:p>
     <w:p>
@@ -765,6 +781,7 @@
       <w:bookmarkStart w:id="13" w:name="_Toc9617489"/>
       <w:bookmarkStart w:id="14" w:name="_Toc11705907"/>
       <w:bookmarkStart w:id="15" w:name="_Toc12720502"/>
+      <w:proofErr w:type="spellStart"/>
       <w:r>
         <w:lastRenderedPageBreak/>
         <w:t>Abstract</w:t>
@@ -773,6 +790,7 @@
       <w:bookmarkEnd w:id="13"/>
       <w:bookmarkEnd w:id="14"/>
       <w:bookmarkEnd w:id="15"/>
+      <w:proofErr w:type="spellEnd"/>
     </w:p>
     <w:p>
       <w:pPr>
@@ -923,6 +941,7 @@
       <w:bookmarkStart w:id="17" w:name="_Toc9617490"/>
       <w:bookmarkStart w:id="18" w:name="_Toc11705908"/>
       <w:bookmarkStart w:id="19" w:name="_Toc12720503"/>
+      <w:proofErr w:type="spellStart"/>
       <w:r>
         <w:t>Keywords</w:t>
       </w:r>
@@ -930,6 +949,7 @@
       <w:bookmarkEnd w:id="17"/>
       <w:bookmarkEnd w:id="18"/>
       <w:bookmarkEnd w:id="19"/>
+      <w:proofErr w:type="spellEnd"/>
     </w:p>
     <w:p>
       <w:pPr>
@@ -3276,6 +3296,7 @@
         </w:rPr>
       </w:pPr>
       <w:bookmarkStart w:id="25" w:name="_Toc12720506"/>
+      <w:proofErr w:type="spellStart"/>
       <w:r>
         <w:rPr>
           <w:lang w:val="en-US"/>
@@ -3283,6 +3304,7 @@
         <w:t>Antecedentes</w:t>
       </w:r>
       <w:bookmarkEnd w:id="25"/>
+      <w:proofErr w:type="spellEnd"/>
     </w:p>
     <w:p>
       <w:r>
@@ -3832,7 +3854,21 @@
         <w:rPr>
           <w:rFonts w:asciiTheme="minorHAnsi" w:eastAsia="Calibri" w:hAnsiTheme="minorHAnsi" w:cs="Calibri"/>
         </w:rPr>
-        <w:t xml:space="preserve">En su esfuerzo, dichos profesionales buscaron un nuevo enfoque como resultado, las metodologías y prácticas ágiles surgieron como un intentar abarcar de manera más formal mayores tasas de cambio de requisitos. La mayoría de las ideas que formaron este nuevo movimiento no eran nuevas, de hecho, fue una rebautización de unas determinadas formas de trabajar, ya que existía la creencia de que gran parte del software desarrollado hasta entonces de esta forma era exitoso. </w:t>
+        <w:t xml:space="preserve">En su esfuerzo, dichos profesionales buscaron un nuevo enfoque como resultado, las metodologías y prácticas ágiles surgieron como un intentar abarcar de manera más formal mayores tasas de cambio de requisitos. La mayoría de las ideas que formaron este nuevo movimiento no eran nuevas, de hecho, fue una </w:t>
+      </w:r>
+      <w:proofErr w:type="spellStart"/>
+      <w:r>
+        <w:rPr>
+          <w:rFonts w:asciiTheme="minorHAnsi" w:eastAsia="Calibri" w:hAnsiTheme="minorHAnsi" w:cs="Calibri"/>
+        </w:rPr>
+        <w:t>rebautización</w:t>
+      </w:r>
+      <w:proofErr w:type="spellEnd"/>
+      <w:r>
+        <w:rPr>
+          <w:rFonts w:asciiTheme="minorHAnsi" w:eastAsia="Calibri" w:hAnsiTheme="minorHAnsi" w:cs="Calibri"/>
+        </w:rPr>
+        <w:t xml:space="preserve"> de unas determinadas formas de trabajar, ya que existía la creencia de que gran parte del software desarrollado hasta entonces de esta forma era exitoso. </w:t>
       </w:r>
     </w:p>
     <w:p>
@@ -3854,8 +3890,21 @@
       <w:r>
         <w:t xml:space="preserve">Más en profundidad </w:t>
       </w:r>
-      <w:r>
-        <w:t xml:space="preserve">Larman y Basili </w:t>
+      <w:proofErr w:type="spellStart"/>
+      <w:r>
+        <w:t>Larman</w:t>
+      </w:r>
+      <w:proofErr w:type="spellEnd"/>
+      <w:r>
+        <w:t xml:space="preserve"> y </w:t>
+      </w:r>
+      <w:proofErr w:type="spellStart"/>
+      <w:r>
+        <w:t>Basili</w:t>
+      </w:r>
+      <w:proofErr w:type="spellEnd"/>
+      <w:r>
+        <w:t xml:space="preserve"> </w:t>
       </w:r>
       <w:sdt>
         <w:sdtPr>
@@ -4148,7 +4197,23 @@
         <w:t xml:space="preserve"> </w:t>
       </w:r>
       <w:r>
-        <w:t>Inspirado en las ideas de Barry Boehm, James Martin creó durante la década de 1980 en IBM el enfoque de desarrollo rápido de aplicaciones, formalizándolo finalmente al publicar el libro Rapid Application Development en 1991, comúnmente conocido como RAD.</w:t>
+        <w:t xml:space="preserve">Inspirado en las ideas de Barry Boehm, James Martin creó durante la década de 1980 en IBM el enfoque de desarrollo rápido de aplicaciones, formalizándolo finalmente al publicar el libro Rapid </w:t>
+      </w:r>
+      <w:proofErr w:type="spellStart"/>
+      <w:r>
+        <w:t>Application</w:t>
+      </w:r>
+      <w:proofErr w:type="spellEnd"/>
+      <w:r>
+        <w:t xml:space="preserve"> </w:t>
+      </w:r>
+      <w:proofErr w:type="spellStart"/>
+      <w:r>
+        <w:t>Development</w:t>
+      </w:r>
+      <w:proofErr w:type="spellEnd"/>
+      <w:r>
+        <w:t xml:space="preserve"> en 1991, comúnmente conocido como RAD.</w:t>
       </w:r>
     </w:p>
     <w:p>
@@ -4275,6 +4340,7 @@
         </w:rPr>
       </w:pPr>
       <w:bookmarkStart w:id="26" w:name="_Toc12720507"/>
+      <w:proofErr w:type="spellStart"/>
       <w:r>
         <w:rPr>
           <w:lang w:val="en-US"/>
@@ -4282,6 +4348,7 @@
         <w:t>Motivación</w:t>
       </w:r>
       <w:bookmarkEnd w:id="26"/>
+      <w:proofErr w:type="spellEnd"/>
     </w:p>
     <w:p>
       <w:r>
@@ -4301,7 +4368,39 @@
     <w:p/>
     <w:p>
       <w:r>
-        <w:t xml:space="preserve">En la actualidad el empleo de prácticas ágiles predomina en el contexto de los proyectos de desarrollo de software. Esta aproximación se ha visto inmensamente extendida y su popularidad va en aumento. Sin embargo, también ha dado lugar a críticas incluso entre los propios creadores e impulsores del movimiento en los últimos años. Entre las más llamativas destaca la publicación “Why Developpers should abandon Agile” de Ron Jeffries, firmante del Manifiesto </w:t>
+        <w:t>En la actualidad el empleo de prácticas ágiles predomina en el contexto de los proyectos de desarrollo de software. Esta aproximación se ha visto inmensamente extendida y su popularidad va en aumento. Sin embargo, también ha dado lugar a críticas incluso entre los propios creadores e impulsores del movimiento en los últimos años. Entre las más llamativas destaca la publicación “</w:t>
+      </w:r>
+      <w:proofErr w:type="spellStart"/>
+      <w:r>
+        <w:t>Why</w:t>
+      </w:r>
+      <w:proofErr w:type="spellEnd"/>
+      <w:r>
+        <w:t xml:space="preserve"> </w:t>
+      </w:r>
+      <w:proofErr w:type="spellStart"/>
+      <w:r>
+        <w:t>Developpers</w:t>
+      </w:r>
+      <w:proofErr w:type="spellEnd"/>
+      <w:r>
+        <w:t xml:space="preserve"> </w:t>
+      </w:r>
+      <w:proofErr w:type="spellStart"/>
+      <w:r>
+        <w:t>should</w:t>
+      </w:r>
+      <w:proofErr w:type="spellEnd"/>
+      <w:r>
+        <w:t xml:space="preserve"> </w:t>
+      </w:r>
+      <w:proofErr w:type="spellStart"/>
+      <w:r>
+        <w:t>abandon</w:t>
+      </w:r>
+      <w:proofErr w:type="spellEnd"/>
+      <w:r>
+        <w:t xml:space="preserve"> Agile” de Ron Jeffries, firmante del Manifiesto </w:t>
       </w:r>
       <w:r>
         <w:t xml:space="preserve">[1]. </w:t>
@@ -4394,7 +4493,39 @@
     <w:p/>
     <w:p>
       <w:r>
-        <w:t>Sin embargo, el éxito continuo de las ágiles tuvo varias consecuencias, entre las más comunes: la creación de nuevas tendencias en cómo escalar ágilmente con Scrum of Scrums (SoS) o Scaled Agile Framework (SAFe). Las ideas originales del manifiesto se han ido comercializando cada vez más, muchos desarrolladores y administradores que ahora están adoptando ágil no son conscientes de la diversidad inicial de los métodos ágiles y los principios subyacentes y scrum es a menudo visto como la única práctica ágil.</w:t>
+        <w:t xml:space="preserve">Sin embargo, el éxito continuo de las ágiles tuvo varias consecuencias, entre las más comunes: la creación de nuevas tendencias en cómo escalar ágilmente con Scrum </w:t>
+      </w:r>
+      <w:proofErr w:type="spellStart"/>
+      <w:r>
+        <w:t>of</w:t>
+      </w:r>
+      <w:proofErr w:type="spellEnd"/>
+      <w:r>
+        <w:t xml:space="preserve"> Scrums (</w:t>
+      </w:r>
+      <w:proofErr w:type="spellStart"/>
+      <w:r>
+        <w:t>SoS</w:t>
+      </w:r>
+      <w:proofErr w:type="spellEnd"/>
+      <w:r>
+        <w:t xml:space="preserve">) o </w:t>
+      </w:r>
+      <w:proofErr w:type="spellStart"/>
+      <w:r>
+        <w:t>Scaled</w:t>
+      </w:r>
+      <w:proofErr w:type="spellEnd"/>
+      <w:r>
+        <w:t xml:space="preserve"> Agile Framework (</w:t>
+      </w:r>
+      <w:proofErr w:type="spellStart"/>
+      <w:r>
+        <w:t>SAFe</w:t>
+      </w:r>
+      <w:proofErr w:type="spellEnd"/>
+      <w:r>
+        <w:t>). Las ideas originales del manifiesto se han ido comercializando cada vez más, muchos desarrolladores y administradores que ahora están adoptando ágil no son conscientes de la diversidad inicial de los métodos ágiles y los principios subyacentes y scrum es a menudo visto como la única práctica ágil.</w:t>
       </w:r>
     </w:p>
     <w:p>
@@ -4419,6 +4550,7 @@
         </w:rPr>
       </w:pPr>
       <w:bookmarkStart w:id="27" w:name="_Toc12720508"/>
+      <w:proofErr w:type="spellStart"/>
       <w:r>
         <w:rPr>
           <w:lang w:val="en-US"/>
@@ -4426,6 +4558,7 @@
         <w:t>Objetivos</w:t>
       </w:r>
       <w:bookmarkEnd w:id="27"/>
+      <w:proofErr w:type="spellEnd"/>
     </w:p>
     <w:p>
       <w:r>
@@ -4471,6 +4604,7 @@
         </w:rPr>
       </w:pPr>
       <w:bookmarkStart w:id="28" w:name="_Toc12720509"/>
+      <w:proofErr w:type="spellStart"/>
       <w:r>
         <w:rPr>
           <w:lang w:val="en-US"/>
@@ -4478,6 +4612,7 @@
         <w:t>Contenido</w:t>
       </w:r>
       <w:bookmarkEnd w:id="28"/>
+      <w:proofErr w:type="spellEnd"/>
     </w:p>
     <w:p>
       <w:pPr>
@@ -4756,7 +4891,15 @@
         <w:t>rocesos</w:t>
       </w:r>
       <w:r>
-        <w:t xml:space="preserve"> iterativos cada iteración es considerada un mini-proyecto con contenido autodefinido, más específicamente, con actividades que abarcan el análisis, diseño, implementación y prueba de requisitos</w:t>
+        <w:t xml:space="preserve"> iterativos cada iteración es considerada un </w:t>
+      </w:r>
+      <w:proofErr w:type="spellStart"/>
+      <w:r>
+        <w:t>mini-proyecto</w:t>
+      </w:r>
+      <w:proofErr w:type="spellEnd"/>
+      <w:r>
+        <w:t xml:space="preserve"> con contenido autodefinido, más específicamente, con actividades que abarcan el análisis, diseño, implementación y prueba de requisitos</w:t>
       </w:r>
       <w:r>
         <w:t xml:space="preserve"> </w:t>
@@ -4796,6 +4939,7 @@
       <w:r>
         <w:t xml:space="preserve">Esto se debe a que el cliente </w:t>
       </w:r>
+      <w:proofErr w:type="spellStart"/>
       <w:r>
         <w:t>espec</w:t>
       </w:r>
@@ -4805,6 +4949,7 @@
       <w:r>
         <w:t>fica</w:t>
       </w:r>
+      <w:proofErr w:type="spellEnd"/>
       <w:r>
         <w:t xml:space="preserve"> y adapta sus requerimientos en consecuencia con la evolución de las iteraciones del proyecto. Establecer fechas de entrega frecuentes para estas iteraciones ayuda a que el desarrollo no varíe tan drásticamente y se </w:t>
       </w:r>
@@ -4883,7 +5028,31 @@
         <w:t>tesis</w:t>
       </w:r>
       <w:r>
-        <w:t xml:space="preserve"> en The Mythical Man Month </w:t>
+        <w:t xml:space="preserve"> en </w:t>
+      </w:r>
+      <w:proofErr w:type="spellStart"/>
+      <w:r>
+        <w:t>The</w:t>
+      </w:r>
+      <w:proofErr w:type="spellEnd"/>
+      <w:r>
+        <w:t xml:space="preserve"> </w:t>
+      </w:r>
+      <w:proofErr w:type="spellStart"/>
+      <w:r>
+        <w:t>Mythical</w:t>
+      </w:r>
+      <w:proofErr w:type="spellEnd"/>
+      <w:r>
+        <w:t xml:space="preserve"> Man </w:t>
+      </w:r>
+      <w:proofErr w:type="spellStart"/>
+      <w:r>
+        <w:t>Month</w:t>
+      </w:r>
+      <w:proofErr w:type="spellEnd"/>
+      <w:r>
+        <w:t xml:space="preserve"> </w:t>
       </w:r>
       <w:sdt>
         <w:sdtPr>
@@ -4987,9 +5156,11 @@
           <w:numId w:val="22"/>
         </w:numPr>
       </w:pPr>
+      <w:proofErr w:type="spellStart"/>
       <w:r>
         <w:t>Crystal</w:t>
       </w:r>
+      <w:proofErr w:type="spellEnd"/>
     </w:p>
     <w:p>
       <w:pPr>
@@ -5276,8 +5447,13 @@
         </w:numPr>
       </w:pPr>
       <w:r>
-        <w:t>Priorización de MoSCoW</w:t>
-      </w:r>
+        <w:t xml:space="preserve">Priorización de </w:t>
+      </w:r>
+      <w:proofErr w:type="spellStart"/>
+      <w:r>
+        <w:t>MoSCoW</w:t>
+      </w:r>
+      <w:proofErr w:type="spellEnd"/>
     </w:p>
     <w:p>
       <w:pPr>
@@ -5288,13 +5464,26 @@
         </w:numPr>
       </w:pPr>
       <w:r>
-        <w:t>Time-boxing</w:t>
-      </w:r>
+        <w:t>Time-</w:t>
+      </w:r>
+      <w:proofErr w:type="spellStart"/>
+      <w:r>
+        <w:t>boxing</w:t>
+      </w:r>
+      <w:proofErr w:type="spellEnd"/>
     </w:p>
     <w:p/>
     <w:p>
       <w:r>
-        <w:t>DSDM es la columna vertebral del examen AgilePM® (gestión de proyectos ágiles acreditada por APMG)</w:t>
+        <w:t xml:space="preserve">DSDM es la columna vertebral del examen </w:t>
+      </w:r>
+      <w:proofErr w:type="spellStart"/>
+      <w:r>
+        <w:t>AgilePM</w:t>
+      </w:r>
+      <w:proofErr w:type="spellEnd"/>
+      <w:r>
+        <w:t>® (gestión de proyectos ágiles acreditada por APMG)</w:t>
       </w:r>
       <w:r>
         <w:t>.</w:t>
@@ -5309,10 +5498,20 @@
         </w:numPr>
       </w:pPr>
       <w:bookmarkStart w:id="31" w:name="_Toc12720512"/>
-      <w:r>
-        <w:t>Adaptive Software Development</w:t>
+      <w:proofErr w:type="spellStart"/>
+      <w:r>
+        <w:t>Adaptive</w:t>
+      </w:r>
+      <w:proofErr w:type="spellEnd"/>
+      <w:r>
+        <w:t xml:space="preserve"> Software </w:t>
+      </w:r>
+      <w:proofErr w:type="spellStart"/>
+      <w:r>
+        <w:t>Development</w:t>
       </w:r>
       <w:bookmarkEnd w:id="31"/>
+      <w:proofErr w:type="spellEnd"/>
     </w:p>
     <w:p>
       <w:pPr>
@@ -5325,7 +5524,21 @@
         <w:rPr>
           <w:rFonts w:asciiTheme="minorHAnsi" w:eastAsia="Calibri" w:hAnsiTheme="minorHAnsi" w:cs="Calibri"/>
         </w:rPr>
-        <w:t>Desarrollo adaptativo de software (ASD) es un proceso de desarrollo de software que proviene de una visión distinta basada en desarrollo RAD y creado por Jim Highsmith y Sam Bayer en los inicios de los 90</w:t>
+        <w:t xml:space="preserve">Desarrollo adaptativo de software (ASD) es un proceso de desarrollo de software que proviene de una visión distinta basada en desarrollo RAD y creado por Jim </w:t>
+      </w:r>
+      <w:proofErr w:type="spellStart"/>
+      <w:r>
+        <w:rPr>
+          <w:rFonts w:asciiTheme="minorHAnsi" w:eastAsia="Calibri" w:hAnsiTheme="minorHAnsi" w:cs="Calibri"/>
+        </w:rPr>
+        <w:t>Highsmith</w:t>
+      </w:r>
+      <w:proofErr w:type="spellEnd"/>
+      <w:r>
+        <w:rPr>
+          <w:rFonts w:asciiTheme="minorHAnsi" w:eastAsia="Calibri" w:hAnsiTheme="minorHAnsi" w:cs="Calibri"/>
+        </w:rPr>
+        <w:t xml:space="preserve"> y Sam Bayer en los inicios de los 90</w:t>
       </w:r>
       <w:r>
         <w:rPr>
@@ -5483,30 +5696,14 @@
       <w:r>
         <w:t xml:space="preserve">Ilustración </w:t>
       </w:r>
-      <w:r>
-        <w:fldChar w:fldCharType="begin"/>
-      </w:r>
-      <w:r>
-        <w:instrText xml:space="preserve"> SEQ Ilus</w:instrText>
-      </w:r>
-      <w:r>
-        <w:instrText xml:space="preserve">tración \* ARABIC </w:instrText>
-      </w:r>
-      <w:r>
-        <w:fldChar w:fldCharType="separate"/>
-      </w:r>
-      <w:r>
-        <w:rPr>
-          <w:noProof/>
-        </w:rPr>
-        <w:t>1</w:t>
-      </w:r>
-      <w:r>
-        <w:rPr>
-          <w:noProof/>
-        </w:rPr>
-        <w:fldChar w:fldCharType="end"/>
-      </w:r>
+      <w:fldSimple w:instr=" SEQ Ilustración \* ARABIC ">
+        <w:r>
+          <w:rPr>
+            <w:noProof/>
+          </w:rPr>
+          <w:t>1</w:t>
+        </w:r>
+      </w:fldSimple>
       <w:r>
         <w:t>: Proceso del Desarrollo Adaptativo de Software</w:t>
       </w:r>
@@ -5628,8 +5825,21 @@
     </w:p>
     <w:p>
       <w:r>
-        <w:t>Scrum es un marco de proceso ágil altamente iterativo, creado a principios de la década de 1990 y centrado en el desarrollo orientado a objeto. Sus desarrolladores más conocidos son Ken Schwaber, Jeff Sutherland y Mike Beedle</w:t>
-      </w:r>
+        <w:t xml:space="preserve">Scrum es un marco de proceso ágil altamente iterativo, creado a principios de la década de 1990 y centrado en el desarrollo orientado a objeto. Sus desarrolladores más conocidos son Ken </w:t>
+      </w:r>
+      <w:proofErr w:type="spellStart"/>
+      <w:r>
+        <w:t>Schwaber</w:t>
+      </w:r>
+      <w:proofErr w:type="spellEnd"/>
+      <w:r>
+        <w:t xml:space="preserve">, Jeff Sutherland y Mike </w:t>
+      </w:r>
+      <w:proofErr w:type="spellStart"/>
+      <w:r>
+        <w:t>Beedle</w:t>
+      </w:r>
+      <w:proofErr w:type="spellEnd"/>
       <w:r>
         <w:t>.</w:t>
       </w:r>
@@ -5677,7 +5887,31 @@
     <w:p>
       <w:r>
         <w:lastRenderedPageBreak/>
-        <w:t>En 1995 Ken Schwaber presenta “Scrum Development Process”, un marco de desarrollo de software basado en los principios de scrum, ya probado tanto por él mismo como por Jeff Sutherland en sus empresas.</w:t>
+        <w:t xml:space="preserve">En 1995 Ken </w:t>
+      </w:r>
+      <w:proofErr w:type="spellStart"/>
+      <w:r>
+        <w:t>Schwaber</w:t>
+      </w:r>
+      <w:proofErr w:type="spellEnd"/>
+      <w:r>
+        <w:t xml:space="preserve"> presenta “Scrum </w:t>
+      </w:r>
+      <w:proofErr w:type="spellStart"/>
+      <w:r>
+        <w:t>Development</w:t>
+      </w:r>
+      <w:proofErr w:type="spellEnd"/>
+      <w:r>
+        <w:t xml:space="preserve"> </w:t>
+      </w:r>
+      <w:proofErr w:type="spellStart"/>
+      <w:r>
+        <w:t>Process</w:t>
+      </w:r>
+      <w:proofErr w:type="spellEnd"/>
+      <w:r>
+        <w:t>”, un marco de desarrollo de software basado en los principios de scrum, ya probado tanto por él mismo como por Jeff Sutherland en sus empresas.</w:t>
       </w:r>
     </w:p>
     <w:p>
@@ -5749,27 +5983,14 @@
       <w:r>
         <w:t xml:space="preserve">Ilustración </w:t>
       </w:r>
-      <w:r>
-        <w:fldChar w:fldCharType="begin"/>
-      </w:r>
-      <w:r>
-        <w:instrText xml:space="preserve"> SEQ Ilustración \* ARABIC </w:instrText>
-      </w:r>
-      <w:r>
-        <w:fldChar w:fldCharType="separate"/>
-      </w:r>
-      <w:r>
-        <w:rPr>
-          <w:noProof/>
-        </w:rPr>
-        <w:t>2</w:t>
-      </w:r>
-      <w:r>
-        <w:rPr>
-          <w:noProof/>
-        </w:rPr>
-        <w:fldChar w:fldCharType="end"/>
-      </w:r>
+      <w:fldSimple w:instr=" SEQ Ilustración \* ARABIC ">
+        <w:r>
+          <w:rPr>
+            <w:noProof/>
+          </w:rPr>
+          <w:t>2</w:t>
+        </w:r>
+      </w:fldSimple>
       <w:r>
         <w:t xml:space="preserve">: Roles, Equipos y Eventos en Scrum </w:t>
       </w:r>
@@ -6005,7 +6226,35 @@
         <w:rPr>
           <w:color w:val="auto"/>
         </w:rPr>
-        <w:t>Tabla de sprint burndown. Es una estimación de las horas restantes para completar las tareas de sprint. Se representan gráficamente y se muestran predominantemente para el equipo. En la siguiente figura se muestra un gráfico de burndown.</w:t>
+        <w:t xml:space="preserve">Tabla de sprint </w:t>
+      </w:r>
+      <w:proofErr w:type="spellStart"/>
+      <w:r>
+        <w:rPr>
+          <w:color w:val="auto"/>
+        </w:rPr>
+        <w:t>burndown</w:t>
+      </w:r>
+      <w:proofErr w:type="spellEnd"/>
+      <w:r>
+        <w:rPr>
+          <w:color w:val="auto"/>
+        </w:rPr>
+        <w:t xml:space="preserve">. Es una estimación de las horas restantes para completar las tareas de sprint. Se representan gráficamente y se muestran predominantemente para el equipo. En la siguiente figura se muestra un gráfico de </w:t>
+      </w:r>
+      <w:proofErr w:type="spellStart"/>
+      <w:r>
+        <w:rPr>
+          <w:color w:val="auto"/>
+        </w:rPr>
+        <w:t>burndown</w:t>
+      </w:r>
+      <w:proofErr w:type="spellEnd"/>
+      <w:r>
+        <w:rPr>
+          <w:color w:val="auto"/>
+        </w:rPr>
+        <w:t>.</w:t>
       </w:r>
     </w:p>
     <w:p>
@@ -6066,29 +6315,24 @@
       <w:r>
         <w:t xml:space="preserve">Ilustración </w:t>
       </w:r>
-      <w:r>
-        <w:fldChar w:fldCharType="begin"/>
-      </w:r>
-      <w:r>
-        <w:instrText xml:space="preserve"> SEQ Ilustración \* ARABIC </w:instrText>
-      </w:r>
-      <w:r>
-        <w:fldChar w:fldCharType="separate"/>
-      </w:r>
-      <w:r>
-        <w:rPr>
-          <w:noProof/>
-        </w:rPr>
-        <w:t>3</w:t>
-      </w:r>
-      <w:r>
-        <w:rPr>
-          <w:noProof/>
-        </w:rPr>
-        <w:fldChar w:fldCharType="end"/>
-      </w:r>
-      <w:r>
-        <w:t xml:space="preserve">: Gráfica Burndown </w:t>
+      <w:fldSimple w:instr=" SEQ Ilustración \* ARABIC ">
+        <w:r>
+          <w:rPr>
+            <w:noProof/>
+          </w:rPr>
+          <w:t>3</w:t>
+        </w:r>
+      </w:fldSimple>
+      <w:r>
+        <w:t xml:space="preserve">: Gráfica </w:t>
+      </w:r>
+      <w:proofErr w:type="spellStart"/>
+      <w:r>
+        <w:t>Burndown</w:t>
+      </w:r>
+      <w:proofErr w:type="spellEnd"/>
+      <w:r>
+        <w:t xml:space="preserve"> </w:t>
       </w:r>
       <w:sdt>
         <w:sdtPr>
@@ -6169,6 +6413,7 @@
       <w:r>
         <w:t xml:space="preserve"> Además, la división del desarrollo en </w:t>
       </w:r>
+      <w:proofErr w:type="spellStart"/>
       <w:r>
         <w:rPr>
           <w:i/>
@@ -6176,6 +6421,7 @@
         </w:rPr>
         <w:t>sprints</w:t>
       </w:r>
+      <w:proofErr w:type="spellEnd"/>
       <w:r>
         <w:t xml:space="preserve"> permite solapar diferentes fases del desarrollo, a diferencia de los métodos en cascada.</w:t>
       </w:r>
@@ -6225,7 +6471,14 @@
       </w:r>
       <w:r>
         <w:tab/>
-        <w:t>Feedback. En esta fase el equipo realiza una retrospectiva del trabajo para analizar y mejorar los procesos realizados.</w:t>
+      </w:r>
+      <w:proofErr w:type="spellStart"/>
+      <w:r>
+        <w:t>Feedback</w:t>
+      </w:r>
+      <w:proofErr w:type="spellEnd"/>
+      <w:r>
+        <w:t>. En esta fase el equipo realiza una retrospectiva del trabajo para analizar y mejorar los procesos realizados.</w:t>
       </w:r>
     </w:p>
     <w:p/>
@@ -6349,27 +6602,14 @@
       <w:r>
         <w:t xml:space="preserve">Ilustración </w:t>
       </w:r>
-      <w:r>
-        <w:fldChar w:fldCharType="begin"/>
-      </w:r>
-      <w:r>
-        <w:instrText xml:space="preserve"> SEQ Ilustración \* ARABIC </w:instrText>
-      </w:r>
-      <w:r>
-        <w:fldChar w:fldCharType="separate"/>
-      </w:r>
-      <w:r>
-        <w:rPr>
-          <w:noProof/>
-        </w:rPr>
-        <w:t>4</w:t>
-      </w:r>
-      <w:r>
-        <w:rPr>
-          <w:noProof/>
-        </w:rPr>
-        <w:fldChar w:fldCharType="end"/>
-      </w:r>
+      <w:fldSimple w:instr=" SEQ Ilustración \* ARABIC ">
+        <w:r>
+          <w:rPr>
+            <w:noProof/>
+          </w:rPr>
+          <w:t>4</w:t>
+        </w:r>
+      </w:fldSimple>
       <w:r>
         <w:t>: El proceso Scrum</w:t>
       </w:r>
@@ -6422,14 +6662,45 @@
         </w:numPr>
       </w:pPr>
       <w:bookmarkStart w:id="33" w:name="_Toc12720514"/>
+      <w:proofErr w:type="spellStart"/>
       <w:r>
         <w:t>Crystal</w:t>
       </w:r>
       <w:bookmarkEnd w:id="33"/>
-    </w:p>
-    <w:p>
-      <w:r>
-        <w:t>Alistair Cockburn ha sido durante mucho tiempo una de las principales voces de la comunidad ágil. Desarrolló la familia Crystal de métodos de desarrollo de software como un grupo de enfoques adaptados a equipos de diferentes tamaños. Crystal es visto como una familia porque Alistair cree que se requieren diferentes enfoques a medida que los equipos varían en tamaño y cambia la criticidad de los errores</w:t>
+      <w:proofErr w:type="spellEnd"/>
+    </w:p>
+    <w:p>
+      <w:proofErr w:type="spellStart"/>
+      <w:r>
+        <w:t>Alistair</w:t>
+      </w:r>
+      <w:proofErr w:type="spellEnd"/>
+      <w:r>
+        <w:t xml:space="preserve"> Cockburn ha sido durante mucho tiempo una de las principales voces de la comunidad ágil. Desarrolló la familia </w:t>
+      </w:r>
+      <w:proofErr w:type="spellStart"/>
+      <w:r>
+        <w:t>Crystal</w:t>
+      </w:r>
+      <w:proofErr w:type="spellEnd"/>
+      <w:r>
+        <w:t xml:space="preserve"> de métodos de desarrollo de software como un grupo de enfoques adaptados a equipos de diferentes tamaños. </w:t>
+      </w:r>
+      <w:proofErr w:type="spellStart"/>
+      <w:r>
+        <w:t>Crystal</w:t>
+      </w:r>
+      <w:proofErr w:type="spellEnd"/>
+      <w:r>
+        <w:t xml:space="preserve"> es visto como una familia porque </w:t>
+      </w:r>
+      <w:proofErr w:type="spellStart"/>
+      <w:r>
+        <w:t>Alistair</w:t>
+      </w:r>
+      <w:proofErr w:type="spellEnd"/>
+      <w:r>
+        <w:t xml:space="preserve"> cree que se requieren diferentes enfoques a medida que los equipos varían en tamaño y cambia la criticidad de los errores</w:t>
       </w:r>
       <w:r>
         <w:t xml:space="preserve"> </w:t>
@@ -6471,6 +6742,7 @@
           <w:color w:val="auto"/>
         </w:rPr>
       </w:pPr>
+      <w:proofErr w:type="spellStart"/>
       <w:r>
         <w:rPr>
           <w:i/>
@@ -6479,6 +6751,7 @@
         </w:rPr>
         <w:t>Crystal</w:t>
       </w:r>
+      <w:proofErr w:type="spellEnd"/>
       <w:r>
         <w:rPr>
           <w:color w:val="auto"/>
@@ -6495,7 +6768,77 @@
         <w:rPr>
           <w:color w:val="auto"/>
         </w:rPr>
-        <w:t xml:space="preserve">. Se asignan a los diferentes métodos colores en una escala de opacidad ascendente: la versión más ágil es Crystal Clear, seguida de Crystal Yellow, Orange Crystal y Red Crystal. </w:t>
+        <w:t xml:space="preserve">. Se asignan a los diferentes métodos colores en una escala de opacidad ascendente: la versión más ágil es </w:t>
+      </w:r>
+      <w:proofErr w:type="spellStart"/>
+      <w:r>
+        <w:rPr>
+          <w:color w:val="auto"/>
+        </w:rPr>
+        <w:t>Crystal</w:t>
+      </w:r>
+      <w:proofErr w:type="spellEnd"/>
+      <w:r>
+        <w:rPr>
+          <w:color w:val="auto"/>
+        </w:rPr>
+        <w:t xml:space="preserve"> Clear, seguida de </w:t>
+      </w:r>
+      <w:proofErr w:type="spellStart"/>
+      <w:r>
+        <w:rPr>
+          <w:color w:val="auto"/>
+        </w:rPr>
+        <w:t>Crystal</w:t>
+      </w:r>
+      <w:proofErr w:type="spellEnd"/>
+      <w:r>
+        <w:rPr>
+          <w:color w:val="auto"/>
+        </w:rPr>
+        <w:t xml:space="preserve"> </w:t>
+      </w:r>
+      <w:proofErr w:type="spellStart"/>
+      <w:r>
+        <w:rPr>
+          <w:color w:val="auto"/>
+        </w:rPr>
+        <w:t>Yellow</w:t>
+      </w:r>
+      <w:proofErr w:type="spellEnd"/>
+      <w:r>
+        <w:rPr>
+          <w:color w:val="auto"/>
+        </w:rPr>
+        <w:t xml:space="preserve">, Orange </w:t>
+      </w:r>
+      <w:proofErr w:type="spellStart"/>
+      <w:r>
+        <w:rPr>
+          <w:color w:val="auto"/>
+        </w:rPr>
+        <w:t>Crystal</w:t>
+      </w:r>
+      <w:proofErr w:type="spellEnd"/>
+      <w:r>
+        <w:rPr>
+          <w:color w:val="auto"/>
+        </w:rPr>
+        <w:t xml:space="preserve"> y Red </w:t>
+      </w:r>
+      <w:proofErr w:type="spellStart"/>
+      <w:r>
+        <w:rPr>
+          <w:color w:val="auto"/>
+        </w:rPr>
+        <w:t>Crystal</w:t>
+      </w:r>
+      <w:proofErr w:type="spellEnd"/>
+      <w:r>
+        <w:rPr>
+          <w:color w:val="auto"/>
+        </w:rPr>
+        <w:t xml:space="preserve">. </w:t>
       </w:r>
     </w:p>
     <w:p>
@@ -6642,30 +6985,14 @@
       <w:r>
         <w:t xml:space="preserve">Ilustración </w:t>
       </w:r>
-      <w:r>
-        <w:fldChar w:fldCharType="begin"/>
-      </w:r>
-      <w:r>
-        <w:instrText xml:space="preserve"> SEQ Ilustración \* ARA</w:instrText>
-      </w:r>
-      <w:r>
-        <w:instrText xml:space="preserve">BIC </w:instrText>
-      </w:r>
-      <w:r>
-        <w:fldChar w:fldCharType="separate"/>
-      </w:r>
-      <w:r>
-        <w:rPr>
-          <w:noProof/>
-        </w:rPr>
-        <w:t>5</w:t>
-      </w:r>
-      <w:r>
-        <w:rPr>
-          <w:noProof/>
-        </w:rPr>
-        <w:fldChar w:fldCharType="end"/>
-      </w:r>
+      <w:fldSimple w:instr=" SEQ Ilustración \* ARABIC ">
+        <w:r>
+          <w:rPr>
+            <w:noProof/>
+          </w:rPr>
+          <w:t>5</w:t>
+        </w:r>
+      </w:fldSimple>
       <w:r>
         <w:t xml:space="preserve">: Escala </w:t>
       </w:r>
@@ -6718,6 +7045,7 @@
         </w:rPr>
         <w:t xml:space="preserve">Cada metodología tiene un conjunto de prácticas recomendadas, un conjunto básico de roles, productos de trabajo, técnicas y notaciones. A pesar de sus variaciones, todos los enfoques de </w:t>
       </w:r>
+      <w:proofErr w:type="spellStart"/>
       <w:r>
         <w:rPr>
           <w:i/>
@@ -6726,6 +7054,7 @@
         </w:rPr>
         <w:t>Crystal</w:t>
       </w:r>
+      <w:proofErr w:type="spellEnd"/>
       <w:r>
         <w:rPr>
           <w:color w:val="auto"/>
@@ -6808,6 +7137,7 @@
         </w:rPr>
         <w:t xml:space="preserve">Todos los métodos </w:t>
       </w:r>
+      <w:proofErr w:type="spellStart"/>
       <w:r>
         <w:rPr>
           <w:color w:val="auto"/>
@@ -6818,8 +7148,16 @@
         <w:rPr>
           <w:color w:val="auto"/>
         </w:rPr>
-        <w:t xml:space="preserve">stal tienen tres prioridades: seguridad (en el resultado del proyecto), eficiencia, habitabilidad (los desarrolladores pueden convivir con </w:t>
-      </w:r>
+        <w:t>stal</w:t>
+      </w:r>
+      <w:proofErr w:type="spellEnd"/>
+      <w:r>
+        <w:rPr>
+          <w:color w:val="auto"/>
+        </w:rPr>
+        <w:t xml:space="preserve"> tienen tres prioridades: seguridad (en el resultado del proyecto), eficiencia, habitabilidad (los desarrolladores pueden convivir con </w:t>
+      </w:r>
+      <w:proofErr w:type="spellStart"/>
       <w:r>
         <w:rPr>
           <w:i/>
@@ -6828,6 +7166,7 @@
         </w:rPr>
         <w:t>Crystal</w:t>
       </w:r>
+      <w:proofErr w:type="spellEnd"/>
       <w:r>
         <w:rPr>
           <w:color w:val="auto"/>
@@ -6853,6 +7192,7 @@
         </w:rPr>
         <w:t xml:space="preserve"> Solo hay dos reglas absolutas de la familia de metodologías </w:t>
       </w:r>
+      <w:proofErr w:type="spellStart"/>
       <w:r>
         <w:rPr>
           <w:i/>
@@ -6861,6 +7201,7 @@
         </w:rPr>
         <w:t>Crystal</w:t>
       </w:r>
+      <w:proofErr w:type="spellEnd"/>
       <w:r>
         <w:rPr>
           <w:color w:val="auto"/>
@@ -6887,6 +7228,7 @@
         </w:rPr>
         <w:t xml:space="preserve">La prioridad de habitabilidad es una parte importante de la mentalidad de </w:t>
       </w:r>
+      <w:proofErr w:type="spellStart"/>
       <w:r>
         <w:rPr>
           <w:i/>
@@ -6895,12 +7237,42 @@
         </w:rPr>
         <w:t>Crystal</w:t>
       </w:r>
+      <w:proofErr w:type="spellEnd"/>
       <w:r>
         <w:rPr>
           <w:color w:val="auto"/>
         </w:rPr>
-        <w:t xml:space="preserve">. La búsqueda de Alistair es saber cuál es la menor cantidad de proceso que puede desarrolarse y aún tener éxito con un supuesto subyacente de baja disciplina que es inevitable para los humanos. Como resultado, considera que </w:t>
-      </w:r>
+        <w:t xml:space="preserve">. La búsqueda de </w:t>
+      </w:r>
+      <w:proofErr w:type="spellStart"/>
+      <w:r>
+        <w:rPr>
+          <w:color w:val="auto"/>
+        </w:rPr>
+        <w:t>Alistair</w:t>
+      </w:r>
+      <w:proofErr w:type="spellEnd"/>
+      <w:r>
+        <w:rPr>
+          <w:color w:val="auto"/>
+        </w:rPr>
+        <w:t xml:space="preserve"> es saber cuál es la menor cantidad de proceso que puede </w:t>
+      </w:r>
+      <w:proofErr w:type="spellStart"/>
+      <w:r>
+        <w:rPr>
+          <w:color w:val="auto"/>
+        </w:rPr>
+        <w:t>desarrolarse</w:t>
+      </w:r>
+      <w:proofErr w:type="spellEnd"/>
+      <w:r>
+        <w:rPr>
+          <w:color w:val="auto"/>
+        </w:rPr>
+        <w:t xml:space="preserve"> y aún tener éxito con un supuesto subyacente de baja disciplina que es inevitable para los humanos. Como resultado, considera que </w:t>
+      </w:r>
+      <w:proofErr w:type="spellStart"/>
       <w:r>
         <w:rPr>
           <w:i/>
@@ -6909,6 +7281,7 @@
         </w:rPr>
         <w:t>Crystal</w:t>
       </w:r>
+      <w:proofErr w:type="spellEnd"/>
       <w:r>
         <w:rPr>
           <w:color w:val="auto"/>
@@ -6926,7 +7299,15 @@
       </w:pPr>
       <w:bookmarkStart w:id="34" w:name="_Toc12720515"/>
       <w:r>
-        <w:t>Extreme Programming (XP)</w:t>
+        <w:t xml:space="preserve">Extreme </w:t>
+      </w:r>
+      <w:proofErr w:type="spellStart"/>
+      <w:r>
+        <w:t>Programming</w:t>
+      </w:r>
+      <w:proofErr w:type="spellEnd"/>
+      <w:r>
+        <w:t xml:space="preserve"> (XP)</w:t>
       </w:r>
       <w:bookmarkEnd w:id="34"/>
     </w:p>
@@ -7020,7 +7401,15 @@
     </w:p>
     <w:p>
       <w:r>
-        <w:t>Finalmente, se publicaron una serie de libros a finales de los años 90 y principios de los 00 que se explicaron en detalle explicando los diversos aspectos del enfoque. La mayoría de estos libros tomaron el libro blanco de Kent Beck como su fundamento. Kent produjo una segunda edición del libro blanco en 2004, que fue una importante re-articulación del enfoque.</w:t>
+        <w:t xml:space="preserve">Finalmente, se publicaron una serie de libros a finales de los años 90 y principios de los 00 que se explicaron en detalle explicando los diversos aspectos del enfoque. La mayoría de estos libros tomaron el libro blanco de Kent Beck como su fundamento. Kent produjo una segunda edición del libro blanco en 2004, que fue una importante </w:t>
+      </w:r>
+      <w:proofErr w:type="spellStart"/>
+      <w:r>
+        <w:t>re-articulación</w:t>
+      </w:r>
+      <w:proofErr w:type="spellEnd"/>
+      <w:r>
+        <w:t xml:space="preserve"> del enfoque.</w:t>
       </w:r>
     </w:p>
     <w:p/>
@@ -7085,13 +7474,23 @@
         </w:rPr>
         <w:t>Los problemas con los proyectos se pueden rastrear invariablemente a alguien que no habla con alguien m</w:t>
       </w:r>
+      <w:proofErr w:type="spellStart"/>
       <w:r>
         <w:rPr>
           <w:i/>
           <w:iCs/>
           <w:color w:val="auto"/>
         </w:rPr>
-        <w:t>ás sobre algo importante</w:t>
+        <w:t>ás</w:t>
+      </w:r>
+      <w:proofErr w:type="spellEnd"/>
+      <w:r>
+        <w:rPr>
+          <w:i/>
+          <w:iCs/>
+          <w:color w:val="auto"/>
+        </w:rPr>
+        <w:t xml:space="preserve"> sobre algo importante</w:t>
       </w:r>
       <w:r>
         <w:rPr>
@@ -7365,46 +7764,87 @@
           <w:color w:val="auto"/>
           <w:lang w:val="es-ES_tradnl"/>
         </w:rPr>
-        <w:t xml:space="preserve"> siguiente iteración. Adem</w:t>
-      </w:r>
-      <w:r>
-        <w:rPr>
-          <w:color w:val="auto"/>
-        </w:rPr>
-        <w:t>á</w:t>
-      </w:r>
+        <w:t xml:space="preserve"> siguiente iteración. </w:t>
+      </w:r>
+      <w:proofErr w:type="spellStart"/>
       <w:r>
         <w:rPr>
           <w:color w:val="auto"/>
           <w:lang w:val="es-ES_tradnl"/>
         </w:rPr>
-        <w:t>s, hay circuitos de retroalimentació</w:t>
-      </w:r>
+        <w:t>Adem</w:t>
+      </w:r>
+      <w:proofErr w:type="spellEnd"/>
       <w:r>
         <w:rPr>
           <w:color w:val="auto"/>
         </w:rPr>
-        <w:t>n</w:t>
-      </w:r>
-      <w:r>
-        <w:rPr>
-          <w:color w:val="auto"/>
-        </w:rPr>
-        <w:t xml:space="preserve"> </w:t>
+        <w:t>á</w:t>
       </w:r>
       <w:r>
         <w:rPr>
           <w:color w:val="auto"/>
           <w:lang w:val="es-ES_tradnl"/>
         </w:rPr>
-        <w:t>muy cortos incorporados a la metodolog</w:t>
-      </w:r>
+        <w:t xml:space="preserve">s, hay circuitos de </w:t>
+      </w:r>
+      <w:proofErr w:type="spellStart"/>
       <w:r>
         <w:rPr>
           <w:color w:val="auto"/>
-        </w:rPr>
-        <w:t>ía a travé</w:t>
-      </w:r>
+          <w:lang w:val="es-ES_tradnl"/>
+        </w:rPr>
+        <w:t>retroalimentació</w:t>
+      </w:r>
+      <w:proofErr w:type="spellEnd"/>
+      <w:r>
+        <w:rPr>
+          <w:color w:val="auto"/>
+        </w:rPr>
+        <w:t>n</w:t>
+      </w:r>
+      <w:r>
+        <w:rPr>
+          <w:color w:val="auto"/>
+        </w:rPr>
+        <w:t xml:space="preserve"> </w:t>
+      </w:r>
+      <w:r>
+        <w:rPr>
+          <w:color w:val="auto"/>
+          <w:lang w:val="es-ES_tradnl"/>
+        </w:rPr>
+        <w:t xml:space="preserve">muy cortos incorporados a la </w:t>
+      </w:r>
+      <w:proofErr w:type="spellStart"/>
+      <w:r>
+        <w:rPr>
+          <w:color w:val="auto"/>
+          <w:lang w:val="es-ES_tradnl"/>
+        </w:rPr>
+        <w:t>metodolog</w:t>
+      </w:r>
+      <w:r>
+        <w:rPr>
+          <w:color w:val="auto"/>
+        </w:rPr>
+        <w:t>ía</w:t>
+      </w:r>
+      <w:proofErr w:type="spellEnd"/>
+      <w:r>
+        <w:rPr>
+          <w:color w:val="auto"/>
+        </w:rPr>
+        <w:t xml:space="preserve"> a </w:t>
+      </w:r>
+      <w:proofErr w:type="spellStart"/>
+      <w:r>
+        <w:rPr>
+          <w:color w:val="auto"/>
+        </w:rPr>
+        <w:t>travé</w:t>
+      </w:r>
+      <w:proofErr w:type="spellEnd"/>
       <w:r>
         <w:rPr>
           <w:color w:val="auto"/>
@@ -7517,8 +7957,17 @@
           <w:color w:val="auto"/>
           <w:lang w:val="es-ES_tradnl"/>
         </w:rPr>
-        <w:t>. Los miembros del equipo deben preocuparse por los dem</w:t>
-      </w:r>
+        <w:t xml:space="preserve">. Los miembros del equipo deben preocuparse por los </w:t>
+      </w:r>
+      <w:proofErr w:type="spellStart"/>
+      <w:r>
+        <w:rPr>
+          <w:color w:val="auto"/>
+          <w:lang w:val="es-ES_tradnl"/>
+        </w:rPr>
+        <w:t>dem</w:t>
+      </w:r>
+      <w:proofErr w:type="spellEnd"/>
       <w:r>
         <w:rPr>
           <w:color w:val="auto"/>
@@ -7593,11 +8042,16 @@
         <w:t xml:space="preserve"> pruebas. Si bien todos los procesos mencionan las pruebas, la mayoría lo hace con un énfasis bastante bajo. Sin embargo, XP </w:t>
       </w:r>
       <w:r>
-        <w:t>establece los test</w:t>
+        <w:t xml:space="preserve">establece los </w:t>
+      </w:r>
+      <w:proofErr w:type="spellStart"/>
+      <w:r>
+        <w:t>test</w:t>
       </w:r>
       <w:r>
         <w:t>s</w:t>
       </w:r>
+      <w:proofErr w:type="spellEnd"/>
       <w:r>
         <w:t xml:space="preserve"> en la base del desarrollo, ya que cada programador </w:t>
       </w:r>
@@ -7622,7 +8076,23 @@
         <w:t xml:space="preserve">ste </w:t>
       </w:r>
       <w:r>
-        <w:t xml:space="preserve">enfoque de XP, a menudo descrito bajo el título de Test Driven Development (TDD), ha sido influyente incluso en </w:t>
+        <w:t xml:space="preserve">enfoque de XP, a menudo descrito bajo el título de Test </w:t>
+      </w:r>
+      <w:proofErr w:type="spellStart"/>
+      <w:r>
+        <w:t>Driven</w:t>
+      </w:r>
+      <w:proofErr w:type="spellEnd"/>
+      <w:r>
+        <w:t xml:space="preserve"> </w:t>
+      </w:r>
+      <w:proofErr w:type="spellStart"/>
+      <w:r>
+        <w:t>Development</w:t>
+      </w:r>
+      <w:proofErr w:type="spellEnd"/>
+      <w:r>
+        <w:t xml:space="preserve"> (TDD), ha sido influyente incluso en </w:t>
       </w:r>
       <w:r>
         <w:t>proyectos y estrategias</w:t>
@@ -7802,7 +8272,15 @@
         </w:numPr>
       </w:pPr>
       <w:r>
-        <w:t>Visible Wall Graphs. Los gráficos de progreso generalmente se publican en el área de trabajo del equipo y se utilizan para fomentar la comunicación y las revisiones. Estos gráficos de progreso a menudo implican cuántas historias se completan y / o cuántos casos de prueba de aceptación se están aprobando</w:t>
+        <w:t xml:space="preserve">Visible Wall </w:t>
+      </w:r>
+      <w:proofErr w:type="spellStart"/>
+      <w:r>
+        <w:t>Graphs</w:t>
+      </w:r>
+      <w:proofErr w:type="spellEnd"/>
+      <w:r>
+        <w:t>. Los gráficos de progreso generalmente se publican en el área de trabajo del equipo y se utilizan para fomentar la comunicación y las revisiones. Estos gráficos de progreso a menudo implican cuántas historias se completan y / o cuántos casos de prueba de aceptación se están aprobando</w:t>
       </w:r>
       <w:r>
         <w:rPr>
@@ -7898,7 +8376,15 @@
     <w:p/>
     <w:p>
       <w:r>
-        <w:t xml:space="preserve">Hay una gran cantidad de publicaciones sobre programación extrema. Un área de confusión, sin embargo, es el cambio entre la primera y la segunda edición del libro blanco. La segunda edición es una "re-articulación" de la programación extrema, en el sentido de que el enfoque sigue siendo el mismo, pero se describe en un estilo diferente. La primera edición, con cuatro valores, doce prácticas y algunos principios importantes, pero en su mayoría ignorados, tuvo una gran influencia en la industria del software y la mayoría de las descripciones de programación extrema se escribieron en base a la descripción de la primera edición. </w:t>
+        <w:t>Hay una gran cantidad de publicaciones sobre programación extrema. Un área de confusión, sin embargo, es el cambio entre la primera y la segunda edición del libro blanco. La segunda edición es una "</w:t>
+      </w:r>
+      <w:proofErr w:type="spellStart"/>
+      <w:r>
+        <w:t>re-articulación</w:t>
+      </w:r>
+      <w:proofErr w:type="spellEnd"/>
+      <w:r>
+        <w:t xml:space="preserve">" de la programación extrema, en el sentido de que el enfoque sigue siendo el mismo, pero se describe en un estilo diferente. La primera edición, con cuatro valores, doce prácticas y algunos principios importantes, pero en su mayoría ignorados, tuvo una gran influencia en la industria del software y la mayoría de las descripciones de programación extrema se escribieron en base a la descripción de la primera edición. </w:t>
       </w:r>
     </w:p>
     <w:p>
@@ -7917,12 +8403,36 @@
     </w:p>
     <w:p>
       <w:r>
-        <w:t>Mary Poppendieck (y su esposo Tom) se han convertido en partidarios activos de la comunidad ágil, en particular al observar las superposiciones y las inspiraciones entre la producción lean y el desarrollo de software.</w:t>
-      </w:r>
-    </w:p>
-    <w:p>
-      <w:r>
-        <w:t>El movimiento magro en la fabricación fue iniciado por Taiichi Ohno en Toyota y a menudo se lo conoce como el Sistema de Producción de Toyota. La producción Lean fue una inspiración para muchos de los primeros agilistas: los Poppendieck son más notables al describir cómo interactúan estas ideas. En general desconfío de este tipo de razonamiento por analogía, de hecho, la separación de ingeniería entre diseño y construcción nos metió en este lío en primer lugar. Sin embargo, las analogías pueden llevar a buenas ideas y creo que las ideas magras han introducido muchas ideas y herramientas útiles en el movimiento ágil</w:t>
+        <w:t xml:space="preserve">Mary </w:t>
+      </w:r>
+      <w:proofErr w:type="spellStart"/>
+      <w:r>
+        <w:t>Poppendieck</w:t>
+      </w:r>
+      <w:proofErr w:type="spellEnd"/>
+      <w:r>
+        <w:t xml:space="preserve"> (y su esposo Tom) se han convertido en partidarios activos de la comunidad ágil, en particular al observar las superposiciones y las inspiraciones entre la producción lean y el desarrollo de software.</w:t>
+      </w:r>
+    </w:p>
+    <w:p>
+      <w:r>
+        <w:t xml:space="preserve">El movimiento magro en la fabricación fue iniciado por Taiichi Ohno en Toyota y a menudo se lo conoce como el Sistema de Producción de Toyota. La producción Lean fue una inspiración para muchos de los primeros </w:t>
+      </w:r>
+      <w:proofErr w:type="spellStart"/>
+      <w:r>
+        <w:t>agilistas</w:t>
+      </w:r>
+      <w:proofErr w:type="spellEnd"/>
+      <w:r>
+        <w:t xml:space="preserve">: los </w:t>
+      </w:r>
+      <w:proofErr w:type="spellStart"/>
+      <w:r>
+        <w:t>Poppendieck</w:t>
+      </w:r>
+      <w:proofErr w:type="spellEnd"/>
+      <w:r>
+        <w:t xml:space="preserve"> son más notables al describir cómo interactúan estas ideas. En general desconfío de este tipo de razonamiento por analogía, de hecho, la separación de ingeniería entre diseño y construcción nos metió en este lío en primer lugar. Sin embargo, las analogías pueden llevar a buenas ideas y creo que las ideas magras han introducido muchas ideas y herramientas útiles en el movimiento ágil</w:t>
       </w:r>
     </w:p>
     <w:p/>
@@ -7942,7 +8452,15 @@
     </w:p>
     <w:p>
       <w:r>
-        <w:t>Diecisiete críticos de desarrollo de software de procesos se reunieron el 12 de febrero de 2001 en Snowbird, Utah, para la búsqueda de una mejora de las técnicas y procesos en dichos procesos de desarrollo</w:t>
+        <w:t xml:space="preserve">Diecisiete críticos de desarrollo de software de procesos se reunieron el 12 de febrero de 2001 en </w:t>
+      </w:r>
+      <w:proofErr w:type="spellStart"/>
+      <w:r>
+        <w:t>Snowbird</w:t>
+      </w:r>
+      <w:proofErr w:type="spellEnd"/>
+      <w:r>
+        <w:t>, Utah, para la búsqueda de una mejora de las técnicas y procesos en dichos procesos de desarrollo</w:t>
       </w:r>
       <w:r>
         <w:t xml:space="preserve"> </w:t>
@@ -8345,7 +8863,15 @@
     </w:p>
     <w:p>
       <w:r>
-        <w:t xml:space="preserve">De acuerdo con Martin Fowler </w:t>
+        <w:t xml:space="preserve">De acuerdo con Martin </w:t>
+      </w:r>
+      <w:proofErr w:type="spellStart"/>
+      <w:r>
+        <w:t>Fowler</w:t>
+      </w:r>
+      <w:proofErr w:type="spellEnd"/>
+      <w:r>
+        <w:t xml:space="preserve"> </w:t>
       </w:r>
       <w:sdt>
         <w:sdtPr>
@@ -8590,27 +9116,14 @@
       <w:r>
         <w:t xml:space="preserve">Ilustración </w:t>
       </w:r>
-      <w:r>
-        <w:fldChar w:fldCharType="begin"/>
-      </w:r>
-      <w:r>
-        <w:instrText xml:space="preserve"> SEQ Ilustración \* ARABIC </w:instrText>
-      </w:r>
-      <w:r>
-        <w:fldChar w:fldCharType="separate"/>
-      </w:r>
-      <w:r>
-        <w:rPr>
-          <w:noProof/>
-        </w:rPr>
-        <w:t>6</w:t>
-      </w:r>
-      <w:r>
-        <w:rPr>
-          <w:noProof/>
-        </w:rPr>
-        <w:fldChar w:fldCharType="end"/>
-      </w:r>
+      <w:fldSimple w:instr=" SEQ Ilustración \* ARABIC ">
+        <w:r>
+          <w:rPr>
+            <w:noProof/>
+          </w:rPr>
+          <w:t>6</w:t>
+        </w:r>
+      </w:fldSimple>
       <w:r>
         <w:t xml:space="preserve">: </w:t>
       </w:r>
@@ -8748,27 +9261,14 @@
       <w:r>
         <w:t xml:space="preserve">Ilustración </w:t>
       </w:r>
-      <w:r>
-        <w:fldChar w:fldCharType="begin"/>
-      </w:r>
-      <w:r>
-        <w:instrText xml:space="preserve"> SEQ Ilustración \* ARABIC </w:instrText>
-      </w:r>
-      <w:r>
-        <w:fldChar w:fldCharType="separate"/>
-      </w:r>
-      <w:r>
-        <w:rPr>
-          <w:noProof/>
-        </w:rPr>
-        <w:t>7</w:t>
-      </w:r>
-      <w:r>
-        <w:rPr>
-          <w:noProof/>
-        </w:rPr>
-        <w:fldChar w:fldCharType="end"/>
-      </w:r>
+      <w:fldSimple w:instr=" SEQ Ilustración \* ARABIC ">
+        <w:r>
+          <w:rPr>
+            <w:noProof/>
+          </w:rPr>
+          <w:t>7</w:t>
+        </w:r>
+      </w:fldSimple>
       <w:r>
         <w:t>: Experiencia y adopción de las metodologías Agiles en la empresa</w:t>
       </w:r>
@@ -8815,7 +9315,15 @@
     <w:p>
       <w:r>
         <w:lastRenderedPageBreak/>
-        <w:t xml:space="preserve">Más de un 85% de los desarrolladores que respondieron a la encuesta de la comunidad de programadores de StackOverflow </w:t>
+        <w:t xml:space="preserve">Más de un 85% de los desarrolladores que respondieron a la encuesta de la comunidad de programadores de </w:t>
+      </w:r>
+      <w:proofErr w:type="spellStart"/>
+      <w:r>
+        <w:t>StackOverflow</w:t>
+      </w:r>
+      <w:proofErr w:type="spellEnd"/>
+      <w:r>
+        <w:t xml:space="preserve"> </w:t>
       </w:r>
       <w:sdt>
         <w:sdtPr>
@@ -8951,7 +9459,15 @@
         <w:t xml:space="preserve"> </w:t>
       </w:r>
       <w:r>
-        <w:t xml:space="preserve">Martin Fowler </w:t>
+        <w:t xml:space="preserve">Martin </w:t>
+      </w:r>
+      <w:proofErr w:type="spellStart"/>
+      <w:r>
+        <w:t>Fowler</w:t>
+      </w:r>
+      <w:proofErr w:type="spellEnd"/>
+      <w:r>
+        <w:t xml:space="preserve"> </w:t>
       </w:r>
       <w:sdt>
         <w:sdtPr>
@@ -8993,7 +9509,15 @@
         <w:t xml:space="preserve"> número creciente de </w:t>
       </w:r>
       <w:r>
-        <w:t>“agilistas”</w:t>
+        <w:t>“</w:t>
+      </w:r>
+      <w:proofErr w:type="spellStart"/>
+      <w:r>
+        <w:t>agilistas</w:t>
+      </w:r>
+      <w:proofErr w:type="spellEnd"/>
+      <w:r>
+        <w:t>”</w:t>
       </w:r>
       <w:r>
         <w:t xml:space="preserve">, </w:t>
@@ -9036,7 +9560,21 @@
         <w:rPr>
           <w:iCs/>
         </w:rPr>
-        <w:t xml:space="preserve"> comenta, en la misma línea que Fowler, que </w:t>
+        <w:t xml:space="preserve"> comenta, en la misma línea que </w:t>
+      </w:r>
+      <w:proofErr w:type="spellStart"/>
+      <w:r>
+        <w:rPr>
+          <w:iCs/>
+        </w:rPr>
+        <w:t>Fowler</w:t>
+      </w:r>
+      <w:proofErr w:type="spellEnd"/>
+      <w:r>
+        <w:rPr>
+          <w:iCs/>
+        </w:rPr>
+        <w:t xml:space="preserve">, que </w:t>
       </w:r>
       <w:r>
         <w:rPr>
@@ -9265,8 +9803,36 @@
         <w:rPr>
           <w:iCs/>
         </w:rPr>
-        <w:t>prácticas controvertidas, como la programación en pares</w:t>
-      </w:r>
+        <w:t xml:space="preserve">prácticas controvertidas, como </w:t>
+      </w:r>
+      <w:r>
+        <w:rPr>
+          <w:iCs/>
+        </w:rPr>
+        <w:t xml:space="preserve">el </w:t>
+      </w:r>
+      <w:proofErr w:type="spellStart"/>
+      <w:r>
+        <w:rPr>
+          <w:i/>
+        </w:rPr>
+        <w:t>pair</w:t>
+      </w:r>
+      <w:proofErr w:type="spellEnd"/>
+      <w:r>
+        <w:rPr>
+          <w:i/>
+        </w:rPr>
+        <w:t xml:space="preserve"> </w:t>
+      </w:r>
+      <w:proofErr w:type="spellStart"/>
+      <w:r>
+        <w:rPr>
+          <w:i/>
+        </w:rPr>
+        <w:t>programming</w:t>
+      </w:r>
+      <w:proofErr w:type="spellEnd"/>
       <w:r>
         <w:rPr>
           <w:iCs/>
@@ -9394,7 +9960,15 @@
         <w:pStyle w:val="Heading4"/>
       </w:pPr>
       <w:r>
-        <w:t>El cambio de tendencia, Flaccid Agile</w:t>
+        <w:t xml:space="preserve">El cambio de tendencia, </w:t>
+      </w:r>
+      <w:proofErr w:type="spellStart"/>
+      <w:r>
+        <w:t>Flaccid</w:t>
+      </w:r>
+      <w:proofErr w:type="spellEnd"/>
+      <w:r>
+        <w:t xml:space="preserve"> Agile</w:t>
       </w:r>
     </w:p>
     <w:p>
@@ -9405,7 +9979,23 @@
     <w:p>
       <w:r>
         <w:lastRenderedPageBreak/>
-        <w:t>Este fenómeno es denominado “Flaccid Agile” o, en el caso concreto de Scrum, “Flaccid Scrum” por Andy Hunt</w:t>
+        <w:t>Este fenómeno es denominado “</w:t>
+      </w:r>
+      <w:proofErr w:type="spellStart"/>
+      <w:r>
+        <w:t>Flaccid</w:t>
+      </w:r>
+      <w:proofErr w:type="spellEnd"/>
+      <w:r>
+        <w:t xml:space="preserve"> Agile” o, en el caso concreto de Scrum, “</w:t>
+      </w:r>
+      <w:proofErr w:type="spellStart"/>
+      <w:r>
+        <w:t>Flaccid</w:t>
+      </w:r>
+      <w:proofErr w:type="spellEnd"/>
+      <w:r>
+        <w:t xml:space="preserve"> Scrum” por Andy Hunt</w:t>
       </w:r>
       <w:r>
         <w:t xml:space="preserve"> </w:t>
@@ -9438,7 +10028,15 @@
         </w:sdtContent>
       </w:sdt>
       <w:r>
-        <w:t xml:space="preserve"> y Martin Fowler </w:t>
+        <w:t xml:space="preserve"> y Martin </w:t>
+      </w:r>
+      <w:proofErr w:type="spellStart"/>
+      <w:r>
+        <w:t>Fowler</w:t>
+      </w:r>
+      <w:proofErr w:type="spellEnd"/>
+      <w:r>
+        <w:t xml:space="preserve"> </w:t>
       </w:r>
       <w:sdt>
         <w:sdtPr>
@@ -9468,16 +10066,31 @@
         </w:sdtContent>
       </w:sdt>
       <w:r>
-        <w:t>. Este sobrenombre viene a denunciar la tendencia actual de adoptar un marco de trabajo como Scrum, sin prestar el mismo nivel de atención a la calidad del software producido. Traduciéndose en disminución progresiva de la</w:t>
+        <w:t xml:space="preserve">. Este sobrenombre viene a denunciar la tendencia actual de adoptar un marco de trabajo como Scrum, sin prestar el nivel de atención </w:t>
+      </w:r>
+      <w:r>
+        <w:t xml:space="preserve">necesario </w:t>
+      </w:r>
+      <w:r>
+        <w:t>a la calidad del software producido. Traduciéndose en disminución progresiva de la</w:t>
       </w:r>
       <w:r>
         <w:t xml:space="preserve"> productividad </w:t>
       </w:r>
       <w:r>
-        <w:t>a medida que avanza el proyecto, ya que la complejidad de</w:t>
-      </w:r>
-      <w:r>
-        <w:t xml:space="preserve"> agregar nuevas funciones</w:t>
+        <w:t>a medida que avanza el proyecto</w:t>
+      </w:r>
+      <w:r>
+        <w:t xml:space="preserve"> debido </w:t>
+      </w:r>
+      <w:r>
+        <w:t>a la complejidad de</w:t>
+      </w:r>
+      <w:r>
+        <w:t xml:space="preserve"> agregar nuevas funcion</w:t>
+      </w:r>
+      <w:r>
+        <w:t>alidades</w:t>
       </w:r>
       <w:r>
         <w:t xml:space="preserve"> en un diseño deficiente</w:t>
@@ -9492,7 +10105,34 @@
     <w:p/>
     <w:p>
       <w:r>
-        <w:t>Martin Fowler menciona específicamente Scrum porque desde su punto de vista es bajo este marco de trabajo dónde más a menudo a observado este fenómeno. Esta situación se ve agravada por el hecho de que Scrum es un proceso que se centra en las técnicas de gestión de proyectos y omite deliberadamente cualquier práctica técnica en contraste con Extreme Programming, por ejemplo.</w:t>
+        <w:t xml:space="preserve">Martin </w:t>
+      </w:r>
+      <w:proofErr w:type="spellStart"/>
+      <w:r>
+        <w:t>Fowler</w:t>
+      </w:r>
+      <w:proofErr w:type="spellEnd"/>
+      <w:r>
+        <w:t xml:space="preserve"> menciona específicamente Scrum porque desde su punto de vista es bajo este marco de trabajo dónde más a menudo </w:t>
+      </w:r>
+      <w:r>
+        <w:t>ha</w:t>
+      </w:r>
+      <w:r>
+        <w:t xml:space="preserve"> </w:t>
+      </w:r>
+      <w:bookmarkStart w:id="39" w:name="_GoBack"/>
+      <w:bookmarkEnd w:id="39"/>
+      <w:r>
+        <w:t xml:space="preserve">observado este fenómeno. Esta situación se ve agravada por el hecho de que Scrum es un proceso que se centra en las técnicas de gestión de proyectos y omite deliberadamente cualquier práctica técnica en contraste con Extreme </w:t>
+      </w:r>
+      <w:proofErr w:type="spellStart"/>
+      <w:r>
+        <w:t>Programming</w:t>
+      </w:r>
+      <w:proofErr w:type="spellEnd"/>
+      <w:r>
+        <w:t>, por ejemplo.</w:t>
       </w:r>
     </w:p>
     <w:p>
@@ -9642,14 +10282,27 @@
       <w:r>
         <w:t xml:space="preserve">Ilustración </w:t>
       </w:r>
-      <w:fldSimple w:instr=" SEQ Ilustración \* ARABIC ">
-        <w:r>
-          <w:rPr>
-            <w:noProof/>
-          </w:rPr>
-          <w:t>8</w:t>
-        </w:r>
-      </w:fldSimple>
+      <w:r>
+        <w:fldChar w:fldCharType="begin"/>
+      </w:r>
+      <w:r>
+        <w:instrText xml:space="preserve"> SEQ Ilustración \* ARABIC </w:instrText>
+      </w:r>
+      <w:r>
+        <w:fldChar w:fldCharType="separate"/>
+      </w:r>
+      <w:r>
+        <w:rPr>
+          <w:noProof/>
+        </w:rPr>
+        <w:t>8</w:t>
+      </w:r>
+      <w:r>
+        <w:rPr>
+          <w:noProof/>
+        </w:rPr>
+        <w:fldChar w:fldCharType="end"/>
+      </w:r>
       <w:r>
         <w:t xml:space="preserve">: Tendencias </w:t>
       </w:r>
@@ -9666,8 +10319,13 @@
         <w:t xml:space="preserve"> años</w:t>
       </w:r>
       <w:r>
-        <w:t xml:space="preserve"> – Google Trends</w:t>
-      </w:r>
+        <w:t xml:space="preserve"> – Google </w:t>
+      </w:r>
+      <w:proofErr w:type="spellStart"/>
+      <w:r>
+        <w:t>Trends</w:t>
+      </w:r>
+      <w:proofErr w:type="spellEnd"/>
     </w:p>
     <w:p>
       <w:r>
@@ -9771,7 +10429,23 @@
     </w:p>
     <w:p>
       <w:r>
-        <w:t xml:space="preserve">Como respuesta al “Flaccid Agile” surge en los últimos años el movimiento de software Craftmanship o de artesanía del software </w:t>
+        <w:t>Como respuesta al “</w:t>
+      </w:r>
+      <w:proofErr w:type="spellStart"/>
+      <w:r>
+        <w:t>Flaccid</w:t>
+      </w:r>
+      <w:proofErr w:type="spellEnd"/>
+      <w:r>
+        <w:t xml:space="preserve"> Agile” surge en los últimos años el movimiento de software </w:t>
+      </w:r>
+      <w:proofErr w:type="spellStart"/>
+      <w:r>
+        <w:t>Craftmanship</w:t>
+      </w:r>
+      <w:proofErr w:type="spellEnd"/>
+      <w:r>
+        <w:t xml:space="preserve"> o de artesanía del software </w:t>
       </w:r>
       <w:sdt>
         <w:sdtPr>
@@ -9920,7 +10594,15 @@
         <w:t>Robert</w:t>
       </w:r>
       <w:r>
-        <w:t xml:space="preserve"> recuerda que Kent Beck dijo en Snowbird que </w:t>
+        <w:t xml:space="preserve"> recuerda que Kent Beck dijo en </w:t>
+      </w:r>
+      <w:proofErr w:type="spellStart"/>
+      <w:r>
+        <w:t>Snowbird</w:t>
+      </w:r>
+      <w:proofErr w:type="spellEnd"/>
+      <w:r>
+        <w:t xml:space="preserve"> que </w:t>
       </w:r>
       <w:r>
         <w:t>el</w:t>
@@ -9929,8 +10611,13 @@
         <w:t xml:space="preserve"> motivo detrás de </w:t>
       </w:r>
       <w:r>
-        <w:t>Extreme Programming</w:t>
-      </w:r>
+        <w:t xml:space="preserve">Extreme </w:t>
+      </w:r>
+      <w:proofErr w:type="spellStart"/>
+      <w:r>
+        <w:t>Programming</w:t>
+      </w:r>
+      <w:proofErr w:type="spellEnd"/>
       <w:r>
         <w:t>, o XP, “era curar la brecha entre la programación, la tecnología y el negocio</w:t>
       </w:r>
@@ -10077,31 +10764,103 @@
         <w:rPr>
           <w:iCs/>
         </w:rPr>
-        <w:t xml:space="preserve"> Dave recuerda como el titulo original del manifiesto es “The </w:t>
-      </w:r>
+        <w:t xml:space="preserve"> Dave recuerda como el titulo original del manifiesto es “</w:t>
+      </w:r>
+      <w:proofErr w:type="spellStart"/>
       <w:r>
         <w:rPr>
           <w:iCs/>
         </w:rPr>
-        <w:t>Manifesto for Agile Software Development</w:t>
-      </w:r>
+        <w:t>The</w:t>
+      </w:r>
+      <w:proofErr w:type="spellEnd"/>
       <w:r>
         <w:rPr>
           <w:iCs/>
         </w:rPr>
-        <w:t xml:space="preserve">” aunque finalmente se ha popularizado como “The Agile Manifesto”. </w:t>
-      </w:r>
-    </w:p>
-    <w:p>
-      <w:pPr>
+        <w:t xml:space="preserve"> </w:t>
+      </w:r>
+      <w:proofErr w:type="spellStart"/>
+      <w:r>
         <w:rPr>
           <w:iCs/>
         </w:rPr>
-      </w:pPr>
+        <w:t>Manifesto</w:t>
+      </w:r>
+      <w:proofErr w:type="spellEnd"/>
       <w:r>
         <w:rPr>
           <w:iCs/>
         </w:rPr>
+        <w:t xml:space="preserve"> </w:t>
+      </w:r>
+      <w:proofErr w:type="spellStart"/>
+      <w:r>
+        <w:rPr>
+          <w:iCs/>
+        </w:rPr>
+        <w:t>for</w:t>
+      </w:r>
+      <w:proofErr w:type="spellEnd"/>
+      <w:r>
+        <w:rPr>
+          <w:iCs/>
+        </w:rPr>
+        <w:t xml:space="preserve"> Agile Software </w:t>
+      </w:r>
+      <w:proofErr w:type="spellStart"/>
+      <w:r>
+        <w:rPr>
+          <w:iCs/>
+        </w:rPr>
+        <w:t>Development</w:t>
+      </w:r>
+      <w:proofErr w:type="spellEnd"/>
+      <w:r>
+        <w:rPr>
+          <w:iCs/>
+        </w:rPr>
+        <w:t>” aunque finalmente se ha popularizado como “</w:t>
+      </w:r>
+      <w:proofErr w:type="spellStart"/>
+      <w:r>
+        <w:rPr>
+          <w:iCs/>
+        </w:rPr>
+        <w:t>The</w:t>
+      </w:r>
+      <w:proofErr w:type="spellEnd"/>
+      <w:r>
+        <w:rPr>
+          <w:iCs/>
+        </w:rPr>
+        <w:t xml:space="preserve"> Agile </w:t>
+      </w:r>
+      <w:proofErr w:type="spellStart"/>
+      <w:r>
+        <w:rPr>
+          <w:iCs/>
+        </w:rPr>
+        <w:t>Manifesto</w:t>
+      </w:r>
+      <w:proofErr w:type="spellEnd"/>
+      <w:r>
+        <w:rPr>
+          <w:iCs/>
+        </w:rPr>
+        <w:t xml:space="preserve">”. </w:t>
+      </w:r>
+    </w:p>
+    <w:p>
+      <w:pPr>
+        <w:rPr>
+          <w:iCs/>
+        </w:rPr>
+      </w:pPr>
+      <w:r>
+        <w:rPr>
+          <w:iCs/>
+        </w:rPr>
         <w:t>En su opinión</w:t>
       </w:r>
       <w:r>
@@ -10156,31 +10915,73 @@
         <w:rPr>
           <w:iCs/>
         </w:rPr>
-        <w:t xml:space="preserve">Agile Right” </w:t>
-      </w:r>
+        <w:t xml:space="preserve">Agile </w:t>
+      </w:r>
+      <w:proofErr w:type="spellStart"/>
       <w:r>
         <w:rPr>
           <w:iCs/>
         </w:rPr>
+        <w:t>Right</w:t>
+      </w:r>
+      <w:proofErr w:type="spellEnd"/>
+      <w:r>
+        <w:rPr>
+          <w:iCs/>
+        </w:rPr>
+        <w:t xml:space="preserve">” </w:t>
+      </w:r>
+      <w:r>
+        <w:rPr>
+          <w:iCs/>
+        </w:rPr>
         <w:t>o</w:t>
       </w:r>
       <w:r>
         <w:rPr>
           <w:iCs/>
         </w:rPr>
-        <w:t xml:space="preserve"> “Agile for Dummies” son solo dos de los innumerables ataques contra el idioma que presenta la palabra.  Agile no es un sustantivo, es un adjetivo, y debe calificar algo más. "Hacer ágil" es como decir "Hacer naranja".</w:t>
-      </w:r>
-    </w:p>
-    <w:p>
-      <w:pPr>
+        <w:t xml:space="preserve"> “Agile </w:t>
+      </w:r>
+      <w:proofErr w:type="spellStart"/>
+      <w:r>
         <w:rPr>
           <w:iCs/>
         </w:rPr>
-      </w:pPr>
+        <w:t>for</w:t>
+      </w:r>
+      <w:proofErr w:type="spellEnd"/>
       <w:r>
         <w:rPr>
           <w:iCs/>
         </w:rPr>
+        <w:t xml:space="preserve"> </w:t>
+      </w:r>
+      <w:proofErr w:type="spellStart"/>
+      <w:r>
+        <w:rPr>
+          <w:iCs/>
+        </w:rPr>
+        <w:t>Dummies</w:t>
+      </w:r>
+      <w:proofErr w:type="spellEnd"/>
+      <w:r>
+        <w:rPr>
+          <w:iCs/>
+        </w:rPr>
+        <w:t>” son solo dos de los innumerables ataques contra el idioma que presenta la palabra.  Agile no es un sustantivo, es un adjetivo, y debe calificar algo más. "Hacer ágil" es como decir "Hacer naranja".</w:t>
+      </w:r>
+    </w:p>
+    <w:p>
+      <w:pPr>
+        <w:rPr>
+          <w:iCs/>
+        </w:rPr>
+      </w:pPr>
+      <w:r>
+        <w:rPr>
+          <w:iCs/>
+        </w:rPr>
         <w:t>De esta forma Dave simboliza como, u</w:t>
       </w:r>
       <w:r>
@@ -10253,12 +11054,26 @@
         <w:rPr>
           <w:iCs/>
         </w:rPr>
-        <w:t xml:space="preserve">Martin Fowler identifica al “Complejo Industrial </w:t>
-      </w:r>
+        <w:t xml:space="preserve">Martin </w:t>
+      </w:r>
+      <w:proofErr w:type="spellStart"/>
       <w:r>
         <w:rPr>
           <w:iCs/>
         </w:rPr>
+        <w:t>Fowler</w:t>
+      </w:r>
+      <w:proofErr w:type="spellEnd"/>
+      <w:r>
+        <w:rPr>
+          <w:iCs/>
+        </w:rPr>
+        <w:t xml:space="preserve"> identifica al “Complejo Industrial </w:t>
+      </w:r>
+      <w:r>
+        <w:rPr>
+          <w:iCs/>
+        </w:rPr>
         <w:t>Ágil</w:t>
       </w:r>
       <w:r>
@@ -10304,7 +11119,15 @@
         <w:pStyle w:val="Heading4"/>
       </w:pPr>
       <w:r>
-        <w:t>Mercantilización y Dark Agile</w:t>
+        <w:t xml:space="preserve">Mercantilización y </w:t>
+      </w:r>
+      <w:proofErr w:type="spellStart"/>
+      <w:r>
+        <w:t>Dark</w:t>
+      </w:r>
+      <w:proofErr w:type="spellEnd"/>
+      <w:r>
+        <w:t xml:space="preserve"> Agile</w:t>
       </w:r>
     </w:p>
     <w:p>
@@ -10356,20 +11179,41 @@
       <w:r>
         <w:t xml:space="preserve">Martin </w:t>
       </w:r>
-      <w:r>
-        <w:t xml:space="preserve">Fowler </w:t>
+      <w:proofErr w:type="spellStart"/>
+      <w:r>
+        <w:t>Fowler</w:t>
+      </w:r>
+      <w:proofErr w:type="spellEnd"/>
+      <w:r>
+        <w:t xml:space="preserve"> </w:t>
       </w:r>
       <w:r>
         <w:t>lo llama</w:t>
       </w:r>
       <w:r>
-        <w:t xml:space="preserve"> “Dark Agile”</w:t>
+        <w:t xml:space="preserve"> “</w:t>
+      </w:r>
+      <w:proofErr w:type="spellStart"/>
+      <w:r>
+        <w:t>Dark</w:t>
+      </w:r>
+      <w:proofErr w:type="spellEnd"/>
+      <w:r>
+        <w:t xml:space="preserve"> Agile”</w:t>
       </w:r>
       <w:r>
         <w:t xml:space="preserve">, </w:t>
       </w:r>
       <w:r>
-        <w:t xml:space="preserve">“Faux Agile” </w:t>
+        <w:t>“</w:t>
+      </w:r>
+      <w:proofErr w:type="spellStart"/>
+      <w:r>
+        <w:t>Faux</w:t>
+      </w:r>
+      <w:proofErr w:type="spellEnd"/>
+      <w:r>
+        <w:t xml:space="preserve"> Agile” </w:t>
       </w:r>
       <w:r>
         <w:t>según</w:t>
@@ -10586,29 +11430,32 @@
       <w:r>
         <w:t xml:space="preserve">Ilustración </w:t>
       </w:r>
-      <w:r>
-        <w:fldChar w:fldCharType="begin"/>
-      </w:r>
-      <w:r>
-        <w:instrText xml:space="preserve"> SEQ Ilustración \* ARABIC </w:instrText>
-      </w:r>
-      <w:r>
-        <w:fldChar w:fldCharType="separate"/>
-      </w:r>
-      <w:r>
-        <w:rPr>
-          <w:noProof/>
-        </w:rPr>
-        <w:t>9</w:t>
-      </w:r>
-      <w:r>
-        <w:rPr>
-          <w:noProof/>
-        </w:rPr>
-        <w:fldChar w:fldCharType="end"/>
-      </w:r>
-      <w:r>
-        <w:t xml:space="preserve">: PortFolio SAFe </w:t>
+      <w:fldSimple w:instr=" SEQ Ilustración \* ARABIC ">
+        <w:r>
+          <w:rPr>
+            <w:noProof/>
+          </w:rPr>
+          <w:t>9</w:t>
+        </w:r>
+      </w:fldSimple>
+      <w:r>
+        <w:t xml:space="preserve">: </w:t>
+      </w:r>
+      <w:proofErr w:type="spellStart"/>
+      <w:r>
+        <w:t>PortFolio</w:t>
+      </w:r>
+      <w:proofErr w:type="spellEnd"/>
+      <w:r>
+        <w:t xml:space="preserve"> </w:t>
+      </w:r>
+      <w:proofErr w:type="spellStart"/>
+      <w:r>
+        <w:t>SAFe</w:t>
+      </w:r>
+      <w:proofErr w:type="spellEnd"/>
+      <w:r>
+        <w:t xml:space="preserve"> </w:t>
       </w:r>
       <w:sdt>
         <w:sdtPr>
@@ -10640,7 +11487,23 @@
     </w:p>
     <w:p>
       <w:r>
-        <w:t xml:space="preserve">Una variante especialmente preocupante es Scaled Agile Framework o SAFe. </w:t>
+        <w:t xml:space="preserve">Una variante especialmente preocupante es </w:t>
+      </w:r>
+      <w:proofErr w:type="spellStart"/>
+      <w:r>
+        <w:t>Scaled</w:t>
+      </w:r>
+      <w:proofErr w:type="spellEnd"/>
+      <w:r>
+        <w:t xml:space="preserve"> Agile Framework o </w:t>
+      </w:r>
+      <w:proofErr w:type="spellStart"/>
+      <w:r>
+        <w:t>SAFe</w:t>
+      </w:r>
+      <w:proofErr w:type="spellEnd"/>
+      <w:r>
+        <w:t xml:space="preserve">. </w:t>
       </w:r>
       <w:r>
         <w:t xml:space="preserve">Este </w:t>
@@ -10713,7 +11576,7 @@
           <w:numId w:val="1"/>
         </w:numPr>
       </w:pPr>
-      <w:bookmarkStart w:id="39" w:name="_Toc12720520"/>
+      <w:bookmarkStart w:id="40" w:name="_Toc12720520"/>
       <w:r>
         <w:t>Hecho p</w:t>
       </w:r>
@@ -10723,7 +11586,7 @@
       <w:r>
         <w:t xml:space="preserve"> desarrolladores impuesto por las empresas.</w:t>
       </w:r>
-      <w:bookmarkEnd w:id="39"/>
+      <w:bookmarkEnd w:id="40"/>
     </w:p>
     <w:p>
       <w:r>
@@ -10868,7 +11731,21 @@
         <w:rPr>
           <w:i/>
         </w:rPr>
-        <w:t xml:space="preserve">Un gran error, al bloquear nuestra comprensión de la naturaleza de Agile, es la idea de que Agile está superando el taylorismo como lo sugirió Fowler. </w:t>
+        <w:t xml:space="preserve">Un gran error, al bloquear nuestra comprensión de la naturaleza de Agile, es la idea de que Agile está superando el taylorismo como lo sugirió </w:t>
+      </w:r>
+      <w:proofErr w:type="spellStart"/>
+      <w:r>
+        <w:rPr>
+          <w:i/>
+        </w:rPr>
+        <w:t>Fowler</w:t>
+      </w:r>
+      <w:proofErr w:type="spellEnd"/>
+      <w:r>
+        <w:rPr>
+          <w:i/>
+        </w:rPr>
+        <w:t xml:space="preserve">. </w:t>
       </w:r>
     </w:p>
     <w:p>
@@ -11071,7 +11948,21 @@
         <w:rPr>
           <w:i/>
         </w:rPr>
-        <w:t xml:space="preserve">La cercanía de los procesos ágiles al toyotismo también se puede ejemplificar examinando Kanban, que es la segunda metodología ágil más popular hoy en día. "Kanban" es la palabra japonesa para Signboard, un elemento central en el estilo japonés de producción justo a tiempo y el Kanban aplicado en la producción de Software es un descendiente directo del Kanban que surgió en el Toyotismo. Se aplicó por primera vez al software en Seattle 2007. Pero también Scrum muestra un alto grado de </w:t>
+        <w:t xml:space="preserve">La cercanía de los procesos ágiles al toyotismo también se puede ejemplificar examinando Kanban, que es la segunda metodología ágil más popular hoy en día. "Kanban" es la palabra japonesa para </w:t>
+      </w:r>
+      <w:proofErr w:type="spellStart"/>
+      <w:r>
+        <w:rPr>
+          <w:i/>
+        </w:rPr>
+        <w:t>Signboard</w:t>
+      </w:r>
+      <w:proofErr w:type="spellEnd"/>
+      <w:r>
+        <w:rPr>
+          <w:i/>
+        </w:rPr>
+        <w:t xml:space="preserve">, un elemento central en el estilo japonés de producción justo a tiempo y el Kanban aplicado en la producción de Software es un descendiente directo del Kanban que surgió en el Toyotismo. Se aplicó por primera vez al software en Seattle 2007. Pero también Scrum muestra un alto grado de </w:t>
       </w:r>
       <w:r>
         <w:rPr>
@@ -11098,7 +11989,55 @@
           <w:i/>
           <w:iCs/>
         </w:rPr>
-        <w:t xml:space="preserve">el anti patrón “Methodology Façade” para Ken Schwaber </w:t>
+        <w:t>el anti patrón “</w:t>
+      </w:r>
+      <w:proofErr w:type="spellStart"/>
+      <w:r>
+        <w:rPr>
+          <w:i/>
+          <w:iCs/>
+        </w:rPr>
+        <w:t>Methodology</w:t>
+      </w:r>
+      <w:proofErr w:type="spellEnd"/>
+      <w:r>
+        <w:rPr>
+          <w:i/>
+          <w:iCs/>
+        </w:rPr>
+        <w:t xml:space="preserve"> </w:t>
+      </w:r>
+      <w:proofErr w:type="spellStart"/>
+      <w:r>
+        <w:rPr>
+          <w:i/>
+          <w:iCs/>
+        </w:rPr>
+        <w:t>Façade</w:t>
+      </w:r>
+      <w:proofErr w:type="spellEnd"/>
+      <w:r>
+        <w:rPr>
+          <w:i/>
+          <w:iCs/>
+        </w:rPr>
+        <w:t xml:space="preserve">” para Ken </w:t>
+      </w:r>
+      <w:proofErr w:type="spellStart"/>
+      <w:r>
+        <w:rPr>
+          <w:i/>
+          <w:iCs/>
+        </w:rPr>
+        <w:t>Schwaber</w:t>
+      </w:r>
+      <w:proofErr w:type="spellEnd"/>
+      <w:r>
+        <w:rPr>
+          <w:i/>
+          <w:iCs/>
+        </w:rPr>
+        <w:t xml:space="preserve"> </w:t>
       </w:r>
       <w:sdt>
         <w:sdtPr>
@@ -11233,19 +12172,33 @@
         <w:rPr>
           <w:i/>
         </w:rPr>
-        <w:t>Estoy pensando, sin embargo, que cuando llegas a tener una mentalidad ágil, tiene que ser algo que tomes, no es algo que llueva sobre ti. Si alguien nos hubiera dicho sobre el proyecto de Chrisler que teníamos que hacer esas cosas, todos nos habríamos resistido, y nunca lo habríamos conseguido, y ahora no habría agile.</w:t>
-      </w:r>
-    </w:p>
-    <w:p>
-      <w:pPr>
+        <w:t xml:space="preserve">Estoy pensando, sin embargo, que cuando llegas a tener una mentalidad ágil, tiene que ser algo que tomes, no es algo que llueva sobre ti. Si alguien nos hubiera dicho sobre el proyecto de </w:t>
+      </w:r>
+      <w:proofErr w:type="spellStart"/>
+      <w:r>
         <w:rPr>
           <w:i/>
         </w:rPr>
-      </w:pPr>
+        <w:t>Chrisler</w:t>
+      </w:r>
+      <w:proofErr w:type="spellEnd"/>
       <w:r>
         <w:rPr>
           <w:i/>
         </w:rPr>
+        <w:t xml:space="preserve"> que teníamos que hacer esas cosas, todos nos habríamos resistido, y nunca lo habríamos conseguido, y ahora no habría agile.</w:t>
+      </w:r>
+    </w:p>
+    <w:p>
+      <w:pPr>
+        <w:rPr>
+          <w:i/>
+        </w:rPr>
+      </w:pPr>
+      <w:r>
+        <w:rPr>
+          <w:i/>
+        </w:rPr>
         <w:t>Mientras miro a mi alrededor aquí (Agile2016 en Atlanta, GA), aquí hay un montón de cosas que una empresa compra y se impone a los trabajadores. E imponer a los trabajadores no es individuos e interacciones sobre procesos y herramientas</w:t>
       </w:r>
     </w:p>
@@ -11266,7 +12219,21 @@
         <w:rPr>
           <w:i/>
         </w:rPr>
-        <w:t xml:space="preserve">Chet Hendrickson </w:t>
+        <w:t xml:space="preserve">Chet </w:t>
+      </w:r>
+      <w:proofErr w:type="spellStart"/>
+      <w:r>
+        <w:rPr>
+          <w:i/>
+        </w:rPr>
+        <w:t>Hendrickson</w:t>
+      </w:r>
+      <w:proofErr w:type="spellEnd"/>
+      <w:r>
+        <w:rPr>
+          <w:i/>
+        </w:rPr>
+        <w:t xml:space="preserve"> </w:t>
       </w:r>
       <w:sdt>
         <w:sdtPr>
@@ -11338,11 +12305,11 @@
           <w:numId w:val="1"/>
         </w:numPr>
       </w:pPr>
-      <w:bookmarkStart w:id="40" w:name="_Toc12720521"/>
+      <w:bookmarkStart w:id="41" w:name="_Toc12720521"/>
       <w:r>
         <w:t>El problema de las certificaciones</w:t>
       </w:r>
-      <w:bookmarkEnd w:id="40"/>
+      <w:bookmarkEnd w:id="41"/>
     </w:p>
     <w:p>
       <w:r>
@@ -11358,13 +12325,37 @@
     <w:p/>
     <w:p>
       <w:r>
-        <w:t>Actualmente, las tres entidades certificadoras más reconocidas a nivel profesional y, por ende, más expandidas son Professional Scrum Master (PSM) de Scrum.org, Certified Scrum Master (CSM) de Scrum Alliance y Agile Certified Professional (PMI-ACP) de PMI.</w:t>
+        <w:t xml:space="preserve">Actualmente, las tres entidades certificadoras más reconocidas a nivel profesional y, por ende, más expandidas son Professional Scrum Master (PSM) de Scrum.org, </w:t>
+      </w:r>
+      <w:proofErr w:type="spellStart"/>
+      <w:r>
+        <w:t>Certified</w:t>
+      </w:r>
+      <w:proofErr w:type="spellEnd"/>
+      <w:r>
+        <w:t xml:space="preserve"> Scrum Master (CSM) de Scrum Alliance y Agile </w:t>
+      </w:r>
+      <w:proofErr w:type="spellStart"/>
+      <w:r>
+        <w:t>Certified</w:t>
+      </w:r>
+      <w:proofErr w:type="spellEnd"/>
+      <w:r>
+        <w:t xml:space="preserve"> Professional (PMI-ACP) de PMI.</w:t>
       </w:r>
     </w:p>
     <w:p/>
     <w:p>
       <w:r>
-        <w:t xml:space="preserve">Las dos primeras tienen su origen en la misma persona, Ken Schwaber. Ken es uno de los creadores de Scrum que, junto con Jeff Sutherland, definió las versiones iniciales de Scrum presentadas por ambos formalmente en la OOPSLA del 95. Juntos crearon también la organización Scrum Alliance en la que comenzaron a legitimar profesionales de Scrum con la certificación CSM. </w:t>
+        <w:t xml:space="preserve">Las dos primeras tienen su origen en la misma persona, Ken </w:t>
+      </w:r>
+      <w:proofErr w:type="spellStart"/>
+      <w:r>
+        <w:t>Schwaber</w:t>
+      </w:r>
+      <w:proofErr w:type="spellEnd"/>
+      <w:r>
+        <w:t xml:space="preserve">. Ken es uno de los creadores de Scrum que, junto con Jeff Sutherland, definió las versiones iniciales de Scrum presentadas por ambos formalmente en la OOPSLA del 95. Juntos crearon también la organización Scrum Alliance en la que comenzaron a legitimar profesionales de Scrum con la certificación CSM. </w:t>
       </w:r>
     </w:p>
     <w:p>
@@ -11437,27 +12428,14 @@
       <w:r>
         <w:t xml:space="preserve">Ilustración </w:t>
       </w:r>
-      <w:r>
-        <w:fldChar w:fldCharType="begin"/>
-      </w:r>
-      <w:r>
-        <w:instrText xml:space="preserve"> SEQ Ilustración \* ARABIC </w:instrText>
-      </w:r>
-      <w:r>
-        <w:fldChar w:fldCharType="separate"/>
-      </w:r>
-      <w:r>
-        <w:rPr>
-          <w:noProof/>
-        </w:rPr>
-        <w:t>10</w:t>
-      </w:r>
-      <w:r>
-        <w:rPr>
-          <w:noProof/>
-        </w:rPr>
-        <w:fldChar w:fldCharType="end"/>
-      </w:r>
+      <w:fldSimple w:instr=" SEQ Ilustración \* ARABIC ">
+        <w:r>
+          <w:rPr>
+            <w:noProof/>
+          </w:rPr>
+          <w:t>10</w:t>
+        </w:r>
+      </w:fldSimple>
       <w:r>
         <w:t xml:space="preserve">: Carreras y tipos de certificaciones Scrum </w:t>
       </w:r>
@@ -11768,13 +12746,22 @@
         <w:t xml:space="preserve">En opinión de </w:t>
       </w:r>
       <w:r>
-        <w:t xml:space="preserve">Martin Fowler </w:t>
+        <w:t xml:space="preserve">Martin </w:t>
+      </w:r>
+      <w:proofErr w:type="spellStart"/>
+      <w:r>
+        <w:t>Fowler</w:t>
+      </w:r>
+      <w:proofErr w:type="spellEnd"/>
+      <w:r>
+        <w:t xml:space="preserve"> </w:t>
       </w:r>
       <w:sdt>
         <w:sdtPr>
           <w:id w:val="626047370"/>
           <w:citation/>
         </w:sdtPr>
+        <w:sdtEndPr/>
         <w:sdtContent>
           <w:r>
             <w:fldChar w:fldCharType="begin"/>
@@ -11800,28 +12787,21 @@
         <w:t xml:space="preserve">, </w:t>
       </w:r>
       <w:r>
-        <w:t>p</w:t>
-      </w:r>
-      <w:r>
-        <w:t xml:space="preserve">ara que una certificación </w:t>
-      </w:r>
-      <w:r>
-        <w:t>resulte</w:t>
-      </w:r>
-      <w:r>
-        <w:t xml:space="preserve"> útil, necesita</w:t>
-      </w:r>
-      <w:r>
-        <w:t xml:space="preserve"> necesariamente</w:t>
-      </w:r>
-      <w:r>
-        <w:t xml:space="preserve"> una correlación con la competencia en lo que certifica.</w:t>
+        <w:t>para que una certificación resulte útil, necesita necesariamente una correlación con la competencia en lo que certifica.</w:t>
       </w:r>
       <w:r>
         <w:t xml:space="preserve"> Martin apunta que </w:t>
       </w:r>
       <w:r>
-        <w:t>en la mayoría de los casos el no ha visto esta relación, y lo que es peor, incluso ha encontrado casos en los que la correlación sería negativa.</w:t>
+        <w:t xml:space="preserve">en la mayoría de los casos </w:t>
+      </w:r>
+      <w:proofErr w:type="spellStart"/>
+      <w:r>
+        <w:t>el</w:t>
+      </w:r>
+      <w:proofErr w:type="spellEnd"/>
+      <w:r>
+        <w:t xml:space="preserve"> no ha visto esta relación, y lo que es peor, incluso ha encontrado casos en los que la correlación sería negativa.</w:t>
       </w:r>
     </w:p>
     <w:p/>
@@ -11892,8 +12872,6 @@
       <w:r>
         <w:t>calificaciones</w:t>
       </w:r>
-      <w:bookmarkStart w:id="41" w:name="_GoBack"/>
-      <w:bookmarkEnd w:id="41"/>
       <w:r>
         <w:t xml:space="preserve"> que, cada vez más, están ahí para ayudar a los márgenes de ganancia de las empresas de certificación y pruebas.</w:t>
       </w:r>
@@ -11980,13 +12958,22 @@
         <w:t>positivo en op</w:t>
       </w:r>
       <w:r>
-        <w:t xml:space="preserve">inión de Martin Fowler </w:t>
+        <w:t xml:space="preserve">inión de Martin </w:t>
+      </w:r>
+      <w:proofErr w:type="spellStart"/>
+      <w:r>
+        <w:t>Fowler</w:t>
+      </w:r>
+      <w:proofErr w:type="spellEnd"/>
+      <w:r>
+        <w:t xml:space="preserve"> </w:t>
       </w:r>
       <w:sdt>
         <w:sdtPr>
           <w:id w:val="68781624"/>
           <w:citation/>
         </w:sdtPr>
+        <w:sdtEndPr/>
         <w:sdtContent>
           <w:r>
             <w:fldChar w:fldCharType="begin"/>
@@ -12092,8 +13079,13 @@
         </w:sdtContent>
       </w:sdt>
       <w:r>
-        <w:t>, similar al propuesto por Dave Snowden en Cynefin</w:t>
-      </w:r>
+        <w:t xml:space="preserve">, similar al propuesto por Dave Snowden en </w:t>
+      </w:r>
+      <w:proofErr w:type="spellStart"/>
+      <w:r>
+        <w:t>Cynefin</w:t>
+      </w:r>
+      <w:proofErr w:type="spellEnd"/>
       <w:r>
         <w:t xml:space="preserve"> </w:t>
       </w:r>
@@ -12252,7 +13244,15 @@
     </w:p>
     <w:p>
       <w:r>
-        <w:t xml:space="preserve">En sus inicios, James Highsmith definió la agilidad como “la capacidad de una organización para reaccionar o responder ante cambios en su entorno más rápido que la tasa de estos cambios” </w:t>
+        <w:t xml:space="preserve">En sus inicios, James </w:t>
+      </w:r>
+      <w:proofErr w:type="spellStart"/>
+      <w:r>
+        <w:t>Highsmith</w:t>
+      </w:r>
+      <w:proofErr w:type="spellEnd"/>
+      <w:r>
+        <w:t xml:space="preserve"> definió la agilidad como “la capacidad de una organización para reaccionar o responder ante cambios en su entorno más rápido que la tasa de estos cambios” </w:t>
       </w:r>
       <w:sdt>
         <w:sdtPr>
@@ -12518,7 +13518,49 @@
         <w:rPr>
           <w:iCs/>
         </w:rPr>
-        <w:t>, autora de From Novice to Expert</w:t>
+        <w:t xml:space="preserve">, autora de </w:t>
+      </w:r>
+      <w:proofErr w:type="spellStart"/>
+      <w:r>
+        <w:rPr>
+          <w:iCs/>
+        </w:rPr>
+        <w:t>From</w:t>
+      </w:r>
+      <w:proofErr w:type="spellEnd"/>
+      <w:r>
+        <w:rPr>
+          <w:iCs/>
+        </w:rPr>
+        <w:t xml:space="preserve"> </w:t>
+      </w:r>
+      <w:proofErr w:type="spellStart"/>
+      <w:r>
+        <w:rPr>
+          <w:iCs/>
+        </w:rPr>
+        <w:t>Novice</w:t>
+      </w:r>
+      <w:proofErr w:type="spellEnd"/>
+      <w:r>
+        <w:rPr>
+          <w:iCs/>
+        </w:rPr>
+        <w:t xml:space="preserve"> </w:t>
+      </w:r>
+      <w:proofErr w:type="spellStart"/>
+      <w:r>
+        <w:rPr>
+          <w:iCs/>
+        </w:rPr>
+        <w:t>to</w:t>
+      </w:r>
+      <w:proofErr w:type="spellEnd"/>
+      <w:r>
+        <w:rPr>
+          <w:iCs/>
+        </w:rPr>
+        <w:t xml:space="preserve"> Expert</w:t>
       </w:r>
       <w:r>
         <w:rPr>
@@ -12643,7 +13685,15 @@
     </w:p>
     <w:p>
       <w:r>
-        <w:t xml:space="preserve">En este sentido Chet Hendrickson reconoce que probablemente la forma en la que se está enseñando la agilidad no sea la más adecuada y que, por ello, se </w:t>
+        <w:t xml:space="preserve">En este sentido Chet </w:t>
+      </w:r>
+      <w:proofErr w:type="spellStart"/>
+      <w:r>
+        <w:t>Hendrickson</w:t>
+      </w:r>
+      <w:proofErr w:type="spellEnd"/>
+      <w:r>
+        <w:t xml:space="preserve"> reconoce que probablemente la forma en la que se está enseñando la agilidad no sea la más adecuada y que, por ello, se </w:t>
       </w:r>
       <w:r>
         <w:t>esté</w:t>
@@ -12738,7 +13788,23 @@
     </w:p>
     <w:p>
       <w:r>
-        <w:t xml:space="preserve">Ken Schwaber y Mike Beedle recomiendan </w:t>
+        <w:t xml:space="preserve">Ken </w:t>
+      </w:r>
+      <w:proofErr w:type="spellStart"/>
+      <w:r>
+        <w:t>Schwaber</w:t>
+      </w:r>
+      <w:proofErr w:type="spellEnd"/>
+      <w:r>
+        <w:t xml:space="preserve"> y Mike </w:t>
+      </w:r>
+      <w:proofErr w:type="spellStart"/>
+      <w:r>
+        <w:t>Beedle</w:t>
+      </w:r>
+      <w:proofErr w:type="spellEnd"/>
+      <w:r>
+        <w:t xml:space="preserve"> recomiendan </w:t>
       </w:r>
       <w:r>
         <w:t xml:space="preserve">encarecidamente que se sigan </w:t>
@@ -12825,7 +13891,15 @@
     <w:p/>
     <w:p>
       <w:r>
-        <w:t xml:space="preserve">Para ilustrar este fenómeno P. Kruchten utiliza a modo de ejemplo una analogía de definición de una carretera </w:t>
+        <w:t xml:space="preserve">Para ilustrar este fenómeno P. </w:t>
+      </w:r>
+      <w:proofErr w:type="spellStart"/>
+      <w:r>
+        <w:t>Kruchten</w:t>
+      </w:r>
+      <w:proofErr w:type="spellEnd"/>
+      <w:r>
+        <w:t xml:space="preserve"> utiliza a modo de ejemplo una analogía de definición de una carretera </w:t>
       </w:r>
       <w:sdt>
         <w:sdtPr>
@@ -12868,7 +13942,15 @@
     </w:p>
     <w:p>
       <w:r>
-        <w:t xml:space="preserve">James O. Coplien afirma, además, que en su experiencia las herramientas que conducirían a un desarrollo ágil o a una gestión ágil se emplean olvidando de dónde surgieron o a qué necesidad responden </w:t>
+        <w:t xml:space="preserve">James O. </w:t>
+      </w:r>
+      <w:proofErr w:type="spellStart"/>
+      <w:r>
+        <w:t>Coplien</w:t>
+      </w:r>
+      <w:proofErr w:type="spellEnd"/>
+      <w:r>
+        <w:t xml:space="preserve"> afirma, además, que en su experiencia las herramientas que conducirían a un desarrollo ágil o a una gestión ágil se emplean olvidando de dónde surgieron o a qué necesidad responden </w:t>
       </w:r>
       <w:sdt>
         <w:sdtPr>
@@ -12916,13 +13998,29 @@
         <w:t>ejemplo,</w:t>
       </w:r>
       <w:r>
-        <w:t xml:space="preserve"> en opinión de Coplien,</w:t>
+        <w:t xml:space="preserve"> en opinión de </w:t>
+      </w:r>
+      <w:proofErr w:type="spellStart"/>
+      <w:r>
+        <w:t>Coplien</w:t>
+      </w:r>
+      <w:proofErr w:type="spellEnd"/>
+      <w:r>
+        <w:t>,</w:t>
       </w:r>
       <w:r>
         <w:t xml:space="preserve"> el</w:t>
       </w:r>
       <w:r>
-        <w:t xml:space="preserve"> caso de la práctica “Daily meeting”</w:t>
+        <w:t xml:space="preserve"> caso de la práctica “</w:t>
+      </w:r>
+      <w:proofErr w:type="spellStart"/>
+      <w:r>
+        <w:t>Daily</w:t>
+      </w:r>
+      <w:proofErr w:type="spellEnd"/>
+      <w:r>
+        <w:t xml:space="preserve"> meeting”</w:t>
       </w:r>
       <w:r>
         <w:t xml:space="preserve"> que</w:t>
@@ -12984,7 +14082,15 @@
         <w:t xml:space="preserve">. </w:t>
       </w:r>
       <w:r>
-        <w:t xml:space="preserve">Para James lo que suele suceder en esta ceremonia es que, tras una breve introducción y algún anuncio por parte del responsable, se realizan una serie de interacciones entre este y algún miembro del equipo, en la que se abordan sistemáticamente tres preguntas: ¿Qué se ha hecho desde la última daily? ¿Qué hay planeado hasta la próxima? ¿Qué impedimentos se han encontrado? El problema es que en estas conversaciones solo estarían involucradas dos personas, el resto del equipo suele dejar de escuchar esperando su turno o, en el peor de los casos, si tienen el ordenador, prestan atención a otros asuntos. </w:t>
+        <w:t xml:space="preserve">Para James lo que suele suceder en esta ceremonia es que, tras una breve introducción y algún anuncio por parte del responsable, se realizan una serie de interacciones entre este y algún miembro del equipo, en la que se abordan sistemáticamente tres preguntas: ¿Qué se ha hecho desde la última </w:t>
+      </w:r>
+      <w:proofErr w:type="spellStart"/>
+      <w:r>
+        <w:t>daily</w:t>
+      </w:r>
+      <w:proofErr w:type="spellEnd"/>
+      <w:r>
+        <w:t xml:space="preserve">? ¿Qué hay planeado hasta la próxima? ¿Qué impedimentos se han encontrado? El problema es que en estas conversaciones solo estarían involucradas dos personas, el resto del equipo suele dejar de escuchar esperando su turno o, en el peor de los casos, si tienen el ordenador, prestan atención a otros asuntos. </w:t>
       </w:r>
     </w:p>
     <w:p>
@@ -12995,8 +14101,13 @@
         <w:t>Tom de Marco advierte</w:t>
       </w:r>
       <w:r>
-        <w:t xml:space="preserve"> en su libro Peopleware</w:t>
-      </w:r>
+        <w:t xml:space="preserve"> en su libro </w:t>
+      </w:r>
+      <w:proofErr w:type="spellStart"/>
+      <w:r>
+        <w:t>Peopleware</w:t>
+      </w:r>
+      <w:proofErr w:type="spellEnd"/>
       <w:r>
         <w:t xml:space="preserve"> que este tipo de reuniones cortas</w:t>
       </w:r>
@@ -13102,7 +14213,15 @@
         <w:t>Margaret Hamilton</w:t>
       </w:r>
       <w:r>
-        <w:t>, quien desarrollaba el sistema de guía y navegación para la nave espacial Apollo como jefe de la División de Ingeniería de Software del Laboratorio de Instrumentación MIT.</w:t>
+        <w:t xml:space="preserve">, quien desarrollaba el sistema de guía y navegación para la nave espacial </w:t>
+      </w:r>
+      <w:proofErr w:type="spellStart"/>
+      <w:r>
+        <w:t>Apollo</w:t>
+      </w:r>
+      <w:proofErr w:type="spellEnd"/>
+      <w:r>
+        <w:t xml:space="preserve"> como jefe de la División de Ingeniería de Software del Laboratorio de Instrumentación MIT.</w:t>
       </w:r>
     </w:p>
     <w:p>
@@ -13245,7 +14364,15 @@
     <w:p/>
     <w:p>
       <w:r>
-        <w:t>Curiosamente durante aquel acontecimiento Andy Kinslow ya anunciaba que el proceso de diseño del software es iterativo. Lo que Douglas Ross completaba criticando</w:t>
+        <w:t xml:space="preserve">Curiosamente durante aquel acontecimiento Andy </w:t>
+      </w:r>
+      <w:proofErr w:type="spellStart"/>
+      <w:r>
+        <w:t>Kinslow</w:t>
+      </w:r>
+      <w:proofErr w:type="spellEnd"/>
+      <w:r>
+        <w:t xml:space="preserve"> ya anunciaba que el proceso de diseño del software es iterativo. Lo que Douglas Ross completaba criticando</w:t>
       </w:r>
       <w:r>
         <w:t xml:space="preserve"> el </w:t>
@@ -13299,7 +14426,15 @@
         <w:t>se basaron en la ignorancia de los diseñadores antes de comenzar el trabajo</w:t>
       </w:r>
       <w:r>
-        <w:t>. El proceso que Kinslow y Ross criticaban se conocería más tarde como metodología en cascada.</w:t>
+        <w:t xml:space="preserve">. El proceso que </w:t>
+      </w:r>
+      <w:proofErr w:type="spellStart"/>
+      <w:r>
+        <w:t>Kinslow</w:t>
+      </w:r>
+      <w:proofErr w:type="spellEnd"/>
+      <w:r>
+        <w:t xml:space="preserve"> y Ross criticaban se conocería más tarde como metodología en cascada.</w:t>
       </w:r>
     </w:p>
     <w:p/>
@@ -13458,27 +14593,14 @@
       <w:r>
         <w:t xml:space="preserve">Ilustración </w:t>
       </w:r>
-      <w:r>
-        <w:fldChar w:fldCharType="begin"/>
-      </w:r>
-      <w:r>
-        <w:instrText xml:space="preserve"> SEQ Ilustración \* ARABIC </w:instrText>
-      </w:r>
-      <w:r>
-        <w:fldChar w:fldCharType="separate"/>
-      </w:r>
-      <w:r>
-        <w:rPr>
-          <w:noProof/>
-        </w:rPr>
-        <w:t>11</w:t>
-      </w:r>
-      <w:r>
-        <w:rPr>
-          <w:noProof/>
-        </w:rPr>
-        <w:fldChar w:fldCharType="end"/>
-      </w:r>
+      <w:fldSimple w:instr=" SEQ Ilustración \* ARABIC ">
+        <w:r>
+          <w:rPr>
+            <w:noProof/>
+          </w:rPr>
+          <w:t>11</w:t>
+        </w:r>
+      </w:fldSimple>
       <w:r>
         <w:t xml:space="preserve">: </w:t>
       </w:r>
@@ -13585,7 +14707,15 @@
     </w:p>
     <w:p>
       <w:r>
-        <w:t xml:space="preserve">Dicha literatura se apoya en el Chaos Report de 1994 </w:t>
+        <w:t xml:space="preserve">Dicha literatura se apoya en el Chaos </w:t>
+      </w:r>
+      <w:proofErr w:type="spellStart"/>
+      <w:r>
+        <w:t>Report</w:t>
+      </w:r>
+      <w:proofErr w:type="spellEnd"/>
+      <w:r>
+        <w:t xml:space="preserve"> de 1994 </w:t>
       </w:r>
       <w:sdt>
         <w:sdtPr>
@@ -13615,7 +14745,23 @@
         </w:sdtContent>
       </w:sdt>
       <w:r>
-        <w:t xml:space="preserve"> de la compañía Standish Group. El informe una visión del éxito o fracaso de los proyectos de software:</w:t>
+        <w:t xml:space="preserve"> de la compañía </w:t>
+      </w:r>
+      <w:proofErr w:type="spellStart"/>
+      <w:r>
+        <w:t>Standish</w:t>
+      </w:r>
+      <w:proofErr w:type="spellEnd"/>
+      <w:r>
+        <w:t xml:space="preserve"> </w:t>
+      </w:r>
+      <w:proofErr w:type="spellStart"/>
+      <w:r>
+        <w:t>Group</w:t>
+      </w:r>
+      <w:proofErr w:type="spellEnd"/>
+      <w:r>
+        <w:t>. El informe una visión del éxito o fracaso de los proyectos de software:</w:t>
       </w:r>
     </w:p>
     <w:p>
@@ -13673,29 +14819,32 @@
       <w:r>
         <w:t xml:space="preserve">Ilustración </w:t>
       </w:r>
-      <w:r>
-        <w:fldChar w:fldCharType="begin"/>
-      </w:r>
-      <w:r>
-        <w:instrText xml:space="preserve"> SEQ Ilustración \* ARABIC </w:instrText>
-      </w:r>
-      <w:r>
-        <w:fldChar w:fldCharType="separate"/>
-      </w:r>
-      <w:r>
-        <w:rPr>
-          <w:noProof/>
-        </w:rPr>
-        <w:t>12</w:t>
-      </w:r>
-      <w:r>
-        <w:rPr>
-          <w:noProof/>
-        </w:rPr>
-        <w:fldChar w:fldCharType="end"/>
-      </w:r>
-      <w:r>
-        <w:t xml:space="preserve">: Chaos Report 1994. Apuntes de MDW – MiW </w:t>
+      <w:fldSimple w:instr=" SEQ Ilustración \* ARABIC ">
+        <w:r>
+          <w:rPr>
+            <w:noProof/>
+          </w:rPr>
+          <w:t>12</w:t>
+        </w:r>
+      </w:fldSimple>
+      <w:r>
+        <w:t xml:space="preserve">: Chaos </w:t>
+      </w:r>
+      <w:proofErr w:type="spellStart"/>
+      <w:r>
+        <w:t>Report</w:t>
+      </w:r>
+      <w:proofErr w:type="spellEnd"/>
+      <w:r>
+        <w:t xml:space="preserve"> 1994. Apuntes de MDW – </w:t>
+      </w:r>
+      <w:proofErr w:type="spellStart"/>
+      <w:r>
+        <w:t>MiW</w:t>
+      </w:r>
+      <w:proofErr w:type="spellEnd"/>
+      <w:r>
+        <w:t xml:space="preserve"> </w:t>
       </w:r>
       <w:sdt>
         <w:sdtPr>
@@ -13778,7 +14927,15 @@
         <w:t xml:space="preserve">. </w:t>
       </w:r>
       <w:r>
-        <w:t xml:space="preserve">Jeff Sutherland y Ken Schwaber </w:t>
+        <w:t xml:space="preserve">Jeff Sutherland y Ken </w:t>
+      </w:r>
+      <w:proofErr w:type="spellStart"/>
+      <w:r>
+        <w:t>Schwaber</w:t>
+      </w:r>
+      <w:proofErr w:type="spellEnd"/>
+      <w:r>
+        <w:t xml:space="preserve"> </w:t>
       </w:r>
       <w:r>
         <w:t>insiste</w:t>
@@ -13925,32 +15082,35 @@
       <w:r>
         <w:t xml:space="preserve">Ilustración </w:t>
       </w:r>
-      <w:r>
-        <w:fldChar w:fldCharType="begin"/>
-      </w:r>
-      <w:r>
-        <w:instrText xml:space="preserve"> SEQ Ilustración \* ARABIC </w:instrText>
-      </w:r>
-      <w:r>
-        <w:fldChar w:fldCharType="separate"/>
-      </w:r>
-      <w:r>
-        <w:rPr>
-          <w:noProof/>
-        </w:rPr>
-        <w:t>13</w:t>
-      </w:r>
-      <w:r>
-        <w:rPr>
-          <w:noProof/>
-        </w:rPr>
-        <w:fldChar w:fldCharType="end"/>
-      </w:r>
+      <w:fldSimple w:instr=" SEQ Ilustración \* ARABIC ">
+        <w:r>
+          <w:rPr>
+            <w:noProof/>
+          </w:rPr>
+          <w:t>13</w:t>
+        </w:r>
+      </w:fldSimple>
       <w:r>
         <w:t>: Ágil vs. Cascada</w:t>
       </w:r>
       <w:r>
-        <w:t xml:space="preserve"> – Standish Group 2015</w:t>
+        <w:t xml:space="preserve"> – </w:t>
+      </w:r>
+      <w:proofErr w:type="spellStart"/>
+      <w:r>
+        <w:t>Standish</w:t>
+      </w:r>
+      <w:proofErr w:type="spellEnd"/>
+      <w:r>
+        <w:t xml:space="preserve"> </w:t>
+      </w:r>
+      <w:proofErr w:type="spellStart"/>
+      <w:r>
+        <w:t>Group</w:t>
+      </w:r>
+      <w:proofErr w:type="spellEnd"/>
+      <w:r>
+        <w:t xml:space="preserve"> 2015</w:t>
       </w:r>
       <w:r>
         <w:t xml:space="preserve"> </w:t>
@@ -14055,27 +15215,14 @@
       <w:r>
         <w:t xml:space="preserve">Ilustración </w:t>
       </w:r>
-      <w:r>
-        <w:fldChar w:fldCharType="begin"/>
-      </w:r>
-      <w:r>
-        <w:instrText xml:space="preserve"> SEQ Ilustración \* ARABIC </w:instrText>
-      </w:r>
-      <w:r>
-        <w:fldChar w:fldCharType="separate"/>
-      </w:r>
-      <w:r>
-        <w:rPr>
-          <w:noProof/>
-        </w:rPr>
-        <w:t>14</w:t>
-      </w:r>
-      <w:r>
-        <w:rPr>
-          <w:noProof/>
-        </w:rPr>
-        <w:fldChar w:fldCharType="end"/>
-      </w:r>
+      <w:fldSimple w:instr=" SEQ Ilustración \* ARABIC ">
+        <w:r>
+          <w:rPr>
+            <w:noProof/>
+          </w:rPr>
+          <w:t>14</w:t>
+        </w:r>
+      </w:fldSimple>
       <w:r>
         <w:t>: Ciclo de vida de procesos en cascada e iterativos</w:t>
       </w:r>
@@ -14115,17 +15262,54 @@
         <w:lastRenderedPageBreak/>
         <w:t xml:space="preserve">En este ejercicio de confrontación, el movimiento ágil omite otro tipo de metodologías formales como </w:t>
       </w:r>
-      <w:r>
-        <w:t>Rational Unified Process (RUP)</w:t>
-      </w:r>
+      <w:proofErr w:type="spellStart"/>
+      <w:r>
+        <w:t>Rational</w:t>
+      </w:r>
+      <w:proofErr w:type="spellEnd"/>
       <w:r>
         <w:t xml:space="preserve"> </w:t>
       </w:r>
-      <w:r>
-        <w:t>o también Microsoft Solutions Framework (MSF)</w:t>
-      </w:r>
-      <w:r>
-        <w:t>, Metrica 3…</w:t>
+      <w:proofErr w:type="spellStart"/>
+      <w:r>
+        <w:t>Unified</w:t>
+      </w:r>
+      <w:proofErr w:type="spellEnd"/>
+      <w:r>
+        <w:t xml:space="preserve"> </w:t>
+      </w:r>
+      <w:proofErr w:type="spellStart"/>
+      <w:r>
+        <w:t>Process</w:t>
+      </w:r>
+      <w:proofErr w:type="spellEnd"/>
+      <w:r>
+        <w:t xml:space="preserve"> (RUP)</w:t>
+      </w:r>
+      <w:r>
+        <w:t xml:space="preserve"> </w:t>
+      </w:r>
+      <w:r>
+        <w:t xml:space="preserve">o también Microsoft </w:t>
+      </w:r>
+      <w:proofErr w:type="spellStart"/>
+      <w:r>
+        <w:t>Solutions</w:t>
+      </w:r>
+      <w:proofErr w:type="spellEnd"/>
+      <w:r>
+        <w:t xml:space="preserve"> Framework (MSF)</w:t>
+      </w:r>
+      <w:r>
+        <w:t xml:space="preserve">, </w:t>
+      </w:r>
+      <w:proofErr w:type="spellStart"/>
+      <w:r>
+        <w:t>Metrica</w:t>
+      </w:r>
+      <w:proofErr w:type="spellEnd"/>
+      <w:r>
+        <w:t xml:space="preserve"> 3…</w:t>
       </w:r>
       <w:r>
         <w:t xml:space="preserve">  s</w:t>
@@ -14145,7 +15329,23 @@
     </w:p>
     <w:p>
       <w:r>
-        <w:t>Curiosamente, el mismo informe del Standish Group de 2015 se expone una tasa de éxito similar tanto a proyectos desarrollados con metodologías modernas, como a aquellos desarrollados con métodos tradicionales. Teniendo los primeros un porcentaje de proyectos fallidos sensiblemente mayor a las difamadas metodologías pesadas.</w:t>
+        <w:t xml:space="preserve">Curiosamente, el mismo informe del </w:t>
+      </w:r>
+      <w:proofErr w:type="spellStart"/>
+      <w:r>
+        <w:t>Standish</w:t>
+      </w:r>
+      <w:proofErr w:type="spellEnd"/>
+      <w:r>
+        <w:t xml:space="preserve"> </w:t>
+      </w:r>
+      <w:proofErr w:type="spellStart"/>
+      <w:r>
+        <w:t>Group</w:t>
+      </w:r>
+      <w:proofErr w:type="spellEnd"/>
+      <w:r>
+        <w:t xml:space="preserve"> de 2015 se expone una tasa de éxito similar tanto a proyectos desarrollados con metodologías modernas, como a aquellos desarrollados con métodos tradicionales. Teniendo los primeros un porcentaje de proyectos fallidos sensiblemente mayor a las difamadas metodologías pesadas.</w:t>
       </w:r>
     </w:p>
     <w:p>
@@ -14207,32 +15407,35 @@
       <w:r>
         <w:t xml:space="preserve">Ilustración </w:t>
       </w:r>
-      <w:r>
-        <w:fldChar w:fldCharType="begin"/>
-      </w:r>
-      <w:r>
-        <w:instrText xml:space="preserve"> SEQ Ilustración \* ARABIC </w:instrText>
-      </w:r>
-      <w:r>
-        <w:fldChar w:fldCharType="separate"/>
-      </w:r>
-      <w:r>
-        <w:rPr>
-          <w:noProof/>
-        </w:rPr>
-        <w:t>15</w:t>
-      </w:r>
-      <w:r>
-        <w:rPr>
-          <w:noProof/>
-        </w:rPr>
-        <w:fldChar w:fldCharType="end"/>
-      </w:r>
+      <w:fldSimple w:instr=" SEQ Ilustración \* ARABIC ">
+        <w:r>
+          <w:rPr>
+            <w:noProof/>
+          </w:rPr>
+          <w:t>15</w:t>
+        </w:r>
+      </w:fldSimple>
       <w:r>
         <w:t>: Estadísticas por tipo de proyecto</w:t>
       </w:r>
       <w:r>
-        <w:t xml:space="preserve"> – Standish Group 2015</w:t>
+        <w:t xml:space="preserve"> – </w:t>
+      </w:r>
+      <w:proofErr w:type="spellStart"/>
+      <w:r>
+        <w:t>Standish</w:t>
+      </w:r>
+      <w:proofErr w:type="spellEnd"/>
+      <w:r>
+        <w:t xml:space="preserve"> </w:t>
+      </w:r>
+      <w:proofErr w:type="spellStart"/>
+      <w:r>
+        <w:t>Group</w:t>
+      </w:r>
+      <w:proofErr w:type="spellEnd"/>
+      <w:r>
+        <w:t xml:space="preserve"> 2015</w:t>
       </w:r>
       <w:r>
         <w:t xml:space="preserve"> </w:t>
@@ -14718,6 +15921,7 @@
           <w:id w:val="1361788074"/>
           <w:citation/>
         </w:sdtPr>
+        <w:sdtEndPr/>
         <w:sdtContent>
           <w:r>
             <w:rPr>
@@ -14785,6 +15989,7 @@
           <w:id w:val="754946121"/>
           <w:citation/>
         </w:sdtPr>
+        <w:sdtEndPr/>
         <w:sdtContent>
           <w:r>
             <w:rPr>
@@ -14843,7 +16048,39 @@
           <w:i/>
           <w:lang w:val="en-US"/>
         </w:rPr>
-        <w:t>ecome (james Coplien)</w:t>
+        <w:t>ecome (</w:t>
+      </w:r>
+      <w:proofErr w:type="spellStart"/>
+      <w:r>
+        <w:rPr>
+          <w:i/>
+          <w:lang w:val="en-US"/>
+        </w:rPr>
+        <w:t>james</w:t>
+      </w:r>
+      <w:proofErr w:type="spellEnd"/>
+      <w:r>
+        <w:rPr>
+          <w:i/>
+          <w:lang w:val="en-US"/>
+        </w:rPr>
+        <w:t xml:space="preserve"> </w:t>
+      </w:r>
+      <w:proofErr w:type="spellStart"/>
+      <w:r>
+        <w:rPr>
+          <w:i/>
+          <w:lang w:val="en-US"/>
+        </w:rPr>
+        <w:t>Coplien</w:t>
+      </w:r>
+      <w:proofErr w:type="spellEnd"/>
+      <w:r>
+        <w:rPr>
+          <w:i/>
+          <w:lang w:val="en-US"/>
+        </w:rPr>
+        <w:t>)</w:t>
       </w:r>
     </w:p>
     <w:p>
@@ -14876,6 +16113,7 @@
           <w:id w:val="2017343735"/>
           <w:citation/>
         </w:sdtPr>
+        <w:sdtEndPr/>
         <w:sdtContent>
           <w:r>
             <w:fldChar w:fldCharType="begin"/>
@@ -15366,9 +16604,11 @@
             <w:pStyle w:val="Heading1"/>
             <w:ind w:firstLine="270"/>
           </w:pPr>
+          <w:proofErr w:type="spellStart"/>
           <w:r>
             <w:t>Referecias</w:t>
           </w:r>
+          <w:proofErr w:type="spellEnd"/>
         </w:p>
         <w:sdt>
           <w:sdtPr>
@@ -19911,7 +21151,15 @@
       <w:ind w:firstLine="0"/>
     </w:pPr>
     <w:r>
-      <w:t xml:space="preserve">Manuel Puchades Rodríguez </w:t>
+      <w:t xml:space="preserve">Manuel </w:t>
+    </w:r>
+    <w:proofErr w:type="spellStart"/>
+    <w:r>
+      <w:t>Puchades</w:t>
+    </w:r>
+    <w:proofErr w:type="spellEnd"/>
+    <w:r>
+      <w:t xml:space="preserve"> Rodríguez </w:t>
     </w:r>
     <w:r>
       <w:tab/>
@@ -26109,7 +27357,7 @@
 </file>
 
 <file path=customXml/itemProps1.xml><?xml version="1.0" encoding="utf-8"?>
-<ds:datastoreItem xmlns:ds="http://schemas.openxmlformats.org/officeDocument/2006/customXml" ds:itemID="{F380CC1E-FE3F-46C9-8A78-F0B6CE587310}">
+<ds:datastoreItem xmlns:ds="http://schemas.openxmlformats.org/officeDocument/2006/customXml" ds:itemID="{87EA94E2-C46C-4737-B9FA-D1B32BE83E81}">
   <ds:schemaRefs>
     <ds:schemaRef ds:uri="http://schemas.openxmlformats.org/officeDocument/2006/bibliography"/>
   </ds:schemaRefs>

</xml_diff>

<commit_message>
Update 30/6 - 3
</commit_message>
<xml_diff>
--- a/Memoria.docx
+++ b/Memoria.docx
@@ -850,7 +850,25 @@
           <w:iCs/>
           <w:lang w:val="en-US"/>
         </w:rPr>
-        <w:t>In 2001, seventeen professionals set up the manifesto for agile software development. They wanted to define values and basic principles for better software development. On top of being brought into focus, the manifesto has been widely adopted by developers, in software-developing organizations and outside the world of IT. Agile principles and their implementation in practice have paved the way for radical new and innovative ways of software and product development. In parallel, the understanding of the manifesto’s underlying principles evolved over time. This, in turn, may affect current and future applications of agile principles. This article presents results from a survey and an interview study in collaboration with the original contributors of the manifesto for agile software development. Furthermore, it comprises the results from a workshop with one of the original authors. This publication focuses on the origins of the manifesto, the contributors’ views from today’s perspective, and their outlook on future directions. We evaluated 11 responses from the survey and 14 interviews to understand the viewpoint of the contributors. They emphasize that agile methods need to be carefully selected and agile should not be seen as a silver bullet. They underline the importance of considering the variety of different practices and methods that had an influence on the manifesto. Furthermore, they mention that people should question their current understanding of “agile” and recommend reconsidering the core ideas of the manifesto</w:t>
+        <w:t xml:space="preserve">In 2001, seventeen professionals set up the manifesto for agile software development. They wanted to define values and basic principles for better software development. On top of being brought into focus, the manifesto has been widely adopted by developers, in software-developing organizations and outside the world of IT. Agile principles and their implementation in practice have paved the way for radical new and innovative ways of software and product development. In parallel, the understanding of the manifesto’s underlying principles evolved over time. This, in turn, may affect current and future applications of agile principles. This article presents results from a survey and an interview study in collaboration with the original contributors of the manifesto for agile software development. Furthermore, it comprises the results from a workshop with one of the original authors. This publication focuses on the origins of the manifesto, the contributors’ views from today’s perspective, and their outlook on future directions. We evaluated 11 responses from the survey and 14 interviews to understand the viewpoint of the contributors. They emphasize that agile methods need to be carefully selected and agile should not </w:t>
+      </w:r>
+      <w:proofErr w:type="gramStart"/>
+      <w:r>
+        <w:rPr>
+          <w:i/>
+          <w:iCs/>
+          <w:lang w:val="en-US"/>
+        </w:rPr>
+        <w:t>be seen as</w:t>
+      </w:r>
+      <w:proofErr w:type="gramEnd"/>
+      <w:r>
+        <w:rPr>
+          <w:i/>
+          <w:iCs/>
+          <w:lang w:val="en-US"/>
+        </w:rPr>
+        <w:t xml:space="preserve"> a silver bullet. They underline the importance of considering the variety of different practices and methods that had an influence on the manifesto. Furthermore, they mention that people should question their current understanding of “agile” and recommend reconsidering the core ideas of the manifesto</w:t>
       </w:r>
       <w:r>
         <w:rPr>
@@ -4352,7 +4370,15 @@
     </w:p>
     <w:p>
       <w:r>
-        <w:t>La motivación para la realización del presente proyecto nace de cursar la asignatura de Metodologías de Desarrollo de Software dentro del plan académico del Máster de Ingeniería Web. Durante el desarrollo de la misma se presentan dos metodologías de desarrollo aparentemente opuestas: las metodologías tradicionales o pesadas, y las ligeras o ágiles.</w:t>
+        <w:t xml:space="preserve">La motivación para la realización del presente proyecto nace de cursar la asignatura de Metodologías de Desarrollo de Software dentro del plan académico del Máster de Ingeniería Web. Durante el desarrollo de </w:t>
+      </w:r>
+      <w:proofErr w:type="gramStart"/>
+      <w:r>
+        <w:t>la misma</w:t>
+      </w:r>
+      <w:proofErr w:type="gramEnd"/>
+      <w:r>
+        <w:t xml:space="preserve"> se presentan dos metodologías de desarrollo aparentemente opuestas: las metodologías tradicionales o pesadas, y las ligeras o ágiles.</w:t>
       </w:r>
     </w:p>
     <w:p>
@@ -4568,7 +4594,15 @@
     <w:p/>
     <w:p>
       <w:r>
-        <w:t>Los objetivos complementarios englobarán: en primer lugar, la realización de un estudio del concepto de agilidad presentando los protagonistas que históricamente participaron en su concepción y cómo el movimiento se materializa en un manifiesto con cuatro valores y 12 principios. Y en segundo lugar, veremos como a partir de la publicación del documento se han expandido las prácticas de la agilidad en el mundo del desarrollo, pasando de ser una comunidad menospreciada por las empresas a ser parte del día a día de los desarrolladores de software en la actualidad.</w:t>
+        <w:t xml:space="preserve">Los objetivos complementarios englobarán: en primer lugar, la realización de un estudio del concepto de agilidad presentando los protagonistas que históricamente participaron en su concepción y cómo el movimiento se materializa en un manifiesto con cuatro valores y 12 principios. </w:t>
+      </w:r>
+      <w:proofErr w:type="gramStart"/>
+      <w:r>
+        <w:t>Y</w:t>
+      </w:r>
+      <w:proofErr w:type="gramEnd"/>
+      <w:r>
+        <w:t xml:space="preserve"> en segundo lugar, veremos como a partir de la publicación del documento se han expandido las prácticas de la agilidad en el mundo del desarrollo, pasando de ser una comunidad menospreciada por las empresas a ser parte del día a día de los desarrolladores de software en la actualidad.</w:t>
       </w:r>
     </w:p>
     <w:p/>
@@ -5010,8 +5044,13 @@
         <w:t xml:space="preserve"> más influyente en </w:t>
       </w:r>
       <w:r>
-        <w:t>el desarrollo del mismo</w:t>
-      </w:r>
+        <w:t xml:space="preserve">el desarrollo </w:t>
+      </w:r>
+      <w:proofErr w:type="gramStart"/>
+      <w:r>
+        <w:t>del mismo</w:t>
+      </w:r>
+      <w:proofErr w:type="gramEnd"/>
       <w:r>
         <w:t xml:space="preserve">. Brooks </w:t>
       </w:r>
@@ -5696,14 +5735,30 @@
       <w:r>
         <w:t xml:space="preserve">Ilustración </w:t>
       </w:r>
-      <w:fldSimple w:instr=" SEQ Ilustración \* ARABIC ">
-        <w:r>
-          <w:rPr>
-            <w:noProof/>
-          </w:rPr>
-          <w:t>1</w:t>
-        </w:r>
-      </w:fldSimple>
+      <w:r>
+        <w:fldChar w:fldCharType="begin"/>
+      </w:r>
+      <w:r>
+        <w:instrText xml:space="preserve"> SEQ Ilus</w:instrText>
+      </w:r>
+      <w:r>
+        <w:instrText xml:space="preserve">tración \* ARABIC </w:instrText>
+      </w:r>
+      <w:r>
+        <w:fldChar w:fldCharType="separate"/>
+      </w:r>
+      <w:r>
+        <w:rPr>
+          <w:noProof/>
+        </w:rPr>
+        <w:t>1</w:t>
+      </w:r>
+      <w:r>
+        <w:rPr>
+          <w:noProof/>
+        </w:rPr>
+        <w:fldChar w:fldCharType="end"/>
+      </w:r>
       <w:r>
         <w:t>: Proceso del Desarrollo Adaptativo de Software</w:t>
       </w:r>
@@ -5983,14 +6038,27 @@
       <w:r>
         <w:t xml:space="preserve">Ilustración </w:t>
       </w:r>
-      <w:fldSimple w:instr=" SEQ Ilustración \* ARABIC ">
-        <w:r>
-          <w:rPr>
-            <w:noProof/>
-          </w:rPr>
-          <w:t>2</w:t>
-        </w:r>
-      </w:fldSimple>
+      <w:r>
+        <w:fldChar w:fldCharType="begin"/>
+      </w:r>
+      <w:r>
+        <w:instrText xml:space="preserve"> SEQ Ilustración \* ARABIC </w:instrText>
+      </w:r>
+      <w:r>
+        <w:fldChar w:fldCharType="separate"/>
+      </w:r>
+      <w:r>
+        <w:rPr>
+          <w:noProof/>
+        </w:rPr>
+        <w:t>2</w:t>
+      </w:r>
+      <w:r>
+        <w:rPr>
+          <w:noProof/>
+        </w:rPr>
+        <w:fldChar w:fldCharType="end"/>
+      </w:r>
       <w:r>
         <w:t xml:space="preserve">: Roles, Equipos y Eventos en Scrum </w:t>
       </w:r>
@@ -6315,14 +6383,27 @@
       <w:r>
         <w:t xml:space="preserve">Ilustración </w:t>
       </w:r>
-      <w:fldSimple w:instr=" SEQ Ilustración \* ARABIC ">
-        <w:r>
-          <w:rPr>
-            <w:noProof/>
-          </w:rPr>
-          <w:t>3</w:t>
-        </w:r>
-      </w:fldSimple>
+      <w:r>
+        <w:fldChar w:fldCharType="begin"/>
+      </w:r>
+      <w:r>
+        <w:instrText xml:space="preserve"> SEQ Ilustración \* ARABIC </w:instrText>
+      </w:r>
+      <w:r>
+        <w:fldChar w:fldCharType="separate"/>
+      </w:r>
+      <w:r>
+        <w:rPr>
+          <w:noProof/>
+        </w:rPr>
+        <w:t>3</w:t>
+      </w:r>
+      <w:r>
+        <w:rPr>
+          <w:noProof/>
+        </w:rPr>
+        <w:fldChar w:fldCharType="end"/>
+      </w:r>
       <w:r>
         <w:t xml:space="preserve">: Gráfica </w:t>
       </w:r>
@@ -6453,7 +6534,15 @@
       </w:r>
       <w:r>
         <w:tab/>
-        <w:t>Scrum diario. Esta reunión de equipo tiene como objetivo la actualización de status del proyecto: toma de decisiones, mejoras, problemas. Estas reuniones están pensadas para durar como máximo 15 minutos.</w:t>
+        <w:t xml:space="preserve">Scrum diario. Esta reunión de equipo tiene como objetivo la actualización de </w:t>
+      </w:r>
+      <w:proofErr w:type="gramStart"/>
+      <w:r>
+        <w:t>status</w:t>
+      </w:r>
+      <w:proofErr w:type="gramEnd"/>
+      <w:r>
+        <w:t xml:space="preserve"> del proyecto: toma de decisiones, mejoras, problemas. Estas reuniones están pensadas para durar como máximo 15 minutos.</w:t>
       </w:r>
     </w:p>
     <w:p>
@@ -6518,7 +6607,23 @@
         </w:numPr>
       </w:pPr>
       <w:r>
-        <w:t>Scrum master. Conoce y refuerza la iteración, los objetivos del producto, los valores y las prácticas de scrum. Es responsable de llevar a cabo la reunión diaria y la demostración de la revisión escucha el progreso, elimina impedimentos (bloques) y proporciona recursos. El scrum master también es un desarrollador y participa en el desarrollo del proyecto.</w:t>
+        <w:t xml:space="preserve">Scrum </w:t>
+      </w:r>
+      <w:proofErr w:type="gramStart"/>
+      <w:r>
+        <w:t>master</w:t>
+      </w:r>
+      <w:proofErr w:type="gramEnd"/>
+      <w:r>
+        <w:t xml:space="preserve">. Conoce y refuerza la iteración, los objetivos del producto, los valores y las prácticas de scrum. Es responsable de llevar a cabo la reunión diaria y la demostración de la revisión escucha el progreso, elimina impedimentos (bloques) y proporciona recursos. El scrum </w:t>
+      </w:r>
+      <w:proofErr w:type="gramStart"/>
+      <w:r>
+        <w:t>master</w:t>
+      </w:r>
+      <w:proofErr w:type="gramEnd"/>
+      <w:r>
+        <w:t xml:space="preserve"> también es un desarrollador y participa en el desarrollo del proyecto.</w:t>
       </w:r>
     </w:p>
     <w:p>
@@ -6602,14 +6707,27 @@
       <w:r>
         <w:t xml:space="preserve">Ilustración </w:t>
       </w:r>
-      <w:fldSimple w:instr=" SEQ Ilustración \* ARABIC ">
-        <w:r>
-          <w:rPr>
-            <w:noProof/>
-          </w:rPr>
-          <w:t>4</w:t>
-        </w:r>
-      </w:fldSimple>
+      <w:r>
+        <w:fldChar w:fldCharType="begin"/>
+      </w:r>
+      <w:r>
+        <w:instrText xml:space="preserve"> SEQ Ilustración \* ARABIC </w:instrText>
+      </w:r>
+      <w:r>
+        <w:fldChar w:fldCharType="separate"/>
+      </w:r>
+      <w:r>
+        <w:rPr>
+          <w:noProof/>
+        </w:rPr>
+        <w:t>4</w:t>
+      </w:r>
+      <w:r>
+        <w:rPr>
+          <w:noProof/>
+        </w:rPr>
+        <w:fldChar w:fldCharType="end"/>
+      </w:r>
       <w:r>
         <w:t>: El proceso Scrum</w:t>
       </w:r>
@@ -6985,14 +7103,30 @@
       <w:r>
         <w:t xml:space="preserve">Ilustración </w:t>
       </w:r>
-      <w:fldSimple w:instr=" SEQ Ilustración \* ARABIC ">
-        <w:r>
-          <w:rPr>
-            <w:noProof/>
-          </w:rPr>
-          <w:t>5</w:t>
-        </w:r>
-      </w:fldSimple>
+      <w:r>
+        <w:fldChar w:fldCharType="begin"/>
+      </w:r>
+      <w:r>
+        <w:instrText xml:space="preserve"> SEQ Ilustración \* ARA</w:instrText>
+      </w:r>
+      <w:r>
+        <w:instrText xml:space="preserve">BIC </w:instrText>
+      </w:r>
+      <w:r>
+        <w:fldChar w:fldCharType="separate"/>
+      </w:r>
+      <w:r>
+        <w:rPr>
+          <w:noProof/>
+        </w:rPr>
+        <w:t>5</w:t>
+      </w:r>
+      <w:r>
+        <w:rPr>
+          <w:noProof/>
+        </w:rPr>
+        <w:fldChar w:fldCharType="end"/>
+      </w:r>
       <w:r>
         <w:t xml:space="preserve">: Escala </w:t>
       </w:r>
@@ -7404,10 +7538,12 @@
         <w:t xml:space="preserve">Finalmente, se publicaron una serie de libros a finales de los años 90 y principios de los 00 que se explicaron en detalle explicando los diversos aspectos del enfoque. La mayoría de estos libros tomaron el libro blanco de Kent Beck como su fundamento. Kent produjo una segunda edición del libro blanco en 2004, que fue una importante </w:t>
       </w:r>
       <w:proofErr w:type="spellStart"/>
+      <w:proofErr w:type="gramStart"/>
       <w:r>
         <w:t>re-articulación</w:t>
       </w:r>
       <w:proofErr w:type="spellEnd"/>
+      <w:proofErr w:type="gramEnd"/>
       <w:r>
         <w:t xml:space="preserve"> del enfoque.</w:t>
       </w:r>
@@ -8076,7 +8212,15 @@
         <w:t xml:space="preserve">ste </w:t>
       </w:r>
       <w:r>
-        <w:t xml:space="preserve">enfoque de XP, a menudo descrito bajo el título de Test </w:t>
+        <w:t xml:space="preserve">enfoque de XP, a menudo descrito bajo el título </w:t>
+      </w:r>
+      <w:proofErr w:type="gramStart"/>
+      <w:r>
+        <w:t>de Test</w:t>
+      </w:r>
+      <w:proofErr w:type="gramEnd"/>
+      <w:r>
+        <w:t xml:space="preserve"> </w:t>
       </w:r>
       <w:proofErr w:type="spellStart"/>
       <w:r>
@@ -8379,10 +8523,12 @@
         <w:t>Hay una gran cantidad de publicaciones sobre programación extrema. Un área de confusión, sin embargo, es el cambio entre la primera y la segunda edición del libro blanco. La segunda edición es una "</w:t>
       </w:r>
       <w:proofErr w:type="spellStart"/>
+      <w:proofErr w:type="gramStart"/>
       <w:r>
         <w:t>re-articulación</w:t>
       </w:r>
       <w:proofErr w:type="spellEnd"/>
+      <w:proofErr w:type="gramEnd"/>
       <w:r>
         <w:t xml:space="preserve">" de la programación extrema, en el sentido de que el enfoque sigue siendo el mismo, pero se describe en un estilo diferente. La primera edición, con cuatro valores, doce prácticas y algunos principios importantes, pero en su mayoría ignorados, tuvo una gran influencia en la industria del software y la mayoría de las descripciones de programación extrema se escribieron en base a la descripción de la primera edición. </w:t>
       </w:r>
@@ -9116,14 +9262,27 @@
       <w:r>
         <w:t xml:space="preserve">Ilustración </w:t>
       </w:r>
-      <w:fldSimple w:instr=" SEQ Ilustración \* ARABIC ">
-        <w:r>
-          <w:rPr>
-            <w:noProof/>
-          </w:rPr>
-          <w:t>6</w:t>
-        </w:r>
-      </w:fldSimple>
+      <w:r>
+        <w:fldChar w:fldCharType="begin"/>
+      </w:r>
+      <w:r>
+        <w:instrText xml:space="preserve"> SEQ Ilustración \* ARABIC </w:instrText>
+      </w:r>
+      <w:r>
+        <w:fldChar w:fldCharType="separate"/>
+      </w:r>
+      <w:r>
+        <w:rPr>
+          <w:noProof/>
+        </w:rPr>
+        <w:t>6</w:t>
+      </w:r>
+      <w:r>
+        <w:rPr>
+          <w:noProof/>
+        </w:rPr>
+        <w:fldChar w:fldCharType="end"/>
+      </w:r>
       <w:r>
         <w:t xml:space="preserve">: </w:t>
       </w:r>
@@ -9261,14 +9420,27 @@
       <w:r>
         <w:t xml:space="preserve">Ilustración </w:t>
       </w:r>
-      <w:fldSimple w:instr=" SEQ Ilustración \* ARABIC ">
-        <w:r>
-          <w:rPr>
-            <w:noProof/>
-          </w:rPr>
-          <w:t>7</w:t>
-        </w:r>
-      </w:fldSimple>
+      <w:r>
+        <w:fldChar w:fldCharType="begin"/>
+      </w:r>
+      <w:r>
+        <w:instrText xml:space="preserve"> SEQ Ilustración \* ARABIC </w:instrText>
+      </w:r>
+      <w:r>
+        <w:fldChar w:fldCharType="separate"/>
+      </w:r>
+      <w:r>
+        <w:rPr>
+          <w:noProof/>
+        </w:rPr>
+        <w:t>7</w:t>
+      </w:r>
+      <w:r>
+        <w:rPr>
+          <w:noProof/>
+        </w:rPr>
+        <w:fldChar w:fldCharType="end"/>
+      </w:r>
       <w:r>
         <w:t>: Experiencia y adopción de las metodologías Agiles en la empresa</w:t>
       </w:r>
@@ -10119,12 +10291,7 @@
         <w:t>ha</w:t>
       </w:r>
       <w:r>
-        <w:t xml:space="preserve"> </w:t>
-      </w:r>
-      <w:bookmarkStart w:id="39" w:name="_GoBack"/>
-      <w:bookmarkEnd w:id="39"/>
-      <w:r>
-        <w:t xml:space="preserve">observado este fenómeno. Esta situación se ve agravada por el hecho de que Scrum es un proceso que se centra en las técnicas de gestión de proyectos y omite deliberadamente cualquier práctica técnica en contraste con Extreme </w:t>
+        <w:t xml:space="preserve"> observado este fenómeno. Esta situación se ve agravada por el hecho de que Scrum es un proceso que se centra en las técnicas de gestión de proyectos y omite deliberadamente cualquier práctica técnica en contraste con Extreme </w:t>
       </w:r>
       <w:proofErr w:type="spellStart"/>
       <w:r>
@@ -10282,27 +10449,14 @@
       <w:r>
         <w:t xml:space="preserve">Ilustración </w:t>
       </w:r>
-      <w:r>
-        <w:fldChar w:fldCharType="begin"/>
-      </w:r>
-      <w:r>
-        <w:instrText xml:space="preserve"> SEQ Ilustración \* ARABIC </w:instrText>
-      </w:r>
-      <w:r>
-        <w:fldChar w:fldCharType="separate"/>
-      </w:r>
-      <w:r>
-        <w:rPr>
-          <w:noProof/>
-        </w:rPr>
-        <w:t>8</w:t>
-      </w:r>
-      <w:r>
-        <w:rPr>
-          <w:noProof/>
-        </w:rPr>
-        <w:fldChar w:fldCharType="end"/>
-      </w:r>
+      <w:fldSimple w:instr=" SEQ Ilustración \* ARABIC ">
+        <w:r>
+          <w:rPr>
+            <w:noProof/>
+          </w:rPr>
+          <w:t>8</w:t>
+        </w:r>
+      </w:fldSimple>
       <w:r>
         <w:t xml:space="preserve">: Tendencias </w:t>
       </w:r>
@@ -11123,7 +11277,7 @@
       </w:r>
       <w:proofErr w:type="spellStart"/>
       <w:r>
-        <w:t>Dark</w:t>
+        <w:t>Branded</w:t>
       </w:r>
       <w:proofErr w:type="spellEnd"/>
       <w:r>
@@ -11132,232 +11286,113 @@
     </w:p>
     <w:p>
       <w:r>
-        <w:t xml:space="preserve">Distintos </w:t>
-      </w:r>
-      <w:r>
-        <w:t>firmantes</w:t>
-      </w:r>
-      <w:r>
-        <w:t xml:space="preserve"> han </w:t>
-      </w:r>
-      <w:r>
-        <w:t>bautizado de</w:t>
+        <w:t>Las múltiples formas de</w:t>
+      </w:r>
+      <w:r>
+        <w:t xml:space="preserve">l Agile </w:t>
+      </w:r>
+      <w:r>
+        <w:t>comercial</w:t>
+      </w:r>
+      <w:r>
+        <w:t xml:space="preserve"> son confusas y pueden dar la </w:t>
+      </w:r>
+      <w:r>
+        <w:t>impresión de que la agilidad en si misma es confusa</w:t>
+      </w:r>
+      <w:r>
+        <w:t xml:space="preserve">. En general, </w:t>
+      </w:r>
+      <w:r>
+        <w:t xml:space="preserve">la agilidad tal y como se conoce </w:t>
+      </w:r>
+      <w:r>
+        <w:t>incluye algun</w:t>
+      </w:r>
+      <w:r>
+        <w:t xml:space="preserve">as metodologías </w:t>
+      </w:r>
+      <w:r>
+        <w:t>genuin</w:t>
+      </w:r>
+      <w:r>
+        <w:t>a</w:t>
+      </w:r>
+      <w:r>
+        <w:t>s y algun</w:t>
+      </w:r>
+      <w:r>
+        <w:t>a</w:t>
+      </w:r>
+      <w:r>
+        <w:t xml:space="preserve">s </w:t>
+      </w:r>
+      <w:r>
+        <w:t>más</w:t>
+      </w:r>
+      <w:r>
+        <w:t xml:space="preserve"> comerciales, que se alejan de </w:t>
+      </w:r>
+      <w:r>
+        <w:t>los principios iniciales y que nacieron para dar respuesta a la demanda por parte de la empresa</w:t>
+      </w:r>
+      <w:r>
+        <w:t xml:space="preserve">. </w:t>
+      </w:r>
+    </w:p>
+    <w:p/>
+    <w:p>
+      <w:r>
+        <w:t xml:space="preserve">Una forma particularmente desafortunada de "marca ágil" se </w:t>
+      </w:r>
+      <w:r>
+        <w:t>puede encontrar al tratar de aplicar</w:t>
       </w:r>
       <w:r>
         <w:t xml:space="preserve"> </w:t>
       </w:r>
       <w:r>
-        <w:t>diferente</w:t>
-      </w:r>
-      <w:r>
-        <w:t xml:space="preserve"> </w:t>
-      </w:r>
-      <w:r>
-        <w:t>manera</w:t>
-      </w:r>
-      <w:r>
-        <w:t xml:space="preserve"> </w:t>
-      </w:r>
-      <w:r>
-        <w:t>esta</w:t>
-      </w:r>
-      <w:r>
-        <w:t xml:space="preserve"> inquietud con respecto </w:t>
-      </w:r>
-      <w:r>
-        <w:t xml:space="preserve">a la </w:t>
-      </w:r>
-      <w:r>
-        <w:t>mercantilización</w:t>
-      </w:r>
-      <w:r>
-        <w:t xml:space="preserve"> de la agilidad que se está llevando a cabo hoy día</w:t>
-      </w:r>
-      <w:r>
-        <w:t xml:space="preserve">: </w:t>
-      </w:r>
-      <w:r>
-        <w:t xml:space="preserve">Martin </w:t>
-      </w:r>
-      <w:proofErr w:type="spellStart"/>
-      <w:r>
-        <w:t>Fowler</w:t>
-      </w:r>
-      <w:proofErr w:type="spellEnd"/>
-      <w:r>
-        <w:t xml:space="preserve"> </w:t>
-      </w:r>
-      <w:r>
-        <w:t>lo llama</w:t>
-      </w:r>
-      <w:r>
-        <w:t xml:space="preserve"> “</w:t>
-      </w:r>
-      <w:proofErr w:type="spellStart"/>
-      <w:r>
-        <w:t>Dark</w:t>
-      </w:r>
-      <w:proofErr w:type="spellEnd"/>
-      <w:r>
-        <w:t xml:space="preserve"> Agile”</w:t>
-      </w:r>
-      <w:r>
-        <w:t xml:space="preserve">, </w:t>
-      </w:r>
-      <w:r>
-        <w:t>“</w:t>
-      </w:r>
-      <w:proofErr w:type="spellStart"/>
-      <w:r>
-        <w:t>Faux</w:t>
-      </w:r>
-      <w:proofErr w:type="spellEnd"/>
-      <w:r>
-        <w:t xml:space="preserve"> Agile” </w:t>
-      </w:r>
-      <w:r>
-        <w:t>según</w:t>
-      </w:r>
-      <w:r>
-        <w:t xml:space="preserve"> Ron Jeffries </w:t>
-      </w:r>
-      <w:sdt>
-        <w:sdtPr>
-          <w:id w:val="-617224091"/>
-          <w:citation/>
-        </w:sdtPr>
-        <w:sdtEndPr/>
-        <w:sdtContent>
-          <w:r>
-            <w:fldChar w:fldCharType="begin"/>
-          </w:r>
-          <w:r>
-            <w:instrText xml:space="preserve"> CITATION Ron18 \l 3082 </w:instrText>
-          </w:r>
-          <w:r>
-            <w:fldChar w:fldCharType="separate"/>
-          </w:r>
-          <w:r>
-            <w:rPr>
-              <w:noProof/>
-            </w:rPr>
-            <w:t>[42]</w:t>
-          </w:r>
-          <w:r>
-            <w:fldChar w:fldCharType="end"/>
-          </w:r>
-        </w:sdtContent>
-      </w:sdt>
-      <w:r>
-        <w:t xml:space="preserve">, </w:t>
-      </w:r>
-    </w:p>
-    <w:p>
-      <w:r>
-        <w:t>Las múltiples formas de</w:t>
-      </w:r>
-      <w:r>
-        <w:t xml:space="preserve">l Agile </w:t>
-      </w:r>
-      <w:r>
-        <w:t>comercial</w:t>
-      </w:r>
-      <w:r>
-        <w:t xml:space="preserve"> son confusas y pueden dar la </w:t>
-      </w:r>
-      <w:r>
-        <w:t>impresión de que la agilidad en si misma es confusa</w:t>
-      </w:r>
-      <w:r>
-        <w:t xml:space="preserve">. En general, </w:t>
-      </w:r>
-      <w:r>
-        <w:t xml:space="preserve">la agilidad tal y como se conoce </w:t>
-      </w:r>
-      <w:r>
-        <w:t>incluye algun</w:t>
-      </w:r>
-      <w:r>
-        <w:t xml:space="preserve">as metodologías </w:t>
-      </w:r>
-      <w:r>
-        <w:t>genuin</w:t>
-      </w:r>
-      <w:r>
-        <w:t>a</w:t>
-      </w:r>
-      <w:r>
-        <w:t>s y algun</w:t>
-      </w:r>
-      <w:r>
-        <w:t>a</w:t>
-      </w:r>
-      <w:r>
-        <w:t xml:space="preserve">s </w:t>
-      </w:r>
-      <w:r>
-        <w:t>más</w:t>
-      </w:r>
-      <w:r>
-        <w:t xml:space="preserve"> comerciales, que se alejan de </w:t>
-      </w:r>
-      <w:r>
-        <w:t>los principios iniciales y que nacieron para dar respuesta a la demanda por parte de la empresa</w:t>
-      </w:r>
-      <w:r>
-        <w:t xml:space="preserve">. </w:t>
+        <w:t>gestión Ágil a gran escala</w:t>
+      </w:r>
+      <w:r>
+        <w:t>. Estos son esquemas destinados a ayudar a las empresas que tienen equipos que implementan prácticas ágiles y desean resolver la tensión entre los equipos ágiles y los sistemas administrativos de la organización como estrategia, planificación, presupuesto, recursos humanos, finanzas, que suelen ser</w:t>
+      </w:r>
+      <w:r>
+        <w:t xml:space="preserve"> típicamente</w:t>
+      </w:r>
+      <w:r>
+        <w:t xml:space="preserve"> monolíticos. y burocrático</w:t>
+      </w:r>
+      <w:r>
+        <w:t>s</w:t>
+      </w:r>
+      <w:r>
+        <w:t>.</w:t>
       </w:r>
     </w:p>
     <w:p/>
     <w:p>
       <w:r>
-        <w:t xml:space="preserve">Una forma particularmente desafortunada de "marca ágil" se </w:t>
-      </w:r>
-      <w:r>
-        <w:t>puede encontrar al tratar de aplicar</w:t>
-      </w:r>
-      <w:r>
-        <w:t xml:space="preserve"> </w:t>
-      </w:r>
-      <w:r>
-        <w:t>gestión Ágil a gran escala</w:t>
-      </w:r>
-      <w:r>
-        <w:t>. Estos son esquemas destinados a ayudar a las empresas que tienen equipos que implementan prácticas ágiles y desean resolver la tensión entre los equipos ágiles y los sistemas administrativos de la organización como estrategia, planificación, presupuesto, recursos humanos, finanzas, que suelen ser</w:t>
-      </w:r>
-      <w:r>
-        <w:t xml:space="preserve"> típicamente</w:t>
-      </w:r>
-      <w:r>
-        <w:t xml:space="preserve"> monolíticos. y burocrático</w:t>
-      </w:r>
-      <w:r>
-        <w:t>s</w:t>
-      </w:r>
-      <w:r>
-        <w:t>.</w:t>
-      </w:r>
-    </w:p>
-    <w:p/>
-    <w:p>
+        <w:t xml:space="preserve">Estos autodefinidos marcos de trabajo </w:t>
+      </w:r>
+      <w:r>
+        <w:t>generalmente se presenta</w:t>
+      </w:r>
+      <w:r>
+        <w:t>n</w:t>
+      </w:r>
+      <w:r>
+        <w:t xml:space="preserve"> como "escalamiento ágil". El problema aquí es que, si la empresa está pensando en "escalar ágil", ya está en el camino equivocado. </w:t>
+      </w:r>
+      <w:r>
+        <w:t xml:space="preserve">Originalmente la agilidad trata de </w:t>
+      </w:r>
+      <w:r>
+        <w:t xml:space="preserve">convertir a los grandes sistemas </w:t>
+      </w:r>
       <w:r>
         <w:lastRenderedPageBreak/>
-        <w:t xml:space="preserve">Estos autodefinidos marcos de trabajo </w:t>
-      </w:r>
-      <w:r>
-        <w:t>generalmente se presenta</w:t>
-      </w:r>
-      <w:r>
-        <w:t>n</w:t>
-      </w:r>
-      <w:r>
-        <w:t xml:space="preserve"> como "escalamiento ágil". El problema aquí es que, si la empresa está pensando en "escalar ágil", ya está en el camino equivocado. </w:t>
-      </w:r>
-      <w:r>
-        <w:t xml:space="preserve">Originalmente la agilidad trata de </w:t>
-      </w:r>
-      <w:r>
-        <w:t xml:space="preserve">convertir a los grandes sistemas monolíticos </w:t>
+        <w:t xml:space="preserve">monolíticos </w:t>
       </w:r>
       <w:r>
         <w:t>a pequeñas</w:t>
@@ -11430,22 +11465,37 @@
       <w:r>
         <w:t xml:space="preserve">Ilustración </w:t>
       </w:r>
-      <w:fldSimple w:instr=" SEQ Ilustración \* ARABIC ">
-        <w:r>
-          <w:rPr>
-            <w:noProof/>
-          </w:rPr>
-          <w:t>9</w:t>
-        </w:r>
-      </w:fldSimple>
+      <w:r>
+        <w:fldChar w:fldCharType="begin"/>
+      </w:r>
+      <w:r>
+        <w:instrText xml:space="preserve"> SEQ Ilustración \* ARABIC </w:instrText>
+      </w:r>
+      <w:r>
+        <w:fldChar w:fldCharType="separate"/>
+      </w:r>
+      <w:r>
+        <w:rPr>
+          <w:noProof/>
+        </w:rPr>
+        <w:t>9</w:t>
+      </w:r>
+      <w:r>
+        <w:rPr>
+          <w:noProof/>
+        </w:rPr>
+        <w:fldChar w:fldCharType="end"/>
+      </w:r>
       <w:r>
         <w:t xml:space="preserve">: </w:t>
       </w:r>
       <w:proofErr w:type="spellStart"/>
+      <w:proofErr w:type="gramStart"/>
       <w:r>
         <w:t>PortFolio</w:t>
       </w:r>
       <w:proofErr w:type="spellEnd"/>
+      <w:proofErr w:type="gramEnd"/>
       <w:r>
         <w:t xml:space="preserve"> </w:t>
       </w:r>
@@ -11576,7 +11626,7 @@
           <w:numId w:val="1"/>
         </w:numPr>
       </w:pPr>
-      <w:bookmarkStart w:id="40" w:name="_Toc12720520"/>
+      <w:bookmarkStart w:id="39" w:name="_Toc12720520"/>
       <w:r>
         <w:t>Hecho p</w:t>
       </w:r>
@@ -11586,7 +11636,7 @@
       <w:r>
         <w:t xml:space="preserve"> desarrolladores impuesto por las empresas.</w:t>
       </w:r>
-      <w:bookmarkEnd w:id="40"/>
+      <w:bookmarkEnd w:id="39"/>
     </w:p>
     <w:p>
       <w:r>
@@ -11682,25 +11732,115 @@
     </w:p>
     <w:p>
       <w:r>
+        <w:t>Imponer un proceso en un equipo es completamente contrario a los principios del software ágil, y lo ha sido desde su inicio</w:t>
+      </w:r>
+      <w:r>
+        <w:t xml:space="preserve">. </w:t>
+      </w:r>
+      <w:r>
+        <w:t>Existe en la actualidad un</w:t>
+      </w:r>
+      <w:r>
+        <w:t xml:space="preserve"> conflicto entre los valores de Agile y </w:t>
+      </w:r>
+      <w:r>
+        <w:t>el</w:t>
+      </w:r>
+      <w:r>
+        <w:t xml:space="preserve"> enfoque en los procesos de negocios (impuestos) relacionados con Agile.</w:t>
+      </w:r>
+    </w:p>
+    <w:p>
+      <w:bookmarkStart w:id="40" w:name="_GoBack"/>
+    </w:p>
+    <w:bookmarkEnd w:id="40"/>
+    <w:p>
+      <w:r>
         <w:lastRenderedPageBreak/>
-        <w:t>Imponer un proceso en un equipo es completamente contrario a los principios del software ágil, y lo ha sido desde su inicio</w:t>
-      </w:r>
-      <w:r>
-        <w:t xml:space="preserve">. </w:t>
-      </w:r>
-      <w:r>
-        <w:t>Existe en la actualidad un</w:t>
-      </w:r>
-      <w:r>
-        <w:t xml:space="preserve"> conflicto entre los valores de Agile y </w:t>
-      </w:r>
-      <w:r>
-        <w:t>el</w:t>
-      </w:r>
-      <w:r>
-        <w:t xml:space="preserve"> enfoque en los procesos de negocios (impuestos) relacionados con Agile.</w:t>
-      </w:r>
-    </w:p>
+        <w:t xml:space="preserve">Distintos </w:t>
+      </w:r>
+      <w:r>
+        <w:t>firmantes</w:t>
+      </w:r>
+      <w:r>
+        <w:t xml:space="preserve"> han </w:t>
+      </w:r>
+      <w:r>
+        <w:t>bautizado de</w:t>
+      </w:r>
+      <w:r>
+        <w:t xml:space="preserve"> </w:t>
+      </w:r>
+      <w:r>
+        <w:t>diferente</w:t>
+      </w:r>
+      <w:r>
+        <w:t xml:space="preserve"> </w:t>
+      </w:r>
+      <w:r>
+        <w:t>manera esta inquietud con respecto a la mercantilización de la agilidad que se está llevando a cabo hoy día</w:t>
+      </w:r>
+      <w:r>
+        <w:t xml:space="preserve">: </w:t>
+      </w:r>
+      <w:r>
+        <w:t xml:space="preserve">Martin </w:t>
+      </w:r>
+      <w:proofErr w:type="spellStart"/>
+      <w:r>
+        <w:t>Fowler</w:t>
+      </w:r>
+      <w:proofErr w:type="spellEnd"/>
+      <w:r>
+        <w:t xml:space="preserve"> lo llama “</w:t>
+      </w:r>
+      <w:proofErr w:type="spellStart"/>
+      <w:r>
+        <w:t>Dark</w:t>
+      </w:r>
+      <w:proofErr w:type="spellEnd"/>
+      <w:r>
+        <w:t xml:space="preserve"> Agile”, “</w:t>
+      </w:r>
+      <w:proofErr w:type="spellStart"/>
+      <w:r>
+        <w:t>Faux</w:t>
+      </w:r>
+      <w:proofErr w:type="spellEnd"/>
+      <w:r>
+        <w:t xml:space="preserve"> Agile” según Ron Jeffries </w:t>
+      </w:r>
+      <w:sdt>
+        <w:sdtPr>
+          <w:id w:val="-617224091"/>
+          <w:citation/>
+        </w:sdtPr>
+        <w:sdtContent>
+          <w:r>
+            <w:fldChar w:fldCharType="begin"/>
+          </w:r>
+          <w:r>
+            <w:instrText xml:space="preserve"> CITATION Ron18 \l 3082 </w:instrText>
+          </w:r>
+          <w:r>
+            <w:fldChar w:fldCharType="separate"/>
+          </w:r>
+          <w:r>
+            <w:rPr>
+              <w:noProof/>
+            </w:rPr>
+            <w:t>[42]</w:t>
+          </w:r>
+          <w:r>
+            <w:fldChar w:fldCharType="end"/>
+          </w:r>
+        </w:sdtContent>
+      </w:sdt>
+      <w:r>
+        <w:t>.</w:t>
+      </w:r>
+    </w:p>
+    <w:p/>
     <w:p>
       <w:pPr>
         <w:rPr>
@@ -11776,7 +11916,21 @@
         <w:rPr>
           <w:i/>
         </w:rPr>
-        <w:t>El trabajo se divide en los pasos más pequeños y más fáciles posibles.</w:t>
+        <w:t xml:space="preserve">El trabajo se divide en los pasos </w:t>
+      </w:r>
+      <w:proofErr w:type="gramStart"/>
+      <w:r>
+        <w:rPr>
+          <w:i/>
+        </w:rPr>
+        <w:t>más pequeños y más fáciles</w:t>
+      </w:r>
+      <w:proofErr w:type="gramEnd"/>
+      <w:r>
+        <w:rPr>
+          <w:i/>
+        </w:rPr>
+        <w:t xml:space="preserve"> posibles.</w:t>
       </w:r>
     </w:p>
     <w:p>
@@ -11989,7 +12143,24 @@
           <w:i/>
           <w:iCs/>
         </w:rPr>
-        <w:t>el anti patrón “</w:t>
+        <w:lastRenderedPageBreak/>
+        <w:t xml:space="preserve">el </w:t>
+      </w:r>
+      <w:proofErr w:type="gramStart"/>
+      <w:r>
+        <w:rPr>
+          <w:i/>
+          <w:iCs/>
+        </w:rPr>
+        <w:t>anti patrón</w:t>
+      </w:r>
+      <w:proofErr w:type="gramEnd"/>
+      <w:r>
+        <w:rPr>
+          <w:i/>
+          <w:iCs/>
+        </w:rPr>
+        <w:t xml:space="preserve"> “</w:t>
       </w:r>
       <w:proofErr w:type="spellStart"/>
       <w:r>
@@ -12325,7 +12496,15 @@
     <w:p/>
     <w:p>
       <w:r>
-        <w:t xml:space="preserve">Actualmente, las tres entidades certificadoras más reconocidas a nivel profesional y, por ende, más expandidas son Professional Scrum Master (PSM) de Scrum.org, </w:t>
+        <w:t xml:space="preserve">Actualmente, las tres entidades certificadoras más reconocidas a nivel profesional y, por ende, más expandidas son Professional Scrum </w:t>
+      </w:r>
+      <w:proofErr w:type="gramStart"/>
+      <w:r>
+        <w:t>Master</w:t>
+      </w:r>
+      <w:proofErr w:type="gramEnd"/>
+      <w:r>
+        <w:t xml:space="preserve"> (PSM) de Scrum.org, </w:t>
       </w:r>
       <w:proofErr w:type="spellStart"/>
       <w:r>
@@ -12428,14 +12607,27 @@
       <w:r>
         <w:t xml:space="preserve">Ilustración </w:t>
       </w:r>
-      <w:fldSimple w:instr=" SEQ Ilustración \* ARABIC ">
-        <w:r>
-          <w:rPr>
-            <w:noProof/>
-          </w:rPr>
-          <w:t>10</w:t>
-        </w:r>
-      </w:fldSimple>
+      <w:r>
+        <w:fldChar w:fldCharType="begin"/>
+      </w:r>
+      <w:r>
+        <w:instrText xml:space="preserve"> SEQ Ilustración \* ARABIC </w:instrText>
+      </w:r>
+      <w:r>
+        <w:fldChar w:fldCharType="separate"/>
+      </w:r>
+      <w:r>
+        <w:rPr>
+          <w:noProof/>
+        </w:rPr>
+        <w:t>10</w:t>
+      </w:r>
+      <w:r>
+        <w:rPr>
+          <w:noProof/>
+        </w:rPr>
+        <w:fldChar w:fldCharType="end"/>
+      </w:r>
       <w:r>
         <w:t xml:space="preserve">: Carreras y tipos de certificaciones Scrum </w:t>
       </w:r>
@@ -14020,7 +14212,15 @@
       </w:r>
       <w:proofErr w:type="spellEnd"/>
       <w:r>
-        <w:t xml:space="preserve"> meeting”</w:t>
+        <w:t xml:space="preserve"> </w:t>
+      </w:r>
+      <w:proofErr w:type="gramStart"/>
+      <w:r>
+        <w:t>meeting</w:t>
+      </w:r>
+      <w:proofErr w:type="gramEnd"/>
+      <w:r>
+        <w:t>”</w:t>
       </w:r>
       <w:r>
         <w:t xml:space="preserve"> que</w:t>
@@ -14593,14 +14793,27 @@
       <w:r>
         <w:t xml:space="preserve">Ilustración </w:t>
       </w:r>
-      <w:fldSimple w:instr=" SEQ Ilustración \* ARABIC ">
-        <w:r>
-          <w:rPr>
-            <w:noProof/>
-          </w:rPr>
-          <w:t>11</w:t>
-        </w:r>
-      </w:fldSimple>
+      <w:r>
+        <w:fldChar w:fldCharType="begin"/>
+      </w:r>
+      <w:r>
+        <w:instrText xml:space="preserve"> SEQ Ilustración \* ARABIC </w:instrText>
+      </w:r>
+      <w:r>
+        <w:fldChar w:fldCharType="separate"/>
+      </w:r>
+      <w:r>
+        <w:rPr>
+          <w:noProof/>
+        </w:rPr>
+        <w:t>11</w:t>
+      </w:r>
+      <w:r>
+        <w:rPr>
+          <w:noProof/>
+        </w:rPr>
+        <w:fldChar w:fldCharType="end"/>
+      </w:r>
       <w:r>
         <w:t xml:space="preserve">: </w:t>
       </w:r>
@@ -14819,14 +15032,27 @@
       <w:r>
         <w:t xml:space="preserve">Ilustración </w:t>
       </w:r>
-      <w:fldSimple w:instr=" SEQ Ilustración \* ARABIC ">
-        <w:r>
-          <w:rPr>
-            <w:noProof/>
-          </w:rPr>
-          <w:t>12</w:t>
-        </w:r>
-      </w:fldSimple>
+      <w:r>
+        <w:fldChar w:fldCharType="begin"/>
+      </w:r>
+      <w:r>
+        <w:instrText xml:space="preserve"> SEQ Ilustración \* ARABIC </w:instrText>
+      </w:r>
+      <w:r>
+        <w:fldChar w:fldCharType="separate"/>
+      </w:r>
+      <w:r>
+        <w:rPr>
+          <w:noProof/>
+        </w:rPr>
+        <w:t>12</w:t>
+      </w:r>
+      <w:r>
+        <w:rPr>
+          <w:noProof/>
+        </w:rPr>
+        <w:fldChar w:fldCharType="end"/>
+      </w:r>
       <w:r>
         <w:t xml:space="preserve">: Chaos </w:t>
       </w:r>
@@ -15082,14 +15308,27 @@
       <w:r>
         <w:t xml:space="preserve">Ilustración </w:t>
       </w:r>
-      <w:fldSimple w:instr=" SEQ Ilustración \* ARABIC ">
-        <w:r>
-          <w:rPr>
-            <w:noProof/>
-          </w:rPr>
-          <w:t>13</w:t>
-        </w:r>
-      </w:fldSimple>
+      <w:r>
+        <w:fldChar w:fldCharType="begin"/>
+      </w:r>
+      <w:r>
+        <w:instrText xml:space="preserve"> SEQ Ilustración \* ARABIC </w:instrText>
+      </w:r>
+      <w:r>
+        <w:fldChar w:fldCharType="separate"/>
+      </w:r>
+      <w:r>
+        <w:rPr>
+          <w:noProof/>
+        </w:rPr>
+        <w:t>13</w:t>
+      </w:r>
+      <w:r>
+        <w:rPr>
+          <w:noProof/>
+        </w:rPr>
+        <w:fldChar w:fldCharType="end"/>
+      </w:r>
       <w:r>
         <w:t>: Ágil vs. Cascada</w:t>
       </w:r>
@@ -15215,14 +15454,30 @@
       <w:r>
         <w:t xml:space="preserve">Ilustración </w:t>
       </w:r>
-      <w:fldSimple w:instr=" SEQ Ilustración \* ARABIC ">
-        <w:r>
-          <w:rPr>
-            <w:noProof/>
-          </w:rPr>
-          <w:t>14</w:t>
-        </w:r>
-      </w:fldSimple>
+      <w:r>
+        <w:fldChar w:fldCharType="begin"/>
+      </w:r>
+      <w:r>
+        <w:instrText xml:space="preserve"> </w:instrText>
+      </w:r>
+      <w:r>
+        <w:instrText xml:space="preserve">SEQ Ilustración \* ARABIC </w:instrText>
+      </w:r>
+      <w:r>
+        <w:fldChar w:fldCharType="separate"/>
+      </w:r>
+      <w:r>
+        <w:rPr>
+          <w:noProof/>
+        </w:rPr>
+        <w:t>14</w:t>
+      </w:r>
+      <w:r>
+        <w:rPr>
+          <w:noProof/>
+        </w:rPr>
+        <w:fldChar w:fldCharType="end"/>
+      </w:r>
       <w:r>
         <w:t>: Ciclo de vida de procesos en cascada e iterativos</w:t>
       </w:r>
@@ -15407,14 +15662,27 @@
       <w:r>
         <w:t xml:space="preserve">Ilustración </w:t>
       </w:r>
-      <w:fldSimple w:instr=" SEQ Ilustración \* ARABIC ">
-        <w:r>
-          <w:rPr>
-            <w:noProof/>
-          </w:rPr>
-          <w:t>15</w:t>
-        </w:r>
-      </w:fldSimple>
+      <w:r>
+        <w:fldChar w:fldCharType="begin"/>
+      </w:r>
+      <w:r>
+        <w:instrText xml:space="preserve"> SEQ Ilustración \* ARABIC </w:instrText>
+      </w:r>
+      <w:r>
+        <w:fldChar w:fldCharType="separate"/>
+      </w:r>
+      <w:r>
+        <w:rPr>
+          <w:noProof/>
+        </w:rPr>
+        <w:t>15</w:t>
+      </w:r>
+      <w:r>
+        <w:rPr>
+          <w:noProof/>
+        </w:rPr>
+        <w:fldChar w:fldCharType="end"/>
+      </w:r>
       <w:r>
         <w:t>: Estadísticas por tipo de proyecto</w:t>
       </w:r>
@@ -27357,7 +27625,7 @@
 </file>
 
 <file path=customXml/itemProps1.xml><?xml version="1.0" encoding="utf-8"?>
-<ds:datastoreItem xmlns:ds="http://schemas.openxmlformats.org/officeDocument/2006/customXml" ds:itemID="{87EA94E2-C46C-4737-B9FA-D1B32BE83E81}">
+<ds:datastoreItem xmlns:ds="http://schemas.openxmlformats.org/officeDocument/2006/customXml" ds:itemID="{9A147F1E-1DFE-4DA9-851E-37DFAF6839CE}">
   <ds:schemaRefs>
     <ds:schemaRef ds:uri="http://schemas.openxmlformats.org/officeDocument/2006/bibliography"/>
   </ds:schemaRefs>

</xml_diff>